<commit_message>
use cases changed, generalization of user
</commit_message>
<xml_diff>
--- a/PSP_LW2.docx
+++ b/PSP_LW2.docx
@@ -22,12 +22,26 @@
     </w:p>
     <w:p>
       <w:pPr>
+        <w:jc w:val="center"/>
+      </w:pPr>
+    </w:p>
+    <w:p>
+      <w:pPr>
+        <w:jc w:val="center"/>
         <w:rPr>
           <w:sz w:val="44"/>
           <w:szCs w:val="44"/>
         </w:rPr>
       </w:pPr>
     </w:p>
+    <w:p>
+      <w:pPr>
+        <w:rPr>
+          <w:sz w:val="44"/>
+          <w:szCs w:val="44"/>
+        </w:rPr>
+      </w:pPr>
+    </w:p>
     <w:p/>
     <w:p/>
     <w:p/>
@@ -36,6 +50,331 @@
         <w:t>NOTES</w:t>
       </w:r>
     </w:p>
+    <w:p>
+      <w:r>
+        <w:t xml:space="preserve"> </w:t>
+      </w:r>
+      <w:proofErr w:type="spellStart"/>
+      <w:r>
+        <w:t>Prisiregistruoja</w:t>
+      </w:r>
+      <w:proofErr w:type="spellEnd"/>
+    </w:p>
+    <w:p>
+      <w:proofErr w:type="spellStart"/>
+      <w:r>
+        <w:t>Uzsisako</w:t>
+      </w:r>
+      <w:proofErr w:type="spellEnd"/>
+      <w:r>
+        <w:t xml:space="preserve"> </w:t>
+      </w:r>
+      <w:proofErr w:type="spellStart"/>
+      <w:r>
+        <w:t>pazym</w:t>
+      </w:r>
+      <w:proofErr w:type="spellEnd"/>
+    </w:p>
+    <w:p>
+      <w:r>
+        <w:tab/>
+      </w:r>
+      <w:proofErr w:type="spellStart"/>
+      <w:r>
+        <w:t>Clientas</w:t>
+      </w:r>
+      <w:proofErr w:type="spellEnd"/>
+      <w:r>
+        <w:t xml:space="preserve"> </w:t>
+      </w:r>
+      <w:proofErr w:type="spellStart"/>
+      <w:r>
+        <w:t>postina</w:t>
+      </w:r>
+      <w:proofErr w:type="spellEnd"/>
+      <w:r>
+        <w:t xml:space="preserve"> </w:t>
+      </w:r>
+      <w:proofErr w:type="spellStart"/>
+      <w:r>
+        <w:t>orderControlleriui</w:t>
+      </w:r>
+      <w:proofErr w:type="spellEnd"/>
+    </w:p>
+    <w:p>
+      <w:r>
+        <w:tab/>
+      </w:r>
+      <w:r>
+        <w:tab/>
+      </w:r>
+      <w:proofErr w:type="spellStart"/>
+      <w:r>
+        <w:t>Controlleris</w:t>
+      </w:r>
+      <w:proofErr w:type="spellEnd"/>
+      <w:r>
+        <w:t xml:space="preserve"> </w:t>
+      </w:r>
+      <w:proofErr w:type="spellStart"/>
+      <w:r>
+        <w:t>kreipiasi</w:t>
+      </w:r>
+      <w:proofErr w:type="spellEnd"/>
+      <w:r>
+        <w:t xml:space="preserve"> I </w:t>
+      </w:r>
+      <w:proofErr w:type="spellStart"/>
+      <w:r>
+        <w:t>logikos</w:t>
+      </w:r>
+      <w:proofErr w:type="spellEnd"/>
+      <w:r>
+        <w:t xml:space="preserve"> </w:t>
+      </w:r>
+      <w:proofErr w:type="spellStart"/>
+      <w:r>
+        <w:t>layeri</w:t>
+      </w:r>
+      <w:proofErr w:type="spellEnd"/>
+      <w:r>
+        <w:t xml:space="preserve"> </w:t>
+      </w:r>
+      <w:r>
+        <w:t>(</w:t>
+      </w:r>
+      <w:proofErr w:type="spellStart"/>
+      <w:r>
+        <w:t>paduoda</w:t>
+      </w:r>
+      <w:proofErr w:type="spellEnd"/>
+      <w:r>
+        <w:t xml:space="preserve"> </w:t>
+      </w:r>
+      <w:proofErr w:type="spellStart"/>
+      <w:r>
+        <w:t>personalIdentificationNumber</w:t>
+      </w:r>
+      <w:proofErr w:type="spellEnd"/>
+      <w:r>
+        <w:t xml:space="preserve">) </w:t>
+      </w:r>
+      <w:proofErr w:type="spellStart"/>
+      <w:r>
+        <w:t>ar</w:t>
+      </w:r>
+      <w:proofErr w:type="spellEnd"/>
+      <w:r>
+        <w:t xml:space="preserve"> </w:t>
+      </w:r>
+      <w:proofErr w:type="spellStart"/>
+      <w:r>
+        <w:t>galima</w:t>
+      </w:r>
+      <w:proofErr w:type="spellEnd"/>
+      <w:r>
+        <w:t xml:space="preserve"> </w:t>
+      </w:r>
+      <w:proofErr w:type="spellStart"/>
+      <w:r>
+        <w:t>uzsakyti</w:t>
+      </w:r>
+      <w:proofErr w:type="spellEnd"/>
+    </w:p>
+    <w:p>
+      <w:r>
+        <w:tab/>
+      </w:r>
+      <w:r>
+        <w:tab/>
+      </w:r>
+      <w:r>
+        <w:tab/>
+      </w:r>
+      <w:proofErr w:type="spellStart"/>
+      <w:r>
+        <w:t>Logikos</w:t>
+      </w:r>
+      <w:proofErr w:type="spellEnd"/>
+      <w:r>
+        <w:t xml:space="preserve"> </w:t>
+      </w:r>
+      <w:proofErr w:type="spellStart"/>
+      <w:r>
+        <w:t>layeris</w:t>
+      </w:r>
+      <w:proofErr w:type="spellEnd"/>
+      <w:r>
+        <w:t xml:space="preserve"> </w:t>
+      </w:r>
+      <w:proofErr w:type="spellStart"/>
+      <w:r>
+        <w:t>kreipiasi</w:t>
+      </w:r>
+      <w:proofErr w:type="spellEnd"/>
+      <w:r>
+        <w:t xml:space="preserve"> I </w:t>
+      </w:r>
+      <w:proofErr w:type="spellStart"/>
+      <w:r>
+        <w:t>duombazes</w:t>
+      </w:r>
+      <w:proofErr w:type="spellEnd"/>
+      <w:r>
+        <w:t xml:space="preserve"> </w:t>
+      </w:r>
+      <w:r>
+        <w:t>gateway u</w:t>
+      </w:r>
+    </w:p>
+    <w:p>
+      <w:r>
+        <w:tab/>
+      </w:r>
+      <w:r>
+        <w:tab/>
+      </w:r>
+      <w:r>
+        <w:tab/>
+      </w:r>
+      <w:r>
+        <w:tab/>
+      </w:r>
+      <w:proofErr w:type="spellStart"/>
+      <w:r>
+        <w:t>Duombazes</w:t>
+      </w:r>
+      <w:proofErr w:type="spellEnd"/>
+      <w:r>
+        <w:t xml:space="preserve"> </w:t>
+      </w:r>
+      <w:proofErr w:type="spellStart"/>
+      <w:r>
+        <w:t>gatewayus</w:t>
+      </w:r>
+      <w:proofErr w:type="spellEnd"/>
+      <w:r>
+        <w:t xml:space="preserve"> </w:t>
+      </w:r>
+      <w:proofErr w:type="spellStart"/>
+      <w:r>
+        <w:t>gauna</w:t>
+      </w:r>
+      <w:proofErr w:type="spellEnd"/>
+      <w:r>
+        <w:t xml:space="preserve"> visas </w:t>
+      </w:r>
+      <w:proofErr w:type="spellStart"/>
+      <w:r>
+        <w:t>LicenseCategories</w:t>
+      </w:r>
+      <w:proofErr w:type="spellEnd"/>
+      <w:r>
+        <w:t xml:space="preserve"> </w:t>
+      </w:r>
+      <w:proofErr w:type="spellStart"/>
+      <w:r>
+        <w:t>kurias</w:t>
+      </w:r>
+      <w:proofErr w:type="spellEnd"/>
+      <w:r>
+        <w:t xml:space="preserve"> </w:t>
+      </w:r>
+      <w:proofErr w:type="spellStart"/>
+      <w:r>
+        <w:t>turi</w:t>
+      </w:r>
+      <w:proofErr w:type="spellEnd"/>
+      <w:r>
+        <w:t xml:space="preserve"> Person</w:t>
+      </w:r>
+    </w:p>
+    <w:p>
+      <w:r>
+        <w:tab/>
+      </w:r>
+      <w:r>
+        <w:tab/>
+      </w:r>
+      <w:r>
+        <w:tab/>
+      </w:r>
+      <w:proofErr w:type="spellStart"/>
+      <w:r>
+        <w:t>Jeigu</w:t>
+      </w:r>
+      <w:proofErr w:type="spellEnd"/>
+      <w:r>
+        <w:t xml:space="preserve"> is </w:t>
+      </w:r>
+      <w:proofErr w:type="spellStart"/>
+      <w:r>
+        <w:t>LicenseCatogories</w:t>
+      </w:r>
+      <w:proofErr w:type="spellEnd"/>
+      <w:r>
+        <w:t xml:space="preserve"> </w:t>
+      </w:r>
+      <w:proofErr w:type="spellStart"/>
+      <w:r>
+        <w:t>yra</w:t>
+      </w:r>
+      <w:proofErr w:type="spellEnd"/>
+      <w:r>
+        <w:t xml:space="preserve"> </w:t>
+      </w:r>
+      <w:proofErr w:type="spellStart"/>
+      <w:r>
+        <w:t>zmogaus</w:t>
+      </w:r>
+      <w:proofErr w:type="spellEnd"/>
+      <w:r>
+        <w:t xml:space="preserve"> </w:t>
+      </w:r>
+      <w:proofErr w:type="spellStart"/>
+      <w:r>
+        <w:t>norimas</w:t>
+      </w:r>
+      <w:proofErr w:type="spellEnd"/>
+      <w:r>
+        <w:t xml:space="preserve"> </w:t>
+      </w:r>
+      <w:proofErr w:type="spellStart"/>
+      <w:r>
+        <w:t>uzsakyti</w:t>
+      </w:r>
+      <w:proofErr w:type="spellEnd"/>
+      <w:r>
+        <w:t xml:space="preserve"> </w:t>
+      </w:r>
+    </w:p>
+    <w:p>
+      <w:r>
+        <w:tab/>
+      </w:r>
+      <w:r>
+        <w:tab/>
+        <w:t xml:space="preserve">True -&gt; </w:t>
+      </w:r>
+    </w:p>
+    <w:p>
+      <w:r>
+        <w:tab/>
+      </w:r>
+      <w:r>
+        <w:tab/>
+        <w:t xml:space="preserve">False -&gt; </w:t>
+      </w:r>
+    </w:p>
+    <w:p>
+      <w:r>
+        <w:tab/>
+      </w:r>
+      <w:r>
+        <w:tab/>
+      </w:r>
+    </w:p>
+    <w:p/>
     <w:p>
       <w:r>
         <w:t xml:space="preserve">    </w:t>

</xml_diff>

<commit_message>
entities, dtos, some changes after analyzing while writing word file
</commit_message>
<xml_diff>
--- a/PSP_LW2.docx
+++ b/PSP_LW2.docx
@@ -10,7 +10,6 @@
           <w:szCs w:val="44"/>
         </w:rPr>
       </w:pPr>
-      <w:proofErr w:type="spellStart"/>
       <w:r>
         <w:rPr>
           <w:sz w:val="44"/>
@@ -18,12 +17,6 @@
         </w:rPr>
         <w:t>Regitra</w:t>
       </w:r>
-      <w:proofErr w:type="spellEnd"/>
-    </w:p>
-    <w:p>
-      <w:pPr>
-        <w:jc w:val="center"/>
-      </w:pPr>
     </w:p>
     <w:p>
       <w:pPr>
@@ -37,10 +30,318 @@
     <w:p>
       <w:pPr>
         <w:rPr>
+          <w:sz w:val="28"/>
+          <w:szCs w:val="28"/>
+        </w:rPr>
+      </w:pPr>
+      <w:r>
+        <w:rPr>
+          <w:sz w:val="28"/>
+          <w:szCs w:val="28"/>
+        </w:rPr>
+        <w:t>Displaying page to order driver’s license</w:t>
+      </w:r>
+    </w:p>
+    <w:p>
+      <w:r>
+        <w:t>User  goes to page for ordering driver’s license. UI has to get some data that will inform the user main information about the driver’s license they will order, that data is in PersonEntity object which is mainly personal information and categories of v</w:t>
+      </w:r>
+      <w:r>
+        <w:t>ehicle</w:t>
+      </w:r>
+      <w:r>
+        <w:t>s</w:t>
+      </w:r>
+      <w:r>
+        <w:t xml:space="preserve"> </w:t>
+      </w:r>
+      <w:r>
+        <w:t>that the user will be allowed to drive (Figure 1.).</w:t>
+      </w:r>
+    </w:p>
+    <w:p>
+      <w:pPr>
+        <w:keepNext/>
+        <w:jc w:val="center"/>
+      </w:pPr>
+      <w:r>
+        <w:drawing>
+          <wp:inline distT="0" distB="0" distL="0" distR="0" wp14:anchorId="3D2A219E" wp14:editId="127A72F2">
+            <wp:extent cx="3840813" cy="1295512"/>
+            <wp:effectExtent l="0" t="0" r="7620" b="0"/>
+            <wp:docPr id="4" name="Picture 4" descr="Text&#10;&#10;Description automatically generated with low confidence"/>
+            <wp:cNvGraphicFramePr>
+              <a:graphicFrameLocks xmlns:a="http://schemas.openxmlformats.org/drawingml/2006/main" noChangeAspect="1"/>
+            </wp:cNvGraphicFramePr>
+            <a:graphic xmlns:a="http://schemas.openxmlformats.org/drawingml/2006/main">
+              <a:graphicData uri="http://schemas.openxmlformats.org/drawingml/2006/picture">
+                <pic:pic xmlns:pic="http://schemas.openxmlformats.org/drawingml/2006/picture">
+                  <pic:nvPicPr>
+                    <pic:cNvPr id="4" name="Picture 4" descr="Text&#10;&#10;Description automatically generated with low confidence"/>
+                    <pic:cNvPicPr/>
+                  </pic:nvPicPr>
+                  <pic:blipFill>
+                    <a:blip r:embed="rId4"/>
+                    <a:stretch>
+                      <a:fillRect/>
+                    </a:stretch>
+                  </pic:blipFill>
+                  <pic:spPr>
+                    <a:xfrm>
+                      <a:off x="0" y="0"/>
+                      <a:ext cx="3840813" cy="1295512"/>
+                    </a:xfrm>
+                    <a:prstGeom prst="rect">
+                      <a:avLst/>
+                    </a:prstGeom>
+                  </pic:spPr>
+                </pic:pic>
+              </a:graphicData>
+            </a:graphic>
+          </wp:inline>
+        </w:drawing>
+      </w:r>
+    </w:p>
+    <w:p>
+      <w:pPr>
+        <w:pStyle w:val="Caption"/>
+        <w:jc w:val="center"/>
+      </w:pPr>
+      <w:r>
+        <w:t xml:space="preserve">Figure </w:t>
+      </w:r>
+      <w:r>
+        <w:fldChar w:fldCharType="begin"/>
+      </w:r>
+      <w:r>
+        <w:instrText xml:space="preserve"> SEQ Figure \* ARABIC </w:instrText>
+      </w:r>
+      <w:r>
+        <w:fldChar w:fldCharType="separate"/>
+      </w:r>
+      <w:r>
+        <w:rPr>
+          <w:noProof/>
+        </w:rPr>
+        <w:t>1</w:t>
+      </w:r>
+      <w:r>
+        <w:fldChar w:fldCharType="end"/>
+      </w:r>
+      <w:r>
+        <w:t>. PersonEntity</w:t>
+      </w:r>
+    </w:p>
+    <w:p>
+      <w:pPr>
+        <w:keepNext/>
+      </w:pPr>
+      <w:r>
+        <w:t xml:space="preserve">To authenticate the user and get their personal information </w:t>
+      </w:r>
+      <w:r>
+        <w:t>the system is going to use an external identity authenticator which should provide needed data in PersonDto (Figure 2.)</w:t>
+      </w:r>
+      <w:r>
+        <w:t xml:space="preserve"> </w:t>
+      </w:r>
+    </w:p>
+    <w:p>
+      <w:pPr>
+        <w:keepNext/>
+        <w:jc w:val="center"/>
+      </w:pPr>
+      <w:r>
+        <w:drawing>
+          <wp:inline distT="0" distB="0" distL="0" distR="0" wp14:anchorId="14B0E869" wp14:editId="61D0D31E">
+            <wp:extent cx="2141220" cy="1089660"/>
+            <wp:effectExtent l="0" t="0" r="0" b="0"/>
+            <wp:docPr id="6" name="Picture 6" descr="Graphical user interface, text, application&#10;&#10;Description automatically generated"/>
+            <wp:cNvGraphicFramePr>
+              <a:graphicFrameLocks xmlns:a="http://schemas.openxmlformats.org/drawingml/2006/main" noChangeAspect="1"/>
+            </wp:cNvGraphicFramePr>
+            <a:graphic xmlns:a="http://schemas.openxmlformats.org/drawingml/2006/main">
+              <a:graphicData uri="http://schemas.openxmlformats.org/drawingml/2006/picture">
+                <pic:pic xmlns:pic="http://schemas.openxmlformats.org/drawingml/2006/picture">
+                  <pic:nvPicPr>
+                    <pic:cNvPr id="6" name="Picture 6" descr="Graphical user interface, text, application&#10;&#10;Description automatically generated"/>
+                    <pic:cNvPicPr/>
+                  </pic:nvPicPr>
+                  <pic:blipFill>
+                    <a:blip r:embed="rId5">
+                      <a:extLst>
+                        <a:ext uri="{28A0092B-C50C-407E-A947-70E740481C1C}">
+                          <a14:useLocalDpi xmlns:a14="http://schemas.microsoft.com/office/drawing/2010/main" val="0"/>
+                        </a:ext>
+                      </a:extLst>
+                    </a:blip>
+                    <a:stretch>
+                      <a:fillRect/>
+                    </a:stretch>
+                  </pic:blipFill>
+                  <pic:spPr>
+                    <a:xfrm>
+                      <a:off x="0" y="0"/>
+                      <a:ext cx="2141220" cy="1089660"/>
+                    </a:xfrm>
+                    <a:prstGeom prst="rect">
+                      <a:avLst/>
+                    </a:prstGeom>
+                  </pic:spPr>
+                </pic:pic>
+              </a:graphicData>
+            </a:graphic>
+          </wp:inline>
+        </w:drawing>
+      </w:r>
+    </w:p>
+    <w:p>
+      <w:pPr>
+        <w:pStyle w:val="Caption"/>
+        <w:jc w:val="center"/>
+      </w:pPr>
+      <w:r>
+        <w:t xml:space="preserve">Figure </w:t>
+      </w:r>
+      <w:fldSimple w:instr=" SEQ Figure \* ARABIC ">
+        <w:r>
+          <w:rPr>
+            <w:noProof/>
+          </w:rPr>
+          <w:t>2</w:t>
+        </w:r>
+      </w:fldSimple>
+      <w:r>
+        <w:t>. PersonDto</w:t>
+      </w:r>
+      <w:r>
+        <w:br/>
+      </w:r>
+    </w:p>
+    <w:p>
+      <w:r>
+        <w:t xml:space="preserve">UI is going to communicate with UserController which is going to return PersonEntity. UserController </w:t>
+      </w:r>
+      <w:r>
+        <w:t>should stay</w:t>
+      </w:r>
+      <w:r>
+        <w:t xml:space="preserve"> lean, therefore it is going to get PersonEntity from BusinessLogic layer. In this Layer </w:t>
+      </w:r>
+    </w:p>
+    <w:p>
+      <w:pPr>
+        <w:jc w:val="center"/>
+        <w:rPr>
           <w:sz w:val="44"/>
           <w:szCs w:val="44"/>
         </w:rPr>
       </w:pPr>
+      <w:r>
+        <w:rPr>
+          <w:sz w:val="44"/>
+          <w:szCs w:val="44"/>
+        </w:rPr>
+        <w:lastRenderedPageBreak/>
+        <w:drawing>
+          <wp:inline distT="0" distB="0" distL="0" distR="0" wp14:anchorId="75FAA235" wp14:editId="1872766E">
+            <wp:extent cx="5943600" cy="2715895"/>
+            <wp:effectExtent l="0" t="0" r="0" b="0"/>
+            <wp:docPr id="2" name="Picture 2" descr="Diagram&#10;&#10;Description automatically generated"/>
+            <wp:cNvGraphicFramePr>
+              <a:graphicFrameLocks xmlns:a="http://schemas.openxmlformats.org/drawingml/2006/main" noChangeAspect="1"/>
+            </wp:cNvGraphicFramePr>
+            <a:graphic xmlns:a="http://schemas.openxmlformats.org/drawingml/2006/main">
+              <a:graphicData uri="http://schemas.openxmlformats.org/drawingml/2006/picture">
+                <pic:pic xmlns:pic="http://schemas.openxmlformats.org/drawingml/2006/picture">
+                  <pic:nvPicPr>
+                    <pic:cNvPr id="2" name="Picture 2" descr="Diagram&#10;&#10;Description automatically generated"/>
+                    <pic:cNvPicPr/>
+                  </pic:nvPicPr>
+                  <pic:blipFill>
+                    <a:blip r:embed="rId6"/>
+                    <a:stretch>
+                      <a:fillRect/>
+                    </a:stretch>
+                  </pic:blipFill>
+                  <pic:spPr>
+                    <a:xfrm>
+                      <a:off x="0" y="0"/>
+                      <a:ext cx="5943600" cy="2715895"/>
+                    </a:xfrm>
+                    <a:prstGeom prst="rect">
+                      <a:avLst/>
+                    </a:prstGeom>
+                  </pic:spPr>
+                </pic:pic>
+              </a:graphicData>
+            </a:graphic>
+          </wp:inline>
+        </w:drawing>
+      </w:r>
+    </w:p>
+    <w:p>
+      <w:pPr>
+        <w:jc w:val="center"/>
+      </w:pPr>
+    </w:p>
+    <w:p>
+      <w:pPr>
+        <w:jc w:val="center"/>
+        <w:rPr>
+          <w:sz w:val="44"/>
+          <w:szCs w:val="44"/>
+        </w:rPr>
+      </w:pPr>
+      <w:r>
+        <w:rPr>
+          <w:sz w:val="44"/>
+          <w:szCs w:val="44"/>
+        </w:rPr>
+        <w:drawing>
+          <wp:inline distT="0" distB="0" distL="0" distR="0" wp14:anchorId="345A4FA9" wp14:editId="1C3F5ABF">
+            <wp:extent cx="5943600" cy="2801620"/>
+            <wp:effectExtent l="0" t="0" r="0" b="0"/>
+            <wp:docPr id="1" name="Picture 1" descr="A picture containing graphical user interface&#10;&#10;Description automatically generated"/>
+            <wp:cNvGraphicFramePr>
+              <a:graphicFrameLocks xmlns:a="http://schemas.openxmlformats.org/drawingml/2006/main" noChangeAspect="1"/>
+            </wp:cNvGraphicFramePr>
+            <a:graphic xmlns:a="http://schemas.openxmlformats.org/drawingml/2006/main">
+              <a:graphicData uri="http://schemas.openxmlformats.org/drawingml/2006/picture">
+                <pic:pic xmlns:pic="http://schemas.openxmlformats.org/drawingml/2006/picture">
+                  <pic:nvPicPr>
+                    <pic:cNvPr id="1" name="Picture 1" descr="A picture containing graphical user interface&#10;&#10;Description automatically generated"/>
+                    <pic:cNvPicPr/>
+                  </pic:nvPicPr>
+                  <pic:blipFill>
+                    <a:blip r:embed="rId7"/>
+                    <a:stretch>
+                      <a:fillRect/>
+                    </a:stretch>
+                  </pic:blipFill>
+                  <pic:spPr>
+                    <a:xfrm>
+                      <a:off x="0" y="0"/>
+                      <a:ext cx="5943600" cy="2801620"/>
+                    </a:xfrm>
+                    <a:prstGeom prst="rect">
+                      <a:avLst/>
+                    </a:prstGeom>
+                  </pic:spPr>
+                </pic:pic>
+              </a:graphicData>
+            </a:graphic>
+          </wp:inline>
+        </w:drawing>
+      </w:r>
+    </w:p>
+    <w:p>
+      <w:pPr>
+        <w:rPr>
+          <w:sz w:val="44"/>
+          <w:szCs w:val="44"/>
+        </w:rPr>
+      </w:pPr>
     </w:p>
     <w:p/>
     <w:p/>
@@ -52,176 +353,46 @@
     </w:p>
     <w:p>
       <w:r>
-        <w:t xml:space="preserve"> </w:t>
-      </w:r>
-      <w:proofErr w:type="spellStart"/>
-      <w:r>
-        <w:t>Prisiregistruoja</w:t>
-      </w:r>
-      <w:proofErr w:type="spellEnd"/>
-    </w:p>
-    <w:p>
-      <w:proofErr w:type="spellStart"/>
-      <w:r>
-        <w:t>Uzsisako</w:t>
-      </w:r>
-      <w:proofErr w:type="spellEnd"/>
-      <w:r>
-        <w:t xml:space="preserve"> </w:t>
-      </w:r>
-      <w:proofErr w:type="spellStart"/>
-      <w:r>
-        <w:t>pazym</w:t>
-      </w:r>
-      <w:proofErr w:type="spellEnd"/>
-    </w:p>
-    <w:p>
-      <w:r>
-        <w:tab/>
-      </w:r>
-      <w:proofErr w:type="spellStart"/>
-      <w:r>
-        <w:t>Clientas</w:t>
-      </w:r>
-      <w:proofErr w:type="spellEnd"/>
-      <w:r>
-        <w:t xml:space="preserve"> </w:t>
-      </w:r>
-      <w:proofErr w:type="spellStart"/>
-      <w:r>
-        <w:t>postina</w:t>
-      </w:r>
-      <w:proofErr w:type="spellEnd"/>
-      <w:r>
-        <w:t xml:space="preserve"> </w:t>
-      </w:r>
-      <w:proofErr w:type="spellStart"/>
-      <w:r>
-        <w:t>orderControlleriui</w:t>
-      </w:r>
-      <w:proofErr w:type="spellEnd"/>
-    </w:p>
-    <w:p>
-      <w:r>
-        <w:tab/>
-      </w:r>
-      <w:r>
-        <w:tab/>
-      </w:r>
-      <w:proofErr w:type="spellStart"/>
-      <w:r>
-        <w:t>Controlleris</w:t>
-      </w:r>
-      <w:proofErr w:type="spellEnd"/>
-      <w:r>
-        <w:t xml:space="preserve"> </w:t>
-      </w:r>
-      <w:proofErr w:type="spellStart"/>
-      <w:r>
-        <w:t>kreipiasi</w:t>
-      </w:r>
-      <w:proofErr w:type="spellEnd"/>
-      <w:r>
-        <w:t xml:space="preserve"> I </w:t>
-      </w:r>
-      <w:proofErr w:type="spellStart"/>
-      <w:r>
-        <w:t>logikos</w:t>
-      </w:r>
-      <w:proofErr w:type="spellEnd"/>
-      <w:r>
-        <w:t xml:space="preserve"> </w:t>
-      </w:r>
-      <w:proofErr w:type="spellStart"/>
-      <w:r>
-        <w:t>layeri</w:t>
-      </w:r>
-      <w:proofErr w:type="spellEnd"/>
-      <w:r>
-        <w:t xml:space="preserve"> </w:t>
-      </w:r>
-      <w:r>
-        <w:t>(</w:t>
-      </w:r>
-      <w:proofErr w:type="spellStart"/>
-      <w:r>
-        <w:t>paduoda</w:t>
-      </w:r>
-      <w:proofErr w:type="spellEnd"/>
-      <w:r>
-        <w:t xml:space="preserve"> </w:t>
-      </w:r>
-      <w:proofErr w:type="spellStart"/>
-      <w:r>
-        <w:t>personalIdentificationNumber</w:t>
-      </w:r>
-      <w:proofErr w:type="spellEnd"/>
-      <w:r>
-        <w:t xml:space="preserve">) </w:t>
-      </w:r>
-      <w:proofErr w:type="spellStart"/>
-      <w:r>
-        <w:t>ar</w:t>
-      </w:r>
-      <w:proofErr w:type="spellEnd"/>
-      <w:r>
-        <w:t xml:space="preserve"> </w:t>
-      </w:r>
-      <w:proofErr w:type="spellStart"/>
-      <w:r>
-        <w:t>galima</w:t>
-      </w:r>
-      <w:proofErr w:type="spellEnd"/>
-      <w:r>
-        <w:t xml:space="preserve"> </w:t>
-      </w:r>
-      <w:proofErr w:type="spellStart"/>
-      <w:r>
-        <w:t>uzsakyti</w:t>
-      </w:r>
-      <w:proofErr w:type="spellEnd"/>
-    </w:p>
-    <w:p>
-      <w:r>
-        <w:tab/>
-      </w:r>
-      <w:r>
-        <w:tab/>
-      </w:r>
-      <w:r>
-        <w:tab/>
-      </w:r>
-      <w:proofErr w:type="spellStart"/>
-      <w:r>
-        <w:t>Logikos</w:t>
-      </w:r>
-      <w:proofErr w:type="spellEnd"/>
-      <w:r>
-        <w:t xml:space="preserve"> </w:t>
-      </w:r>
-      <w:proofErr w:type="spellStart"/>
-      <w:r>
-        <w:t>layeris</w:t>
-      </w:r>
-      <w:proofErr w:type="spellEnd"/>
-      <w:r>
-        <w:t xml:space="preserve"> </w:t>
-      </w:r>
-      <w:proofErr w:type="spellStart"/>
-      <w:r>
-        <w:t>kreipiasi</w:t>
-      </w:r>
-      <w:proofErr w:type="spellEnd"/>
-      <w:r>
-        <w:t xml:space="preserve"> I </w:t>
-      </w:r>
-      <w:proofErr w:type="spellStart"/>
-      <w:r>
-        <w:t>duombazes</w:t>
-      </w:r>
-      <w:proofErr w:type="spellEnd"/>
-      <w:r>
-        <w:t xml:space="preserve"> </w:t>
+        <w:t xml:space="preserve"> Prisiregistruoja</w:t>
+      </w:r>
+    </w:p>
+    <w:p>
+      <w:r>
+        <w:t>Uzsisako pazym</w:t>
+      </w:r>
+    </w:p>
+    <w:p>
+      <w:r>
+        <w:lastRenderedPageBreak/>
+        <w:tab/>
+        <w:t>Clientas postina orderControlleriui</w:t>
+      </w:r>
+    </w:p>
+    <w:p>
+      <w:r>
+        <w:tab/>
+      </w:r>
+      <w:r>
+        <w:tab/>
+        <w:t xml:space="preserve">Controlleris kreipiasi I logikos layeri </w:t>
+      </w:r>
+      <w:r>
+        <w:t xml:space="preserve">(paduoda personalIdentificationNumber) </w:t>
+      </w:r>
+      <w:r>
+        <w:t>ar galima uzsakyti</w:t>
+      </w:r>
+    </w:p>
+    <w:p>
+      <w:r>
+        <w:tab/>
+      </w:r>
+      <w:r>
+        <w:tab/>
+      </w:r>
+      <w:r>
+        <w:tab/>
+        <w:t xml:space="preserve">Logikos layeris kreipiasi I duombazes </w:t>
       </w:r>
       <w:r>
         <w:t>gateway u</w:t>
@@ -239,113 +410,22 @@
       </w:r>
       <w:r>
         <w:tab/>
-      </w:r>
-      <w:proofErr w:type="spellStart"/>
-      <w:r>
-        <w:t>Duombazes</w:t>
-      </w:r>
-      <w:proofErr w:type="spellEnd"/>
-      <w:r>
-        <w:t xml:space="preserve"> </w:t>
-      </w:r>
-      <w:proofErr w:type="spellStart"/>
-      <w:r>
-        <w:t>gatewayus</w:t>
-      </w:r>
-      <w:proofErr w:type="spellEnd"/>
-      <w:r>
-        <w:t xml:space="preserve"> </w:t>
-      </w:r>
-      <w:proofErr w:type="spellStart"/>
-      <w:r>
-        <w:t>gauna</w:t>
-      </w:r>
-      <w:proofErr w:type="spellEnd"/>
-      <w:r>
-        <w:t xml:space="preserve"> visas </w:t>
-      </w:r>
-      <w:proofErr w:type="spellStart"/>
-      <w:r>
-        <w:t>LicenseCategories</w:t>
-      </w:r>
-      <w:proofErr w:type="spellEnd"/>
-      <w:r>
-        <w:t xml:space="preserve"> </w:t>
-      </w:r>
-      <w:proofErr w:type="spellStart"/>
-      <w:r>
-        <w:t>kurias</w:t>
-      </w:r>
-      <w:proofErr w:type="spellEnd"/>
-      <w:r>
-        <w:t xml:space="preserve"> </w:t>
-      </w:r>
-      <w:proofErr w:type="spellStart"/>
-      <w:r>
-        <w:t>turi</w:t>
-      </w:r>
-      <w:proofErr w:type="spellEnd"/>
-      <w:r>
-        <w:t xml:space="preserve"> Person</w:t>
-      </w:r>
-    </w:p>
-    <w:p>
-      <w:r>
-        <w:tab/>
-      </w:r>
-      <w:r>
-        <w:tab/>
-      </w:r>
-      <w:r>
-        <w:tab/>
-      </w:r>
-      <w:proofErr w:type="spellStart"/>
-      <w:r>
-        <w:t>Jeigu</w:t>
-      </w:r>
-      <w:proofErr w:type="spellEnd"/>
-      <w:r>
-        <w:t xml:space="preserve"> is </w:t>
-      </w:r>
-      <w:proofErr w:type="spellStart"/>
-      <w:r>
-        <w:t>LicenseCatogories</w:t>
-      </w:r>
-      <w:proofErr w:type="spellEnd"/>
-      <w:r>
-        <w:t xml:space="preserve"> </w:t>
-      </w:r>
-      <w:proofErr w:type="spellStart"/>
-      <w:r>
-        <w:t>yra</w:t>
-      </w:r>
-      <w:proofErr w:type="spellEnd"/>
-      <w:r>
-        <w:t xml:space="preserve"> </w:t>
-      </w:r>
-      <w:proofErr w:type="spellStart"/>
-      <w:r>
-        <w:t>zmogaus</w:t>
-      </w:r>
-      <w:proofErr w:type="spellEnd"/>
-      <w:r>
-        <w:t xml:space="preserve"> </w:t>
-      </w:r>
-      <w:proofErr w:type="spellStart"/>
-      <w:r>
-        <w:t>norimas</w:t>
-      </w:r>
-      <w:proofErr w:type="spellEnd"/>
-      <w:r>
-        <w:t xml:space="preserve"> </w:t>
-      </w:r>
-      <w:proofErr w:type="spellStart"/>
-      <w:r>
-        <w:t>uzsakyti</w:t>
-      </w:r>
-      <w:proofErr w:type="spellEnd"/>
-      <w:r>
-        <w:t xml:space="preserve"> </w:t>
+        <w:t xml:space="preserve">Duombazes </w:t>
+      </w:r>
+      <w:r>
+        <w:t>gatewayus gauna visas LicenseCategories kurias turi Person</w:t>
+      </w:r>
+    </w:p>
+    <w:p>
+      <w:r>
+        <w:tab/>
+      </w:r>
+      <w:r>
+        <w:tab/>
+      </w:r>
+      <w:r>
+        <w:tab/>
+        <w:t xml:space="preserve">Jeigu is LicenseCatogories yra zmogaus norimas uzsakyti </w:t>
       </w:r>
     </w:p>
     <w:p>
@@ -377,219 +457,17 @@
     <w:p/>
     <w:p>
       <w:r>
-        <w:t xml:space="preserve">    </w:t>
-      </w:r>
-      <w:proofErr w:type="spellStart"/>
-      <w:r>
-        <w:t>Kokio</w:t>
-      </w:r>
-      <w:proofErr w:type="spellEnd"/>
-      <w:r>
-        <w:t xml:space="preserve"> </w:t>
-      </w:r>
-      <w:proofErr w:type="spellStart"/>
-      <w:r>
-        <w:t>dydzio</w:t>
-      </w:r>
-      <w:proofErr w:type="spellEnd"/>
-      <w:r>
-        <w:t xml:space="preserve"> </w:t>
-      </w:r>
-      <w:proofErr w:type="spellStart"/>
-      <w:r>
-        <w:t>sistemas</w:t>
-      </w:r>
-      <w:proofErr w:type="spellEnd"/>
-      <w:r>
-        <w:t xml:space="preserve">, </w:t>
-      </w:r>
-      <w:proofErr w:type="spellStart"/>
-      <w:r>
-        <w:t>vartotj</w:t>
-      </w:r>
-      <w:proofErr w:type="spellEnd"/>
-      <w:r>
-        <w:t xml:space="preserve"> </w:t>
-      </w:r>
-      <w:proofErr w:type="spellStart"/>
-      <w:r>
-        <w:t>skaicius</w:t>
-      </w:r>
-      <w:proofErr w:type="spellEnd"/>
-      <w:r>
-        <w:t xml:space="preserve">, kas tie </w:t>
-      </w:r>
-      <w:proofErr w:type="spellStart"/>
-      <w:r>
-        <w:t>vartotojai</w:t>
-      </w:r>
-      <w:proofErr w:type="spellEnd"/>
-      <w:r>
-        <w:t xml:space="preserve"> </w:t>
-      </w:r>
-      <w:proofErr w:type="spellStart"/>
-      <w:r>
-        <w:t>vartotojai</w:t>
-      </w:r>
-      <w:proofErr w:type="spellEnd"/>
-    </w:p>
-    <w:p>
-      <w:r>
-        <w:t xml:space="preserve">    </w:t>
-      </w:r>
-      <w:proofErr w:type="spellStart"/>
-      <w:r>
-        <w:t>diagrama</w:t>
-      </w:r>
-      <w:proofErr w:type="spellEnd"/>
-      <w:r>
-        <w:t xml:space="preserve"> </w:t>
-      </w:r>
-      <w:proofErr w:type="spellStart"/>
-      <w:r>
-        <w:t>kaip</w:t>
-      </w:r>
-      <w:proofErr w:type="spellEnd"/>
-      <w:r>
-        <w:t xml:space="preserve"> </w:t>
-      </w:r>
-      <w:proofErr w:type="spellStart"/>
-      <w:r>
-        <w:t>isskaidom</w:t>
-      </w:r>
-      <w:proofErr w:type="spellEnd"/>
-      <w:r>
-        <w:t xml:space="preserve"> </w:t>
-      </w:r>
-      <w:proofErr w:type="spellStart"/>
-      <w:r>
-        <w:t>servisus</w:t>
-      </w:r>
-      <w:proofErr w:type="spellEnd"/>
-      <w:r>
-        <w:t xml:space="preserve">, </w:t>
-      </w:r>
-      <w:proofErr w:type="spellStart"/>
-      <w:r>
-        <w:t>komponenetus</w:t>
-      </w:r>
-      <w:proofErr w:type="spellEnd"/>
-      <w:r>
-        <w:t xml:space="preserve">, </w:t>
-      </w:r>
-      <w:proofErr w:type="spellStart"/>
-      <w:r>
-        <w:t>modulius</w:t>
-      </w:r>
-      <w:proofErr w:type="spellEnd"/>
-    </w:p>
-    <w:p>
-      <w:r>
-        <w:t xml:space="preserve">    </w:t>
-      </w:r>
-      <w:proofErr w:type="spellStart"/>
-      <w:r>
-        <w:t>galima</w:t>
-      </w:r>
-      <w:proofErr w:type="spellEnd"/>
-      <w:r>
-        <w:t xml:space="preserve"> </w:t>
-      </w:r>
-      <w:proofErr w:type="spellStart"/>
-      <w:r>
-        <w:t>pasirinkti</w:t>
-      </w:r>
-      <w:proofErr w:type="spellEnd"/>
-      <w:r>
-        <w:t xml:space="preserve"> </w:t>
-      </w:r>
-      <w:proofErr w:type="spellStart"/>
-      <w:r>
-        <w:t>viena</w:t>
-      </w:r>
-      <w:proofErr w:type="spellEnd"/>
-      <w:r>
-        <w:t xml:space="preserve"> </w:t>
-      </w:r>
-      <w:proofErr w:type="spellStart"/>
-      <w:r>
-        <w:t>dali</w:t>
-      </w:r>
-      <w:proofErr w:type="spellEnd"/>
-      <w:r>
-        <w:t xml:space="preserve"> </w:t>
-      </w:r>
-      <w:proofErr w:type="spellStart"/>
-      <w:r>
-        <w:t>kad</w:t>
-      </w:r>
-      <w:proofErr w:type="spellEnd"/>
-      <w:r>
-        <w:t xml:space="preserve"> per </w:t>
-      </w:r>
-      <w:proofErr w:type="spellStart"/>
-      <w:r>
-        <w:t>daug</w:t>
-      </w:r>
-      <w:proofErr w:type="spellEnd"/>
-      <w:r>
-        <w:t xml:space="preserve"> </w:t>
-      </w:r>
-      <w:proofErr w:type="spellStart"/>
-      <w:r>
-        <w:t>neissiplesti</w:t>
-      </w:r>
-      <w:proofErr w:type="spellEnd"/>
-      <w:r>
-        <w:t xml:space="preserve"> (</w:t>
-      </w:r>
-      <w:proofErr w:type="spellStart"/>
-      <w:r>
-        <w:t>pvz</w:t>
-      </w:r>
-      <w:proofErr w:type="spellEnd"/>
-      <w:r>
-        <w:t xml:space="preserve"> </w:t>
-      </w:r>
-      <w:proofErr w:type="spellStart"/>
-      <w:r>
-        <w:t>automobl</w:t>
-      </w:r>
-      <w:proofErr w:type="spellEnd"/>
-      <w:r>
-        <w:t xml:space="preserve">. </w:t>
-      </w:r>
-      <w:proofErr w:type="spellStart"/>
-      <w:r>
-        <w:t>registracija</w:t>
-      </w:r>
-      <w:proofErr w:type="spellEnd"/>
-      <w:r>
-        <w:t xml:space="preserve">, </w:t>
-      </w:r>
-      <w:proofErr w:type="spellStart"/>
-      <w:r>
-        <w:t>vair</w:t>
-      </w:r>
-      <w:proofErr w:type="spellEnd"/>
-      <w:r>
-        <w:t xml:space="preserve">, </w:t>
-      </w:r>
-      <w:proofErr w:type="spellStart"/>
-      <w:r>
-        <w:t>pazm</w:t>
-      </w:r>
-      <w:proofErr w:type="spellEnd"/>
-      <w:r>
-        <w:t xml:space="preserve"> </w:t>
-      </w:r>
-      <w:proofErr w:type="spellStart"/>
-      <w:r>
-        <w:t>isdavimas</w:t>
-      </w:r>
-      <w:proofErr w:type="spellEnd"/>
-      <w:r>
-        <w:t>)</w:t>
+        <w:t xml:space="preserve">    Kokio dydzio sistemas, vartotj skaicius, kas tie vartotojai vartotojai</w:t>
+      </w:r>
+    </w:p>
+    <w:p>
+      <w:r>
+        <w:t xml:space="preserve">    diagrama kaip isskaidom servisus, komponenetus, modulius</w:t>
+      </w:r>
+    </w:p>
+    <w:p>
+      <w:r>
+        <w:t xml:space="preserve">    galima pasirinkti viena dali kad per daug neissiplesti (pvz automobl. registracija, vair, pazm isdavimas)</w:t>
       </w:r>
     </w:p>
     <w:p>
@@ -1033,6 +911,25 @@
     <w:semiHidden/>
     <w:unhideWhenUsed/>
   </w:style>
+  <w:style w:type="paragraph" w:styleId="Caption">
+    <w:name w:val="caption"/>
+    <w:basedOn w:val="Normal"/>
+    <w:next w:val="Normal"/>
+    <w:uiPriority w:val="35"/>
+    <w:unhideWhenUsed/>
+    <w:qFormat/>
+    <w:rsid w:val="00483F3F"/>
+    <w:pPr>
+      <w:spacing w:after="200" w:line="240" w:lineRule="auto"/>
+    </w:pPr>
+    <w:rPr>
+      <w:i/>
+      <w:iCs/>
+      <w:color w:val="44546A" w:themeColor="text2"/>
+      <w:sz w:val="18"/>
+      <w:szCs w:val="18"/>
+    </w:rPr>
+  </w:style>
 </w:styles>
 </file>
 

</xml_diff>

<commit_message>
changes after creating word doc for get endpoint of ordering license
</commit_message>
<xml_diff>
--- a/PSP_LW2.docx
+++ b/PSP_LW2.docx
@@ -44,7 +44,22 @@
     </w:p>
     <w:p>
       <w:r>
-        <w:t>User  goes to page for ordering driver’s license. UI has to get some data that will inform the user main information about the driver’s license they will order, that data is in PersonEntity object which is mainly personal information and categories of v</w:t>
+        <w:t xml:space="preserve">To display page for ordering a driver’s license UI is going to need </w:t>
+      </w:r>
+      <w:r>
+        <w:t xml:space="preserve">some data that </w:t>
+      </w:r>
+      <w:r>
+        <w:t xml:space="preserve">describes the </w:t>
+      </w:r>
+      <w:r>
+        <w:t xml:space="preserve">main information about the driver’s license </w:t>
+      </w:r>
+      <w:r>
+        <w:t>that can be ordered</w:t>
+      </w:r>
+      <w:r>
+        <w:t>, that data is in PersonEntity object which is personal information and categories of v</w:t>
       </w:r>
       <w:r>
         <w:t>ehicle</w:t>
@@ -56,7 +71,7 @@
         <w:t xml:space="preserve"> </w:t>
       </w:r>
       <w:r>
-        <w:t>that the user will be allowed to drive (Figure 1.).</w:t>
+        <w:t>that the user will be allowed to drive (Figure 1.)</w:t>
       </w:r>
     </w:p>
     <w:p>
@@ -66,7 +81,7 @@
       </w:pPr>
       <w:r>
         <w:drawing>
-          <wp:inline distT="0" distB="0" distL="0" distR="0" wp14:anchorId="3D2A219E" wp14:editId="127A72F2">
+          <wp:inline distT="0" distB="0" distL="0" distR="0" wp14:anchorId="75B4BD4B" wp14:editId="31CED54B">
             <wp:extent cx="3840813" cy="1295512"/>
             <wp:effectExtent l="0" t="0" r="7620" b="0"/>
             <wp:docPr id="4" name="Picture 4" descr="Text&#10;&#10;Description automatically generated with low confidence"/>
@@ -140,7 +155,28 @@
         <w:t xml:space="preserve">To authenticate the user and get their personal information </w:t>
       </w:r>
       <w:r>
-        <w:t>the system is going to use an external identity authenticator which should provide needed data in PersonDto (Figure 2.)</w:t>
+        <w:t xml:space="preserve">UI </w:t>
+      </w:r>
+      <w:r>
+        <w:t>is going to</w:t>
+      </w:r>
+      <w:r>
+        <w:t xml:space="preserve"> redirect user to </w:t>
+      </w:r>
+      <w:r>
+        <w:t xml:space="preserve">an external identity authenticator which should provide </w:t>
+      </w:r>
+      <w:r>
+        <w:t>users personal information in</w:t>
+      </w:r>
+      <w:r>
+        <w:t xml:space="preserve"> PersonDto </w:t>
+      </w:r>
+      <w:r>
+        <w:t xml:space="preserve">object </w:t>
+      </w:r>
+      <w:r>
+        <w:t>(Figure 2.)</w:t>
       </w:r>
       <w:r>
         <w:t xml:space="preserve"> </w:t>
@@ -153,7 +189,7 @@
       </w:pPr>
       <w:r>
         <w:drawing>
-          <wp:inline distT="0" distB="0" distL="0" distR="0" wp14:anchorId="14B0E869" wp14:editId="61D0D31E">
+          <wp:inline distT="0" distB="0" distL="0" distR="0" wp14:anchorId="6C320BC8" wp14:editId="56FAE460">
             <wp:extent cx="2141220" cy="1089660"/>
             <wp:effectExtent l="0" t="0" r="0" b="0"/>
             <wp:docPr id="6" name="Picture 6" descr="Graphical user interface, text, application&#10;&#10;Description automatically generated"/>
@@ -203,51 +239,100 @@
       <w:r>
         <w:t xml:space="preserve">Figure </w:t>
       </w:r>
-      <w:fldSimple w:instr=" SEQ Figure \* ARABIC ">
-        <w:r>
-          <w:rPr>
-            <w:noProof/>
-          </w:rPr>
-          <w:t>2</w:t>
-        </w:r>
-      </w:fldSimple>
+      <w:r>
+        <w:fldChar w:fldCharType="begin"/>
+      </w:r>
+      <w:r>
+        <w:instrText xml:space="preserve"> SEQ Figure \* ARABIC </w:instrText>
+      </w:r>
+      <w:r>
+        <w:fldChar w:fldCharType="separate"/>
+      </w:r>
+      <w:r>
+        <w:rPr>
+          <w:noProof/>
+        </w:rPr>
+        <w:t>2</w:t>
+      </w:r>
+      <w:r>
+        <w:fldChar w:fldCharType="end"/>
+      </w:r>
       <w:r>
         <w:t>. PersonDto</w:t>
       </w:r>
-      <w:r>
-        <w:br/>
-      </w:r>
-    </w:p>
-    <w:p>
-      <w:r>
-        <w:t xml:space="preserve">UI is going to communicate with UserController which is going to return PersonEntity. UserController </w:t>
+    </w:p>
+    <w:p>
+      <w:r>
+        <w:t xml:space="preserve">After the user is authenticated and personal information PersonDto is received </w:t>
+      </w:r>
+      <w:r>
+        <w:t xml:space="preserve">UI is going to </w:t>
+      </w:r>
+      <w:r>
+        <w:t>call GET endpoint in</w:t>
+      </w:r>
+      <w:r>
+        <w:t xml:space="preserve"> UserController </w:t>
+      </w:r>
+      <w:r>
+        <w:t xml:space="preserve">for getting drivers license order and pass PersonDto as request body. The endpoint is going to return </w:t>
+      </w:r>
+      <w:r>
+        <w:t xml:space="preserve">PersonEntity. UserController </w:t>
       </w:r>
       <w:r>
         <w:t>should stay</w:t>
       </w:r>
       <w:r>
-        <w:t xml:space="preserve"> lean, therefore it is going to get PersonEntity from BusinessLogic layer. In this Layer </w:t>
-      </w:r>
-    </w:p>
-    <w:p>
-      <w:pPr>
+        <w:t xml:space="preserve"> lean, therefore it is going to get PersonEntity from BusinessLogic layer. </w:t>
+      </w:r>
+    </w:p>
+    <w:p>
+      <w:pPr>
+        <w:keepNext/>
+      </w:pPr>
+      <w:r>
+        <w:t xml:space="preserve">In </w:t>
+      </w:r>
+      <w:r>
+        <w:t xml:space="preserve">the </w:t>
+      </w:r>
+      <w:r>
+        <w:t>BusinessLogic layer</w:t>
+      </w:r>
+      <w:r>
+        <w:t xml:space="preserve"> is calling DataAccess layer</w:t>
+      </w:r>
+      <w:r>
+        <w:t xml:space="preserve"> which gets and returns</w:t>
+      </w:r>
+      <w:r>
+        <w:t xml:space="preserve"> </w:t>
+      </w:r>
+      <w:r>
+        <w:t>LicenseCategory</w:t>
+      </w:r>
+      <w:r>
+        <w:t xml:space="preserve"> object</w:t>
+      </w:r>
+      <w:r>
+        <w:t xml:space="preserve"> (Figure 3.)</w:t>
+      </w:r>
+      <w:r>
+        <w:t xml:space="preserve"> from the database.</w:t>
+      </w:r>
+    </w:p>
+    <w:p>
+      <w:pPr>
+        <w:keepNext/>
         <w:jc w:val="center"/>
-        <w:rPr>
-          <w:sz w:val="44"/>
-          <w:szCs w:val="44"/>
-        </w:rPr>
-      </w:pPr>
-      <w:r>
-        <w:rPr>
-          <w:sz w:val="44"/>
-          <w:szCs w:val="44"/>
-        </w:rPr>
-        <w:lastRenderedPageBreak/>
+      </w:pPr>
+      <w:r>
         <w:drawing>
-          <wp:inline distT="0" distB="0" distL="0" distR="0" wp14:anchorId="75FAA235" wp14:editId="1872766E">
-            <wp:extent cx="5943600" cy="2715895"/>
-            <wp:effectExtent l="0" t="0" r="0" b="0"/>
-            <wp:docPr id="2" name="Picture 2" descr="Diagram&#10;&#10;Description automatically generated"/>
+          <wp:inline distT="0" distB="0" distL="0" distR="0" wp14:anchorId="1D2CFB5A" wp14:editId="61B3744D">
+            <wp:extent cx="1661304" cy="944962"/>
+            <wp:effectExtent l="0" t="0" r="0" b="7620"/>
+            <wp:docPr id="7" name="Picture 7" descr="Graphical user interface, text, application&#10;&#10;Description automatically generated"/>
             <wp:cNvGraphicFramePr>
               <a:graphicFrameLocks xmlns:a="http://schemas.openxmlformats.org/drawingml/2006/main" noChangeAspect="1"/>
             </wp:cNvGraphicFramePr>
@@ -255,7 +340,7 @@
               <a:graphicData uri="http://schemas.openxmlformats.org/drawingml/2006/picture">
                 <pic:pic xmlns:pic="http://schemas.openxmlformats.org/drawingml/2006/picture">
                   <pic:nvPicPr>
-                    <pic:cNvPr id="2" name="Picture 2" descr="Diagram&#10;&#10;Description automatically generated"/>
+                    <pic:cNvPr id="7" name="Picture 7" descr="Graphical user interface, text, application&#10;&#10;Description automatically generated"/>
                     <pic:cNvPicPr/>
                   </pic:nvPicPr>
                   <pic:blipFill>
@@ -267,7 +352,7 @@
                   <pic:spPr>
                     <a:xfrm>
                       <a:off x="0" y="0"/>
-                      <a:ext cx="5943600" cy="2715895"/>
+                      <a:ext cx="1661304" cy="944962"/>
                     </a:xfrm>
                     <a:prstGeom prst="rect">
                       <a:avLst/>
@@ -282,9 +367,31 @@
     </w:p>
     <w:p>
       <w:pPr>
+        <w:pStyle w:val="Caption"/>
         <w:jc w:val="center"/>
       </w:pPr>
-    </w:p>
+      <w:r>
+        <w:t xml:space="preserve">Figure </w:t>
+      </w:r>
+      <w:fldSimple w:instr=" SEQ Figure \* ARABIC ">
+        <w:r>
+          <w:rPr>
+            <w:noProof/>
+          </w:rPr>
+          <w:t>3</w:t>
+        </w:r>
+      </w:fldSimple>
+      <w:r>
+        <w:t>. LicenseCategories</w:t>
+      </w:r>
+    </w:p>
+    <w:p>
+      <w:r>
+        <w:lastRenderedPageBreak/>
+        <w:t>Having PersonDto and LicenseCategories now BusinessLogic can map those two into UserEntity class and return it to the UI.</w:t>
+      </w:r>
+    </w:p>
+    <w:p/>
     <w:p>
       <w:pPr>
         <w:jc w:val="center"/>
@@ -293,16 +400,30 @@
           <w:szCs w:val="44"/>
         </w:rPr>
       </w:pPr>
+    </w:p>
+    <w:p>
+      <w:pPr>
+        <w:jc w:val="center"/>
+      </w:pPr>
+    </w:p>
+    <w:p>
+      <w:pPr>
+        <w:jc w:val="center"/>
+        <w:rPr>
+          <w:sz w:val="44"/>
+          <w:szCs w:val="44"/>
+        </w:rPr>
+      </w:pPr>
       <w:r>
         <w:rPr>
           <w:sz w:val="44"/>
           <w:szCs w:val="44"/>
         </w:rPr>
         <w:drawing>
-          <wp:inline distT="0" distB="0" distL="0" distR="0" wp14:anchorId="345A4FA9" wp14:editId="1C3F5ABF">
-            <wp:extent cx="5943600" cy="2801620"/>
+          <wp:inline distT="0" distB="0" distL="0" distR="0" wp14:anchorId="573C239D" wp14:editId="6A2899EC">
+            <wp:extent cx="5943600" cy="3223895"/>
             <wp:effectExtent l="0" t="0" r="0" b="0"/>
-            <wp:docPr id="1" name="Picture 1" descr="A picture containing graphical user interface&#10;&#10;Description automatically generated"/>
+            <wp:docPr id="1" name="Picture 1" descr="Graphical user interface&#10;&#10;Description automatically generated"/>
             <wp:cNvGraphicFramePr>
               <a:graphicFrameLocks xmlns:a="http://schemas.openxmlformats.org/drawingml/2006/main" noChangeAspect="1"/>
             </wp:cNvGraphicFramePr>
@@ -310,7 +431,7 @@
               <a:graphicData uri="http://schemas.openxmlformats.org/drawingml/2006/picture">
                 <pic:pic xmlns:pic="http://schemas.openxmlformats.org/drawingml/2006/picture">
                   <pic:nvPicPr>
-                    <pic:cNvPr id="1" name="Picture 1" descr="A picture containing graphical user interface&#10;&#10;Description automatically generated"/>
+                    <pic:cNvPr id="1" name="Picture 1" descr="Graphical user interface&#10;&#10;Description automatically generated"/>
                     <pic:cNvPicPr/>
                   </pic:nvPicPr>
                   <pic:blipFill>
@@ -322,7 +443,7 @@
                   <pic:spPr>
                     <a:xfrm>
                       <a:off x="0" y="0"/>
-                      <a:ext cx="5943600" cy="2801620"/>
+                      <a:ext cx="5943600" cy="3223895"/>
                     </a:xfrm>
                     <a:prstGeom prst="rect">
                       <a:avLst/>
@@ -363,43 +484,43 @@
     </w:p>
     <w:p>
       <w:r>
+        <w:tab/>
+        <w:t>Clientas postina orderControlleriui</w:t>
+      </w:r>
+    </w:p>
+    <w:p>
+      <w:r>
+        <w:tab/>
+      </w:r>
+      <w:r>
+        <w:tab/>
+        <w:t xml:space="preserve">Controlleris kreipiasi I logikos layeri </w:t>
+      </w:r>
+      <w:r>
+        <w:t xml:space="preserve">(paduoda personalIdentificationNumber) </w:t>
+      </w:r>
+      <w:r>
+        <w:t>ar galima uzsakyti</w:t>
+      </w:r>
+    </w:p>
+    <w:p>
+      <w:r>
+        <w:tab/>
+      </w:r>
+      <w:r>
+        <w:tab/>
+      </w:r>
+      <w:r>
+        <w:tab/>
+        <w:t xml:space="preserve">Logikos layeris kreipiasi I duombazes </w:t>
+      </w:r>
+      <w:r>
+        <w:t>gateway u</w:t>
+      </w:r>
+    </w:p>
+    <w:p>
+      <w:r>
         <w:lastRenderedPageBreak/>
-        <w:tab/>
-        <w:t>Clientas postina orderControlleriui</w:t>
-      </w:r>
-    </w:p>
-    <w:p>
-      <w:r>
-        <w:tab/>
-      </w:r>
-      <w:r>
-        <w:tab/>
-        <w:t xml:space="preserve">Controlleris kreipiasi I logikos layeri </w:t>
-      </w:r>
-      <w:r>
-        <w:t xml:space="preserve">(paduoda personalIdentificationNumber) </w:t>
-      </w:r>
-      <w:r>
-        <w:t>ar galima uzsakyti</w:t>
-      </w:r>
-    </w:p>
-    <w:p>
-      <w:r>
-        <w:tab/>
-      </w:r>
-      <w:r>
-        <w:tab/>
-      </w:r>
-      <w:r>
-        <w:tab/>
-        <w:t xml:space="preserve">Logikos layeris kreipiasi I duombazes </w:t>
-      </w:r>
-      <w:r>
-        <w:t>gateway u</w:t>
-      </w:r>
-    </w:p>
-    <w:p>
-      <w:r>
         <w:tab/>
       </w:r>
       <w:r>

</xml_diff>

<commit_message>
updates after writing post order portion of word doc
</commit_message>
<xml_diff>
--- a/PSP_LW2.docx
+++ b/PSP_LW2.docx
@@ -2,6 +2,38 @@
 <file path=word/document.xml><?xml version="1.0" encoding="utf-8"?>
 <w:document xmlns:wpc="http://schemas.microsoft.com/office/word/2010/wordprocessingCanvas" xmlns:cx="http://schemas.microsoft.com/office/drawing/2014/chartex" xmlns:cx1="http://schemas.microsoft.com/office/drawing/2015/9/8/chartex" xmlns:cx2="http://schemas.microsoft.com/office/drawing/2015/10/21/chartex" xmlns:cx3="http://schemas.microsoft.com/office/drawing/2016/5/9/chartex" xmlns:cx4="http://schemas.microsoft.com/office/drawing/2016/5/10/chartex" xmlns:cx5="http://schemas.microsoft.com/office/drawing/2016/5/11/chartex" xmlns:cx6="http://schemas.microsoft.com/office/drawing/2016/5/12/chartex" xmlns:cx7="http://schemas.microsoft.com/office/drawing/2016/5/13/chartex" xmlns:cx8="http://schemas.microsoft.com/office/drawing/2016/5/14/chartex" xmlns:mc="http://schemas.openxmlformats.org/markup-compatibility/2006" xmlns:aink="http://schemas.microsoft.com/office/drawing/2016/ink" xmlns:am3d="http://schemas.microsoft.com/office/drawing/2017/model3d" xmlns:o="urn:schemas-microsoft-com:office:office" xmlns:r="http://schemas.openxmlformats.org/officeDocument/2006/relationships" xmlns:m="http://schemas.openxmlformats.org/officeDocument/2006/math" xmlns:v="urn:schemas-microsoft-com:vml" xmlns:wp14="http://schemas.microsoft.com/office/word/2010/wordprocessingDrawing" xmlns:wp="http://schemas.openxmlformats.org/drawingml/2006/wordprocessingDrawing" xmlns:w10="urn:schemas-microsoft-com:office:word" xmlns:w="http://schemas.openxmlformats.org/wordprocessingml/2006/main" xmlns:w14="http://schemas.microsoft.com/office/word/2010/wordml" xmlns:w15="http://schemas.microsoft.com/office/word/2012/wordml" xmlns:w16cex="http://schemas.microsoft.com/office/word/2018/wordml/cex" xmlns:w16cid="http://schemas.microsoft.com/office/word/2016/wordml/cid" xmlns:w16="http://schemas.microsoft.com/office/word/2018/wordml" xmlns:w16sdtdh="http://schemas.microsoft.com/office/word/2020/wordml/sdtdatahash" xmlns:w16se="http://schemas.microsoft.com/office/word/2015/wordml/symex" xmlns:wpg="http://schemas.microsoft.com/office/word/2010/wordprocessingGroup" xmlns:wpi="http://schemas.microsoft.com/office/word/2010/wordprocessingInk" xmlns:wne="http://schemas.microsoft.com/office/word/2006/wordml" xmlns:wps="http://schemas.microsoft.com/office/word/2010/wordprocessingShape" mc:Ignorable="w14 w15 w16se w16cid w16 w16cex w16sdtdh wp14">
   <w:body>
+    <w:p>
+      <w:pPr>
+        <w:jc w:val="center"/>
+        <w:rPr>
+          <w:sz w:val="32"/>
+          <w:szCs w:val="32"/>
+        </w:rPr>
+      </w:pPr>
+      <w:r>
+        <w:rPr>
+          <w:sz w:val="32"/>
+          <w:szCs w:val="32"/>
+        </w:rPr>
+        <w:t>Rytis Čepulis 3kr. 1gr. 1pgr.</w:t>
+      </w:r>
+    </w:p>
+    <w:p>
+      <w:pPr>
+        <w:jc w:val="center"/>
+        <w:rPr>
+          <w:sz w:val="32"/>
+          <w:szCs w:val="32"/>
+        </w:rPr>
+      </w:pPr>
+      <w:r>
+        <w:rPr>
+          <w:sz w:val="32"/>
+          <w:szCs w:val="32"/>
+        </w:rPr>
+        <w:t>PSP LW2 in progress</w:t>
+      </w:r>
+    </w:p>
     <w:p>
       <w:pPr>
         <w:jc w:val="center"/>
@@ -10,6 +42,7 @@
           <w:szCs w:val="44"/>
         </w:rPr>
       </w:pPr>
+      <w:proofErr w:type="spellStart"/>
       <w:r>
         <w:rPr>
           <w:sz w:val="44"/>
@@ -17,6 +50,7 @@
         </w:rPr>
         <w:t>Regitra</w:t>
       </w:r>
+      <w:proofErr w:type="spellEnd"/>
     </w:p>
     <w:p>
       <w:pPr>
@@ -44,34 +78,13 @@
     </w:p>
     <w:p>
       <w:r>
-        <w:t xml:space="preserve">To display page for ordering a driver’s license UI is going to need </w:t>
-      </w:r>
-      <w:r>
-        <w:t xml:space="preserve">some data that </w:t>
-      </w:r>
-      <w:r>
-        <w:t xml:space="preserve">describes the </w:t>
-      </w:r>
-      <w:r>
-        <w:t xml:space="preserve">main information about the driver’s license </w:t>
-      </w:r>
-      <w:r>
-        <w:t>that can be ordered</w:t>
-      </w:r>
-      <w:r>
-        <w:t>, that data is in PersonEntity object which is personal information and categories of v</w:t>
-      </w:r>
-      <w:r>
-        <w:t>ehicle</w:t>
-      </w:r>
-      <w:r>
-        <w:t>s</w:t>
-      </w:r>
-      <w:r>
-        <w:t xml:space="preserve"> </w:t>
-      </w:r>
-      <w:r>
-        <w:t>that the user will be allowed to drive (Figure 1.)</w:t>
+        <w:t>Communication between layers</w:t>
+      </w:r>
+      <w:r>
+        <w:t xml:space="preserve"> to show page for ordering driver’s license</w:t>
+      </w:r>
+      <w:r>
+        <w:t xml:space="preserve"> is displayed in a sequence diagram (Figure 4.)</w:t>
       </w:r>
     </w:p>
     <w:p>
@@ -80,6 +93,148 @@
         <w:jc w:val="center"/>
       </w:pPr>
       <w:r>
+        <w:rPr>
+          <w:sz w:val="44"/>
+          <w:szCs w:val="44"/>
+        </w:rPr>
+        <w:drawing>
+          <wp:inline distT="0" distB="0" distL="0" distR="0" wp14:anchorId="20D64FE9" wp14:editId="58C4540B">
+            <wp:extent cx="5943600" cy="3223895"/>
+            <wp:effectExtent l="0" t="0" r="0" b="0"/>
+            <wp:docPr id="1" name="Picture 1" descr="Graphical user interface&#10;&#10;Description automatically generated"/>
+            <wp:cNvGraphicFramePr>
+              <a:graphicFrameLocks xmlns:a="http://schemas.openxmlformats.org/drawingml/2006/main" noChangeAspect="1"/>
+            </wp:cNvGraphicFramePr>
+            <a:graphic xmlns:a="http://schemas.openxmlformats.org/drawingml/2006/main">
+              <a:graphicData uri="http://schemas.openxmlformats.org/drawingml/2006/picture">
+                <pic:pic xmlns:pic="http://schemas.openxmlformats.org/drawingml/2006/picture">
+                  <pic:nvPicPr>
+                    <pic:cNvPr id="1" name="Picture 1" descr="Graphical user interface&#10;&#10;Description automatically generated"/>
+                    <pic:cNvPicPr/>
+                  </pic:nvPicPr>
+                  <pic:blipFill>
+                    <a:blip r:embed="rId4"/>
+                    <a:stretch>
+                      <a:fillRect/>
+                    </a:stretch>
+                  </pic:blipFill>
+                  <pic:spPr>
+                    <a:xfrm>
+                      <a:off x="0" y="0"/>
+                      <a:ext cx="5943600" cy="3223895"/>
+                    </a:xfrm>
+                    <a:prstGeom prst="rect">
+                      <a:avLst/>
+                    </a:prstGeom>
+                  </pic:spPr>
+                </pic:pic>
+              </a:graphicData>
+            </a:graphic>
+          </wp:inline>
+        </w:drawing>
+      </w:r>
+    </w:p>
+    <w:p>
+      <w:pPr>
+        <w:pStyle w:val="Caption"/>
+        <w:jc w:val="center"/>
+        <w:rPr>
+          <w:sz w:val="44"/>
+          <w:szCs w:val="44"/>
+        </w:rPr>
+      </w:pPr>
+      <w:r>
+        <w:t xml:space="preserve">Figure </w:t>
+      </w:r>
+      <w:r>
+        <w:fldChar w:fldCharType="begin"/>
+      </w:r>
+      <w:r>
+        <w:instrText xml:space="preserve"> SEQ Figure \* ARABIC </w:instrText>
+      </w:r>
+      <w:r>
+        <w:fldChar w:fldCharType="separate"/>
+      </w:r>
+      <w:r>
+        <w:rPr>
+          <w:noProof/>
+        </w:rPr>
+        <w:t>1</w:t>
+      </w:r>
+      <w:r>
+        <w:fldChar w:fldCharType="end"/>
+      </w:r>
+      <w:r>
+        <w:t xml:space="preserve">. Get page for ordering </w:t>
+      </w:r>
+      <w:r>
+        <w:t xml:space="preserve">driver’s </w:t>
+      </w:r>
+      <w:r>
+        <w:t>license (Sequence diagram</w:t>
+      </w:r>
+      <w:r>
+        <w:rPr>
+          <w:noProof/>
+        </w:rPr>
+        <w:t>)</w:t>
+      </w:r>
+    </w:p>
+    <w:p>
+      <w:r>
+        <w:t xml:space="preserve">To display page for ordering a driver’s license UI is going to need </w:t>
+      </w:r>
+      <w:r>
+        <w:t xml:space="preserve">some data that </w:t>
+      </w:r>
+      <w:r>
+        <w:t xml:space="preserve">describes the </w:t>
+      </w:r>
+      <w:r>
+        <w:t xml:space="preserve">main information about the driver’s license </w:t>
+      </w:r>
+      <w:r>
+        <w:t xml:space="preserve">that can be </w:t>
+      </w:r>
+      <w:proofErr w:type="gramStart"/>
+      <w:r>
+        <w:t>ordered</w:t>
+      </w:r>
+      <w:r>
+        <w:t>,</w:t>
+      </w:r>
+      <w:proofErr w:type="gramEnd"/>
+      <w:r>
+        <w:t xml:space="preserve"> that data is in </w:t>
+      </w:r>
+      <w:proofErr w:type="spellStart"/>
+      <w:r>
+        <w:t>PersonEntity</w:t>
+      </w:r>
+      <w:proofErr w:type="spellEnd"/>
+      <w:r>
+        <w:t xml:space="preserve"> object which is personal information and categories of v</w:t>
+      </w:r>
+      <w:r>
+        <w:t>ehicle</w:t>
+      </w:r>
+      <w:r>
+        <w:t>s</w:t>
+      </w:r>
+      <w:r>
+        <w:t xml:space="preserve"> </w:t>
+      </w:r>
+      <w:r>
+        <w:t>that the user will be allowed to drive (Figure 1.)</w:t>
+      </w:r>
+    </w:p>
+    <w:p>
+      <w:pPr>
+        <w:keepNext/>
+        <w:jc w:val="center"/>
+      </w:pPr>
+      <w:r>
+        <w:lastRenderedPageBreak/>
         <w:drawing>
           <wp:inline distT="0" distB="0" distL="0" distR="0" wp14:anchorId="75B4BD4B" wp14:editId="31CED54B">
             <wp:extent cx="3840813" cy="1295512"/>
@@ -96,7 +251,7 @@
                     <pic:cNvPicPr/>
                   </pic:nvPicPr>
                   <pic:blipFill>
-                    <a:blip r:embed="rId4"/>
+                    <a:blip r:embed="rId5"/>
                     <a:stretch>
                       <a:fillRect/>
                     </a:stretch>
@@ -138,14 +293,19 @@
         <w:rPr>
           <w:noProof/>
         </w:rPr>
-        <w:t>1</w:t>
+        <w:t>2</w:t>
       </w:r>
       <w:r>
         <w:fldChar w:fldCharType="end"/>
       </w:r>
       <w:r>
-        <w:t>. PersonEntity</w:t>
-      </w:r>
+        <w:t xml:space="preserve">. </w:t>
+      </w:r>
+      <w:proofErr w:type="spellStart"/>
+      <w:r>
+        <w:t>PersonEntity</w:t>
+      </w:r>
+      <w:proofErr w:type="spellEnd"/>
     </w:p>
     <w:p>
       <w:pPr>
@@ -170,7 +330,15 @@
         <w:t>users personal information in</w:t>
       </w:r>
       <w:r>
-        <w:t xml:space="preserve"> PersonDto </w:t>
+        <w:t xml:space="preserve"> </w:t>
+      </w:r>
+      <w:proofErr w:type="spellStart"/>
+      <w:r>
+        <w:t>PersonDto</w:t>
+      </w:r>
+      <w:proofErr w:type="spellEnd"/>
+      <w:r>
+        <w:t xml:space="preserve"> </w:t>
       </w:r>
       <w:r>
         <w:t xml:space="preserve">object </w:t>
@@ -204,7 +372,7 @@
                     <pic:cNvPicPr/>
                   </pic:nvPicPr>
                   <pic:blipFill>
-                    <a:blip r:embed="rId5">
+                    <a:blip r:embed="rId6">
                       <a:extLst>
                         <a:ext uri="{28A0092B-C50C-407E-A947-70E740481C1C}">
                           <a14:useLocalDpi xmlns:a14="http://schemas.microsoft.com/office/drawing/2010/main" val="0"/>
@@ -252,39 +420,109 @@
         <w:rPr>
           <w:noProof/>
         </w:rPr>
-        <w:t>2</w:t>
+        <w:t>3</w:t>
       </w:r>
       <w:r>
         <w:fldChar w:fldCharType="end"/>
       </w:r>
       <w:r>
-        <w:t>. PersonDto</w:t>
-      </w:r>
-    </w:p>
-    <w:p>
-      <w:r>
-        <w:t xml:space="preserve">After the user is authenticated and personal information PersonDto is received </w:t>
+        <w:t xml:space="preserve">. </w:t>
+      </w:r>
+      <w:proofErr w:type="spellStart"/>
+      <w:r>
+        <w:t>PersonDto</w:t>
+      </w:r>
+      <w:proofErr w:type="spellEnd"/>
+    </w:p>
+    <w:p>
+      <w:r>
+        <w:t xml:space="preserve">After the user is authenticated and personal information </w:t>
+      </w:r>
+      <w:proofErr w:type="spellStart"/>
+      <w:r>
+        <w:t>PersonDto</w:t>
+      </w:r>
+      <w:proofErr w:type="spellEnd"/>
+      <w:r>
+        <w:t xml:space="preserve"> is received </w:t>
       </w:r>
       <w:r>
         <w:t xml:space="preserve">UI is going to </w:t>
       </w:r>
       <w:r>
-        <w:t>call GET endpoint in</w:t>
-      </w:r>
-      <w:r>
-        <w:t xml:space="preserve"> UserController </w:t>
-      </w:r>
-      <w:r>
-        <w:t xml:space="preserve">for getting drivers license order and pass PersonDto as request body. The endpoint is going to return </w:t>
-      </w:r>
-      <w:r>
-        <w:t xml:space="preserve">PersonEntity. UserController </w:t>
+        <w:t xml:space="preserve">call GET </w:t>
+      </w:r>
+      <w:r>
+        <w:t>endpoint</w:t>
+      </w:r>
+      <w:r>
+        <w:t xml:space="preserve"> in</w:t>
+      </w:r>
+      <w:r>
+        <w:t xml:space="preserve"> </w:t>
+      </w:r>
+      <w:proofErr w:type="spellStart"/>
+      <w:r>
+        <w:t>UserController</w:t>
+      </w:r>
+      <w:proofErr w:type="spellEnd"/>
+      <w:r>
+        <w:t xml:space="preserve"> </w:t>
+      </w:r>
+      <w:r>
+        <w:t>for getting driver</w:t>
+      </w:r>
+      <w:r>
+        <w:t>’</w:t>
+      </w:r>
+      <w:r>
+        <w:t xml:space="preserve">s license order and pass </w:t>
+      </w:r>
+      <w:proofErr w:type="spellStart"/>
+      <w:r>
+        <w:t>PersonDto</w:t>
+      </w:r>
+      <w:proofErr w:type="spellEnd"/>
+      <w:r>
+        <w:t xml:space="preserve"> as request body. The endpoint is going to return </w:t>
+      </w:r>
+      <w:proofErr w:type="spellStart"/>
+      <w:r>
+        <w:t>PersonEntity</w:t>
+      </w:r>
+      <w:proofErr w:type="spellEnd"/>
+      <w:r>
+        <w:t xml:space="preserve">. </w:t>
+      </w:r>
+      <w:proofErr w:type="spellStart"/>
+      <w:r>
+        <w:t>UserController</w:t>
+      </w:r>
+      <w:proofErr w:type="spellEnd"/>
+      <w:r>
+        <w:t xml:space="preserve"> </w:t>
       </w:r>
       <w:r>
         <w:t>should stay</w:t>
       </w:r>
       <w:r>
-        <w:t xml:space="preserve"> lean, therefore it is going to get PersonEntity from BusinessLogic layer. </w:t>
+        <w:t xml:space="preserve"> lean, therefore it is going to get </w:t>
+      </w:r>
+      <w:proofErr w:type="spellStart"/>
+      <w:r>
+        <w:t>PersonEntity</w:t>
+      </w:r>
+      <w:proofErr w:type="spellEnd"/>
+      <w:r>
+        <w:t xml:space="preserve"> from </w:t>
+      </w:r>
+      <w:proofErr w:type="spellStart"/>
+      <w:r>
+        <w:t>BusinessLogic</w:t>
+      </w:r>
+      <w:proofErr w:type="spellEnd"/>
+      <w:r>
+        <w:t xml:space="preserve"> layer. </w:t>
       </w:r>
     </w:p>
     <w:p>
@@ -292,16 +530,29 @@
         <w:keepNext/>
       </w:pPr>
       <w:r>
-        <w:t xml:space="preserve">In </w:t>
-      </w:r>
-      <w:r>
-        <w:t xml:space="preserve">the </w:t>
-      </w:r>
-      <w:r>
-        <w:t>BusinessLogic layer</w:t>
-      </w:r>
-      <w:r>
-        <w:t xml:space="preserve"> is calling DataAccess layer</w:t>
+        <w:t>The</w:t>
+      </w:r>
+      <w:r>
+        <w:t xml:space="preserve"> </w:t>
+      </w:r>
+      <w:proofErr w:type="spellStart"/>
+      <w:r>
+        <w:t>BusinessLogic</w:t>
+      </w:r>
+      <w:proofErr w:type="spellEnd"/>
+      <w:r>
+        <w:t xml:space="preserve"> layer</w:t>
+      </w:r>
+      <w:r>
+        <w:t xml:space="preserve"> is calling </w:t>
+      </w:r>
+      <w:proofErr w:type="spellStart"/>
+      <w:r>
+        <w:t>DataAccess</w:t>
+      </w:r>
+      <w:proofErr w:type="spellEnd"/>
+      <w:r>
+        <w:t xml:space="preserve"> layer</w:t>
       </w:r>
       <w:r>
         <w:t xml:space="preserve"> which gets and returns</w:t>
@@ -309,9 +560,11 @@
       <w:r>
         <w:t xml:space="preserve"> </w:t>
       </w:r>
+      <w:proofErr w:type="spellStart"/>
       <w:r>
         <w:t>LicenseCategory</w:t>
       </w:r>
+      <w:proofErr w:type="spellEnd"/>
       <w:r>
         <w:t xml:space="preserve"> object</w:t>
       </w:r>
@@ -344,7 +597,7 @@
                     <pic:cNvPicPr/>
                   </pic:nvPicPr>
                   <pic:blipFill>
-                    <a:blip r:embed="rId6"/>
+                    <a:blip r:embed="rId7"/>
                     <a:stretch>
                       <a:fillRect/>
                     </a:stretch>
@@ -378,52 +631,108 @@
           <w:rPr>
             <w:noProof/>
           </w:rPr>
-          <w:t>3</w:t>
+          <w:t>4</w:t>
         </w:r>
       </w:fldSimple>
       <w:r>
-        <w:t>. LicenseCategories</w:t>
-      </w:r>
-    </w:p>
-    <w:p>
+        <w:t xml:space="preserve">. </w:t>
+      </w:r>
+      <w:proofErr w:type="spellStart"/>
+      <w:r>
+        <w:t>LicenseCategories</w:t>
+      </w:r>
+      <w:proofErr w:type="spellEnd"/>
+    </w:p>
+    <w:p>
+      <w:pPr>
+        <w:spacing w:after="840"/>
+      </w:pPr>
+      <w:r>
+        <w:t xml:space="preserve">Having </w:t>
+      </w:r>
+      <w:proofErr w:type="spellStart"/>
+      <w:r>
+        <w:t>PersonDto</w:t>
+      </w:r>
+      <w:proofErr w:type="spellEnd"/>
+      <w:r>
+        <w:t xml:space="preserve"> and </w:t>
+      </w:r>
+      <w:proofErr w:type="spellStart"/>
+      <w:r>
+        <w:t>LicenseCategories</w:t>
+      </w:r>
+      <w:proofErr w:type="spellEnd"/>
+      <w:r>
+        <w:t xml:space="preserve"> now </w:t>
+      </w:r>
+      <w:proofErr w:type="spellStart"/>
+      <w:r>
+        <w:t>BusinessLogic</w:t>
+      </w:r>
+      <w:proofErr w:type="spellEnd"/>
+      <w:r>
+        <w:t xml:space="preserve"> can map those two into </w:t>
+      </w:r>
+      <w:proofErr w:type="spellStart"/>
+      <w:r>
+        <w:t>UserEntity</w:t>
+      </w:r>
+      <w:proofErr w:type="spellEnd"/>
+      <w:r>
+        <w:t xml:space="preserve"> class and return it to the UI.</w:t>
+      </w:r>
+    </w:p>
+    <w:p>
+      <w:pPr>
+        <w:rPr>
+          <w:sz w:val="28"/>
+          <w:szCs w:val="28"/>
+        </w:rPr>
+      </w:pPr>
+      <w:r>
+        <w:rPr>
+          <w:sz w:val="28"/>
+          <w:szCs w:val="28"/>
+        </w:rPr>
+        <w:t xml:space="preserve">Posting order for </w:t>
+      </w:r>
+      <w:r>
+        <w:rPr>
+          <w:sz w:val="28"/>
+          <w:szCs w:val="28"/>
+        </w:rPr>
+        <w:t>driver’s license</w:t>
+      </w:r>
+    </w:p>
+    <w:p>
+      <w:r>
+        <w:t xml:space="preserve">Communication between layers to </w:t>
+      </w:r>
+      <w:r>
+        <w:t xml:space="preserve">post order </w:t>
+      </w:r>
+      <w:r>
+        <w:t xml:space="preserve">for driver’s license is displayed in a sequence diagram (Figure </w:t>
+      </w:r>
+      <w:r>
+        <w:t>5</w:t>
+      </w:r>
+      <w:r>
+        <w:t>.)</w:t>
+      </w:r>
+    </w:p>
+    <w:p>
+      <w:pPr>
+        <w:keepNext/>
+      </w:pPr>
       <w:r>
         <w:lastRenderedPageBreak/>
-        <w:t>Having PersonDto and LicenseCategories now BusinessLogic can map those two into UserEntity class and return it to the UI.</w:t>
-      </w:r>
-    </w:p>
-    <w:p/>
-    <w:p>
-      <w:pPr>
-        <w:jc w:val="center"/>
-        <w:rPr>
-          <w:sz w:val="44"/>
-          <w:szCs w:val="44"/>
-        </w:rPr>
-      </w:pPr>
-    </w:p>
-    <w:p>
-      <w:pPr>
-        <w:jc w:val="center"/>
-      </w:pPr>
-    </w:p>
-    <w:p>
-      <w:pPr>
-        <w:jc w:val="center"/>
-        <w:rPr>
-          <w:sz w:val="44"/>
-          <w:szCs w:val="44"/>
-        </w:rPr>
-      </w:pPr>
-      <w:r>
-        <w:rPr>
-          <w:sz w:val="44"/>
-          <w:szCs w:val="44"/>
-        </w:rPr>
         <w:drawing>
-          <wp:inline distT="0" distB="0" distL="0" distR="0" wp14:anchorId="573C239D" wp14:editId="6A2899EC">
-            <wp:extent cx="5943600" cy="3223895"/>
+          <wp:inline distT="0" distB="0" distL="0" distR="0" wp14:anchorId="38214A37" wp14:editId="4B35B5E2">
+            <wp:extent cx="5943600" cy="2750820"/>
             <wp:effectExtent l="0" t="0" r="0" b="0"/>
-            <wp:docPr id="1" name="Picture 1" descr="Graphical user interface&#10;&#10;Description automatically generated"/>
+            <wp:docPr id="15" name="Picture 15" descr="Diagram&#10;&#10;Description automatically generated with medium confidence"/>
             <wp:cNvGraphicFramePr>
               <a:graphicFrameLocks xmlns:a="http://schemas.openxmlformats.org/drawingml/2006/main" noChangeAspect="1"/>
             </wp:cNvGraphicFramePr>
@@ -431,11 +740,11 @@
               <a:graphicData uri="http://schemas.openxmlformats.org/drawingml/2006/picture">
                 <pic:pic xmlns:pic="http://schemas.openxmlformats.org/drawingml/2006/picture">
                   <pic:nvPicPr>
-                    <pic:cNvPr id="1" name="Picture 1" descr="Graphical user interface&#10;&#10;Description automatically generated"/>
+                    <pic:cNvPr id="15" name="Picture 15" descr="Diagram&#10;&#10;Description automatically generated with medium confidence"/>
                     <pic:cNvPicPr/>
                   </pic:nvPicPr>
                   <pic:blipFill>
-                    <a:blip r:embed="rId7"/>
+                    <a:blip r:embed="rId8"/>
                     <a:stretch>
                       <a:fillRect/>
                     </a:stretch>
@@ -443,7 +752,7 @@
                   <pic:spPr>
                     <a:xfrm>
                       <a:off x="0" y="0"/>
-                      <a:ext cx="5943600" cy="3223895"/>
+                      <a:ext cx="5943600" cy="2750820"/>
                     </a:xfrm>
                     <a:prstGeom prst="rect">
                       <a:avLst/>
@@ -458,15 +767,390 @@
     </w:p>
     <w:p>
       <w:pPr>
+        <w:pStyle w:val="Caption"/>
+      </w:pPr>
+      <w:r>
+        <w:t xml:space="preserve">Figure </w:t>
+      </w:r>
+      <w:fldSimple w:instr=" SEQ Figure \* ARABIC ">
+        <w:r>
+          <w:rPr>
+            <w:noProof/>
+          </w:rPr>
+          <w:t>5</w:t>
+        </w:r>
+      </w:fldSimple>
+      <w:r>
+        <w:t>. Post order for driver’s</w:t>
+      </w:r>
+      <w:r>
+        <w:t xml:space="preserve"> license (Sequence diagram)</w:t>
+      </w:r>
+    </w:p>
+    <w:p/>
+    <w:p>
+      <w:r>
+        <w:t xml:space="preserve">When the user wants to submit and order the UI is going to call POST method in </w:t>
+      </w:r>
+      <w:proofErr w:type="spellStart"/>
+      <w:r>
+        <w:t>UserController’s</w:t>
+      </w:r>
+      <w:proofErr w:type="spellEnd"/>
+      <w:r>
+        <w:t xml:space="preserve"> endpoint for getting driver</w:t>
+      </w:r>
+      <w:r>
+        <w:t>’</w:t>
+      </w:r>
+      <w:r>
+        <w:t xml:space="preserve">s license order and pass </w:t>
+      </w:r>
+      <w:proofErr w:type="spellStart"/>
+      <w:r>
+        <w:t>PersonDto</w:t>
+      </w:r>
+      <w:proofErr w:type="spellEnd"/>
+      <w:r>
+        <w:t xml:space="preserve"> as a request body. </w:t>
+      </w:r>
+      <w:r>
+        <w:t>The endpoint is going to return</w:t>
+      </w:r>
+      <w:r>
+        <w:t xml:space="preserve"> </w:t>
+      </w:r>
+      <w:proofErr w:type="spellStart"/>
+      <w:r>
+        <w:t>OrderEntity</w:t>
+      </w:r>
+      <w:proofErr w:type="spellEnd"/>
+      <w:r>
+        <w:t xml:space="preserve"> (Figure 6.) and status code. </w:t>
+      </w:r>
+    </w:p>
+    <w:p>
+      <w:pPr>
+        <w:keepNext/>
+        <w:jc w:val="center"/>
+      </w:pPr>
+      <w:r>
+        <w:drawing>
+          <wp:inline distT="0" distB="0" distL="0" distR="0" wp14:anchorId="56AA55C2" wp14:editId="5FA8EA3C">
+            <wp:extent cx="2362405" cy="1844200"/>
+            <wp:effectExtent l="0" t="0" r="0" b="3810"/>
+            <wp:docPr id="12" name="Picture 12" descr="Text&#10;&#10;Description automatically generated with low confidence"/>
+            <wp:cNvGraphicFramePr>
+              <a:graphicFrameLocks xmlns:a="http://schemas.openxmlformats.org/drawingml/2006/main" noChangeAspect="1"/>
+            </wp:cNvGraphicFramePr>
+            <a:graphic xmlns:a="http://schemas.openxmlformats.org/drawingml/2006/main">
+              <a:graphicData uri="http://schemas.openxmlformats.org/drawingml/2006/picture">
+                <pic:pic xmlns:pic="http://schemas.openxmlformats.org/drawingml/2006/picture">
+                  <pic:nvPicPr>
+                    <pic:cNvPr id="12" name="Picture 12" descr="Text&#10;&#10;Description automatically generated with low confidence"/>
+                    <pic:cNvPicPr/>
+                  </pic:nvPicPr>
+                  <pic:blipFill>
+                    <a:blip r:embed="rId9"/>
+                    <a:stretch>
+                      <a:fillRect/>
+                    </a:stretch>
+                  </pic:blipFill>
+                  <pic:spPr>
+                    <a:xfrm>
+                      <a:off x="0" y="0"/>
+                      <a:ext cx="2362405" cy="1844200"/>
+                    </a:xfrm>
+                    <a:prstGeom prst="rect">
+                      <a:avLst/>
+                    </a:prstGeom>
+                  </pic:spPr>
+                </pic:pic>
+              </a:graphicData>
+            </a:graphic>
+          </wp:inline>
+        </w:drawing>
+      </w:r>
+    </w:p>
+    <w:p>
+      <w:pPr>
+        <w:pStyle w:val="Caption"/>
+        <w:jc w:val="center"/>
+      </w:pPr>
+      <w:r>
+        <w:t xml:space="preserve">Figure </w:t>
+      </w:r>
+      <w:fldSimple w:instr=" SEQ Figure \* ARABIC ">
+        <w:r>
+          <w:rPr>
+            <w:noProof/>
+          </w:rPr>
+          <w:t>6</w:t>
+        </w:r>
+      </w:fldSimple>
+      <w:r>
+        <w:t xml:space="preserve">. </w:t>
+      </w:r>
+      <w:proofErr w:type="spellStart"/>
+      <w:r>
+        <w:t>OrderEntity</w:t>
+      </w:r>
+      <w:proofErr w:type="spellEnd"/>
+    </w:p>
+    <w:p>
+      <w:r>
+        <w:t xml:space="preserve">If the status code is correct the UI is going to use </w:t>
+      </w:r>
+      <w:proofErr w:type="spellStart"/>
+      <w:r>
+        <w:t>OrderEntity</w:t>
+      </w:r>
+      <w:proofErr w:type="spellEnd"/>
+      <w:r>
+        <w:t xml:space="preserve"> </w:t>
+      </w:r>
+      <w:r>
+        <w:t>to display information that the driver license will contain</w:t>
+      </w:r>
+      <w:r>
+        <w:t xml:space="preserve">. </w:t>
+      </w:r>
+      <w:proofErr w:type="spellStart"/>
+      <w:r>
+        <w:t>UserController</w:t>
+      </w:r>
+      <w:proofErr w:type="spellEnd"/>
+      <w:r>
+        <w:t xml:space="preserve"> should stay lean, therefore it is going to </w:t>
+      </w:r>
+      <w:proofErr w:type="spellStart"/>
+      <w:r>
+        <w:t>BusinessLayer</w:t>
+      </w:r>
+      <w:proofErr w:type="spellEnd"/>
+      <w:r>
+        <w:t xml:space="preserve"> to get </w:t>
+      </w:r>
+      <w:proofErr w:type="spellStart"/>
+      <w:r>
+        <w:t>OrderEntity</w:t>
+      </w:r>
+      <w:proofErr w:type="spellEnd"/>
+      <w:r>
+        <w:t xml:space="preserve"> and add order to the database. </w:t>
+      </w:r>
+    </w:p>
+    <w:p>
+      <w:r>
+        <w:t>The</w:t>
+      </w:r>
+      <w:r>
+        <w:t xml:space="preserve"> </w:t>
+      </w:r>
+      <w:proofErr w:type="spellStart"/>
+      <w:r>
+        <w:t>BusinessLogic</w:t>
+      </w:r>
+      <w:proofErr w:type="spellEnd"/>
+      <w:r>
+        <w:t xml:space="preserve"> layer is </w:t>
+      </w:r>
+      <w:r>
+        <w:t xml:space="preserve">going to map </w:t>
+      </w:r>
+      <w:proofErr w:type="spellStart"/>
+      <w:r>
+        <w:t>PersonDto</w:t>
+      </w:r>
+      <w:proofErr w:type="spellEnd"/>
+      <w:r>
+        <w:t xml:space="preserve"> and </w:t>
+      </w:r>
+      <w:proofErr w:type="spellStart"/>
+      <w:r>
+        <w:t>RegitraInformation</w:t>
+      </w:r>
+      <w:proofErr w:type="spellEnd"/>
+      <w:r>
+        <w:t xml:space="preserve"> (Figure 7.)</w:t>
+      </w:r>
+      <w:r>
+        <w:t xml:space="preserve"> </w:t>
+      </w:r>
+      <w:r>
+        <w:t>into an Order</w:t>
+      </w:r>
+      <w:r>
+        <w:t xml:space="preserve"> c</w:t>
+      </w:r>
+      <w:r>
+        <w:t xml:space="preserve">lass which is going </w:t>
+      </w:r>
+      <w:r>
+        <w:t>to be the same as</w:t>
+      </w:r>
+      <w:r>
+        <w:t xml:space="preserve"> </w:t>
+      </w:r>
+      <w:proofErr w:type="spellStart"/>
+      <w:r>
+        <w:t>OrderEntity</w:t>
+      </w:r>
+      <w:proofErr w:type="spellEnd"/>
+      <w:r>
+        <w:t xml:space="preserve"> and pass it to </w:t>
+      </w:r>
+      <w:proofErr w:type="spellStart"/>
+      <w:r>
+        <w:t>DataAccess</w:t>
+      </w:r>
+      <w:proofErr w:type="spellEnd"/>
+      <w:r>
+        <w:t xml:space="preserve"> layer which </w:t>
+      </w:r>
+      <w:r>
+        <w:t xml:space="preserve">is going to Insert the new order into the database </w:t>
+      </w:r>
+      <w:r>
+        <w:t xml:space="preserve">and returns </w:t>
+      </w:r>
+      <w:r>
+        <w:t>Order</w:t>
+      </w:r>
+      <w:r>
+        <w:t xml:space="preserve"> </w:t>
+      </w:r>
+      <w:r>
+        <w:t>object</w:t>
+      </w:r>
+      <w:r>
+        <w:t>. Finally</w:t>
+      </w:r>
+      <w:r>
+        <w:t>,</w:t>
+      </w:r>
+      <w:r>
+        <w:t xml:space="preserve"> the Order is mapped into </w:t>
+      </w:r>
+      <w:proofErr w:type="spellStart"/>
+      <w:r>
+        <w:t>OrderEntity</w:t>
+      </w:r>
+      <w:proofErr w:type="spellEnd"/>
+      <w:r>
+        <w:t xml:space="preserve"> and passed to </w:t>
+      </w:r>
+      <w:proofErr w:type="spellStart"/>
+      <w:r>
+        <w:t>UserController</w:t>
+      </w:r>
+      <w:proofErr w:type="spellEnd"/>
+      <w:r>
+        <w:t xml:space="preserve"> which returns it to UI.</w:t>
+      </w:r>
+    </w:p>
+    <w:p>
+      <w:pPr>
+        <w:keepNext/>
+        <w:jc w:val="center"/>
+      </w:pPr>
+      <w:r>
+        <w:lastRenderedPageBreak/>
+        <w:drawing>
+          <wp:inline distT="0" distB="0" distL="0" distR="0" wp14:anchorId="706D05AA" wp14:editId="217F3D8D">
+            <wp:extent cx="1257409" cy="739204"/>
+            <wp:effectExtent l="0" t="0" r="0" b="3810"/>
+            <wp:docPr id="14" name="Picture 14" descr="Graphical user interface, text, application&#10;&#10;Description automatically generated"/>
+            <wp:cNvGraphicFramePr>
+              <a:graphicFrameLocks xmlns:a="http://schemas.openxmlformats.org/drawingml/2006/main" noChangeAspect="1"/>
+            </wp:cNvGraphicFramePr>
+            <a:graphic xmlns:a="http://schemas.openxmlformats.org/drawingml/2006/main">
+              <a:graphicData uri="http://schemas.openxmlformats.org/drawingml/2006/picture">
+                <pic:pic xmlns:pic="http://schemas.openxmlformats.org/drawingml/2006/picture">
+                  <pic:nvPicPr>
+                    <pic:cNvPr id="14" name="Picture 14" descr="Graphical user interface, text, application&#10;&#10;Description automatically generated"/>
+                    <pic:cNvPicPr/>
+                  </pic:nvPicPr>
+                  <pic:blipFill>
+                    <a:blip r:embed="rId10"/>
+                    <a:stretch>
+                      <a:fillRect/>
+                    </a:stretch>
+                  </pic:blipFill>
+                  <pic:spPr>
+                    <a:xfrm>
+                      <a:off x="0" y="0"/>
+                      <a:ext cx="1257409" cy="739204"/>
+                    </a:xfrm>
+                    <a:prstGeom prst="rect">
+                      <a:avLst/>
+                    </a:prstGeom>
+                  </pic:spPr>
+                </pic:pic>
+              </a:graphicData>
+            </a:graphic>
+          </wp:inline>
+        </w:drawing>
+      </w:r>
+    </w:p>
+    <w:p>
+      <w:pPr>
+        <w:pStyle w:val="Caption"/>
+        <w:jc w:val="center"/>
+      </w:pPr>
+      <w:r>
+        <w:t xml:space="preserve">Figure </w:t>
+      </w:r>
+      <w:fldSimple w:instr=" SEQ Figure \* ARABIC ">
+        <w:r>
+          <w:rPr>
+            <w:noProof/>
+          </w:rPr>
+          <w:t>7</w:t>
+        </w:r>
+      </w:fldSimple>
+      <w:r>
+        <w:t xml:space="preserve">. </w:t>
+      </w:r>
+      <w:proofErr w:type="spellStart"/>
+      <w:r>
+        <w:t>RegitraInformation</w:t>
+      </w:r>
+      <w:proofErr w:type="spellEnd"/>
+    </w:p>
+    <w:p/>
+    <w:p/>
+    <w:p>
+      <w:pPr>
         <w:rPr>
           <w:sz w:val="44"/>
           <w:szCs w:val="44"/>
         </w:rPr>
       </w:pPr>
     </w:p>
+    <w:p>
+      <w:pPr>
+        <w:rPr>
+          <w:sz w:val="44"/>
+          <w:szCs w:val="44"/>
+        </w:rPr>
+      </w:pPr>
+    </w:p>
     <w:p/>
     <w:p/>
     <w:p/>
+    <w:p/>
+    <w:p/>
+    <w:p/>
+    <w:p/>
+    <w:p/>
+    <w:p/>
+    <w:p/>
+    <w:p/>
+    <w:p/>
+    <w:p/>
+    <w:p/>
+    <w:p/>
     <w:p>
       <w:r>
         <w:t>NOTES</w:t>
@@ -474,49 +1158,54 @@
     </w:p>
     <w:p>
       <w:r>
-        <w:t xml:space="preserve"> Prisiregistruoja</w:t>
-      </w:r>
-    </w:p>
-    <w:p>
-      <w:r>
-        <w:t>Uzsisako pazym</w:t>
-      </w:r>
+        <w:t xml:space="preserve"> </w:t>
+      </w:r>
+      <w:proofErr w:type="spellStart"/>
+      <w:r>
+        <w:t>Prisiregistruoja</w:t>
+      </w:r>
+      <w:proofErr w:type="spellEnd"/>
+    </w:p>
+    <w:p>
+      <w:proofErr w:type="spellStart"/>
+      <w:r>
+        <w:t>Uzsisako</w:t>
+      </w:r>
+      <w:proofErr w:type="spellEnd"/>
+      <w:r>
+        <w:t xml:space="preserve"> </w:t>
+      </w:r>
+      <w:proofErr w:type="spellStart"/>
+      <w:r>
+        <w:t>pazym</w:t>
+      </w:r>
+      <w:proofErr w:type="spellEnd"/>
     </w:p>
     <w:p>
       <w:r>
         <w:tab/>
-        <w:t>Clientas postina orderControlleriui</w:t>
-      </w:r>
-    </w:p>
-    <w:p>
-      <w:r>
-        <w:tab/>
-      </w:r>
-      <w:r>
-        <w:tab/>
-        <w:t xml:space="preserve">Controlleris kreipiasi I logikos layeri </w:t>
-      </w:r>
-      <w:r>
-        <w:t xml:space="preserve">(paduoda personalIdentificationNumber) </w:t>
-      </w:r>
-      <w:r>
-        <w:t>ar galima uzsakyti</w:t>
-      </w:r>
-    </w:p>
-    <w:p>
-      <w:r>
-        <w:tab/>
-      </w:r>
-      <w:r>
-        <w:tab/>
-      </w:r>
-      <w:r>
-        <w:tab/>
-        <w:t xml:space="preserve">Logikos layeris kreipiasi I duombazes </w:t>
-      </w:r>
-      <w:r>
-        <w:t>gateway u</w:t>
-      </w:r>
+      </w:r>
+      <w:proofErr w:type="spellStart"/>
+      <w:r>
+        <w:t>Clientas</w:t>
+      </w:r>
+      <w:proofErr w:type="spellEnd"/>
+      <w:r>
+        <w:t xml:space="preserve"> </w:t>
+      </w:r>
+      <w:proofErr w:type="spellStart"/>
+      <w:r>
+        <w:t>postina</w:t>
+      </w:r>
+      <w:proofErr w:type="spellEnd"/>
+      <w:r>
+        <w:t xml:space="preserve"> </w:t>
+      </w:r>
+      <w:proofErr w:type="spellStart"/>
+      <w:r>
+        <w:t>orderControlleriui</w:t>
+      </w:r>
+      <w:proofErr w:type="spellEnd"/>
     </w:p>
     <w:p>
       <w:r>
@@ -526,27 +1215,244 @@
       <w:r>
         <w:tab/>
       </w:r>
+      <w:proofErr w:type="spellStart"/>
+      <w:r>
+        <w:t>Controlleris</w:t>
+      </w:r>
+      <w:proofErr w:type="spellEnd"/>
+      <w:r>
+        <w:t xml:space="preserve"> </w:t>
+      </w:r>
+      <w:proofErr w:type="spellStart"/>
+      <w:r>
+        <w:t>kreipiasi</w:t>
+      </w:r>
+      <w:proofErr w:type="spellEnd"/>
+      <w:r>
+        <w:t xml:space="preserve"> I </w:t>
+      </w:r>
+      <w:proofErr w:type="spellStart"/>
+      <w:r>
+        <w:t>logikos</w:t>
+      </w:r>
+      <w:proofErr w:type="spellEnd"/>
+      <w:r>
+        <w:t xml:space="preserve"> </w:t>
+      </w:r>
+      <w:proofErr w:type="spellStart"/>
+      <w:r>
+        <w:t>layeri</w:t>
+      </w:r>
+      <w:proofErr w:type="spellEnd"/>
+      <w:r>
+        <w:t xml:space="preserve"> </w:t>
+      </w:r>
+      <w:r>
+        <w:t>(</w:t>
+      </w:r>
+      <w:proofErr w:type="spellStart"/>
+      <w:r>
+        <w:t>paduoda</w:t>
+      </w:r>
+      <w:proofErr w:type="spellEnd"/>
+      <w:r>
+        <w:t xml:space="preserve"> </w:t>
+      </w:r>
+      <w:proofErr w:type="spellStart"/>
+      <w:r>
+        <w:t>personalIdentificationNumber</w:t>
+      </w:r>
+      <w:proofErr w:type="spellEnd"/>
+      <w:r>
+        <w:t xml:space="preserve">) </w:t>
+      </w:r>
+      <w:proofErr w:type="spellStart"/>
+      <w:r>
+        <w:t>ar</w:t>
+      </w:r>
+      <w:proofErr w:type="spellEnd"/>
+      <w:r>
+        <w:t xml:space="preserve"> </w:t>
+      </w:r>
+      <w:proofErr w:type="spellStart"/>
+      <w:r>
+        <w:t>galima</w:t>
+      </w:r>
+      <w:proofErr w:type="spellEnd"/>
+      <w:r>
+        <w:t xml:space="preserve"> </w:t>
+      </w:r>
+      <w:proofErr w:type="spellStart"/>
+      <w:r>
+        <w:t>uzsakyti</w:t>
+      </w:r>
+      <w:proofErr w:type="spellEnd"/>
+    </w:p>
+    <w:p>
       <w:r>
         <w:tab/>
       </w:r>
       <w:r>
         <w:tab/>
-        <w:t xml:space="preserve">Duombazes </w:t>
-      </w:r>
-      <w:r>
-        <w:t>gatewayus gauna visas LicenseCategories kurias turi Person</w:t>
-      </w:r>
-    </w:p>
-    <w:p>
+      </w:r>
       <w:r>
         <w:tab/>
       </w:r>
+      <w:proofErr w:type="spellStart"/>
+      <w:r>
+        <w:t>Logikos</w:t>
+      </w:r>
+      <w:proofErr w:type="spellEnd"/>
+      <w:r>
+        <w:t xml:space="preserve"> </w:t>
+      </w:r>
+      <w:proofErr w:type="spellStart"/>
+      <w:r>
+        <w:t>layeris</w:t>
+      </w:r>
+      <w:proofErr w:type="spellEnd"/>
+      <w:r>
+        <w:t xml:space="preserve"> </w:t>
+      </w:r>
+      <w:proofErr w:type="spellStart"/>
+      <w:r>
+        <w:t>kreipiasi</w:t>
+      </w:r>
+      <w:proofErr w:type="spellEnd"/>
+      <w:r>
+        <w:t xml:space="preserve"> I </w:t>
+      </w:r>
+      <w:proofErr w:type="spellStart"/>
+      <w:r>
+        <w:t>duombazes</w:t>
+      </w:r>
+      <w:proofErr w:type="spellEnd"/>
+      <w:r>
+        <w:t xml:space="preserve"> </w:t>
+      </w:r>
+      <w:r>
+        <w:t>gateway u</w:t>
+      </w:r>
+    </w:p>
+    <w:p>
       <w:r>
         <w:tab/>
       </w:r>
       <w:r>
         <w:tab/>
-        <w:t xml:space="preserve">Jeigu is LicenseCatogories yra zmogaus norimas uzsakyti </w:t>
+      </w:r>
+      <w:r>
+        <w:tab/>
+      </w:r>
+      <w:r>
+        <w:tab/>
+      </w:r>
+      <w:proofErr w:type="spellStart"/>
+      <w:r>
+        <w:t>Duombazes</w:t>
+      </w:r>
+      <w:proofErr w:type="spellEnd"/>
+      <w:r>
+        <w:t xml:space="preserve"> </w:t>
+      </w:r>
+      <w:proofErr w:type="spellStart"/>
+      <w:r>
+        <w:t>gatewayus</w:t>
+      </w:r>
+      <w:proofErr w:type="spellEnd"/>
+      <w:r>
+        <w:t xml:space="preserve"> </w:t>
+      </w:r>
+      <w:proofErr w:type="spellStart"/>
+      <w:r>
+        <w:t>gauna</w:t>
+      </w:r>
+      <w:proofErr w:type="spellEnd"/>
+      <w:r>
+        <w:t xml:space="preserve"> visas </w:t>
+      </w:r>
+      <w:proofErr w:type="spellStart"/>
+      <w:r>
+        <w:t>LicenseCategories</w:t>
+      </w:r>
+      <w:proofErr w:type="spellEnd"/>
+      <w:r>
+        <w:t xml:space="preserve"> </w:t>
+      </w:r>
+      <w:proofErr w:type="spellStart"/>
+      <w:r>
+        <w:t>kurias</w:t>
+      </w:r>
+      <w:proofErr w:type="spellEnd"/>
+      <w:r>
+        <w:t xml:space="preserve"> </w:t>
+      </w:r>
+      <w:proofErr w:type="spellStart"/>
+      <w:r>
+        <w:t>turi</w:t>
+      </w:r>
+      <w:proofErr w:type="spellEnd"/>
+      <w:r>
+        <w:t xml:space="preserve"> Person</w:t>
+      </w:r>
+    </w:p>
+    <w:p>
+      <w:r>
+        <w:tab/>
+      </w:r>
+      <w:r>
+        <w:tab/>
+      </w:r>
+      <w:r>
+        <w:tab/>
+      </w:r>
+      <w:proofErr w:type="spellStart"/>
+      <w:r>
+        <w:t>Jeigu</w:t>
+      </w:r>
+      <w:proofErr w:type="spellEnd"/>
+      <w:r>
+        <w:t xml:space="preserve"> is </w:t>
+      </w:r>
+      <w:proofErr w:type="spellStart"/>
+      <w:r>
+        <w:t>LicenseCatogories</w:t>
+      </w:r>
+      <w:proofErr w:type="spellEnd"/>
+      <w:r>
+        <w:t xml:space="preserve"> </w:t>
+      </w:r>
+      <w:proofErr w:type="spellStart"/>
+      <w:r>
+        <w:t>yra</w:t>
+      </w:r>
+      <w:proofErr w:type="spellEnd"/>
+      <w:r>
+        <w:t xml:space="preserve"> </w:t>
+      </w:r>
+      <w:proofErr w:type="spellStart"/>
+      <w:r>
+        <w:t>zmogaus</w:t>
+      </w:r>
+      <w:proofErr w:type="spellEnd"/>
+      <w:r>
+        <w:t xml:space="preserve"> </w:t>
+      </w:r>
+      <w:proofErr w:type="spellStart"/>
+      <w:r>
+        <w:t>norimas</w:t>
+      </w:r>
+      <w:proofErr w:type="spellEnd"/>
+      <w:r>
+        <w:t xml:space="preserve"> </w:t>
+      </w:r>
+      <w:proofErr w:type="spellStart"/>
+      <w:r>
+        <w:t>uzsakyti</w:t>
+      </w:r>
+      <w:proofErr w:type="spellEnd"/>
+      <w:r>
+        <w:t xml:space="preserve"> </w:t>
       </w:r>
     </w:p>
     <w:p>
@@ -578,17 +1484,219 @@
     <w:p/>
     <w:p>
       <w:r>
-        <w:t xml:space="preserve">    Kokio dydzio sistemas, vartotj skaicius, kas tie vartotojai vartotojai</w:t>
-      </w:r>
-    </w:p>
-    <w:p>
-      <w:r>
-        <w:t xml:space="preserve">    diagrama kaip isskaidom servisus, komponenetus, modulius</w:t>
-      </w:r>
-    </w:p>
-    <w:p>
-      <w:r>
-        <w:t xml:space="preserve">    galima pasirinkti viena dali kad per daug neissiplesti (pvz automobl. registracija, vair, pazm isdavimas)</w:t>
+        <w:t xml:space="preserve">    </w:t>
+      </w:r>
+      <w:proofErr w:type="spellStart"/>
+      <w:r>
+        <w:t>Kokio</w:t>
+      </w:r>
+      <w:proofErr w:type="spellEnd"/>
+      <w:r>
+        <w:t xml:space="preserve"> </w:t>
+      </w:r>
+      <w:proofErr w:type="spellStart"/>
+      <w:r>
+        <w:t>dydzio</w:t>
+      </w:r>
+      <w:proofErr w:type="spellEnd"/>
+      <w:r>
+        <w:t xml:space="preserve"> </w:t>
+      </w:r>
+      <w:proofErr w:type="spellStart"/>
+      <w:r>
+        <w:t>sistemas</w:t>
+      </w:r>
+      <w:proofErr w:type="spellEnd"/>
+      <w:r>
+        <w:t xml:space="preserve">, </w:t>
+      </w:r>
+      <w:proofErr w:type="spellStart"/>
+      <w:r>
+        <w:t>vartotj</w:t>
+      </w:r>
+      <w:proofErr w:type="spellEnd"/>
+      <w:r>
+        <w:t xml:space="preserve"> </w:t>
+      </w:r>
+      <w:proofErr w:type="spellStart"/>
+      <w:r>
+        <w:t>skaicius</w:t>
+      </w:r>
+      <w:proofErr w:type="spellEnd"/>
+      <w:r>
+        <w:t xml:space="preserve">, kas tie </w:t>
+      </w:r>
+      <w:proofErr w:type="spellStart"/>
+      <w:r>
+        <w:t>vartotojai</w:t>
+      </w:r>
+      <w:proofErr w:type="spellEnd"/>
+      <w:r>
+        <w:t xml:space="preserve"> </w:t>
+      </w:r>
+      <w:proofErr w:type="spellStart"/>
+      <w:r>
+        <w:t>vartotojai</w:t>
+      </w:r>
+      <w:proofErr w:type="spellEnd"/>
+    </w:p>
+    <w:p>
+      <w:r>
+        <w:t xml:space="preserve">    </w:t>
+      </w:r>
+      <w:proofErr w:type="spellStart"/>
+      <w:r>
+        <w:t>diagrama</w:t>
+      </w:r>
+      <w:proofErr w:type="spellEnd"/>
+      <w:r>
+        <w:t xml:space="preserve"> </w:t>
+      </w:r>
+      <w:proofErr w:type="spellStart"/>
+      <w:r>
+        <w:t>kaip</w:t>
+      </w:r>
+      <w:proofErr w:type="spellEnd"/>
+      <w:r>
+        <w:t xml:space="preserve"> </w:t>
+      </w:r>
+      <w:proofErr w:type="spellStart"/>
+      <w:r>
+        <w:t>isskaidom</w:t>
+      </w:r>
+      <w:proofErr w:type="spellEnd"/>
+      <w:r>
+        <w:t xml:space="preserve"> </w:t>
+      </w:r>
+      <w:proofErr w:type="spellStart"/>
+      <w:r>
+        <w:t>servisus</w:t>
+      </w:r>
+      <w:proofErr w:type="spellEnd"/>
+      <w:r>
+        <w:t xml:space="preserve">, </w:t>
+      </w:r>
+      <w:proofErr w:type="spellStart"/>
+      <w:r>
+        <w:t>komponenetus</w:t>
+      </w:r>
+      <w:proofErr w:type="spellEnd"/>
+      <w:r>
+        <w:t xml:space="preserve">, </w:t>
+      </w:r>
+      <w:proofErr w:type="spellStart"/>
+      <w:r>
+        <w:t>modulius</w:t>
+      </w:r>
+      <w:proofErr w:type="spellEnd"/>
+    </w:p>
+    <w:p>
+      <w:r>
+        <w:t xml:space="preserve">    </w:t>
+      </w:r>
+      <w:proofErr w:type="spellStart"/>
+      <w:r>
+        <w:t>galima</w:t>
+      </w:r>
+      <w:proofErr w:type="spellEnd"/>
+      <w:r>
+        <w:t xml:space="preserve"> </w:t>
+      </w:r>
+      <w:proofErr w:type="spellStart"/>
+      <w:r>
+        <w:t>pasirinkti</w:t>
+      </w:r>
+      <w:proofErr w:type="spellEnd"/>
+      <w:r>
+        <w:t xml:space="preserve"> </w:t>
+      </w:r>
+      <w:proofErr w:type="spellStart"/>
+      <w:r>
+        <w:t>viena</w:t>
+      </w:r>
+      <w:proofErr w:type="spellEnd"/>
+      <w:r>
+        <w:t xml:space="preserve"> </w:t>
+      </w:r>
+      <w:proofErr w:type="spellStart"/>
+      <w:r>
+        <w:t>dali</w:t>
+      </w:r>
+      <w:proofErr w:type="spellEnd"/>
+      <w:r>
+        <w:t xml:space="preserve"> </w:t>
+      </w:r>
+      <w:proofErr w:type="spellStart"/>
+      <w:r>
+        <w:t>kad</w:t>
+      </w:r>
+      <w:proofErr w:type="spellEnd"/>
+      <w:r>
+        <w:t xml:space="preserve"> per </w:t>
+      </w:r>
+      <w:proofErr w:type="spellStart"/>
+      <w:r>
+        <w:t>daug</w:t>
+      </w:r>
+      <w:proofErr w:type="spellEnd"/>
+      <w:r>
+        <w:t xml:space="preserve"> </w:t>
+      </w:r>
+      <w:proofErr w:type="spellStart"/>
+      <w:r>
+        <w:t>neissiplesti</w:t>
+      </w:r>
+      <w:proofErr w:type="spellEnd"/>
+      <w:r>
+        <w:t xml:space="preserve"> (</w:t>
+      </w:r>
+      <w:proofErr w:type="spellStart"/>
+      <w:r>
+        <w:t>pvz</w:t>
+      </w:r>
+      <w:proofErr w:type="spellEnd"/>
+      <w:r>
+        <w:t xml:space="preserve"> </w:t>
+      </w:r>
+      <w:proofErr w:type="spellStart"/>
+      <w:r>
+        <w:t>automobl</w:t>
+      </w:r>
+      <w:proofErr w:type="spellEnd"/>
+      <w:r>
+        <w:t xml:space="preserve">. </w:t>
+      </w:r>
+      <w:proofErr w:type="spellStart"/>
+      <w:r>
+        <w:t>registracija</w:t>
+      </w:r>
+      <w:proofErr w:type="spellEnd"/>
+      <w:r>
+        <w:t xml:space="preserve">, </w:t>
+      </w:r>
+      <w:proofErr w:type="spellStart"/>
+      <w:r>
+        <w:t>vair</w:t>
+      </w:r>
+      <w:proofErr w:type="spellEnd"/>
+      <w:r>
+        <w:t xml:space="preserve">, </w:t>
+      </w:r>
+      <w:proofErr w:type="spellStart"/>
+      <w:r>
+        <w:t>pazm</w:t>
+      </w:r>
+      <w:proofErr w:type="spellEnd"/>
+      <w:r>
+        <w:t xml:space="preserve"> </w:t>
+      </w:r>
+      <w:proofErr w:type="spellStart"/>
+      <w:r>
+        <w:t>isdavimas</w:t>
+      </w:r>
+      <w:proofErr w:type="spellEnd"/>
+      <w:r>
+        <w:t>)</w:t>
       </w:r>
     </w:p>
     <w:p>
@@ -1008,7 +2116,6 @@
   <w:style w:type="character" w:default="1" w:styleId="DefaultParagraphFont">
     <w:name w:val="Default Paragraph Font"/>
     <w:uiPriority w:val="1"/>
-    <w:semiHidden/>
     <w:unhideWhenUsed/>
   </w:style>
   <w:style w:type="table" w:default="1" w:styleId="TableNormal">
@@ -1050,6 +2157,17 @@
       <w:sz w:val="18"/>
       <w:szCs w:val="18"/>
     </w:rPr>
+  </w:style>
+  <w:style w:type="paragraph" w:styleId="ListParagraph">
+    <w:name w:val="List Paragraph"/>
+    <w:basedOn w:val="Normal"/>
+    <w:uiPriority w:val="34"/>
+    <w:qFormat/>
+    <w:rsid w:val="008B2BC2"/>
+    <w:pPr>
+      <w:ind w:left="720"/>
+      <w:contextualSpacing/>
+    </w:pPr>
   </w:style>
 </w:styles>
 </file>

</xml_diff>

<commit_message>
minor changes after writing use case and components part of word doc
</commit_message>
<xml_diff>
--- a/PSP_LW2.docx
+++ b/PSP_LW2.docx
@@ -38,19 +38,287 @@
       <w:pPr>
         <w:jc w:val="center"/>
         <w:rPr>
+          <w:sz w:val="96"/>
+          <w:szCs w:val="96"/>
+        </w:rPr>
+      </w:pPr>
+      <w:proofErr w:type="spellStart"/>
+      <w:r>
+        <w:rPr>
+          <w:sz w:val="96"/>
+          <w:szCs w:val="96"/>
+        </w:rPr>
+        <w:t>Regitra</w:t>
+      </w:r>
+      <w:proofErr w:type="spellEnd"/>
+    </w:p>
+    <w:p>
+      <w:pPr>
+        <w:rPr>
+          <w:sz w:val="52"/>
+          <w:szCs w:val="52"/>
+        </w:rPr>
+      </w:pPr>
+      <w:r>
+        <w:rPr>
+          <w:sz w:val="52"/>
+          <w:szCs w:val="52"/>
+        </w:rPr>
+        <w:t>Driver</w:t>
+      </w:r>
+      <w:r>
+        <w:rPr>
+          <w:sz w:val="52"/>
+          <w:szCs w:val="52"/>
+        </w:rPr>
+        <w:t>’s</w:t>
+      </w:r>
+      <w:r>
+        <w:rPr>
+          <w:sz w:val="52"/>
+          <w:szCs w:val="52"/>
+        </w:rPr>
+        <w:t xml:space="preserve"> license service</w:t>
+      </w:r>
+    </w:p>
+    <w:p>
+      <w:pPr>
+        <w:rPr>
+          <w:sz w:val="36"/>
+          <w:szCs w:val="36"/>
+        </w:rPr>
+      </w:pPr>
+      <w:r>
+        <w:rPr>
+          <w:sz w:val="36"/>
+          <w:szCs w:val="36"/>
+        </w:rPr>
+        <w:t>Use Cases</w:t>
+      </w:r>
+    </w:p>
+    <w:p>
+      <w:r>
+        <w:t xml:space="preserve">Users of </w:t>
+      </w:r>
+      <w:proofErr w:type="spellStart"/>
+      <w:r>
+        <w:t>Regitra</w:t>
+      </w:r>
+      <w:proofErr w:type="spellEnd"/>
+      <w:r>
+        <w:t xml:space="preserve"> needs a way to Order Driver’s license, cancel the order, change order details. Users can be ether employees of </w:t>
+      </w:r>
+      <w:proofErr w:type="spellStart"/>
+      <w:r>
+        <w:t>Regitra</w:t>
+      </w:r>
+      <w:proofErr w:type="spellEnd"/>
+      <w:r>
+        <w:t xml:space="preserve"> or customers of </w:t>
+      </w:r>
+      <w:proofErr w:type="spellStart"/>
+      <w:r>
+        <w:t>Regitra</w:t>
+      </w:r>
+      <w:proofErr w:type="spellEnd"/>
+      <w:r>
+        <w:t>. These Use Cases are displayed in Use Case Figure 1.</w:t>
+      </w:r>
+    </w:p>
+    <w:p>
+      <w:pPr>
+        <w:keepNext/>
+        <w:jc w:val="center"/>
+      </w:pPr>
+      <w:r>
+        <w:drawing>
+          <wp:inline distT="0" distB="0" distL="0" distR="0" wp14:anchorId="73186638" wp14:editId="0A1669C8">
+            <wp:extent cx="3055885" cy="1821338"/>
+            <wp:effectExtent l="0" t="0" r="0" b="7620"/>
+            <wp:docPr id="17" name="Picture 17" descr="Diagram&#10;&#10;Description automatically generated"/>
+            <wp:cNvGraphicFramePr>
+              <a:graphicFrameLocks xmlns:a="http://schemas.openxmlformats.org/drawingml/2006/main" noChangeAspect="1"/>
+            </wp:cNvGraphicFramePr>
+            <a:graphic xmlns:a="http://schemas.openxmlformats.org/drawingml/2006/main">
+              <a:graphicData uri="http://schemas.openxmlformats.org/drawingml/2006/picture">
+                <pic:pic xmlns:pic="http://schemas.openxmlformats.org/drawingml/2006/picture">
+                  <pic:nvPicPr>
+                    <pic:cNvPr id="17" name="Picture 17" descr="Diagram&#10;&#10;Description automatically generated"/>
+                    <pic:cNvPicPr/>
+                  </pic:nvPicPr>
+                  <pic:blipFill>
+                    <a:blip r:embed="rId4"/>
+                    <a:stretch>
+                      <a:fillRect/>
+                    </a:stretch>
+                  </pic:blipFill>
+                  <pic:spPr>
+                    <a:xfrm>
+                      <a:off x="0" y="0"/>
+                      <a:ext cx="3055885" cy="1821338"/>
+                    </a:xfrm>
+                    <a:prstGeom prst="rect">
+                      <a:avLst/>
+                    </a:prstGeom>
+                  </pic:spPr>
+                </pic:pic>
+              </a:graphicData>
+            </a:graphic>
+          </wp:inline>
+        </w:drawing>
+      </w:r>
+    </w:p>
+    <w:p>
+      <w:pPr>
+        <w:pStyle w:val="Caption"/>
+        <w:jc w:val="center"/>
+        <w:rPr>
           <w:sz w:val="44"/>
           <w:szCs w:val="44"/>
         </w:rPr>
       </w:pPr>
-      <w:proofErr w:type="spellStart"/>
-      <w:r>
+      <w:r>
+        <w:t xml:space="preserve">Use Case Figure </w:t>
+      </w:r>
+      <w:fldSimple w:instr=" SEQ Use_Case_Figure \* ARABIC ">
+        <w:r>
+          <w:rPr>
+            <w:noProof/>
+          </w:rPr>
+          <w:t>1</w:t>
+        </w:r>
+      </w:fldSimple>
+      <w:r>
+        <w:t>. Driver's license Use Cases</w:t>
+      </w:r>
+    </w:p>
+    <w:p>
+      <w:pPr>
+        <w:rPr>
+          <w:sz w:val="36"/>
+          <w:szCs w:val="36"/>
+        </w:rPr>
+      </w:pPr>
+      <w:r>
+        <w:rPr>
+          <w:sz w:val="36"/>
+          <w:szCs w:val="36"/>
+        </w:rPr>
+        <w:t>Components</w:t>
+      </w:r>
+    </w:p>
+    <w:p>
+      <w:r>
+        <w:t>The system is going to be base on Clean Architecture pattern</w:t>
+      </w:r>
+      <w:r>
+        <w:t xml:space="preserve">. The system is going to have </w:t>
+      </w:r>
+      <w:proofErr w:type="spellStart"/>
+      <w:r>
+        <w:t>UserController</w:t>
+      </w:r>
+      <w:proofErr w:type="spellEnd"/>
+      <w:r>
+        <w:t xml:space="preserve"> which is going to provide Get, Post, Put, Delete methods for the UI. </w:t>
+      </w:r>
+      <w:proofErr w:type="spellStart"/>
+      <w:r>
+        <w:t>BusinessLogic</w:t>
+      </w:r>
+      <w:proofErr w:type="spellEnd"/>
+      <w:r>
+        <w:t xml:space="preserve"> layer </w:t>
+      </w:r>
+      <w:r>
+        <w:t xml:space="preserve">is going to realize methods needed for the controller. </w:t>
+      </w:r>
+      <w:proofErr w:type="spellStart"/>
+      <w:r>
+        <w:t>DataAccess</w:t>
+      </w:r>
+      <w:proofErr w:type="spellEnd"/>
+      <w:r>
+        <w:t xml:space="preserve"> layer will be needed to communicate with the Database. </w:t>
+      </w:r>
+      <w:r>
+        <w:t>To authenticate users the system is going to use some external identity authenticator. These major components are displayed in Components Figure 1.</w:t>
+      </w:r>
+    </w:p>
+    <w:p>
+      <w:pPr>
+        <w:keepNext/>
+      </w:pPr>
+      <w:r>
+        <w:lastRenderedPageBreak/>
+        <w:drawing>
+          <wp:inline distT="0" distB="0" distL="0" distR="0" wp14:anchorId="71EF3C6C" wp14:editId="69BD8513">
+            <wp:extent cx="5943600" cy="2929255"/>
+            <wp:effectExtent l="0" t="0" r="0" b="0"/>
+            <wp:docPr id="18" name="Picture 18" descr="Diagram&#10;&#10;Description automatically generated"/>
+            <wp:cNvGraphicFramePr>
+              <a:graphicFrameLocks xmlns:a="http://schemas.openxmlformats.org/drawingml/2006/main" noChangeAspect="1"/>
+            </wp:cNvGraphicFramePr>
+            <a:graphic xmlns:a="http://schemas.openxmlformats.org/drawingml/2006/main">
+              <a:graphicData uri="http://schemas.openxmlformats.org/drawingml/2006/picture">
+                <pic:pic xmlns:pic="http://schemas.openxmlformats.org/drawingml/2006/picture">
+                  <pic:nvPicPr>
+                    <pic:cNvPr id="18" name="Picture 18" descr="Diagram&#10;&#10;Description automatically generated"/>
+                    <pic:cNvPicPr/>
+                  </pic:nvPicPr>
+                  <pic:blipFill>
+                    <a:blip r:embed="rId5"/>
+                    <a:stretch>
+                      <a:fillRect/>
+                    </a:stretch>
+                  </pic:blipFill>
+                  <pic:spPr>
+                    <a:xfrm>
+                      <a:off x="0" y="0"/>
+                      <a:ext cx="5943600" cy="2929255"/>
+                    </a:xfrm>
+                    <a:prstGeom prst="rect">
+                      <a:avLst/>
+                    </a:prstGeom>
+                  </pic:spPr>
+                </pic:pic>
+              </a:graphicData>
+            </a:graphic>
+          </wp:inline>
+        </w:drawing>
+      </w:r>
+    </w:p>
+    <w:p>
+      <w:pPr>
+        <w:pStyle w:val="Caption"/>
+        <w:rPr>
+          <w:sz w:val="22"/>
+          <w:szCs w:val="22"/>
+        </w:rPr>
+      </w:pPr>
+      <w:r>
+        <w:t xml:space="preserve">Component Figure </w:t>
+      </w:r>
+      <w:fldSimple w:instr=" SEQ Component_Figure \* ARABIC ">
+        <w:r>
+          <w:rPr>
+            <w:noProof/>
+          </w:rPr>
+          <w:t>1</w:t>
+        </w:r>
+      </w:fldSimple>
+      <w:r>
+        <w:t>. Systems components</w:t>
+      </w:r>
+    </w:p>
+    <w:p>
+      <w:pPr>
+        <w:jc w:val="center"/>
         <w:rPr>
           <w:sz w:val="44"/>
           <w:szCs w:val="44"/>
         </w:rPr>
-        <w:t>Regitra</w:t>
-      </w:r>
-      <w:proofErr w:type="spellEnd"/>
+      </w:pPr>
     </w:p>
     <w:p>
       <w:pPr>
@@ -64,14 +332,14 @@
     <w:p>
       <w:pPr>
         <w:rPr>
-          <w:sz w:val="28"/>
-          <w:szCs w:val="28"/>
-        </w:rPr>
-      </w:pPr>
-      <w:r>
-        <w:rPr>
-          <w:sz w:val="28"/>
-          <w:szCs w:val="28"/>
+          <w:sz w:val="36"/>
+          <w:szCs w:val="36"/>
+        </w:rPr>
+      </w:pPr>
+      <w:r>
+        <w:rPr>
+          <w:sz w:val="36"/>
+          <w:szCs w:val="36"/>
         </w:rPr>
         <w:t>Displaying page to order driver’s license</w:t>
       </w:r>
@@ -84,19 +352,28 @@
         <w:t xml:space="preserve"> to show page for ordering driver’s license</w:t>
       </w:r>
       <w:r>
-        <w:t xml:space="preserve"> is displayed in a sequence diagram (Figure 4.)</w:t>
-      </w:r>
-    </w:p>
-    <w:p>
-      <w:pPr>
-        <w:keepNext/>
-        <w:jc w:val="center"/>
-      </w:pPr>
+        <w:t xml:space="preserve"> is displayed in a sequence diagram (</w:t>
+      </w:r>
+      <w:r>
+        <w:t>Figure for Order</w:t>
+      </w:r>
+      <w:r>
+        <w:t xml:space="preserve"> </w:t>
+      </w:r>
+      <w:r>
+        <w:t>1</w:t>
+      </w:r>
+      <w:r>
+        <w:t>.)</w:t>
+      </w:r>
+    </w:p>
+    <w:p>
       <w:r>
         <w:rPr>
           <w:sz w:val="44"/>
           <w:szCs w:val="44"/>
         </w:rPr>
+        <w:lastRenderedPageBreak/>
         <w:drawing>
           <wp:inline distT="0" distB="0" distL="0" distR="0" wp14:anchorId="20D64FE9" wp14:editId="58C4540B">
             <wp:extent cx="5943600" cy="3223895"/>
@@ -113,7 +390,7 @@
                     <pic:cNvPicPr/>
                   </pic:nvPicPr>
                   <pic:blipFill>
-                    <a:blip r:embed="rId4"/>
+                    <a:blip r:embed="rId6"/>
                     <a:stretch>
                       <a:fillRect/>
                     </a:stretch>
@@ -147,6 +424,9 @@
         <w:t xml:space="preserve">Figure </w:t>
       </w:r>
       <w:r>
+        <w:t xml:space="preserve">for Order </w:t>
+      </w:r>
+      <w:r>
         <w:fldChar w:fldCharType="begin"/>
       </w:r>
       <w:r>
@@ -194,18 +474,10 @@
         <w:t xml:space="preserve">main information about the driver’s license </w:t>
       </w:r>
       <w:r>
-        <w:t xml:space="preserve">that can be </w:t>
-      </w:r>
-      <w:proofErr w:type="gramStart"/>
-      <w:r>
-        <w:t>ordered</w:t>
-      </w:r>
-      <w:r>
-        <w:t>,</w:t>
-      </w:r>
-      <w:proofErr w:type="gramEnd"/>
-      <w:r>
-        <w:t xml:space="preserve"> that data is in </w:t>
+        <w:t>that can be ordered</w:t>
+      </w:r>
+      <w:r>
+        <w:t xml:space="preserve">, that data is in </w:t>
       </w:r>
       <w:proofErr w:type="spellStart"/>
       <w:r>
@@ -225,7 +497,16 @@
         <w:t xml:space="preserve"> </w:t>
       </w:r>
       <w:r>
-        <w:t>that the user will be allowed to drive (Figure 1.)</w:t>
+        <w:t>that the user will be allowed to drive (</w:t>
+      </w:r>
+      <w:r>
+        <w:t>Figure for Order</w:t>
+      </w:r>
+      <w:r>
+        <w:t xml:space="preserve"> 2</w:t>
+      </w:r>
+      <w:r>
+        <w:t>.)</w:t>
       </w:r>
     </w:p>
     <w:p>
@@ -234,7 +515,6 @@
         <w:jc w:val="center"/>
       </w:pPr>
       <w:r>
-        <w:lastRenderedPageBreak/>
         <w:drawing>
           <wp:inline distT="0" distB="0" distL="0" distR="0" wp14:anchorId="75B4BD4B" wp14:editId="31CED54B">
             <wp:extent cx="3840813" cy="1295512"/>
@@ -251,7 +531,7 @@
                     <pic:cNvPicPr/>
                   </pic:nvPicPr>
                   <pic:blipFill>
-                    <a:blip r:embed="rId5"/>
+                    <a:blip r:embed="rId7"/>
                     <a:stretch>
                       <a:fillRect/>
                     </a:stretch>
@@ -278,7 +558,10 @@
         <w:jc w:val="center"/>
       </w:pPr>
       <w:r>
-        <w:t xml:space="preserve">Figure </w:t>
+        <w:t>Figure for Order</w:t>
+      </w:r>
+      <w:r>
+        <w:t xml:space="preserve"> </w:t>
       </w:r>
       <w:r>
         <w:fldChar w:fldCharType="begin"/>
@@ -344,7 +627,16 @@
         <w:t xml:space="preserve">object </w:t>
       </w:r>
       <w:r>
-        <w:t>(Figure 2.)</w:t>
+        <w:t>(</w:t>
+      </w:r>
+      <w:r>
+        <w:t xml:space="preserve">Figure for Order </w:t>
+      </w:r>
+      <w:r>
+        <w:t>3</w:t>
+      </w:r>
+      <w:r>
+        <w:t>.)</w:t>
       </w:r>
       <w:r>
         <w:t xml:space="preserve"> </w:t>
@@ -372,7 +664,7 @@
                     <pic:cNvPicPr/>
                   </pic:nvPicPr>
                   <pic:blipFill>
-                    <a:blip r:embed="rId6">
+                    <a:blip r:embed="rId8">
                       <a:extLst>
                         <a:ext uri="{28A0092B-C50C-407E-A947-70E740481C1C}">
                           <a14:useLocalDpi xmlns:a14="http://schemas.microsoft.com/office/drawing/2010/main" val="0"/>
@@ -405,7 +697,10 @@
         <w:jc w:val="center"/>
       </w:pPr>
       <w:r>
-        <w:t xml:space="preserve">Figure </w:t>
+        <w:t>Figure for Order</w:t>
+      </w:r>
+      <w:r>
+        <w:t xml:space="preserve"> </w:t>
       </w:r>
       <w:r>
         <w:fldChar w:fldCharType="begin"/>
@@ -436,6 +731,7 @@
     </w:p>
     <w:p>
       <w:r>
+        <w:lastRenderedPageBreak/>
         <w:t xml:space="preserve">After the user is authenticated and personal information </w:t>
       </w:r>
       <w:proofErr w:type="spellStart"/>
@@ -569,7 +865,16 @@
         <w:t xml:space="preserve"> object</w:t>
       </w:r>
       <w:r>
-        <w:t xml:space="preserve"> (Figure 3.)</w:t>
+        <w:t xml:space="preserve"> (</w:t>
+      </w:r>
+      <w:r>
+        <w:t xml:space="preserve">Figure for Order </w:t>
+      </w:r>
+      <w:r>
+        <w:t>4</w:t>
+      </w:r>
+      <w:r>
+        <w:t>.)</w:t>
       </w:r>
       <w:r>
         <w:t xml:space="preserve"> from the database.</w:t>
@@ -597,7 +902,7 @@
                     <pic:cNvPicPr/>
                   </pic:nvPicPr>
                   <pic:blipFill>
-                    <a:blip r:embed="rId7"/>
+                    <a:blip r:embed="rId9"/>
                     <a:stretch>
                       <a:fillRect/>
                     </a:stretch>
@@ -624,7 +929,10 @@
         <w:jc w:val="center"/>
       </w:pPr>
       <w:r>
-        <w:t xml:space="preserve">Figure </w:t>
+        <w:t>Figure for Order</w:t>
+      </w:r>
+      <w:r>
+        <w:t xml:space="preserve"> </w:t>
       </w:r>
       <w:fldSimple w:instr=" SEQ Figure \* ARABIC ">
         <w:r>
@@ -686,21 +994,21 @@
     <w:p>
       <w:pPr>
         <w:rPr>
-          <w:sz w:val="28"/>
-          <w:szCs w:val="28"/>
-        </w:rPr>
-      </w:pPr>
-      <w:r>
-        <w:rPr>
-          <w:sz w:val="28"/>
-          <w:szCs w:val="28"/>
+          <w:sz w:val="36"/>
+          <w:szCs w:val="36"/>
+        </w:rPr>
+      </w:pPr>
+      <w:r>
+        <w:rPr>
+          <w:sz w:val="36"/>
+          <w:szCs w:val="36"/>
         </w:rPr>
         <w:t xml:space="preserve">Posting order for </w:t>
       </w:r>
       <w:r>
         <w:rPr>
-          <w:sz w:val="28"/>
-          <w:szCs w:val="28"/>
+          <w:sz w:val="36"/>
+          <w:szCs w:val="36"/>
         </w:rPr>
         <w:t>driver’s license</w:t>
       </w:r>
@@ -713,7 +1021,10 @@
         <w:t xml:space="preserve">post order </w:t>
       </w:r>
       <w:r>
-        <w:t xml:space="preserve">for driver’s license is displayed in a sequence diagram (Figure </w:t>
+        <w:t>for driver’s license is displayed in a sequence diagram (</w:t>
+      </w:r>
+      <w:r>
+        <w:t xml:space="preserve">Figure for Order </w:t>
       </w:r>
       <w:r>
         <w:t>5</w:t>
@@ -727,7 +1038,6 @@
         <w:keepNext/>
       </w:pPr>
       <w:r>
-        <w:lastRenderedPageBreak/>
         <w:drawing>
           <wp:inline distT="0" distB="0" distL="0" distR="0" wp14:anchorId="38214A37" wp14:editId="4B35B5E2">
             <wp:extent cx="5943600" cy="2750820"/>
@@ -744,7 +1054,7 @@
                     <pic:cNvPicPr/>
                   </pic:nvPicPr>
                   <pic:blipFill>
-                    <a:blip r:embed="rId8"/>
+                    <a:blip r:embed="rId10"/>
                     <a:stretch>
                       <a:fillRect/>
                     </a:stretch>
@@ -770,7 +1080,7 @@
         <w:pStyle w:val="Caption"/>
       </w:pPr>
       <w:r>
-        <w:t xml:space="preserve">Figure </w:t>
+        <w:t xml:space="preserve">Figure for Order </w:t>
       </w:r>
       <w:fldSimple w:instr=" SEQ Figure \* ARABIC ">
         <w:r>
@@ -790,6 +1100,7 @@
     <w:p/>
     <w:p>
       <w:r>
+        <w:lastRenderedPageBreak/>
         <w:t xml:space="preserve">When the user wants to submit and order the UI is going to call POST method in </w:t>
       </w:r>
       <w:proofErr w:type="spellStart"/>
@@ -826,7 +1137,13 @@
       </w:r>
       <w:proofErr w:type="spellEnd"/>
       <w:r>
-        <w:t xml:space="preserve"> (Figure 6.) and status code. </w:t>
+        <w:t xml:space="preserve"> (</w:t>
+      </w:r>
+      <w:r>
+        <w:t xml:space="preserve">Figure for Order </w:t>
+      </w:r>
+      <w:r>
+        <w:t xml:space="preserve">6.) and status code. </w:t>
       </w:r>
     </w:p>
     <w:p>
@@ -851,7 +1168,7 @@
                     <pic:cNvPicPr/>
                   </pic:nvPicPr>
                   <pic:blipFill>
-                    <a:blip r:embed="rId9"/>
+                    <a:blip r:embed="rId11"/>
                     <a:stretch>
                       <a:fillRect/>
                     </a:stretch>
@@ -878,7 +1195,7 @@
         <w:jc w:val="center"/>
       </w:pPr>
       <w:r>
-        <w:t xml:space="preserve">Figure </w:t>
+        <w:t xml:space="preserve">Figure for Order </w:t>
       </w:r>
       <w:fldSimple w:instr=" SEQ Figure \* ARABIC ">
         <w:r>
@@ -972,7 +1289,13 @@
       </w:r>
       <w:proofErr w:type="spellEnd"/>
       <w:r>
-        <w:t xml:space="preserve"> (Figure 7.)</w:t>
+        <w:t xml:space="preserve"> (</w:t>
+      </w:r>
+      <w:r>
+        <w:t xml:space="preserve">Figure for Order </w:t>
+      </w:r>
+      <w:r>
+        <w:t>7.)</w:t>
       </w:r>
       <w:r>
         <w:t xml:space="preserve"> </w:t>
@@ -1055,7 +1378,6 @@
         <w:jc w:val="center"/>
       </w:pPr>
       <w:r>
-        <w:lastRenderedPageBreak/>
         <w:drawing>
           <wp:inline distT="0" distB="0" distL="0" distR="0" wp14:anchorId="706D05AA" wp14:editId="217F3D8D">
             <wp:extent cx="1257409" cy="739204"/>
@@ -1072,7 +1394,7 @@
                     <pic:cNvPicPr/>
                   </pic:nvPicPr>
                   <pic:blipFill>
-                    <a:blip r:embed="rId10"/>
+                    <a:blip r:embed="rId12"/>
                     <a:stretch>
                       <a:fillRect/>
                     </a:stretch>
@@ -1099,7 +1421,7 @@
         <w:jc w:val="center"/>
       </w:pPr>
       <w:r>
-        <w:t xml:space="preserve">Figure </w:t>
+        <w:t xml:space="preserve">Figure for Order </w:t>
       </w:r>
       <w:fldSimple w:instr=" SEQ Figure \* ARABIC ">
         <w:r>
@@ -1209,7 +1531,6 @@
     </w:p>
     <w:p>
       <w:r>
-        <w:lastRenderedPageBreak/>
         <w:tab/>
       </w:r>
       <w:r>

</xml_diff>

<commit_message>
added more use cases
</commit_message>
<xml_diff>
--- a/PSP_LW2.docx
+++ b/PSP_LW2.docx
@@ -42,7 +42,6 @@
           <w:szCs w:val="96"/>
         </w:rPr>
       </w:pPr>
-      <w:proofErr w:type="spellStart"/>
       <w:r>
         <w:rPr>
           <w:sz w:val="96"/>
@@ -50,7 +49,6 @@
         </w:rPr>
         <w:t>Regitra</w:t>
       </w:r>
-      <w:proofErr w:type="spellEnd"/>
     </w:p>
     <w:p>
       <w:pPr>
@@ -97,45 +95,28 @@
       </w:r>
     </w:p>
     <w:p>
-      <w:r>
-        <w:t xml:space="preserve">Users of </w:t>
-      </w:r>
-      <w:proofErr w:type="spellStart"/>
-      <w:r>
-        <w:t>Regitra</w:t>
-      </w:r>
-      <w:proofErr w:type="spellEnd"/>
-      <w:r>
-        <w:t xml:space="preserve"> needs a way to Order Driver’s license, cancel the order, change order details. Users can be ether employees of </w:t>
-      </w:r>
-      <w:proofErr w:type="spellStart"/>
-      <w:r>
-        <w:t>Regitra</w:t>
-      </w:r>
-      <w:proofErr w:type="spellEnd"/>
-      <w:r>
-        <w:t xml:space="preserve"> or customers of </w:t>
-      </w:r>
-      <w:proofErr w:type="spellStart"/>
-      <w:r>
-        <w:t>Regitra</w:t>
-      </w:r>
-      <w:proofErr w:type="spellEnd"/>
-      <w:r>
-        <w:t>. These Use Cases are displayed in Use Case Figure 1.</w:t>
-      </w:r>
-    </w:p>
-    <w:p>
-      <w:pPr>
-        <w:keepNext/>
-        <w:jc w:val="center"/>
-      </w:pPr>
+      <w:pPr>
+        <w:rPr>
+          <w:sz w:val="36"/>
+          <w:szCs w:val="36"/>
+        </w:rPr>
+      </w:pPr>
+    </w:p>
+    <w:p>
+      <w:r>
+        <w:t>Users of Regitra needs a way to Order Driver’s license, cancel the order, change order details. Users can be ether employees of Regitra or customers of Regitra. These Use Cases are displayed in Use Case Figure 1</w:t>
+      </w:r>
+      <w:r>
+        <w:t>.</w:t>
+      </w:r>
+    </w:p>
+    <w:p>
       <w:r>
         <w:drawing>
-          <wp:inline distT="0" distB="0" distL="0" distR="0" wp14:anchorId="73186638" wp14:editId="0A1669C8">
-            <wp:extent cx="3055885" cy="1821338"/>
-            <wp:effectExtent l="0" t="0" r="0" b="7620"/>
-            <wp:docPr id="17" name="Picture 17" descr="Diagram&#10;&#10;Description automatically generated"/>
+          <wp:inline distT="0" distB="0" distL="0" distR="0" wp14:anchorId="067A0298" wp14:editId="11C22D0E">
+            <wp:extent cx="5082980" cy="2423370"/>
+            <wp:effectExtent l="0" t="0" r="3810" b="0"/>
+            <wp:docPr id="3" name="Picture 3" descr="Diagram&#10;&#10;Description automatically generated"/>
             <wp:cNvGraphicFramePr>
               <a:graphicFrameLocks xmlns:a="http://schemas.openxmlformats.org/drawingml/2006/main" noChangeAspect="1"/>
             </wp:cNvGraphicFramePr>
@@ -143,7 +124,7 @@
               <a:graphicData uri="http://schemas.openxmlformats.org/drawingml/2006/picture">
                 <pic:pic xmlns:pic="http://schemas.openxmlformats.org/drawingml/2006/picture">
                   <pic:nvPicPr>
-                    <pic:cNvPr id="17" name="Picture 17" descr="Diagram&#10;&#10;Description automatically generated"/>
+                    <pic:cNvPr id="3" name="Picture 3" descr="Diagram&#10;&#10;Description automatically generated"/>
                     <pic:cNvPicPr/>
                   </pic:nvPicPr>
                   <pic:blipFill>
@@ -155,7 +136,7 @@
                   <pic:spPr>
                     <a:xfrm>
                       <a:off x="0" y="0"/>
-                      <a:ext cx="3055885" cy="1821338"/>
+                      <a:ext cx="5082980" cy="2423370"/>
                     </a:xfrm>
                     <a:prstGeom prst="rect">
                       <a:avLst/>
@@ -170,6 +151,12 @@
     </w:p>
     <w:p>
       <w:pPr>
+        <w:keepNext/>
+        <w:jc w:val="center"/>
+      </w:pPr>
+    </w:p>
+    <w:p>
+      <w:pPr>
         <w:pStyle w:val="Caption"/>
         <w:jc w:val="center"/>
         <w:rPr>
@@ -180,14 +167,27 @@
       <w:r>
         <w:t xml:space="preserve">Use Case Figure </w:t>
       </w:r>
-      <w:fldSimple w:instr=" SEQ Use_Case_Figure \* ARABIC ">
-        <w:r>
-          <w:rPr>
-            <w:noProof/>
-          </w:rPr>
-          <w:t>1</w:t>
-        </w:r>
-      </w:fldSimple>
+      <w:r>
+        <w:fldChar w:fldCharType="begin"/>
+      </w:r>
+      <w:r>
+        <w:instrText xml:space="preserve"> SEQ Use_Case_Figure \* ARABIC </w:instrText>
+      </w:r>
+      <w:r>
+        <w:fldChar w:fldCharType="separate"/>
+      </w:r>
+      <w:r>
+        <w:rPr>
+          <w:noProof/>
+        </w:rPr>
+        <w:t>1</w:t>
+      </w:r>
+      <w:r>
+        <w:rPr>
+          <w:noProof/>
+        </w:rPr>
+        <w:fldChar w:fldCharType="end"/>
+      </w:r>
       <w:r>
         <w:t>. Driver's license Use Cases</w:t>
       </w:r>
@@ -212,34 +212,10 @@
         <w:t>The system is going to be base on Clean Architecture pattern</w:t>
       </w:r>
       <w:r>
-        <w:t xml:space="preserve">. The system is going to have </w:t>
-      </w:r>
-      <w:proofErr w:type="spellStart"/>
-      <w:r>
-        <w:t>UserController</w:t>
-      </w:r>
-      <w:proofErr w:type="spellEnd"/>
-      <w:r>
-        <w:t xml:space="preserve"> which is going to provide Get, Post, Put, Delete methods for the UI. </w:t>
-      </w:r>
-      <w:proofErr w:type="spellStart"/>
-      <w:r>
-        <w:t>BusinessLogic</w:t>
-      </w:r>
-      <w:proofErr w:type="spellEnd"/>
-      <w:r>
-        <w:t xml:space="preserve"> layer </w:t>
-      </w:r>
-      <w:r>
-        <w:t xml:space="preserve">is going to realize methods needed for the controller. </w:t>
-      </w:r>
-      <w:proofErr w:type="spellStart"/>
-      <w:r>
-        <w:t>DataAccess</w:t>
-      </w:r>
-      <w:proofErr w:type="spellEnd"/>
-      <w:r>
-        <w:t xml:space="preserve"> layer will be needed to communicate with the Database. </w:t>
+        <w:t xml:space="preserve">. The system is going to have UserController which is going to provide Get, Post, Put, Delete methods for the UI. BusinessLogic layer </w:t>
+      </w:r>
+      <w:r>
+        <w:t xml:space="preserve">is going to realize methods needed for the controller. DataAccess layer will be needed to communicate with the Database. </w:t>
       </w:r>
       <w:r>
         <w:t>To authenticate users the system is going to use some external identity authenticator. These major components are displayed in Components Figure 1.</w:t>
@@ -250,6 +226,9 @@
         <w:keepNext/>
       </w:pPr>
       <w:r>
+        <w:rPr>
+          <w:noProof/>
+        </w:rPr>
         <w:lastRenderedPageBreak/>
         <w:drawing>
           <wp:inline distT="0" distB="0" distL="0" distR="0" wp14:anchorId="71EF3C6C" wp14:editId="69BD8513">
@@ -299,14 +278,27 @@
       <w:r>
         <w:t xml:space="preserve">Component Figure </w:t>
       </w:r>
-      <w:fldSimple w:instr=" SEQ Component_Figure \* ARABIC ">
-        <w:r>
-          <w:rPr>
-            <w:noProof/>
-          </w:rPr>
-          <w:t>1</w:t>
-        </w:r>
-      </w:fldSimple>
+      <w:r>
+        <w:fldChar w:fldCharType="begin"/>
+      </w:r>
+      <w:r>
+        <w:instrText xml:space="preserve"> SEQ Component_Figure \* ARABIC </w:instrText>
+      </w:r>
+      <w:r>
+        <w:fldChar w:fldCharType="separate"/>
+      </w:r>
+      <w:r>
+        <w:rPr>
+          <w:noProof/>
+        </w:rPr>
+        <w:t>1</w:t>
+      </w:r>
+      <w:r>
+        <w:rPr>
+          <w:noProof/>
+        </w:rPr>
+        <w:fldChar w:fldCharType="end"/>
+      </w:r>
       <w:r>
         <w:t>. Systems components</w:t>
       </w:r>
@@ -346,13 +338,7 @@
     </w:p>
     <w:p>
       <w:r>
-        <w:t>Communication between layers</w:t>
-      </w:r>
-      <w:r>
-        <w:t xml:space="preserve"> to show page for ordering driver’s license</w:t>
-      </w:r>
-      <w:r>
-        <w:t xml:space="preserve"> is displayed in a sequence diagram (</w:t>
+        <w:t>Communication between layers to show page for ordering driver’s license is displayed in a sequence diagram (</w:t>
       </w:r>
       <w:r>
         <w:t>Figure for Order</w:t>
@@ -370,6 +356,7 @@
     <w:p>
       <w:r>
         <w:rPr>
+          <w:noProof/>
           <w:sz w:val="44"/>
           <w:szCs w:val="44"/>
         </w:rPr>
@@ -426,66 +413,33 @@
       <w:r>
         <w:t xml:space="preserve">for Order </w:t>
       </w:r>
-      <w:r>
-        <w:fldChar w:fldCharType="begin"/>
-      </w:r>
-      <w:r>
-        <w:instrText xml:space="preserve"> SEQ Figure \* ARABIC </w:instrText>
-      </w:r>
-      <w:r>
-        <w:fldChar w:fldCharType="separate"/>
+      <w:fldSimple w:instr=" SEQ Figure \* ARABIC ">
+        <w:r>
+          <w:rPr>
+            <w:noProof/>
+          </w:rPr>
+          <w:t>1</w:t>
+        </w:r>
+      </w:fldSimple>
+      <w:r>
+        <w:t xml:space="preserve">. Get page for ordering </w:t>
+      </w:r>
+      <w:r>
+        <w:t xml:space="preserve">driver’s </w:t>
+      </w:r>
+      <w:r>
+        <w:t>license (Sequence diagram</w:t>
       </w:r>
       <w:r>
         <w:rPr>
           <w:noProof/>
         </w:rPr>
-        <w:t>1</w:t>
-      </w:r>
-      <w:r>
-        <w:fldChar w:fldCharType="end"/>
-      </w:r>
-      <w:r>
-        <w:t xml:space="preserve">. Get page for ordering </w:t>
-      </w:r>
-      <w:r>
-        <w:t xml:space="preserve">driver’s </w:t>
-      </w:r>
-      <w:r>
-        <w:t>license (Sequence diagram</w:t>
-      </w:r>
-      <w:r>
-        <w:rPr>
-          <w:noProof/>
-        </w:rPr>
         <w:t>)</w:t>
       </w:r>
     </w:p>
     <w:p>
       <w:r>
-        <w:t xml:space="preserve">To display page for ordering a driver’s license UI is going to need </w:t>
-      </w:r>
-      <w:r>
-        <w:t xml:space="preserve">some data that </w:t>
-      </w:r>
-      <w:r>
-        <w:t xml:space="preserve">describes the </w:t>
-      </w:r>
-      <w:r>
-        <w:t xml:space="preserve">main information about the driver’s license </w:t>
-      </w:r>
-      <w:r>
-        <w:t>that can be ordered</w:t>
-      </w:r>
-      <w:r>
-        <w:t xml:space="preserve">, that data is in </w:t>
-      </w:r>
-      <w:proofErr w:type="spellStart"/>
-      <w:r>
-        <w:t>PersonEntity</w:t>
-      </w:r>
-      <w:proofErr w:type="spellEnd"/>
-      <w:r>
-        <w:t xml:space="preserve"> object which is personal information and categories of v</w:t>
+        <w:t>To display page for ordering a driver’s license UI is going to need some data that describes the main information about the driver’s license that can be ordered, that data is in PersonEntity object which is personal information and categories of v</w:t>
       </w:r>
       <w:r>
         <w:t>ehicle</w:t>
@@ -500,10 +454,7 @@
         <w:t>that the user will be allowed to drive (</w:t>
       </w:r>
       <w:r>
-        <w:t>Figure for Order</w:t>
-      </w:r>
-      <w:r>
-        <w:t xml:space="preserve"> 2</w:t>
+        <w:t>Figure for Order 2</w:t>
       </w:r>
       <w:r>
         <w:t>.)</w:t>
@@ -515,6 +466,9 @@
         <w:jc w:val="center"/>
       </w:pPr>
       <w:r>
+        <w:rPr>
+          <w:noProof/>
+        </w:rPr>
         <w:drawing>
           <wp:inline distT="0" distB="0" distL="0" distR="0" wp14:anchorId="75B4BD4B" wp14:editId="31CED54B">
             <wp:extent cx="3840813" cy="1295512"/>
@@ -563,32 +517,17 @@
       <w:r>
         <w:t xml:space="preserve"> </w:t>
       </w:r>
-      <w:r>
-        <w:fldChar w:fldCharType="begin"/>
-      </w:r>
-      <w:r>
-        <w:instrText xml:space="preserve"> SEQ Figure \* ARABIC </w:instrText>
-      </w:r>
-      <w:r>
-        <w:fldChar w:fldCharType="separate"/>
-      </w:r>
-      <w:r>
-        <w:rPr>
-          <w:noProof/>
-        </w:rPr>
-        <w:t>2</w:t>
-      </w:r>
-      <w:r>
-        <w:fldChar w:fldCharType="end"/>
-      </w:r>
-      <w:r>
-        <w:t xml:space="preserve">. </w:t>
-      </w:r>
-      <w:proofErr w:type="spellStart"/>
-      <w:r>
-        <w:t>PersonEntity</w:t>
-      </w:r>
-      <w:proofErr w:type="spellEnd"/>
+      <w:fldSimple w:instr=" SEQ Figure \* ARABIC ">
+        <w:r>
+          <w:rPr>
+            <w:noProof/>
+          </w:rPr>
+          <w:t>2</w:t>
+        </w:r>
+      </w:fldSimple>
+      <w:r>
+        <w:t>. PersonEntity</w:t>
+      </w:r>
     </w:p>
     <w:p>
       <w:pPr>
@@ -601,27 +540,13 @@
         <w:t xml:space="preserve">UI </w:t>
       </w:r>
       <w:r>
-        <w:t>is going to</w:t>
-      </w:r>
-      <w:r>
-        <w:t xml:space="preserve"> redirect user to </w:t>
-      </w:r>
-      <w:r>
-        <w:t xml:space="preserve">an external identity authenticator which should provide </w:t>
+        <w:t xml:space="preserve">is going to redirect user to an external identity authenticator which should provide </w:t>
       </w:r>
       <w:r>
         <w:t>users personal information in</w:t>
       </w:r>
       <w:r>
-        <w:t xml:space="preserve"> </w:t>
-      </w:r>
-      <w:proofErr w:type="spellStart"/>
-      <w:r>
-        <w:t>PersonDto</w:t>
-      </w:r>
-      <w:proofErr w:type="spellEnd"/>
-      <w:r>
-        <w:t xml:space="preserve"> </w:t>
+        <w:t xml:space="preserve"> PersonDto </w:t>
       </w:r>
       <w:r>
         <w:t xml:space="preserve">object </w:t>
@@ -630,10 +555,7 @@
         <w:t>(</w:t>
       </w:r>
       <w:r>
-        <w:t xml:space="preserve">Figure for Order </w:t>
-      </w:r>
-      <w:r>
-        <w:t>3</w:t>
+        <w:t>Figure for Order 3</w:t>
       </w:r>
       <w:r>
         <w:t>.)</w:t>
@@ -648,6 +570,9 @@
         <w:jc w:val="center"/>
       </w:pPr>
       <w:r>
+        <w:rPr>
+          <w:noProof/>
+        </w:rPr>
         <w:drawing>
           <wp:inline distT="0" distB="0" distL="0" distR="0" wp14:anchorId="6C320BC8" wp14:editId="56FAE460">
             <wp:extent cx="2141220" cy="1089660"/>
@@ -702,45 +627,22 @@
       <w:r>
         <w:t xml:space="preserve"> </w:t>
       </w:r>
-      <w:r>
-        <w:fldChar w:fldCharType="begin"/>
-      </w:r>
-      <w:r>
-        <w:instrText xml:space="preserve"> SEQ Figure \* ARABIC </w:instrText>
-      </w:r>
-      <w:r>
-        <w:fldChar w:fldCharType="separate"/>
-      </w:r>
-      <w:r>
-        <w:rPr>
-          <w:noProof/>
-        </w:rPr>
-        <w:t>3</w:t>
-      </w:r>
-      <w:r>
-        <w:fldChar w:fldCharType="end"/>
-      </w:r>
-      <w:r>
-        <w:t xml:space="preserve">. </w:t>
-      </w:r>
-      <w:proofErr w:type="spellStart"/>
-      <w:r>
-        <w:t>PersonDto</w:t>
-      </w:r>
-      <w:proofErr w:type="spellEnd"/>
+      <w:fldSimple w:instr=" SEQ Figure \* ARABIC ">
+        <w:r>
+          <w:rPr>
+            <w:noProof/>
+          </w:rPr>
+          <w:t>3</w:t>
+        </w:r>
+      </w:fldSimple>
+      <w:r>
+        <w:t>. PersonDto</w:t>
+      </w:r>
     </w:p>
     <w:p>
       <w:r>
         <w:lastRenderedPageBreak/>
-        <w:t xml:space="preserve">After the user is authenticated and personal information </w:t>
-      </w:r>
-      <w:proofErr w:type="spellStart"/>
-      <w:r>
-        <w:t>PersonDto</w:t>
-      </w:r>
-      <w:proofErr w:type="spellEnd"/>
-      <w:r>
-        <w:t xml:space="preserve"> is received </w:t>
+        <w:t xml:space="preserve">After the user is authenticated and personal information PersonDto is received </w:t>
       </w:r>
       <w:r>
         <w:t xml:space="preserve">UI is going to </w:t>
@@ -752,115 +654,49 @@
         <w:t>endpoint</w:t>
       </w:r>
       <w:r>
-        <w:t xml:space="preserve"> in</w:t>
+        <w:t xml:space="preserve"> in UserController for getting driver</w:t>
+      </w:r>
+      <w:r>
+        <w:t>’</w:t>
+      </w:r>
+      <w:r>
+        <w:t xml:space="preserve">s license order and pass PersonDto as request body. The endpoint is going to return </w:t>
+      </w:r>
+      <w:r>
+        <w:t xml:space="preserve">PersonEntity. UserController </w:t>
+      </w:r>
+      <w:r>
+        <w:t>should stay</w:t>
+      </w:r>
+      <w:r>
+        <w:t xml:space="preserve"> lean, therefore it is going to get PersonEntity from BusinessLogic layer. </w:t>
+      </w:r>
+    </w:p>
+    <w:p>
+      <w:pPr>
+        <w:keepNext/>
+      </w:pPr>
+      <w:r>
+        <w:t>The</w:t>
       </w:r>
       <w:r>
         <w:t xml:space="preserve"> </w:t>
       </w:r>
-      <w:proofErr w:type="spellStart"/>
-      <w:r>
-        <w:t>UserController</w:t>
-      </w:r>
-      <w:proofErr w:type="spellEnd"/>
+      <w:r>
+        <w:t>BusinessLogic layer</w:t>
+      </w:r>
+      <w:r>
+        <w:t xml:space="preserve"> is calling DataAccess layer</w:t>
+      </w:r>
+      <w:r>
+        <w:t xml:space="preserve"> which gets and returns</w:t>
+      </w:r>
       <w:r>
         <w:t xml:space="preserve"> </w:t>
       </w:r>
       <w:r>
-        <w:t>for getting driver</w:t>
-      </w:r>
-      <w:r>
-        <w:t>’</w:t>
-      </w:r>
-      <w:r>
-        <w:t xml:space="preserve">s license order and pass </w:t>
-      </w:r>
-      <w:proofErr w:type="spellStart"/>
-      <w:r>
-        <w:t>PersonDto</w:t>
-      </w:r>
-      <w:proofErr w:type="spellEnd"/>
-      <w:r>
-        <w:t xml:space="preserve"> as request body. The endpoint is going to return </w:t>
-      </w:r>
-      <w:proofErr w:type="spellStart"/>
-      <w:r>
-        <w:t>PersonEntity</w:t>
-      </w:r>
-      <w:proofErr w:type="spellEnd"/>
-      <w:r>
-        <w:t xml:space="preserve">. </w:t>
-      </w:r>
-      <w:proofErr w:type="spellStart"/>
-      <w:r>
-        <w:t>UserController</w:t>
-      </w:r>
-      <w:proofErr w:type="spellEnd"/>
-      <w:r>
-        <w:t xml:space="preserve"> </w:t>
-      </w:r>
-      <w:r>
-        <w:t>should stay</w:t>
-      </w:r>
-      <w:r>
-        <w:t xml:space="preserve"> lean, therefore it is going to get </w:t>
-      </w:r>
-      <w:proofErr w:type="spellStart"/>
-      <w:r>
-        <w:t>PersonEntity</w:t>
-      </w:r>
-      <w:proofErr w:type="spellEnd"/>
-      <w:r>
-        <w:t xml:space="preserve"> from </w:t>
-      </w:r>
-      <w:proofErr w:type="spellStart"/>
-      <w:r>
-        <w:t>BusinessLogic</w:t>
-      </w:r>
-      <w:proofErr w:type="spellEnd"/>
-      <w:r>
-        <w:t xml:space="preserve"> layer. </w:t>
-      </w:r>
-    </w:p>
-    <w:p>
-      <w:pPr>
-        <w:keepNext/>
-      </w:pPr>
-      <w:r>
-        <w:t>The</w:t>
-      </w:r>
-      <w:r>
-        <w:t xml:space="preserve"> </w:t>
-      </w:r>
-      <w:proofErr w:type="spellStart"/>
-      <w:r>
-        <w:t>BusinessLogic</w:t>
-      </w:r>
-      <w:proofErr w:type="spellEnd"/>
-      <w:r>
-        <w:t xml:space="preserve"> layer</w:t>
-      </w:r>
-      <w:r>
-        <w:t xml:space="preserve"> is calling </w:t>
-      </w:r>
-      <w:proofErr w:type="spellStart"/>
-      <w:r>
-        <w:t>DataAccess</w:t>
-      </w:r>
-      <w:proofErr w:type="spellEnd"/>
-      <w:r>
-        <w:t xml:space="preserve"> layer</w:t>
-      </w:r>
-      <w:r>
-        <w:t xml:space="preserve"> which gets and returns</w:t>
-      </w:r>
-      <w:r>
-        <w:t xml:space="preserve"> </w:t>
-      </w:r>
-      <w:proofErr w:type="spellStart"/>
-      <w:r>
         <w:t>LicenseCategory</w:t>
       </w:r>
-      <w:proofErr w:type="spellEnd"/>
       <w:r>
         <w:t xml:space="preserve"> object</w:t>
       </w:r>
@@ -868,10 +704,7 @@
         <w:t xml:space="preserve"> (</w:t>
       </w:r>
       <w:r>
-        <w:t xml:space="preserve">Figure for Order </w:t>
-      </w:r>
-      <w:r>
-        <w:t>4</w:t>
+        <w:t>Figure for Order 4</w:t>
       </w:r>
       <w:r>
         <w:t>.)</w:t>
@@ -886,6 +719,9 @@
         <w:jc w:val="center"/>
       </w:pPr>
       <w:r>
+        <w:rPr>
+          <w:noProof/>
+        </w:rPr>
         <w:drawing>
           <wp:inline distT="0" distB="0" distL="0" distR="0" wp14:anchorId="1D2CFB5A" wp14:editId="61B3744D">
             <wp:extent cx="1661304" cy="944962"/>
@@ -934,61 +770,37 @@
       <w:r>
         <w:t xml:space="preserve"> </w:t>
       </w:r>
-      <w:fldSimple w:instr=" SEQ Figure \* ARABIC ">
-        <w:r>
-          <w:rPr>
-            <w:noProof/>
-          </w:rPr>
-          <w:t>4</w:t>
-        </w:r>
-      </w:fldSimple>
-      <w:r>
-        <w:t xml:space="preserve">. </w:t>
-      </w:r>
-      <w:proofErr w:type="spellStart"/>
-      <w:r>
-        <w:t>LicenseCategories</w:t>
-      </w:r>
-      <w:proofErr w:type="spellEnd"/>
+      <w:r>
+        <w:fldChar w:fldCharType="begin"/>
+      </w:r>
+      <w:r>
+        <w:instrText xml:space="preserve"> SEQ Figure \* ARABIC </w:instrText>
+      </w:r>
+      <w:r>
+        <w:fldChar w:fldCharType="separate"/>
+      </w:r>
+      <w:r>
+        <w:rPr>
+          <w:noProof/>
+        </w:rPr>
+        <w:t>4</w:t>
+      </w:r>
+      <w:r>
+        <w:rPr>
+          <w:noProof/>
+        </w:rPr>
+        <w:fldChar w:fldCharType="end"/>
+      </w:r>
+      <w:r>
+        <w:t>. LicenseCategories</w:t>
+      </w:r>
     </w:p>
     <w:p>
       <w:pPr>
         <w:spacing w:after="840"/>
       </w:pPr>
       <w:r>
-        <w:t xml:space="preserve">Having </w:t>
-      </w:r>
-      <w:proofErr w:type="spellStart"/>
-      <w:r>
-        <w:t>PersonDto</w:t>
-      </w:r>
-      <w:proofErr w:type="spellEnd"/>
-      <w:r>
-        <w:t xml:space="preserve"> and </w:t>
-      </w:r>
-      <w:proofErr w:type="spellStart"/>
-      <w:r>
-        <w:t>LicenseCategories</w:t>
-      </w:r>
-      <w:proofErr w:type="spellEnd"/>
-      <w:r>
-        <w:t xml:space="preserve"> now </w:t>
-      </w:r>
-      <w:proofErr w:type="spellStart"/>
-      <w:r>
-        <w:t>BusinessLogic</w:t>
-      </w:r>
-      <w:proofErr w:type="spellEnd"/>
-      <w:r>
-        <w:t xml:space="preserve"> can map those two into </w:t>
-      </w:r>
-      <w:proofErr w:type="spellStart"/>
-      <w:r>
-        <w:t>UserEntity</w:t>
-      </w:r>
-      <w:proofErr w:type="spellEnd"/>
-      <w:r>
-        <w:t xml:space="preserve"> class and return it to the UI.</w:t>
+        <w:t>Having PersonDto and LicenseCategories now BusinessLogic can map those two into UserEntity class and return it to the UI.</w:t>
       </w:r>
     </w:p>
     <w:p>
@@ -1015,22 +827,13 @@
     </w:p>
     <w:p>
       <w:r>
-        <w:t xml:space="preserve">Communication between layers to </w:t>
-      </w:r>
-      <w:r>
-        <w:t xml:space="preserve">post order </w:t>
-      </w:r>
-      <w:r>
-        <w:t>for driver’s license is displayed in a sequence diagram (</w:t>
+        <w:t>Communication between layers to post order for driver’s license is displayed in a sequence diagram (</w:t>
       </w:r>
       <w:r>
         <w:t xml:space="preserve">Figure for Order </w:t>
       </w:r>
       <w:r>
-        <w:t>5</w:t>
-      </w:r>
-      <w:r>
-        <w:t>.)</w:t>
+        <w:t>5.)</w:t>
       </w:r>
     </w:p>
     <w:p>
@@ -1038,6 +841,9 @@
         <w:keepNext/>
       </w:pPr>
       <w:r>
+        <w:rPr>
+          <w:noProof/>
+        </w:rPr>
         <w:drawing>
           <wp:inline distT="0" distB="0" distL="0" distR="0" wp14:anchorId="38214A37" wp14:editId="4B35B5E2">
             <wp:extent cx="5943600" cy="2750820"/>
@@ -1082,14 +888,27 @@
       <w:r>
         <w:t xml:space="preserve">Figure for Order </w:t>
       </w:r>
-      <w:fldSimple w:instr=" SEQ Figure \* ARABIC ">
-        <w:r>
-          <w:rPr>
-            <w:noProof/>
-          </w:rPr>
-          <w:t>5</w:t>
-        </w:r>
-      </w:fldSimple>
+      <w:r>
+        <w:fldChar w:fldCharType="begin"/>
+      </w:r>
+      <w:r>
+        <w:instrText xml:space="preserve"> SEQ Figure \* ARABIC </w:instrText>
+      </w:r>
+      <w:r>
+        <w:fldChar w:fldCharType="separate"/>
+      </w:r>
+      <w:r>
+        <w:rPr>
+          <w:noProof/>
+        </w:rPr>
+        <w:t>5</w:t>
+      </w:r>
+      <w:r>
+        <w:rPr>
+          <w:noProof/>
+        </w:rPr>
+        <w:fldChar w:fldCharType="end"/>
+      </w:r>
       <w:r>
         <w:t>. Post order for driver’s</w:t>
       </w:r>
@@ -1101,43 +920,16 @@
     <w:p>
       <w:r>
         <w:lastRenderedPageBreak/>
-        <w:t xml:space="preserve">When the user wants to submit and order the UI is going to call POST method in </w:t>
-      </w:r>
-      <w:proofErr w:type="spellStart"/>
-      <w:r>
-        <w:t>UserController’s</w:t>
-      </w:r>
-      <w:proofErr w:type="spellEnd"/>
-      <w:r>
-        <w:t xml:space="preserve"> endpoint for getting driver</w:t>
+        <w:t>When the user wants to submit and order the UI is going to call POST method in UserController’s endpoint for getting driver</w:t>
       </w:r>
       <w:r>
         <w:t>’</w:t>
       </w:r>
       <w:r>
-        <w:t xml:space="preserve">s license order and pass </w:t>
-      </w:r>
-      <w:proofErr w:type="spellStart"/>
-      <w:r>
-        <w:t>PersonDto</w:t>
-      </w:r>
-      <w:proofErr w:type="spellEnd"/>
-      <w:r>
-        <w:t xml:space="preserve"> as a request body. </w:t>
-      </w:r>
-      <w:r>
-        <w:t>The endpoint is going to return</w:t>
-      </w:r>
-      <w:r>
-        <w:t xml:space="preserve"> </w:t>
-      </w:r>
-      <w:proofErr w:type="spellStart"/>
-      <w:r>
-        <w:t>OrderEntity</w:t>
-      </w:r>
-      <w:proofErr w:type="spellEnd"/>
-      <w:r>
-        <w:t xml:space="preserve"> (</w:t>
+        <w:t xml:space="preserve">s license order and pass PersonDto as a request body. </w:t>
+      </w:r>
+      <w:r>
+        <w:t>The endpoint is going to return OrderEntity (</w:t>
       </w:r>
       <w:r>
         <w:t xml:space="preserve">Figure for Order </w:t>
@@ -1152,6 +944,9 @@
         <w:jc w:val="center"/>
       </w:pPr>
       <w:r>
+        <w:rPr>
+          <w:noProof/>
+        </w:rPr>
         <w:drawing>
           <wp:inline distT="0" distB="0" distL="0" distR="0" wp14:anchorId="56AA55C2" wp14:editId="5FA8EA3C">
             <wp:extent cx="2362405" cy="1844200"/>
@@ -1197,110 +992,71 @@
       <w:r>
         <w:t xml:space="preserve">Figure for Order </w:t>
       </w:r>
-      <w:fldSimple w:instr=" SEQ Figure \* ARABIC ">
-        <w:r>
-          <w:rPr>
-            <w:noProof/>
-          </w:rPr>
-          <w:t>6</w:t>
-        </w:r>
-      </w:fldSimple>
+      <w:r>
+        <w:fldChar w:fldCharType="begin"/>
+      </w:r>
+      <w:r>
+        <w:instrText xml:space="preserve"> SEQ Figure \* ARABIC </w:instrText>
+      </w:r>
+      <w:r>
+        <w:fldChar w:fldCharType="separate"/>
+      </w:r>
+      <w:r>
+        <w:rPr>
+          <w:noProof/>
+        </w:rPr>
+        <w:t>6</w:t>
+      </w:r>
+      <w:r>
+        <w:rPr>
+          <w:noProof/>
+        </w:rPr>
+        <w:fldChar w:fldCharType="end"/>
+      </w:r>
+      <w:r>
+        <w:t>. OrderEntity</w:t>
+      </w:r>
+    </w:p>
+    <w:p>
+      <w:r>
+        <w:t>If the status code is correct the UI is going to use OrderEntity to display information that the driver license will contain</w:t>
+      </w:r>
       <w:r>
         <w:t xml:space="preserve">. </w:t>
       </w:r>
-      <w:proofErr w:type="spellStart"/>
-      <w:r>
-        <w:t>OrderEntity</w:t>
-      </w:r>
-      <w:proofErr w:type="spellEnd"/>
-    </w:p>
-    <w:p>
-      <w:r>
-        <w:t xml:space="preserve">If the status code is correct the UI is going to use </w:t>
-      </w:r>
-      <w:proofErr w:type="spellStart"/>
-      <w:r>
-        <w:t>OrderEntity</w:t>
-      </w:r>
-      <w:proofErr w:type="spellEnd"/>
+      <w:r>
+        <w:t xml:space="preserve">UserController should stay lean, therefore it is going to </w:t>
+      </w:r>
+      <w:r>
+        <w:t xml:space="preserve">BusinessLayer to get OrderEntity and add order to the database. </w:t>
+      </w:r>
+    </w:p>
+    <w:p>
+      <w:r>
+        <w:t>The</w:t>
+      </w:r>
+      <w:r>
+        <w:t xml:space="preserve"> BusinessLogic layer is </w:t>
+      </w:r>
+      <w:r>
+        <w:t xml:space="preserve">going to map </w:t>
+      </w:r>
+      <w:r>
+        <w:t>PersonDto and RegitraInformation</w:t>
+      </w:r>
+      <w:r>
+        <w:t xml:space="preserve"> (</w:t>
+      </w:r>
+      <w:r>
+        <w:t xml:space="preserve">Figure for Order </w:t>
+      </w:r>
+      <w:r>
+        <w:t>7.)</w:t>
+      </w:r>
       <w:r>
         <w:t xml:space="preserve"> </w:t>
       </w:r>
       <w:r>
-        <w:t>to display information that the driver license will contain</w:t>
-      </w:r>
-      <w:r>
-        <w:t xml:space="preserve">. </w:t>
-      </w:r>
-      <w:proofErr w:type="spellStart"/>
-      <w:r>
-        <w:t>UserController</w:t>
-      </w:r>
-      <w:proofErr w:type="spellEnd"/>
-      <w:r>
-        <w:t xml:space="preserve"> should stay lean, therefore it is going to </w:t>
-      </w:r>
-      <w:proofErr w:type="spellStart"/>
-      <w:r>
-        <w:t>BusinessLayer</w:t>
-      </w:r>
-      <w:proofErr w:type="spellEnd"/>
-      <w:r>
-        <w:t xml:space="preserve"> to get </w:t>
-      </w:r>
-      <w:proofErr w:type="spellStart"/>
-      <w:r>
-        <w:t>OrderEntity</w:t>
-      </w:r>
-      <w:proofErr w:type="spellEnd"/>
-      <w:r>
-        <w:t xml:space="preserve"> and add order to the database. </w:t>
-      </w:r>
-    </w:p>
-    <w:p>
-      <w:r>
-        <w:t>The</w:t>
-      </w:r>
-      <w:r>
-        <w:t xml:space="preserve"> </w:t>
-      </w:r>
-      <w:proofErr w:type="spellStart"/>
-      <w:r>
-        <w:t>BusinessLogic</w:t>
-      </w:r>
-      <w:proofErr w:type="spellEnd"/>
-      <w:r>
-        <w:t xml:space="preserve"> layer is </w:t>
-      </w:r>
-      <w:r>
-        <w:t xml:space="preserve">going to map </w:t>
-      </w:r>
-      <w:proofErr w:type="spellStart"/>
-      <w:r>
-        <w:t>PersonDto</w:t>
-      </w:r>
-      <w:proofErr w:type="spellEnd"/>
-      <w:r>
-        <w:t xml:space="preserve"> and </w:t>
-      </w:r>
-      <w:proofErr w:type="spellStart"/>
-      <w:r>
-        <w:t>RegitraInformation</w:t>
-      </w:r>
-      <w:proofErr w:type="spellEnd"/>
-      <w:r>
-        <w:t xml:space="preserve"> (</w:t>
-      </w:r>
-      <w:r>
-        <w:t xml:space="preserve">Figure for Order </w:t>
-      </w:r>
-      <w:r>
-        <w:t>7.)</w:t>
-      </w:r>
-      <w:r>
-        <w:t xml:space="preserve"> </w:t>
-      </w:r>
-      <w:r>
         <w:t>into an Order</w:t>
       </w:r>
       <w:r>
@@ -1313,23 +1069,10 @@
         <w:t>to be the same as</w:t>
       </w:r>
       <w:r>
-        <w:t xml:space="preserve"> </w:t>
-      </w:r>
-      <w:proofErr w:type="spellStart"/>
-      <w:r>
-        <w:t>OrderEntity</w:t>
-      </w:r>
-      <w:proofErr w:type="spellEnd"/>
-      <w:r>
-        <w:t xml:space="preserve"> and pass it to </w:t>
-      </w:r>
-      <w:proofErr w:type="spellStart"/>
-      <w:r>
-        <w:t>DataAccess</w:t>
-      </w:r>
-      <w:proofErr w:type="spellEnd"/>
-      <w:r>
-        <w:t xml:space="preserve"> layer which </w:t>
+        <w:t xml:space="preserve"> OrderEntity and pass it to </w:t>
+      </w:r>
+      <w:r>
+        <w:t xml:space="preserve">DataAccess layer which </w:t>
       </w:r>
       <w:r>
         <w:t xml:space="preserve">is going to Insert the new order into the database </w:t>
@@ -1338,10 +1081,7 @@
         <w:t xml:space="preserve">and returns </w:t>
       </w:r>
       <w:r>
-        <w:t>Order</w:t>
-      </w:r>
-      <w:r>
-        <w:t xml:space="preserve"> </w:t>
+        <w:t xml:space="preserve">Order </w:t>
       </w:r>
       <w:r>
         <w:t>object</w:t>
@@ -1353,23 +1093,7 @@
         <w:t>,</w:t>
       </w:r>
       <w:r>
-        <w:t xml:space="preserve"> the Order is mapped into </w:t>
-      </w:r>
-      <w:proofErr w:type="spellStart"/>
-      <w:r>
-        <w:t>OrderEntity</w:t>
-      </w:r>
-      <w:proofErr w:type="spellEnd"/>
-      <w:r>
-        <w:t xml:space="preserve"> and passed to </w:t>
-      </w:r>
-      <w:proofErr w:type="spellStart"/>
-      <w:r>
-        <w:t>UserController</w:t>
-      </w:r>
-      <w:proofErr w:type="spellEnd"/>
-      <w:r>
-        <w:t xml:space="preserve"> which returns it to UI.</w:t>
+        <w:t xml:space="preserve"> the Order is mapped into OrderEntity and passed to UserController which returns it to UI.</w:t>
       </w:r>
     </w:p>
     <w:p>
@@ -1378,6 +1102,9 @@
         <w:jc w:val="center"/>
       </w:pPr>
       <w:r>
+        <w:rPr>
+          <w:noProof/>
+        </w:rPr>
         <w:drawing>
           <wp:inline distT="0" distB="0" distL="0" distR="0" wp14:anchorId="706D05AA" wp14:editId="217F3D8D">
             <wp:extent cx="1257409" cy="739204"/>
@@ -1423,22 +1150,30 @@
       <w:r>
         <w:t xml:space="preserve">Figure for Order </w:t>
       </w:r>
-      <w:fldSimple w:instr=" SEQ Figure \* ARABIC ">
-        <w:r>
-          <w:rPr>
-            <w:noProof/>
-          </w:rPr>
-          <w:t>7</w:t>
-        </w:r>
-      </w:fldSimple>
-      <w:r>
-        <w:t xml:space="preserve">. </w:t>
-      </w:r>
-      <w:proofErr w:type="spellStart"/>
-      <w:r>
-        <w:t>RegitraInformation</w:t>
-      </w:r>
-      <w:proofErr w:type="spellEnd"/>
+      <w:r>
+        <w:fldChar w:fldCharType="begin"/>
+      </w:r>
+      <w:r>
+        <w:instrText xml:space="preserve"> SEQ Figure \* ARABIC </w:instrText>
+      </w:r>
+      <w:r>
+        <w:fldChar w:fldCharType="separate"/>
+      </w:r>
+      <w:r>
+        <w:rPr>
+          <w:noProof/>
+        </w:rPr>
+        <w:t>7</w:t>
+      </w:r>
+      <w:r>
+        <w:rPr>
+          <w:noProof/>
+        </w:rPr>
+        <w:fldChar w:fldCharType="end"/>
+      </w:r>
+      <w:r>
+        <w:t>. RegitraInformation</w:t>
+      </w:r>
     </w:p>
     <w:p/>
     <w:p/>
@@ -1480,54 +1215,19 @@
     </w:p>
     <w:p>
       <w:r>
-        <w:t xml:space="preserve"> </w:t>
-      </w:r>
-      <w:proofErr w:type="spellStart"/>
-      <w:r>
-        <w:t>Prisiregistruoja</w:t>
-      </w:r>
-      <w:proofErr w:type="spellEnd"/>
-    </w:p>
-    <w:p>
-      <w:proofErr w:type="spellStart"/>
-      <w:r>
-        <w:t>Uzsisako</w:t>
-      </w:r>
-      <w:proofErr w:type="spellEnd"/>
-      <w:r>
-        <w:t xml:space="preserve"> </w:t>
-      </w:r>
-      <w:proofErr w:type="spellStart"/>
-      <w:r>
-        <w:t>pazym</w:t>
-      </w:r>
-      <w:proofErr w:type="spellEnd"/>
+        <w:t xml:space="preserve"> Prisiregistruoja</w:t>
+      </w:r>
+    </w:p>
+    <w:p>
+      <w:r>
+        <w:t>Uzsisako pazym</w:t>
+      </w:r>
     </w:p>
     <w:p>
       <w:r>
         <w:tab/>
-      </w:r>
-      <w:proofErr w:type="spellStart"/>
-      <w:r>
-        <w:t>Clientas</w:t>
-      </w:r>
-      <w:proofErr w:type="spellEnd"/>
-      <w:r>
-        <w:t xml:space="preserve"> </w:t>
-      </w:r>
-      <w:proofErr w:type="spellStart"/>
-      <w:r>
-        <w:t>postina</w:t>
-      </w:r>
-      <w:proofErr w:type="spellEnd"/>
-      <w:r>
-        <w:t xml:space="preserve"> </w:t>
-      </w:r>
-      <w:proofErr w:type="spellStart"/>
-      <w:r>
-        <w:t>orderControlleriui</w:t>
-      </w:r>
-      <w:proofErr w:type="spellEnd"/>
+        <w:t>Clientas postina orderControlleriui</w:t>
+      </w:r>
     </w:p>
     <w:p>
       <w:r>
@@ -1535,79 +1235,14 @@
       </w:r>
       <w:r>
         <w:tab/>
-      </w:r>
-      <w:proofErr w:type="spellStart"/>
-      <w:r>
-        <w:t>Controlleris</w:t>
-      </w:r>
-      <w:proofErr w:type="spellEnd"/>
-      <w:r>
-        <w:t xml:space="preserve"> </w:t>
-      </w:r>
-      <w:proofErr w:type="spellStart"/>
-      <w:r>
-        <w:t>kreipiasi</w:t>
-      </w:r>
-      <w:proofErr w:type="spellEnd"/>
-      <w:r>
-        <w:t xml:space="preserve"> I </w:t>
-      </w:r>
-      <w:proofErr w:type="spellStart"/>
-      <w:r>
-        <w:t>logikos</w:t>
-      </w:r>
-      <w:proofErr w:type="spellEnd"/>
-      <w:r>
-        <w:t xml:space="preserve"> </w:t>
-      </w:r>
-      <w:proofErr w:type="spellStart"/>
-      <w:r>
-        <w:t>layeri</w:t>
-      </w:r>
-      <w:proofErr w:type="spellEnd"/>
-      <w:r>
-        <w:t xml:space="preserve"> </w:t>
-      </w:r>
-      <w:r>
-        <w:t>(</w:t>
-      </w:r>
-      <w:proofErr w:type="spellStart"/>
-      <w:r>
-        <w:t>paduoda</w:t>
-      </w:r>
-      <w:proofErr w:type="spellEnd"/>
-      <w:r>
-        <w:t xml:space="preserve"> </w:t>
-      </w:r>
-      <w:proofErr w:type="spellStart"/>
-      <w:r>
-        <w:t>personalIdentificationNumber</w:t>
-      </w:r>
-      <w:proofErr w:type="spellEnd"/>
-      <w:r>
-        <w:t xml:space="preserve">) </w:t>
-      </w:r>
-      <w:proofErr w:type="spellStart"/>
-      <w:r>
-        <w:t>ar</w:t>
-      </w:r>
-      <w:proofErr w:type="spellEnd"/>
-      <w:r>
-        <w:t xml:space="preserve"> </w:t>
-      </w:r>
-      <w:proofErr w:type="spellStart"/>
-      <w:r>
-        <w:t>galima</w:t>
-      </w:r>
-      <w:proofErr w:type="spellEnd"/>
-      <w:r>
-        <w:t xml:space="preserve"> </w:t>
-      </w:r>
-      <w:proofErr w:type="spellStart"/>
-      <w:r>
-        <w:t>uzsakyti</w:t>
-      </w:r>
-      <w:proofErr w:type="spellEnd"/>
+        <w:t xml:space="preserve">Controlleris kreipiasi I logikos layeri </w:t>
+      </w:r>
+      <w:r>
+        <w:t xml:space="preserve">(paduoda personalIdentificationNumber) </w:t>
+      </w:r>
+      <w:r>
+        <w:t>ar galima uzsakyti</w:t>
+      </w:r>
     </w:p>
     <w:p>
       <w:r>
@@ -1618,38 +1253,7 @@
       </w:r>
       <w:r>
         <w:tab/>
-      </w:r>
-      <w:proofErr w:type="spellStart"/>
-      <w:r>
-        <w:t>Logikos</w:t>
-      </w:r>
-      <w:proofErr w:type="spellEnd"/>
-      <w:r>
-        <w:t xml:space="preserve"> </w:t>
-      </w:r>
-      <w:proofErr w:type="spellStart"/>
-      <w:r>
-        <w:t>layeris</w:t>
-      </w:r>
-      <w:proofErr w:type="spellEnd"/>
-      <w:r>
-        <w:t xml:space="preserve"> </w:t>
-      </w:r>
-      <w:proofErr w:type="spellStart"/>
-      <w:r>
-        <w:t>kreipiasi</w:t>
-      </w:r>
-      <w:proofErr w:type="spellEnd"/>
-      <w:r>
-        <w:t xml:space="preserve"> I </w:t>
-      </w:r>
-      <w:proofErr w:type="spellStart"/>
-      <w:r>
-        <w:t>duombazes</w:t>
-      </w:r>
-      <w:proofErr w:type="spellEnd"/>
-      <w:r>
-        <w:t xml:space="preserve"> </w:t>
+        <w:t xml:space="preserve">Logikos layeris kreipiasi I duombazes </w:t>
       </w:r>
       <w:r>
         <w:t>gateway u</w:t>
@@ -1667,54 +1271,10 @@
       </w:r>
       <w:r>
         <w:tab/>
-      </w:r>
-      <w:proofErr w:type="spellStart"/>
-      <w:r>
-        <w:t>Duombazes</w:t>
-      </w:r>
-      <w:proofErr w:type="spellEnd"/>
-      <w:r>
-        <w:t xml:space="preserve"> </w:t>
-      </w:r>
-      <w:proofErr w:type="spellStart"/>
-      <w:r>
-        <w:t>gatewayus</w:t>
-      </w:r>
-      <w:proofErr w:type="spellEnd"/>
-      <w:r>
-        <w:t xml:space="preserve"> </w:t>
-      </w:r>
-      <w:proofErr w:type="spellStart"/>
-      <w:r>
-        <w:t>gauna</w:t>
-      </w:r>
-      <w:proofErr w:type="spellEnd"/>
-      <w:r>
-        <w:t xml:space="preserve"> visas </w:t>
-      </w:r>
-      <w:proofErr w:type="spellStart"/>
-      <w:r>
-        <w:t>LicenseCategories</w:t>
-      </w:r>
-      <w:proofErr w:type="spellEnd"/>
-      <w:r>
-        <w:t xml:space="preserve"> </w:t>
-      </w:r>
-      <w:proofErr w:type="spellStart"/>
-      <w:r>
-        <w:t>kurias</w:t>
-      </w:r>
-      <w:proofErr w:type="spellEnd"/>
-      <w:r>
-        <w:t xml:space="preserve"> </w:t>
-      </w:r>
-      <w:proofErr w:type="spellStart"/>
-      <w:r>
-        <w:t>turi</w:t>
-      </w:r>
-      <w:proofErr w:type="spellEnd"/>
-      <w:r>
-        <w:t xml:space="preserve"> Person</w:t>
+        <w:t xml:space="preserve">Duombazes </w:t>
+      </w:r>
+      <w:r>
+        <w:t>gatewayus gauna visas LicenseCategories kurias turi Person</w:t>
       </w:r>
     </w:p>
     <w:p>
@@ -1726,54 +1286,7 @@
       </w:r>
       <w:r>
         <w:tab/>
-      </w:r>
-      <w:proofErr w:type="spellStart"/>
-      <w:r>
-        <w:t>Jeigu</w:t>
-      </w:r>
-      <w:proofErr w:type="spellEnd"/>
-      <w:r>
-        <w:t xml:space="preserve"> is </w:t>
-      </w:r>
-      <w:proofErr w:type="spellStart"/>
-      <w:r>
-        <w:t>LicenseCatogories</w:t>
-      </w:r>
-      <w:proofErr w:type="spellEnd"/>
-      <w:r>
-        <w:t xml:space="preserve"> </w:t>
-      </w:r>
-      <w:proofErr w:type="spellStart"/>
-      <w:r>
-        <w:t>yra</w:t>
-      </w:r>
-      <w:proofErr w:type="spellEnd"/>
-      <w:r>
-        <w:t xml:space="preserve"> </w:t>
-      </w:r>
-      <w:proofErr w:type="spellStart"/>
-      <w:r>
-        <w:t>zmogaus</w:t>
-      </w:r>
-      <w:proofErr w:type="spellEnd"/>
-      <w:r>
-        <w:t xml:space="preserve"> </w:t>
-      </w:r>
-      <w:proofErr w:type="spellStart"/>
-      <w:r>
-        <w:t>norimas</w:t>
-      </w:r>
-      <w:proofErr w:type="spellEnd"/>
-      <w:r>
-        <w:t xml:space="preserve"> </w:t>
-      </w:r>
-      <w:proofErr w:type="spellStart"/>
-      <w:r>
-        <w:t>uzsakyti</w:t>
-      </w:r>
-      <w:proofErr w:type="spellEnd"/>
-      <w:r>
-        <w:t xml:space="preserve"> </w:t>
+        <w:t xml:space="preserve">Jeigu is LicenseCatogories yra zmogaus norimas uzsakyti </w:t>
       </w:r>
     </w:p>
     <w:p>
@@ -1805,224 +1318,37 @@
     <w:p/>
     <w:p>
       <w:r>
+        <w:t xml:space="preserve">    Kokio dydzio sistemas, vartotj skaicius, kas tie vartotojai vartotojai</w:t>
+      </w:r>
+    </w:p>
+    <w:p>
+      <w:r>
+        <w:t xml:space="preserve">    diagrama kaip isskaidom servisus, komponenetus, modulius</w:t>
+      </w:r>
+    </w:p>
+    <w:p>
+      <w:r>
+        <w:t xml:space="preserve">    galima pasirinkti viena dali kad per daug neissiplesti (pvz automobl. registracija, vair, pazm isdavimas)</w:t>
+      </w:r>
+    </w:p>
+    <w:p>
+      <w:r>
         <w:t xml:space="preserve">    </w:t>
       </w:r>
-      <w:proofErr w:type="spellStart"/>
-      <w:r>
-        <w:t>Kokio</w:t>
-      </w:r>
-      <w:proofErr w:type="spellEnd"/>
-      <w:r>
-        <w:t xml:space="preserve"> </w:t>
-      </w:r>
-      <w:proofErr w:type="spellStart"/>
-      <w:r>
-        <w:t>dydzio</w:t>
-      </w:r>
-      <w:proofErr w:type="spellEnd"/>
-      <w:r>
-        <w:t xml:space="preserve"> </w:t>
-      </w:r>
-      <w:proofErr w:type="spellStart"/>
-      <w:r>
-        <w:t>sistemas</w:t>
-      </w:r>
-      <w:proofErr w:type="spellEnd"/>
-      <w:r>
-        <w:t xml:space="preserve">, </w:t>
-      </w:r>
-      <w:proofErr w:type="spellStart"/>
-      <w:r>
-        <w:t>vartotj</w:t>
-      </w:r>
-      <w:proofErr w:type="spellEnd"/>
-      <w:r>
-        <w:t xml:space="preserve"> </w:t>
-      </w:r>
-      <w:proofErr w:type="spellStart"/>
-      <w:r>
-        <w:t>skaicius</w:t>
-      </w:r>
-      <w:proofErr w:type="spellEnd"/>
-      <w:r>
-        <w:t xml:space="preserve">, kas tie </w:t>
-      </w:r>
-      <w:proofErr w:type="spellStart"/>
-      <w:r>
-        <w:t>vartotojai</w:t>
-      </w:r>
-      <w:proofErr w:type="spellEnd"/>
-      <w:r>
-        <w:t xml:space="preserve"> </w:t>
-      </w:r>
-      <w:proofErr w:type="spellStart"/>
-      <w:r>
-        <w:t>vartotojai</w:t>
-      </w:r>
-      <w:proofErr w:type="spellEnd"/>
-    </w:p>
-    <w:p>
-      <w:r>
-        <w:t xml:space="preserve">    </w:t>
-      </w:r>
-      <w:proofErr w:type="spellStart"/>
-      <w:r>
-        <w:t>diagrama</w:t>
-      </w:r>
-      <w:proofErr w:type="spellEnd"/>
-      <w:r>
-        <w:t xml:space="preserve"> </w:t>
-      </w:r>
-      <w:proofErr w:type="spellStart"/>
-      <w:r>
-        <w:t>kaip</w:t>
-      </w:r>
-      <w:proofErr w:type="spellEnd"/>
-      <w:r>
-        <w:t xml:space="preserve"> </w:t>
-      </w:r>
-      <w:proofErr w:type="spellStart"/>
-      <w:r>
-        <w:t>isskaidom</w:t>
-      </w:r>
-      <w:proofErr w:type="spellEnd"/>
-      <w:r>
-        <w:t xml:space="preserve"> </w:t>
-      </w:r>
-      <w:proofErr w:type="spellStart"/>
-      <w:r>
-        <w:t>servisus</w:t>
-      </w:r>
-      <w:proofErr w:type="spellEnd"/>
-      <w:r>
-        <w:t xml:space="preserve">, </w:t>
-      </w:r>
-      <w:proofErr w:type="spellStart"/>
-      <w:r>
-        <w:t>komponenetus</w:t>
-      </w:r>
-      <w:proofErr w:type="spellEnd"/>
-      <w:r>
-        <w:t xml:space="preserve">, </w:t>
-      </w:r>
-      <w:proofErr w:type="spellStart"/>
-      <w:r>
-        <w:t>modulius</w:t>
-      </w:r>
-      <w:proofErr w:type="spellEnd"/>
-    </w:p>
-    <w:p>
-      <w:r>
-        <w:t xml:space="preserve">    </w:t>
-      </w:r>
-      <w:proofErr w:type="spellStart"/>
-      <w:r>
-        <w:t>galima</w:t>
-      </w:r>
-      <w:proofErr w:type="spellEnd"/>
-      <w:r>
-        <w:t xml:space="preserve"> </w:t>
-      </w:r>
-      <w:proofErr w:type="spellStart"/>
-      <w:r>
-        <w:t>pasirinkti</w:t>
-      </w:r>
-      <w:proofErr w:type="spellEnd"/>
-      <w:r>
-        <w:t xml:space="preserve"> </w:t>
-      </w:r>
-      <w:proofErr w:type="spellStart"/>
-      <w:r>
-        <w:t>viena</w:t>
-      </w:r>
-      <w:proofErr w:type="spellEnd"/>
-      <w:r>
-        <w:t xml:space="preserve"> </w:t>
-      </w:r>
-      <w:proofErr w:type="spellStart"/>
-      <w:r>
-        <w:t>dali</w:t>
-      </w:r>
-      <w:proofErr w:type="spellEnd"/>
-      <w:r>
-        <w:t xml:space="preserve"> </w:t>
-      </w:r>
-      <w:proofErr w:type="spellStart"/>
-      <w:r>
-        <w:t>kad</w:t>
-      </w:r>
-      <w:proofErr w:type="spellEnd"/>
-      <w:r>
-        <w:t xml:space="preserve"> per </w:t>
-      </w:r>
-      <w:proofErr w:type="spellStart"/>
-      <w:r>
-        <w:t>daug</w:t>
-      </w:r>
-      <w:proofErr w:type="spellEnd"/>
-      <w:r>
-        <w:t xml:space="preserve"> </w:t>
-      </w:r>
-      <w:proofErr w:type="spellStart"/>
-      <w:r>
-        <w:t>neissiplesti</w:t>
-      </w:r>
-      <w:proofErr w:type="spellEnd"/>
-      <w:r>
-        <w:t xml:space="preserve"> (</w:t>
-      </w:r>
-      <w:proofErr w:type="spellStart"/>
-      <w:r>
-        <w:t>pvz</w:t>
-      </w:r>
-      <w:proofErr w:type="spellEnd"/>
-      <w:r>
-        <w:t xml:space="preserve"> </w:t>
-      </w:r>
-      <w:proofErr w:type="spellStart"/>
-      <w:r>
-        <w:t>automobl</w:t>
-      </w:r>
-      <w:proofErr w:type="spellEnd"/>
-      <w:r>
-        <w:t xml:space="preserve">. </w:t>
-      </w:r>
-      <w:proofErr w:type="spellStart"/>
-      <w:r>
-        <w:t>registracija</w:t>
-      </w:r>
-      <w:proofErr w:type="spellEnd"/>
-      <w:r>
-        <w:t xml:space="preserve">, </w:t>
-      </w:r>
-      <w:proofErr w:type="spellStart"/>
-      <w:r>
-        <w:t>vair</w:t>
-      </w:r>
-      <w:proofErr w:type="spellEnd"/>
-      <w:r>
-        <w:t xml:space="preserve">, </w:t>
-      </w:r>
-      <w:proofErr w:type="spellStart"/>
-      <w:r>
-        <w:t>pazm</w:t>
-      </w:r>
-      <w:proofErr w:type="spellEnd"/>
-      <w:r>
-        <w:t xml:space="preserve"> </w:t>
-      </w:r>
-      <w:proofErr w:type="spellStart"/>
-      <w:r>
-        <w:t>isdavimas</w:t>
-      </w:r>
-      <w:proofErr w:type="spellEnd"/>
-      <w:r>
-        <w:t>)</w:t>
-      </w:r>
-    </w:p>
-    <w:p>
-      <w:r>
-        <w:t xml:space="preserve">    </w:t>
+      <w:r>
+        <w:t>TODO</w:t>
+      </w:r>
+    </w:p>
+    <w:p>
+      <w:r>
+        <w:tab/>
+        <w:t>Business logic change name into Application</w:t>
+      </w:r>
+    </w:p>
+    <w:p>
+      <w:r>
+        <w:lastRenderedPageBreak/>
+        <w:t>Make DB and DBAcess into one in communication diagrams</w:t>
       </w:r>
     </w:p>
     <w:sectPr>
@@ -2437,6 +1763,7 @@
   <w:style w:type="character" w:default="1" w:styleId="DefaultParagraphFont">
     <w:name w:val="Default Paragraph Font"/>
     <w:uiPriority w:val="1"/>
+    <w:semiHidden/>
     <w:unhideWhenUsed/>
   </w:style>
   <w:style w:type="table" w:default="1" w:styleId="TableNormal">

</xml_diff>

<commit_message>
changed use casses a bit and added users paragraph
</commit_message>
<xml_diff>
--- a/PSP_LW2.docx
+++ b/PSP_LW2.docx
@@ -42,6 +42,7 @@
           <w:szCs w:val="96"/>
         </w:rPr>
       </w:pPr>
+      <w:proofErr w:type="spellStart"/>
       <w:r>
         <w:rPr>
           <w:sz w:val="96"/>
@@ -49,6 +50,7 @@
         </w:rPr>
         <w:t>Regitra</w:t>
       </w:r>
+      <w:proofErr w:type="spellEnd"/>
     </w:p>
     <w:p>
       <w:pPr>
@@ -101,21 +103,231 @@
           <w:szCs w:val="36"/>
         </w:rPr>
       </w:pPr>
-    </w:p>
-    <w:p>
-      <w:r>
-        <w:t>Users of Regitra needs a way to Order Driver’s license, cancel the order, change order details. Users can be ether employees of Regitra or customers of Regitra. These Use Cases are displayed in Use Case Figure 1</w:t>
+      <w:r>
+        <w:t>Use</w:t>
+      </w:r>
+      <w:r>
+        <w:t xml:space="preserve"> cases are the main functions that the user should expect from the </w:t>
+      </w:r>
+      <w:proofErr w:type="spellStart"/>
+      <w:r>
+        <w:t>Regitra</w:t>
+      </w:r>
+      <w:proofErr w:type="spellEnd"/>
+      <w:r>
+        <w:t xml:space="preserve"> system.</w:t>
+      </w:r>
+      <w:r>
+        <w:rPr>
+          <w:sz w:val="36"/>
+          <w:szCs w:val="36"/>
+        </w:rPr>
+        <w:t xml:space="preserve"> </w:t>
+      </w:r>
+      <w:r>
+        <w:t xml:space="preserve">Users of </w:t>
+      </w:r>
+      <w:proofErr w:type="spellStart"/>
+      <w:r>
+        <w:t>Regitra</w:t>
+      </w:r>
+      <w:proofErr w:type="spellEnd"/>
+      <w:r>
+        <w:t xml:space="preserve"> needs a way to</w:t>
+      </w:r>
+      <w:r>
+        <w:t>:</w:t>
+      </w:r>
+    </w:p>
+    <w:p>
+      <w:pPr>
+        <w:pStyle w:val="ListParagraph"/>
+        <w:numPr>
+          <w:ilvl w:val="0"/>
+          <w:numId w:val="2"/>
+        </w:numPr>
+      </w:pPr>
+      <w:r>
+        <w:t>Manage d</w:t>
+      </w:r>
+      <w:r>
+        <w:t>river’s license</w:t>
+      </w:r>
+      <w:r>
+        <w:t xml:space="preserve"> </w:t>
+      </w:r>
+      <w:r>
+        <w:t>order</w:t>
+      </w:r>
+      <w:r>
+        <w:t>s</w:t>
+      </w:r>
+      <w:r>
+        <w:t xml:space="preserve">, </w:t>
+      </w:r>
+      <w:r>
+        <w:t xml:space="preserve">that is three main functions: </w:t>
+      </w:r>
+    </w:p>
+    <w:p>
+      <w:pPr>
+        <w:pStyle w:val="ListParagraph"/>
+        <w:numPr>
+          <w:ilvl w:val="1"/>
+          <w:numId w:val="3"/>
+        </w:numPr>
+      </w:pPr>
+      <w:r>
+        <w:t>Order a new driver’ license.</w:t>
+      </w:r>
+    </w:p>
+    <w:p>
+      <w:pPr>
+        <w:pStyle w:val="ListParagraph"/>
+        <w:numPr>
+          <w:ilvl w:val="1"/>
+          <w:numId w:val="3"/>
+        </w:numPr>
+      </w:pPr>
+      <w:r>
+        <w:t>C</w:t>
+      </w:r>
+      <w:r>
+        <w:t>ancel the order</w:t>
       </w:r>
       <w:r>
         <w:t>.</w:t>
       </w:r>
     </w:p>
     <w:p>
+      <w:pPr>
+        <w:pStyle w:val="ListParagraph"/>
+        <w:numPr>
+          <w:ilvl w:val="1"/>
+          <w:numId w:val="3"/>
+        </w:numPr>
+      </w:pPr>
+      <w:r>
+        <w:t>C</w:t>
+      </w:r>
+      <w:r>
+        <w:t>hange order details.</w:t>
+      </w:r>
+    </w:p>
+    <w:p>
+      <w:pPr>
+        <w:pStyle w:val="ListParagraph"/>
+        <w:numPr>
+          <w:ilvl w:val="0"/>
+          <w:numId w:val="2"/>
+        </w:numPr>
+      </w:pPr>
+      <w:r>
+        <w:t>Manage registration for driving exam:</w:t>
+      </w:r>
+    </w:p>
+    <w:p>
+      <w:pPr>
+        <w:pStyle w:val="ListParagraph"/>
+        <w:numPr>
+          <w:ilvl w:val="1"/>
+          <w:numId w:val="3"/>
+        </w:numPr>
+      </w:pPr>
+      <w:r>
+        <w:t>Register for an exam.</w:t>
+      </w:r>
+    </w:p>
+    <w:p>
+      <w:pPr>
+        <w:pStyle w:val="ListParagraph"/>
+        <w:numPr>
+          <w:ilvl w:val="1"/>
+          <w:numId w:val="3"/>
+        </w:numPr>
+      </w:pPr>
+      <w:r>
+        <w:t>Change registration date if already registered.</w:t>
+      </w:r>
+    </w:p>
+    <w:p>
+      <w:pPr>
+        <w:pStyle w:val="ListParagraph"/>
+        <w:numPr>
+          <w:ilvl w:val="1"/>
+          <w:numId w:val="3"/>
+        </w:numPr>
+      </w:pPr>
+      <w:r>
+        <w:t>Cancel registration.</w:t>
+      </w:r>
+    </w:p>
+    <w:p>
+      <w:pPr>
+        <w:pStyle w:val="ListParagraph"/>
+        <w:numPr>
+          <w:ilvl w:val="0"/>
+          <w:numId w:val="2"/>
+        </w:numPr>
+      </w:pPr>
+      <w:r>
+        <w:t>Manage registration for a vehicle:</w:t>
+      </w:r>
+    </w:p>
+    <w:p>
+      <w:pPr>
+        <w:pStyle w:val="ListParagraph"/>
+        <w:numPr>
+          <w:ilvl w:val="1"/>
+          <w:numId w:val="3"/>
+        </w:numPr>
+      </w:pPr>
+      <w:r>
+        <w:t xml:space="preserve">Register </w:t>
+      </w:r>
+      <w:proofErr w:type="spellStart"/>
+      <w:r>
+        <w:t>vechile</w:t>
+      </w:r>
+      <w:proofErr w:type="spellEnd"/>
+    </w:p>
+    <w:p>
+      <w:pPr>
+        <w:pStyle w:val="ListParagraph"/>
+        <w:numPr>
+          <w:ilvl w:val="1"/>
+          <w:numId w:val="3"/>
+        </w:numPr>
+      </w:pPr>
+      <w:r>
+        <w:t>Order registration plate</w:t>
+      </w:r>
+    </w:p>
+    <w:p>
+      <w:proofErr w:type="gramStart"/>
+      <w:r>
+        <w:t>All of</w:t>
+      </w:r>
+      <w:proofErr w:type="gramEnd"/>
+      <w:r>
+        <w:t xml:space="preserve"> t</w:t>
+      </w:r>
+      <w:r>
+        <w:t>hese Use Cases are displayed in Use Case Figure 1</w:t>
+      </w:r>
+      <w:r>
+        <w:t>.</w:t>
+      </w:r>
+    </w:p>
+    <w:p>
+      <w:pPr>
+        <w:jc w:val="center"/>
+      </w:pPr>
       <w:r>
         <w:drawing>
-          <wp:inline distT="0" distB="0" distL="0" distR="0" wp14:anchorId="067A0298" wp14:editId="11C22D0E">
-            <wp:extent cx="5082980" cy="2423370"/>
-            <wp:effectExtent l="0" t="0" r="3810" b="0"/>
+          <wp:inline distT="0" distB="0" distL="0" distR="0" wp14:anchorId="067A0298" wp14:editId="5E528D6F">
+            <wp:extent cx="4184593" cy="1995054"/>
+            <wp:effectExtent l="0" t="0" r="0" b="0"/>
             <wp:docPr id="3" name="Picture 3" descr="Diagram&#10;&#10;Description automatically generated"/>
             <wp:cNvGraphicFramePr>
               <a:graphicFrameLocks xmlns:a="http://schemas.openxmlformats.org/drawingml/2006/main" noChangeAspect="1"/>
@@ -128,7 +340,7 @@
                     <pic:cNvPicPr/>
                   </pic:nvPicPr>
                   <pic:blipFill>
-                    <a:blip r:embed="rId4"/>
+                    <a:blip r:embed="rId5"/>
                     <a:stretch>
                       <a:fillRect/>
                     </a:stretch>
@@ -136,7 +348,7 @@
                   <pic:spPr>
                     <a:xfrm>
                       <a:off x="0" y="0"/>
-                      <a:ext cx="5082980" cy="2423370"/>
+                      <a:ext cx="4310888" cy="2055267"/>
                     </a:xfrm>
                     <a:prstGeom prst="rect">
                       <a:avLst/>
@@ -151,12 +363,6 @@
     </w:p>
     <w:p>
       <w:pPr>
-        <w:keepNext/>
-        <w:jc w:val="center"/>
-      </w:pPr>
-    </w:p>
-    <w:p>
-      <w:pPr>
         <w:pStyle w:val="Caption"/>
         <w:jc w:val="center"/>
         <w:rPr>
@@ -189,7 +395,7 @@
         <w:fldChar w:fldCharType="end"/>
       </w:r>
       <w:r>
-        <w:t>. Driver's license Use Cases</w:t>
+        <w:t>. Use Cases</w:t>
       </w:r>
     </w:p>
     <w:p>
@@ -204,18 +410,111 @@
           <w:sz w:val="36"/>
           <w:szCs w:val="36"/>
         </w:rPr>
+        <w:t>Users</w:t>
+      </w:r>
+    </w:p>
+    <w:p>
+      <w:pPr>
+        <w:pStyle w:val="ListParagraph"/>
+        <w:ind w:left="1440"/>
+      </w:pPr>
+    </w:p>
+    <w:p>
+      <w:r>
+        <w:t xml:space="preserve">The mentioned Users can be ether employees of </w:t>
+      </w:r>
+      <w:proofErr w:type="spellStart"/>
+      <w:r>
+        <w:t>Regitra</w:t>
+      </w:r>
+      <w:proofErr w:type="spellEnd"/>
+      <w:r>
+        <w:t xml:space="preserve"> or customers of </w:t>
+      </w:r>
+      <w:proofErr w:type="spellStart"/>
+      <w:r>
+        <w:t>Regitra</w:t>
+      </w:r>
+      <w:proofErr w:type="spellEnd"/>
+      <w:r>
+        <w:t>.</w:t>
+      </w:r>
+    </w:p>
+    <w:p>
+      <w:r>
+        <w:t xml:space="preserve">The system is going to be used only in Lithuania. </w:t>
+      </w:r>
+      <w:proofErr w:type="gramStart"/>
+      <w:r>
+        <w:t>However</w:t>
+      </w:r>
+      <w:proofErr w:type="gramEnd"/>
+      <w:r>
+        <w:t xml:space="preserve"> the users may be foreigners (for example a foreigner can register to a driving exam)</w:t>
+      </w:r>
+    </w:p>
+    <w:p>
+      <w:pPr>
+        <w:rPr>
+          <w:sz w:val="36"/>
+          <w:szCs w:val="36"/>
+        </w:rPr>
+      </w:pPr>
+    </w:p>
+    <w:p>
+      <w:pPr>
+        <w:rPr>
+          <w:sz w:val="36"/>
+          <w:szCs w:val="36"/>
+        </w:rPr>
+      </w:pPr>
+      <w:r>
+        <w:rPr>
+          <w:sz w:val="36"/>
+          <w:szCs w:val="36"/>
+        </w:rPr>
         <w:t>Components</w:t>
       </w:r>
     </w:p>
     <w:p>
       <w:r>
-        <w:t>The system is going to be base on Clean Architecture pattern</w:t>
-      </w:r>
-      <w:r>
-        <w:t xml:space="preserve">. The system is going to have UserController which is going to provide Get, Post, Put, Delete methods for the UI. BusinessLogic layer </w:t>
-      </w:r>
-      <w:r>
-        <w:t xml:space="preserve">is going to realize methods needed for the controller. DataAccess layer will be needed to communicate with the Database. </w:t>
+        <w:t>The system is going to be base</w:t>
+      </w:r>
+      <w:r>
+        <w:t>d</w:t>
+      </w:r>
+      <w:r>
+        <w:t xml:space="preserve"> on Clean Architecture pattern</w:t>
+      </w:r>
+      <w:r>
+        <w:t xml:space="preserve">. The system is going to have </w:t>
+      </w:r>
+      <w:proofErr w:type="spellStart"/>
+      <w:r>
+        <w:t>UserController</w:t>
+      </w:r>
+      <w:proofErr w:type="spellEnd"/>
+      <w:r>
+        <w:t xml:space="preserve"> which is going to provide Get, Post, Put, Delete methods for the UI. </w:t>
+      </w:r>
+      <w:proofErr w:type="spellStart"/>
+      <w:r>
+        <w:t>BusinessLogic</w:t>
+      </w:r>
+      <w:proofErr w:type="spellEnd"/>
+      <w:r>
+        <w:t xml:space="preserve"> layer </w:t>
+      </w:r>
+      <w:r>
+        <w:t xml:space="preserve">is going to realize methods needed for the controller. </w:t>
+      </w:r>
+      <w:proofErr w:type="spellStart"/>
+      <w:r>
+        <w:t>DataAccess</w:t>
+      </w:r>
+      <w:proofErr w:type="spellEnd"/>
+      <w:r>
+        <w:t xml:space="preserve"> layer will be needed to communicate with the Database. </w:t>
       </w:r>
       <w:r>
         <w:t>To authenticate users the system is going to use some external identity authenticator. These major components are displayed in Components Figure 1.</w:t>
@@ -229,7 +528,6 @@
         <w:rPr>
           <w:noProof/>
         </w:rPr>
-        <w:lastRenderedPageBreak/>
         <w:drawing>
           <wp:inline distT="0" distB="0" distL="0" distR="0" wp14:anchorId="71EF3C6C" wp14:editId="69BD8513">
             <wp:extent cx="5943600" cy="2929255"/>
@@ -246,7 +544,7 @@
                     <pic:cNvPicPr/>
                   </pic:nvPicPr>
                   <pic:blipFill>
-                    <a:blip r:embed="rId5"/>
+                    <a:blip r:embed="rId6"/>
                     <a:stretch>
                       <a:fillRect/>
                     </a:stretch>
@@ -377,7 +675,7 @@
                     <pic:cNvPicPr/>
                   </pic:nvPicPr>
                   <pic:blipFill>
-                    <a:blip r:embed="rId6"/>
+                    <a:blip r:embed="rId7"/>
                     <a:stretch>
                       <a:fillRect/>
                     </a:stretch>
@@ -439,7 +737,23 @@
     </w:p>
     <w:p>
       <w:r>
-        <w:t>To display page for ordering a driver’s license UI is going to need some data that describes the main information about the driver’s license that can be ordered, that data is in PersonEntity object which is personal information and categories of v</w:t>
+        <w:t xml:space="preserve">To display page for ordering a driver’s license UI is going to need some data that describes the main information about the driver’s license that can be </w:t>
+      </w:r>
+      <w:proofErr w:type="gramStart"/>
+      <w:r>
+        <w:t>ordered,</w:t>
+      </w:r>
+      <w:proofErr w:type="gramEnd"/>
+      <w:r>
+        <w:t xml:space="preserve"> that data is in </w:t>
+      </w:r>
+      <w:proofErr w:type="spellStart"/>
+      <w:r>
+        <w:t>PersonEntity</w:t>
+      </w:r>
+      <w:proofErr w:type="spellEnd"/>
+      <w:r>
+        <w:t xml:space="preserve"> object which is personal information and categories of v</w:t>
       </w:r>
       <w:r>
         <w:t>ehicle</w:t>
@@ -485,7 +799,7 @@
                     <pic:cNvPicPr/>
                   </pic:nvPicPr>
                   <pic:blipFill>
-                    <a:blip r:embed="rId7"/>
+                    <a:blip r:embed="rId8"/>
                     <a:stretch>
                       <a:fillRect/>
                     </a:stretch>
@@ -526,8 +840,13 @@
         </w:r>
       </w:fldSimple>
       <w:r>
-        <w:t>. PersonEntity</w:t>
-      </w:r>
+        <w:t xml:space="preserve">. </w:t>
+      </w:r>
+      <w:proofErr w:type="spellStart"/>
+      <w:r>
+        <w:t>PersonEntity</w:t>
+      </w:r>
+      <w:proofErr w:type="spellEnd"/>
     </w:p>
     <w:p>
       <w:pPr>
@@ -546,7 +865,15 @@
         <w:t>users personal information in</w:t>
       </w:r>
       <w:r>
-        <w:t xml:space="preserve"> PersonDto </w:t>
+        <w:t xml:space="preserve"> </w:t>
+      </w:r>
+      <w:proofErr w:type="spellStart"/>
+      <w:r>
+        <w:t>PersonDto</w:t>
+      </w:r>
+      <w:proofErr w:type="spellEnd"/>
+      <w:r>
+        <w:t xml:space="preserve"> </w:t>
       </w:r>
       <w:r>
         <w:t xml:space="preserve">object </w:t>
@@ -589,7 +916,7 @@
                     <pic:cNvPicPr/>
                   </pic:nvPicPr>
                   <pic:blipFill>
-                    <a:blip r:embed="rId8">
+                    <a:blip r:embed="rId9">
                       <a:extLst>
                         <a:ext uri="{28A0092B-C50C-407E-A947-70E740481C1C}">
                           <a14:useLocalDpi xmlns:a14="http://schemas.microsoft.com/office/drawing/2010/main" val="0"/>
@@ -636,13 +963,26 @@
         </w:r>
       </w:fldSimple>
       <w:r>
-        <w:t>. PersonDto</w:t>
-      </w:r>
+        <w:t xml:space="preserve">. </w:t>
+      </w:r>
+      <w:proofErr w:type="spellStart"/>
+      <w:r>
+        <w:t>PersonDto</w:t>
+      </w:r>
+      <w:proofErr w:type="spellEnd"/>
     </w:p>
     <w:p>
       <w:r>
         <w:lastRenderedPageBreak/>
-        <w:t xml:space="preserve">After the user is authenticated and personal information PersonDto is received </w:t>
+        <w:t xml:space="preserve">After the user is authenticated and personal information </w:t>
+      </w:r>
+      <w:proofErr w:type="spellStart"/>
+      <w:r>
+        <w:t>PersonDto</w:t>
+      </w:r>
+      <w:proofErr w:type="spellEnd"/>
+      <w:r>
+        <w:t xml:space="preserve"> is received </w:t>
       </w:r>
       <w:r>
         <w:t xml:space="preserve">UI is going to </w:t>
@@ -654,22 +994,67 @@
         <w:t>endpoint</w:t>
       </w:r>
       <w:r>
-        <w:t xml:space="preserve"> in UserController for getting driver</w:t>
+        <w:t xml:space="preserve"> in </w:t>
+      </w:r>
+      <w:proofErr w:type="spellStart"/>
+      <w:r>
+        <w:t>UserController</w:t>
+      </w:r>
+      <w:proofErr w:type="spellEnd"/>
+      <w:r>
+        <w:t xml:space="preserve"> for getting driver</w:t>
       </w:r>
       <w:r>
         <w:t>’</w:t>
       </w:r>
       <w:r>
-        <w:t xml:space="preserve">s license order and pass PersonDto as request body. The endpoint is going to return </w:t>
-      </w:r>
-      <w:r>
-        <w:t xml:space="preserve">PersonEntity. UserController </w:t>
+        <w:t xml:space="preserve">s license order and pass </w:t>
+      </w:r>
+      <w:proofErr w:type="spellStart"/>
+      <w:r>
+        <w:t>PersonDto</w:t>
+      </w:r>
+      <w:proofErr w:type="spellEnd"/>
+      <w:r>
+        <w:t xml:space="preserve"> as request body. The endpoint is going to return </w:t>
+      </w:r>
+      <w:proofErr w:type="spellStart"/>
+      <w:r>
+        <w:t>PersonEntity</w:t>
+      </w:r>
+      <w:proofErr w:type="spellEnd"/>
+      <w:r>
+        <w:t xml:space="preserve">. </w:t>
+      </w:r>
+      <w:proofErr w:type="spellStart"/>
+      <w:r>
+        <w:t>UserController</w:t>
+      </w:r>
+      <w:proofErr w:type="spellEnd"/>
+      <w:r>
+        <w:t xml:space="preserve"> </w:t>
       </w:r>
       <w:r>
         <w:t>should stay</w:t>
       </w:r>
       <w:r>
-        <w:t xml:space="preserve"> lean, therefore it is going to get PersonEntity from BusinessLogic layer. </w:t>
+        <w:t xml:space="preserve"> lean, therefore it is going to get </w:t>
+      </w:r>
+      <w:proofErr w:type="spellStart"/>
+      <w:r>
+        <w:t>PersonEntity</w:t>
+      </w:r>
+      <w:proofErr w:type="spellEnd"/>
+      <w:r>
+        <w:t xml:space="preserve"> from </w:t>
+      </w:r>
+      <w:proofErr w:type="spellStart"/>
+      <w:r>
+        <w:t>BusinessLogic</w:t>
+      </w:r>
+      <w:proofErr w:type="spellEnd"/>
+      <w:r>
+        <w:t xml:space="preserve"> layer. </w:t>
       </w:r>
     </w:p>
     <w:p>
@@ -682,11 +1067,24 @@
       <w:r>
         <w:t xml:space="preserve"> </w:t>
       </w:r>
-      <w:r>
-        <w:t>BusinessLogic layer</w:t>
-      </w:r>
-      <w:r>
-        <w:t xml:space="preserve"> is calling DataAccess layer</w:t>
+      <w:proofErr w:type="spellStart"/>
+      <w:r>
+        <w:t>BusinessLogic</w:t>
+      </w:r>
+      <w:proofErr w:type="spellEnd"/>
+      <w:r>
+        <w:t xml:space="preserve"> layer</w:t>
+      </w:r>
+      <w:r>
+        <w:t xml:space="preserve"> is calling </w:t>
+      </w:r>
+      <w:proofErr w:type="spellStart"/>
+      <w:r>
+        <w:t>DataAccess</w:t>
+      </w:r>
+      <w:proofErr w:type="spellEnd"/>
+      <w:r>
+        <w:t xml:space="preserve"> layer</w:t>
       </w:r>
       <w:r>
         <w:t xml:space="preserve"> which gets and returns</w:t>
@@ -694,9 +1092,11 @@
       <w:r>
         <w:t xml:space="preserve"> </w:t>
       </w:r>
+      <w:proofErr w:type="spellStart"/>
       <w:r>
         <w:t>LicenseCategory</w:t>
       </w:r>
+      <w:proofErr w:type="spellEnd"/>
       <w:r>
         <w:t xml:space="preserve"> object</w:t>
       </w:r>
@@ -738,7 +1138,7 @@
                     <pic:cNvPicPr/>
                   </pic:nvPicPr>
                   <pic:blipFill>
-                    <a:blip r:embed="rId9"/>
+                    <a:blip r:embed="rId10"/>
                     <a:stretch>
                       <a:fillRect/>
                     </a:stretch>
@@ -792,15 +1192,52 @@
         <w:fldChar w:fldCharType="end"/>
       </w:r>
       <w:r>
-        <w:t>. LicenseCategories</w:t>
-      </w:r>
+        <w:t xml:space="preserve">. </w:t>
+      </w:r>
+      <w:proofErr w:type="spellStart"/>
+      <w:r>
+        <w:t>LicenseCategories</w:t>
+      </w:r>
+      <w:proofErr w:type="spellEnd"/>
     </w:p>
     <w:p>
       <w:pPr>
         <w:spacing w:after="840"/>
       </w:pPr>
       <w:r>
-        <w:t>Having PersonDto and LicenseCategories now BusinessLogic can map those two into UserEntity class and return it to the UI.</w:t>
+        <w:t xml:space="preserve">Having </w:t>
+      </w:r>
+      <w:proofErr w:type="spellStart"/>
+      <w:r>
+        <w:t>PersonDto</w:t>
+      </w:r>
+      <w:proofErr w:type="spellEnd"/>
+      <w:r>
+        <w:t xml:space="preserve"> and </w:t>
+      </w:r>
+      <w:proofErr w:type="spellStart"/>
+      <w:r>
+        <w:t>LicenseCategories</w:t>
+      </w:r>
+      <w:proofErr w:type="spellEnd"/>
+      <w:r>
+        <w:t xml:space="preserve"> now </w:t>
+      </w:r>
+      <w:proofErr w:type="spellStart"/>
+      <w:r>
+        <w:t>BusinessLogic</w:t>
+      </w:r>
+      <w:proofErr w:type="spellEnd"/>
+      <w:r>
+        <w:t xml:space="preserve"> can map those two into </w:t>
+      </w:r>
+      <w:proofErr w:type="spellStart"/>
+      <w:r>
+        <w:t>UserEntity</w:t>
+      </w:r>
+      <w:proofErr w:type="spellEnd"/>
+      <w:r>
+        <w:t xml:space="preserve"> class and return it to the UI.</w:t>
       </w:r>
     </w:p>
     <w:p>
@@ -860,7 +1297,7 @@
                     <pic:cNvPicPr/>
                   </pic:nvPicPr>
                   <pic:blipFill>
-                    <a:blip r:embed="rId10"/>
+                    <a:blip r:embed="rId11"/>
                     <a:stretch>
                       <a:fillRect/>
                     </a:stretch>
@@ -920,16 +1357,40 @@
     <w:p>
       <w:r>
         <w:lastRenderedPageBreak/>
-        <w:t>When the user wants to submit and order the UI is going to call POST method in UserController’s endpoint for getting driver</w:t>
+        <w:t xml:space="preserve">When the user wants to submit and order the UI is going to call POST method in </w:t>
+      </w:r>
+      <w:proofErr w:type="spellStart"/>
+      <w:r>
+        <w:t>UserController’s</w:t>
+      </w:r>
+      <w:proofErr w:type="spellEnd"/>
+      <w:r>
+        <w:t xml:space="preserve"> endpoint for getting driver</w:t>
       </w:r>
       <w:r>
         <w:t>’</w:t>
       </w:r>
       <w:r>
-        <w:t xml:space="preserve">s license order and pass PersonDto as a request body. </w:t>
-      </w:r>
-      <w:r>
-        <w:t>The endpoint is going to return OrderEntity (</w:t>
+        <w:t xml:space="preserve">s license order and pass </w:t>
+      </w:r>
+      <w:proofErr w:type="spellStart"/>
+      <w:r>
+        <w:t>PersonDto</w:t>
+      </w:r>
+      <w:proofErr w:type="spellEnd"/>
+      <w:r>
+        <w:t xml:space="preserve"> as a request body. </w:t>
+      </w:r>
+      <w:r>
+        <w:t xml:space="preserve">The endpoint is going to return </w:t>
+      </w:r>
+      <w:proofErr w:type="spellStart"/>
+      <w:r>
+        <w:t>OrderEntity</w:t>
+      </w:r>
+      <w:proofErr w:type="spellEnd"/>
+      <w:r>
+        <w:t xml:space="preserve"> (</w:t>
       </w:r>
       <w:r>
         <w:t xml:space="preserve">Figure for Order </w:t>
@@ -963,7 +1424,7 @@
                     <pic:cNvPicPr/>
                   </pic:nvPicPr>
                   <pic:blipFill>
-                    <a:blip r:embed="rId11"/>
+                    <a:blip r:embed="rId12"/>
                     <a:stretch>
                       <a:fillRect/>
                     </a:stretch>
@@ -1014,21 +1475,52 @@
         <w:fldChar w:fldCharType="end"/>
       </w:r>
       <w:r>
-        <w:t>. OrderEntity</w:t>
-      </w:r>
-    </w:p>
-    <w:p>
-      <w:r>
-        <w:t>If the status code is correct the UI is going to use OrderEntity to display information that the driver license will contain</w:t>
-      </w:r>
-      <w:r>
         <w:t xml:space="preserve">. </w:t>
       </w:r>
-      <w:r>
-        <w:t xml:space="preserve">UserController should stay lean, therefore it is going to </w:t>
-      </w:r>
-      <w:r>
-        <w:t xml:space="preserve">BusinessLayer to get OrderEntity and add order to the database. </w:t>
+      <w:proofErr w:type="spellStart"/>
+      <w:r>
+        <w:t>OrderEntity</w:t>
+      </w:r>
+      <w:proofErr w:type="spellEnd"/>
+    </w:p>
+    <w:p>
+      <w:r>
+        <w:t xml:space="preserve">If the status code is correct the UI is going to use </w:t>
+      </w:r>
+      <w:proofErr w:type="spellStart"/>
+      <w:r>
+        <w:t>OrderEntity</w:t>
+      </w:r>
+      <w:proofErr w:type="spellEnd"/>
+      <w:r>
+        <w:t xml:space="preserve"> to display information that the driver license will contain</w:t>
+      </w:r>
+      <w:r>
+        <w:t xml:space="preserve">. </w:t>
+      </w:r>
+      <w:proofErr w:type="spellStart"/>
+      <w:r>
+        <w:t>UserController</w:t>
+      </w:r>
+      <w:proofErr w:type="spellEnd"/>
+      <w:r>
+        <w:t xml:space="preserve"> should stay lean, therefore it is going to </w:t>
+      </w:r>
+      <w:proofErr w:type="spellStart"/>
+      <w:r>
+        <w:t>BusinessLayer</w:t>
+      </w:r>
+      <w:proofErr w:type="spellEnd"/>
+      <w:r>
+        <w:t xml:space="preserve"> to get </w:t>
+      </w:r>
+      <w:proofErr w:type="spellStart"/>
+      <w:r>
+        <w:t>OrderEntity</w:t>
+      </w:r>
+      <w:proofErr w:type="spellEnd"/>
+      <w:r>
+        <w:t xml:space="preserve"> and add order to the database. </w:t>
       </w:r>
     </w:p>
     <w:p>
@@ -1036,14 +1528,32 @@
         <w:t>The</w:t>
       </w:r>
       <w:r>
-        <w:t xml:space="preserve"> BusinessLogic layer is </w:t>
+        <w:t xml:space="preserve"> </w:t>
+      </w:r>
+      <w:proofErr w:type="spellStart"/>
+      <w:r>
+        <w:t>BusinessLogic</w:t>
+      </w:r>
+      <w:proofErr w:type="spellEnd"/>
+      <w:r>
+        <w:t xml:space="preserve"> layer is </w:t>
       </w:r>
       <w:r>
         <w:t xml:space="preserve">going to map </w:t>
       </w:r>
-      <w:r>
-        <w:t>PersonDto and RegitraInformation</w:t>
-      </w:r>
+      <w:proofErr w:type="spellStart"/>
+      <w:r>
+        <w:t>PersonDto</w:t>
+      </w:r>
+      <w:proofErr w:type="spellEnd"/>
+      <w:r>
+        <w:t xml:space="preserve"> and </w:t>
+      </w:r>
+      <w:proofErr w:type="spellStart"/>
+      <w:r>
+        <w:t>RegitraInformation</w:t>
+      </w:r>
+      <w:proofErr w:type="spellEnd"/>
       <w:r>
         <w:t xml:space="preserve"> (</w:t>
       </w:r>
@@ -1069,10 +1579,23 @@
         <w:t>to be the same as</w:t>
       </w:r>
       <w:r>
-        <w:t xml:space="preserve"> OrderEntity and pass it to </w:t>
-      </w:r>
-      <w:r>
-        <w:t xml:space="preserve">DataAccess layer which </w:t>
+        <w:t xml:space="preserve"> </w:t>
+      </w:r>
+      <w:proofErr w:type="spellStart"/>
+      <w:r>
+        <w:t>OrderEntity</w:t>
+      </w:r>
+      <w:proofErr w:type="spellEnd"/>
+      <w:r>
+        <w:t xml:space="preserve"> and pass it to </w:t>
+      </w:r>
+      <w:proofErr w:type="spellStart"/>
+      <w:r>
+        <w:t>DataAccess</w:t>
+      </w:r>
+      <w:proofErr w:type="spellEnd"/>
+      <w:r>
+        <w:t xml:space="preserve"> layer which </w:t>
       </w:r>
       <w:r>
         <w:t xml:space="preserve">is going to Insert the new order into the database </w:t>
@@ -1093,7 +1616,23 @@
         <w:t>,</w:t>
       </w:r>
       <w:r>
-        <w:t xml:space="preserve"> the Order is mapped into OrderEntity and passed to UserController which returns it to UI.</w:t>
+        <w:t xml:space="preserve"> the Order is mapped into </w:t>
+      </w:r>
+      <w:proofErr w:type="spellStart"/>
+      <w:r>
+        <w:t>OrderEntity</w:t>
+      </w:r>
+      <w:proofErr w:type="spellEnd"/>
+      <w:r>
+        <w:t xml:space="preserve"> and passed to </w:t>
+      </w:r>
+      <w:proofErr w:type="spellStart"/>
+      <w:r>
+        <w:t>UserController</w:t>
+      </w:r>
+      <w:proofErr w:type="spellEnd"/>
+      <w:r>
+        <w:t xml:space="preserve"> which returns it to UI.</w:t>
       </w:r>
     </w:p>
     <w:p>
@@ -1121,7 +1660,7 @@
                     <pic:cNvPicPr/>
                   </pic:nvPicPr>
                   <pic:blipFill>
-                    <a:blip r:embed="rId12"/>
+                    <a:blip r:embed="rId13"/>
                     <a:stretch>
                       <a:fillRect/>
                     </a:stretch>
@@ -1172,8 +1711,13 @@
         <w:fldChar w:fldCharType="end"/>
       </w:r>
       <w:r>
-        <w:t>. RegitraInformation</w:t>
-      </w:r>
+        <w:t xml:space="preserve">. </w:t>
+      </w:r>
+      <w:proofErr w:type="spellStart"/>
+      <w:r>
+        <w:t>RegitraInformation</w:t>
+      </w:r>
+      <w:proofErr w:type="spellEnd"/>
     </w:p>
     <w:p/>
     <w:p/>
@@ -1215,19 +1759,54 @@
     </w:p>
     <w:p>
       <w:r>
-        <w:t xml:space="preserve"> Prisiregistruoja</w:t>
-      </w:r>
-    </w:p>
-    <w:p>
-      <w:r>
-        <w:t>Uzsisako pazym</w:t>
-      </w:r>
+        <w:t xml:space="preserve"> </w:t>
+      </w:r>
+      <w:proofErr w:type="spellStart"/>
+      <w:r>
+        <w:t>Prisiregistruoja</w:t>
+      </w:r>
+      <w:proofErr w:type="spellEnd"/>
+    </w:p>
+    <w:p>
+      <w:proofErr w:type="spellStart"/>
+      <w:r>
+        <w:t>Uzsisako</w:t>
+      </w:r>
+      <w:proofErr w:type="spellEnd"/>
+      <w:r>
+        <w:t xml:space="preserve"> </w:t>
+      </w:r>
+      <w:proofErr w:type="spellStart"/>
+      <w:r>
+        <w:t>pazym</w:t>
+      </w:r>
+      <w:proofErr w:type="spellEnd"/>
     </w:p>
     <w:p>
       <w:r>
         <w:tab/>
-        <w:t>Clientas postina orderControlleriui</w:t>
-      </w:r>
+      </w:r>
+      <w:proofErr w:type="spellStart"/>
+      <w:r>
+        <w:t>Clientas</w:t>
+      </w:r>
+      <w:proofErr w:type="spellEnd"/>
+      <w:r>
+        <w:t xml:space="preserve"> </w:t>
+      </w:r>
+      <w:proofErr w:type="spellStart"/>
+      <w:r>
+        <w:t>postina</w:t>
+      </w:r>
+      <w:proofErr w:type="spellEnd"/>
+      <w:r>
+        <w:t xml:space="preserve"> </w:t>
+      </w:r>
+      <w:proofErr w:type="spellStart"/>
+      <w:r>
+        <w:t>orderControlleriui</w:t>
+      </w:r>
+      <w:proofErr w:type="spellEnd"/>
     </w:p>
     <w:p>
       <w:r>
@@ -1235,14 +1814,79 @@
       </w:r>
       <w:r>
         <w:tab/>
-        <w:t xml:space="preserve">Controlleris kreipiasi I logikos layeri </w:t>
-      </w:r>
-      <w:r>
-        <w:t xml:space="preserve">(paduoda personalIdentificationNumber) </w:t>
-      </w:r>
-      <w:r>
-        <w:t>ar galima uzsakyti</w:t>
-      </w:r>
+      </w:r>
+      <w:proofErr w:type="spellStart"/>
+      <w:r>
+        <w:t>Controlleris</w:t>
+      </w:r>
+      <w:proofErr w:type="spellEnd"/>
+      <w:r>
+        <w:t xml:space="preserve"> </w:t>
+      </w:r>
+      <w:proofErr w:type="spellStart"/>
+      <w:r>
+        <w:t>kreipiasi</w:t>
+      </w:r>
+      <w:proofErr w:type="spellEnd"/>
+      <w:r>
+        <w:t xml:space="preserve"> I </w:t>
+      </w:r>
+      <w:proofErr w:type="spellStart"/>
+      <w:r>
+        <w:t>logikos</w:t>
+      </w:r>
+      <w:proofErr w:type="spellEnd"/>
+      <w:r>
+        <w:t xml:space="preserve"> </w:t>
+      </w:r>
+      <w:proofErr w:type="spellStart"/>
+      <w:r>
+        <w:t>layeri</w:t>
+      </w:r>
+      <w:proofErr w:type="spellEnd"/>
+      <w:r>
+        <w:t xml:space="preserve"> </w:t>
+      </w:r>
+      <w:r>
+        <w:t>(</w:t>
+      </w:r>
+      <w:proofErr w:type="spellStart"/>
+      <w:r>
+        <w:t>paduoda</w:t>
+      </w:r>
+      <w:proofErr w:type="spellEnd"/>
+      <w:r>
+        <w:t xml:space="preserve"> </w:t>
+      </w:r>
+      <w:proofErr w:type="spellStart"/>
+      <w:r>
+        <w:t>personalIdentificationNumber</w:t>
+      </w:r>
+      <w:proofErr w:type="spellEnd"/>
+      <w:r>
+        <w:t xml:space="preserve">) </w:t>
+      </w:r>
+      <w:proofErr w:type="spellStart"/>
+      <w:r>
+        <w:t>ar</w:t>
+      </w:r>
+      <w:proofErr w:type="spellEnd"/>
+      <w:r>
+        <w:t xml:space="preserve"> </w:t>
+      </w:r>
+      <w:proofErr w:type="spellStart"/>
+      <w:r>
+        <w:t>galima</w:t>
+      </w:r>
+      <w:proofErr w:type="spellEnd"/>
+      <w:r>
+        <w:t xml:space="preserve"> </w:t>
+      </w:r>
+      <w:proofErr w:type="spellStart"/>
+      <w:r>
+        <w:t>uzsakyti</w:t>
+      </w:r>
+      <w:proofErr w:type="spellEnd"/>
     </w:p>
     <w:p>
       <w:r>
@@ -1253,7 +1897,38 @@
       </w:r>
       <w:r>
         <w:tab/>
-        <w:t xml:space="preserve">Logikos layeris kreipiasi I duombazes </w:t>
+      </w:r>
+      <w:proofErr w:type="spellStart"/>
+      <w:r>
+        <w:t>Logikos</w:t>
+      </w:r>
+      <w:proofErr w:type="spellEnd"/>
+      <w:r>
+        <w:t xml:space="preserve"> </w:t>
+      </w:r>
+      <w:proofErr w:type="spellStart"/>
+      <w:r>
+        <w:t>layeris</w:t>
+      </w:r>
+      <w:proofErr w:type="spellEnd"/>
+      <w:r>
+        <w:t xml:space="preserve"> </w:t>
+      </w:r>
+      <w:proofErr w:type="spellStart"/>
+      <w:r>
+        <w:t>kreipiasi</w:t>
+      </w:r>
+      <w:proofErr w:type="spellEnd"/>
+      <w:r>
+        <w:t xml:space="preserve"> I </w:t>
+      </w:r>
+      <w:proofErr w:type="spellStart"/>
+      <w:r>
+        <w:t>duombazes</w:t>
+      </w:r>
+      <w:proofErr w:type="spellEnd"/>
+      <w:r>
+        <w:t xml:space="preserve"> </w:t>
       </w:r>
       <w:r>
         <w:t>gateway u</w:t>
@@ -1271,10 +1946,54 @@
       </w:r>
       <w:r>
         <w:tab/>
-        <w:t xml:space="preserve">Duombazes </w:t>
-      </w:r>
-      <w:r>
-        <w:t>gatewayus gauna visas LicenseCategories kurias turi Person</w:t>
+      </w:r>
+      <w:proofErr w:type="spellStart"/>
+      <w:r>
+        <w:t>Duombazes</w:t>
+      </w:r>
+      <w:proofErr w:type="spellEnd"/>
+      <w:r>
+        <w:t xml:space="preserve"> </w:t>
+      </w:r>
+      <w:proofErr w:type="spellStart"/>
+      <w:r>
+        <w:t>gatewayus</w:t>
+      </w:r>
+      <w:proofErr w:type="spellEnd"/>
+      <w:r>
+        <w:t xml:space="preserve"> </w:t>
+      </w:r>
+      <w:proofErr w:type="spellStart"/>
+      <w:r>
+        <w:t>gauna</w:t>
+      </w:r>
+      <w:proofErr w:type="spellEnd"/>
+      <w:r>
+        <w:t xml:space="preserve"> visas </w:t>
+      </w:r>
+      <w:proofErr w:type="spellStart"/>
+      <w:r>
+        <w:t>LicenseCategories</w:t>
+      </w:r>
+      <w:proofErr w:type="spellEnd"/>
+      <w:r>
+        <w:t xml:space="preserve"> </w:t>
+      </w:r>
+      <w:proofErr w:type="spellStart"/>
+      <w:r>
+        <w:t>kurias</w:t>
+      </w:r>
+      <w:proofErr w:type="spellEnd"/>
+      <w:r>
+        <w:t xml:space="preserve"> </w:t>
+      </w:r>
+      <w:proofErr w:type="spellStart"/>
+      <w:r>
+        <w:t>turi</w:t>
+      </w:r>
+      <w:proofErr w:type="spellEnd"/>
+      <w:r>
+        <w:t xml:space="preserve"> Person</w:t>
       </w:r>
     </w:p>
     <w:p>
@@ -1286,7 +2005,54 @@
       </w:r>
       <w:r>
         <w:tab/>
-        <w:t xml:space="preserve">Jeigu is LicenseCatogories yra zmogaus norimas uzsakyti </w:t>
+      </w:r>
+      <w:proofErr w:type="spellStart"/>
+      <w:r>
+        <w:t>Jeigu</w:t>
+      </w:r>
+      <w:proofErr w:type="spellEnd"/>
+      <w:r>
+        <w:t xml:space="preserve"> is </w:t>
+      </w:r>
+      <w:proofErr w:type="spellStart"/>
+      <w:r>
+        <w:t>LicenseCatogories</w:t>
+      </w:r>
+      <w:proofErr w:type="spellEnd"/>
+      <w:r>
+        <w:t xml:space="preserve"> </w:t>
+      </w:r>
+      <w:proofErr w:type="spellStart"/>
+      <w:r>
+        <w:t>yra</w:t>
+      </w:r>
+      <w:proofErr w:type="spellEnd"/>
+      <w:r>
+        <w:t xml:space="preserve"> </w:t>
+      </w:r>
+      <w:proofErr w:type="spellStart"/>
+      <w:r>
+        <w:t>zmogaus</w:t>
+      </w:r>
+      <w:proofErr w:type="spellEnd"/>
+      <w:r>
+        <w:t xml:space="preserve"> </w:t>
+      </w:r>
+      <w:proofErr w:type="spellStart"/>
+      <w:r>
+        <w:t>norimas</w:t>
+      </w:r>
+      <w:proofErr w:type="spellEnd"/>
+      <w:r>
+        <w:t xml:space="preserve"> </w:t>
+      </w:r>
+      <w:proofErr w:type="spellStart"/>
+      <w:r>
+        <w:t>uzsakyti</w:t>
+      </w:r>
+      <w:proofErr w:type="spellEnd"/>
+      <w:r>
+        <w:t xml:space="preserve"> </w:t>
       </w:r>
     </w:p>
     <w:p>
@@ -1318,23 +2084,225 @@
     <w:p/>
     <w:p>
       <w:r>
-        <w:t xml:space="preserve">    Kokio dydzio sistemas, vartotj skaicius, kas tie vartotojai vartotojai</w:t>
-      </w:r>
-    </w:p>
-    <w:p>
-      <w:r>
-        <w:t xml:space="preserve">    diagrama kaip isskaidom servisus, komponenetus, modulius</w:t>
-      </w:r>
-    </w:p>
-    <w:p>
-      <w:r>
-        <w:t xml:space="preserve">    galima pasirinkti viena dali kad per daug neissiplesti (pvz automobl. registracija, vair, pazm isdavimas)</w:t>
-      </w:r>
-    </w:p>
-    <w:p>
-      <w:r>
         <w:t xml:space="preserve">    </w:t>
       </w:r>
+      <w:proofErr w:type="spellStart"/>
+      <w:r>
+        <w:t>Kokio</w:t>
+      </w:r>
+      <w:proofErr w:type="spellEnd"/>
+      <w:r>
+        <w:t xml:space="preserve"> </w:t>
+      </w:r>
+      <w:proofErr w:type="spellStart"/>
+      <w:r>
+        <w:t>dydzio</w:t>
+      </w:r>
+      <w:proofErr w:type="spellEnd"/>
+      <w:r>
+        <w:t xml:space="preserve"> </w:t>
+      </w:r>
+      <w:proofErr w:type="spellStart"/>
+      <w:r>
+        <w:t>sistemas</w:t>
+      </w:r>
+      <w:proofErr w:type="spellEnd"/>
+      <w:r>
+        <w:t xml:space="preserve">, </w:t>
+      </w:r>
+      <w:proofErr w:type="spellStart"/>
+      <w:r>
+        <w:t>vartotj</w:t>
+      </w:r>
+      <w:proofErr w:type="spellEnd"/>
+      <w:r>
+        <w:t xml:space="preserve"> </w:t>
+      </w:r>
+      <w:proofErr w:type="spellStart"/>
+      <w:r>
+        <w:t>skaicius</w:t>
+      </w:r>
+      <w:proofErr w:type="spellEnd"/>
+      <w:r>
+        <w:t xml:space="preserve">, kas tie </w:t>
+      </w:r>
+      <w:proofErr w:type="spellStart"/>
+      <w:r>
+        <w:t>vartotojai</w:t>
+      </w:r>
+      <w:proofErr w:type="spellEnd"/>
+      <w:r>
+        <w:t xml:space="preserve"> </w:t>
+      </w:r>
+      <w:proofErr w:type="spellStart"/>
+      <w:r>
+        <w:t>vartotojai</w:t>
+      </w:r>
+      <w:proofErr w:type="spellEnd"/>
+    </w:p>
+    <w:p>
+      <w:r>
+        <w:t xml:space="preserve">    </w:t>
+      </w:r>
+      <w:proofErr w:type="spellStart"/>
+      <w:r>
+        <w:t>diagrama</w:t>
+      </w:r>
+      <w:proofErr w:type="spellEnd"/>
+      <w:r>
+        <w:t xml:space="preserve"> </w:t>
+      </w:r>
+      <w:proofErr w:type="spellStart"/>
+      <w:r>
+        <w:t>kaip</w:t>
+      </w:r>
+      <w:proofErr w:type="spellEnd"/>
+      <w:r>
+        <w:t xml:space="preserve"> </w:t>
+      </w:r>
+      <w:proofErr w:type="spellStart"/>
+      <w:r>
+        <w:t>isskaidom</w:t>
+      </w:r>
+      <w:proofErr w:type="spellEnd"/>
+      <w:r>
+        <w:t xml:space="preserve"> </w:t>
+      </w:r>
+      <w:proofErr w:type="spellStart"/>
+      <w:r>
+        <w:t>servisus</w:t>
+      </w:r>
+      <w:proofErr w:type="spellEnd"/>
+      <w:r>
+        <w:t xml:space="preserve">, </w:t>
+      </w:r>
+      <w:proofErr w:type="spellStart"/>
+      <w:r>
+        <w:t>komponenetus</w:t>
+      </w:r>
+      <w:proofErr w:type="spellEnd"/>
+      <w:r>
+        <w:t xml:space="preserve">, </w:t>
+      </w:r>
+      <w:proofErr w:type="spellStart"/>
+      <w:r>
+        <w:t>modulius</w:t>
+      </w:r>
+      <w:proofErr w:type="spellEnd"/>
+    </w:p>
+    <w:p>
+      <w:r>
+        <w:t xml:space="preserve">    </w:t>
+      </w:r>
+      <w:proofErr w:type="spellStart"/>
+      <w:r>
+        <w:t>galima</w:t>
+      </w:r>
+      <w:proofErr w:type="spellEnd"/>
+      <w:r>
+        <w:t xml:space="preserve"> </w:t>
+      </w:r>
+      <w:proofErr w:type="spellStart"/>
+      <w:r>
+        <w:t>pasirinkti</w:t>
+      </w:r>
+      <w:proofErr w:type="spellEnd"/>
+      <w:r>
+        <w:t xml:space="preserve"> </w:t>
+      </w:r>
+      <w:proofErr w:type="spellStart"/>
+      <w:r>
+        <w:t>viena</w:t>
+      </w:r>
+      <w:proofErr w:type="spellEnd"/>
+      <w:r>
+        <w:t xml:space="preserve"> </w:t>
+      </w:r>
+      <w:proofErr w:type="spellStart"/>
+      <w:r>
+        <w:t>dali</w:t>
+      </w:r>
+      <w:proofErr w:type="spellEnd"/>
+      <w:r>
+        <w:t xml:space="preserve"> </w:t>
+      </w:r>
+      <w:proofErr w:type="spellStart"/>
+      <w:r>
+        <w:t>kad</w:t>
+      </w:r>
+      <w:proofErr w:type="spellEnd"/>
+      <w:r>
+        <w:t xml:space="preserve"> per </w:t>
+      </w:r>
+      <w:proofErr w:type="spellStart"/>
+      <w:r>
+        <w:t>daug</w:t>
+      </w:r>
+      <w:proofErr w:type="spellEnd"/>
+      <w:r>
+        <w:t xml:space="preserve"> </w:t>
+      </w:r>
+      <w:proofErr w:type="spellStart"/>
+      <w:r>
+        <w:t>neissiplesti</w:t>
+      </w:r>
+      <w:proofErr w:type="spellEnd"/>
+      <w:r>
+        <w:t xml:space="preserve"> (</w:t>
+      </w:r>
+      <w:proofErr w:type="spellStart"/>
+      <w:r>
+        <w:t>pvz</w:t>
+      </w:r>
+      <w:proofErr w:type="spellEnd"/>
+      <w:r>
+        <w:t xml:space="preserve"> </w:t>
+      </w:r>
+      <w:proofErr w:type="spellStart"/>
+      <w:r>
+        <w:t>automobl</w:t>
+      </w:r>
+      <w:proofErr w:type="spellEnd"/>
+      <w:r>
+        <w:t xml:space="preserve">. </w:t>
+      </w:r>
+      <w:proofErr w:type="spellStart"/>
+      <w:r>
+        <w:t>registracija</w:t>
+      </w:r>
+      <w:proofErr w:type="spellEnd"/>
+      <w:r>
+        <w:t xml:space="preserve">, </w:t>
+      </w:r>
+      <w:proofErr w:type="spellStart"/>
+      <w:r>
+        <w:t>vair</w:t>
+      </w:r>
+      <w:proofErr w:type="spellEnd"/>
+      <w:r>
+        <w:t xml:space="preserve">, </w:t>
+      </w:r>
+      <w:proofErr w:type="spellStart"/>
+      <w:r>
+        <w:t>pazm</w:t>
+      </w:r>
+      <w:proofErr w:type="spellEnd"/>
+      <w:r>
+        <w:t xml:space="preserve"> </w:t>
+      </w:r>
+      <w:proofErr w:type="spellStart"/>
+      <w:r>
+        <w:t>isdavimas</w:t>
+      </w:r>
+      <w:proofErr w:type="spellEnd"/>
+      <w:r>
+        <w:t>)</w:t>
+      </w:r>
+    </w:p>
+    <w:p>
+      <w:r>
+        <w:t xml:space="preserve">    </w:t>
+      </w:r>
       <w:r>
         <w:t>TODO</w:t>
       </w:r>
@@ -1342,13 +2310,29 @@
     <w:p>
       <w:r>
         <w:tab/>
-        <w:t>Business logic change name into Application</w:t>
+        <w:t xml:space="preserve">Business </w:t>
+      </w:r>
+      <w:proofErr w:type="gramStart"/>
+      <w:r>
+        <w:t>logic</w:t>
+      </w:r>
+      <w:proofErr w:type="gramEnd"/>
+      <w:r>
+        <w:t xml:space="preserve"> change name into Application</w:t>
       </w:r>
     </w:p>
     <w:p>
       <w:r>
         <w:lastRenderedPageBreak/>
-        <w:t>Make DB and DBAcess into one in communication diagrams</w:t>
+        <w:t xml:space="preserve">Make DB and </w:t>
+      </w:r>
+      <w:proofErr w:type="spellStart"/>
+      <w:r>
+        <w:t>DBAcess</w:t>
+      </w:r>
+      <w:proofErr w:type="spellEnd"/>
+      <w:r>
+        <w:t xml:space="preserve"> into one in communication diagrams</w:t>
       </w:r>
     </w:p>
     <w:sectPr>
@@ -1359,6 +2343,359 @@
     </w:sectPr>
   </w:body>
 </w:document>
+</file>
+
+<file path=word/numbering.xml><?xml version="1.0" encoding="utf-8"?>
+<w:numbering xmlns:wpc="http://schemas.microsoft.com/office/word/2010/wordprocessingCanvas" xmlns:cx="http://schemas.microsoft.com/office/drawing/2014/chartex" xmlns:cx1="http://schemas.microsoft.com/office/drawing/2015/9/8/chartex" xmlns:cx2="http://schemas.microsoft.com/office/drawing/2015/10/21/chartex" xmlns:cx3="http://schemas.microsoft.com/office/drawing/2016/5/9/chartex" xmlns:cx4="http://schemas.microsoft.com/office/drawing/2016/5/10/chartex" xmlns:cx5="http://schemas.microsoft.com/office/drawing/2016/5/11/chartex" xmlns:cx6="http://schemas.microsoft.com/office/drawing/2016/5/12/chartex" xmlns:cx7="http://schemas.microsoft.com/office/drawing/2016/5/13/chartex" xmlns:cx8="http://schemas.microsoft.com/office/drawing/2016/5/14/chartex" xmlns:mc="http://schemas.openxmlformats.org/markup-compatibility/2006" xmlns:aink="http://schemas.microsoft.com/office/drawing/2016/ink" xmlns:am3d="http://schemas.microsoft.com/office/drawing/2017/model3d" xmlns:o="urn:schemas-microsoft-com:office:office" xmlns:r="http://schemas.openxmlformats.org/officeDocument/2006/relationships" xmlns:m="http://schemas.openxmlformats.org/officeDocument/2006/math" xmlns:v="urn:schemas-microsoft-com:vml" xmlns:wp14="http://schemas.microsoft.com/office/word/2010/wordprocessingDrawing" xmlns:wp="http://schemas.openxmlformats.org/drawingml/2006/wordprocessingDrawing" xmlns:w10="urn:schemas-microsoft-com:office:word" xmlns:w="http://schemas.openxmlformats.org/wordprocessingml/2006/main" xmlns:w14="http://schemas.microsoft.com/office/word/2010/wordml" xmlns:w15="http://schemas.microsoft.com/office/word/2012/wordml" xmlns:w16cex="http://schemas.microsoft.com/office/word/2018/wordml/cex" xmlns:w16cid="http://schemas.microsoft.com/office/word/2016/wordml/cid" xmlns:w16="http://schemas.microsoft.com/office/word/2018/wordml" xmlns:w16sdtdh="http://schemas.microsoft.com/office/word/2020/wordml/sdtdatahash" xmlns:w16se="http://schemas.microsoft.com/office/word/2015/wordml/symex" xmlns:wpg="http://schemas.microsoft.com/office/word/2010/wordprocessingGroup" xmlns:wpi="http://schemas.microsoft.com/office/word/2010/wordprocessingInk" xmlns:wne="http://schemas.microsoft.com/office/word/2006/wordml" xmlns:wps="http://schemas.microsoft.com/office/word/2010/wordprocessingShape" mc:Ignorable="w14 w15 w16se w16cid w16 w16cex w16sdtdh wp14">
+  <w:abstractNum w:abstractNumId="0" w15:restartNumberingAfterBreak="0">
+    <w:nsid w:val="0C9C6C3D"/>
+    <w:multiLevelType w:val="multilevel"/>
+    <w:tmpl w:val="EB909CCA"/>
+    <w:lvl w:ilvl="0">
+      <w:start w:val="1"/>
+      <w:numFmt w:val="bullet"/>
+      <w:lvlText w:val=""/>
+      <w:lvlJc w:val="left"/>
+      <w:pPr>
+        <w:ind w:left="720" w:hanging="360"/>
+      </w:pPr>
+      <w:rPr>
+        <w:rFonts w:ascii="Symbol" w:hAnsi="Symbol" w:hint="default"/>
+      </w:rPr>
+    </w:lvl>
+    <w:lvl w:ilvl="1">
+      <w:start w:val="1"/>
+      <w:numFmt w:val="decimal"/>
+      <w:lvlText w:val="%2"/>
+      <w:lvlJc w:val="left"/>
+      <w:pPr>
+        <w:ind w:left="1440" w:hanging="360"/>
+      </w:pPr>
+      <w:rPr>
+        <w:rFonts w:hint="default"/>
+      </w:rPr>
+    </w:lvl>
+    <w:lvl w:ilvl="2">
+      <w:start w:val="1"/>
+      <w:numFmt w:val="bullet"/>
+      <w:lvlText w:val=""/>
+      <w:lvlJc w:val="left"/>
+      <w:pPr>
+        <w:ind w:left="2160" w:hanging="360"/>
+      </w:pPr>
+      <w:rPr>
+        <w:rFonts w:ascii="Wingdings" w:hAnsi="Wingdings" w:hint="default"/>
+      </w:rPr>
+    </w:lvl>
+    <w:lvl w:ilvl="3">
+      <w:start w:val="1"/>
+      <w:numFmt w:val="bullet"/>
+      <w:lvlText w:val=""/>
+      <w:lvlJc w:val="left"/>
+      <w:pPr>
+        <w:ind w:left="2880" w:hanging="360"/>
+      </w:pPr>
+      <w:rPr>
+        <w:rFonts w:ascii="Symbol" w:hAnsi="Symbol" w:hint="default"/>
+      </w:rPr>
+    </w:lvl>
+    <w:lvl w:ilvl="4">
+      <w:start w:val="1"/>
+      <w:numFmt w:val="bullet"/>
+      <w:lvlText w:val="o"/>
+      <w:lvlJc w:val="left"/>
+      <w:pPr>
+        <w:ind w:left="3600" w:hanging="360"/>
+      </w:pPr>
+      <w:rPr>
+        <w:rFonts w:ascii="Courier New" w:hAnsi="Courier New" w:cs="Courier New" w:hint="default"/>
+      </w:rPr>
+    </w:lvl>
+    <w:lvl w:ilvl="5">
+      <w:start w:val="1"/>
+      <w:numFmt w:val="bullet"/>
+      <w:lvlText w:val=""/>
+      <w:lvlJc w:val="left"/>
+      <w:pPr>
+        <w:ind w:left="4320" w:hanging="360"/>
+      </w:pPr>
+      <w:rPr>
+        <w:rFonts w:ascii="Wingdings" w:hAnsi="Wingdings" w:hint="default"/>
+      </w:rPr>
+    </w:lvl>
+    <w:lvl w:ilvl="6">
+      <w:start w:val="1"/>
+      <w:numFmt w:val="bullet"/>
+      <w:lvlText w:val=""/>
+      <w:lvlJc w:val="left"/>
+      <w:pPr>
+        <w:ind w:left="5040" w:hanging="360"/>
+      </w:pPr>
+      <w:rPr>
+        <w:rFonts w:ascii="Symbol" w:hAnsi="Symbol" w:hint="default"/>
+      </w:rPr>
+    </w:lvl>
+    <w:lvl w:ilvl="7">
+      <w:start w:val="1"/>
+      <w:numFmt w:val="bullet"/>
+      <w:lvlText w:val="o"/>
+      <w:lvlJc w:val="left"/>
+      <w:pPr>
+        <w:ind w:left="5760" w:hanging="360"/>
+      </w:pPr>
+      <w:rPr>
+        <w:rFonts w:ascii="Courier New" w:hAnsi="Courier New" w:cs="Courier New" w:hint="default"/>
+      </w:rPr>
+    </w:lvl>
+    <w:lvl w:ilvl="8">
+      <w:start w:val="1"/>
+      <w:numFmt w:val="bullet"/>
+      <w:lvlText w:val=""/>
+      <w:lvlJc w:val="left"/>
+      <w:pPr>
+        <w:ind w:left="6480" w:hanging="360"/>
+      </w:pPr>
+      <w:rPr>
+        <w:rFonts w:ascii="Wingdings" w:hAnsi="Wingdings" w:hint="default"/>
+      </w:rPr>
+    </w:lvl>
+  </w:abstractNum>
+  <w:abstractNum w:abstractNumId="1" w15:restartNumberingAfterBreak="0">
+    <w:nsid w:val="3718626E"/>
+    <w:multiLevelType w:val="multilevel"/>
+    <w:tmpl w:val="BB04FDAC"/>
+    <w:lvl w:ilvl="0">
+      <w:start w:val="1"/>
+      <w:numFmt w:val="bullet"/>
+      <w:lvlText w:val=""/>
+      <w:lvlJc w:val="left"/>
+      <w:pPr>
+        <w:ind w:left="720" w:hanging="360"/>
+      </w:pPr>
+      <w:rPr>
+        <w:rFonts w:ascii="Symbol" w:hAnsi="Symbol" w:hint="default"/>
+      </w:rPr>
+    </w:lvl>
+    <w:lvl w:ilvl="1">
+      <w:start w:val="1"/>
+      <w:numFmt w:val="decimal"/>
+      <w:lvlText w:val="%2."/>
+      <w:lvlJc w:val="left"/>
+      <w:pPr>
+        <w:ind w:left="1440" w:hanging="360"/>
+      </w:pPr>
+      <w:rPr>
+        <w:rFonts w:hint="default"/>
+      </w:rPr>
+    </w:lvl>
+    <w:lvl w:ilvl="2">
+      <w:start w:val="1"/>
+      <w:numFmt w:val="bullet"/>
+      <w:lvlText w:val=""/>
+      <w:lvlJc w:val="left"/>
+      <w:pPr>
+        <w:ind w:left="2160" w:hanging="360"/>
+      </w:pPr>
+      <w:rPr>
+        <w:rFonts w:ascii="Wingdings" w:hAnsi="Wingdings" w:hint="default"/>
+      </w:rPr>
+    </w:lvl>
+    <w:lvl w:ilvl="3">
+      <w:start w:val="1"/>
+      <w:numFmt w:val="bullet"/>
+      <w:lvlText w:val=""/>
+      <w:lvlJc w:val="left"/>
+      <w:pPr>
+        <w:ind w:left="2880" w:hanging="360"/>
+      </w:pPr>
+      <w:rPr>
+        <w:rFonts w:ascii="Symbol" w:hAnsi="Symbol" w:hint="default"/>
+      </w:rPr>
+    </w:lvl>
+    <w:lvl w:ilvl="4">
+      <w:start w:val="1"/>
+      <w:numFmt w:val="bullet"/>
+      <w:lvlText w:val="o"/>
+      <w:lvlJc w:val="left"/>
+      <w:pPr>
+        <w:ind w:left="3600" w:hanging="360"/>
+      </w:pPr>
+      <w:rPr>
+        <w:rFonts w:ascii="Courier New" w:hAnsi="Courier New" w:cs="Courier New" w:hint="default"/>
+      </w:rPr>
+    </w:lvl>
+    <w:lvl w:ilvl="5">
+      <w:start w:val="1"/>
+      <w:numFmt w:val="bullet"/>
+      <w:lvlText w:val=""/>
+      <w:lvlJc w:val="left"/>
+      <w:pPr>
+        <w:ind w:left="4320" w:hanging="360"/>
+      </w:pPr>
+      <w:rPr>
+        <w:rFonts w:ascii="Wingdings" w:hAnsi="Wingdings" w:hint="default"/>
+      </w:rPr>
+    </w:lvl>
+    <w:lvl w:ilvl="6">
+      <w:start w:val="1"/>
+      <w:numFmt w:val="bullet"/>
+      <w:lvlText w:val=""/>
+      <w:lvlJc w:val="left"/>
+      <w:pPr>
+        <w:ind w:left="5040" w:hanging="360"/>
+      </w:pPr>
+      <w:rPr>
+        <w:rFonts w:ascii="Symbol" w:hAnsi="Symbol" w:hint="default"/>
+      </w:rPr>
+    </w:lvl>
+    <w:lvl w:ilvl="7">
+      <w:start w:val="1"/>
+      <w:numFmt w:val="bullet"/>
+      <w:lvlText w:val="o"/>
+      <w:lvlJc w:val="left"/>
+      <w:pPr>
+        <w:ind w:left="5760" w:hanging="360"/>
+      </w:pPr>
+      <w:rPr>
+        <w:rFonts w:ascii="Courier New" w:hAnsi="Courier New" w:cs="Courier New" w:hint="default"/>
+      </w:rPr>
+    </w:lvl>
+    <w:lvl w:ilvl="8">
+      <w:start w:val="1"/>
+      <w:numFmt w:val="bullet"/>
+      <w:lvlText w:val=""/>
+      <w:lvlJc w:val="left"/>
+      <w:pPr>
+        <w:ind w:left="6480" w:hanging="360"/>
+      </w:pPr>
+      <w:rPr>
+        <w:rFonts w:ascii="Wingdings" w:hAnsi="Wingdings" w:hint="default"/>
+      </w:rPr>
+    </w:lvl>
+  </w:abstractNum>
+  <w:abstractNum w:abstractNumId="2" w15:restartNumberingAfterBreak="0">
+    <w:nsid w:val="7DDE0C51"/>
+    <w:multiLevelType w:val="multilevel"/>
+    <w:tmpl w:val="EB909CCA"/>
+    <w:lvl w:ilvl="0">
+      <w:start w:val="1"/>
+      <w:numFmt w:val="bullet"/>
+      <w:lvlText w:val=""/>
+      <w:lvlJc w:val="left"/>
+      <w:pPr>
+        <w:ind w:left="720" w:hanging="360"/>
+      </w:pPr>
+      <w:rPr>
+        <w:rFonts w:ascii="Symbol" w:hAnsi="Symbol" w:hint="default"/>
+      </w:rPr>
+    </w:lvl>
+    <w:lvl w:ilvl="1">
+      <w:start w:val="1"/>
+      <w:numFmt w:val="decimal"/>
+      <w:lvlText w:val="%2"/>
+      <w:lvlJc w:val="left"/>
+      <w:pPr>
+        <w:ind w:left="1440" w:hanging="360"/>
+      </w:pPr>
+      <w:rPr>
+        <w:rFonts w:hint="default"/>
+      </w:rPr>
+    </w:lvl>
+    <w:lvl w:ilvl="2">
+      <w:start w:val="1"/>
+      <w:numFmt w:val="bullet"/>
+      <w:lvlText w:val=""/>
+      <w:lvlJc w:val="left"/>
+      <w:pPr>
+        <w:ind w:left="2160" w:hanging="360"/>
+      </w:pPr>
+      <w:rPr>
+        <w:rFonts w:ascii="Wingdings" w:hAnsi="Wingdings" w:hint="default"/>
+      </w:rPr>
+    </w:lvl>
+    <w:lvl w:ilvl="3">
+      <w:start w:val="1"/>
+      <w:numFmt w:val="bullet"/>
+      <w:lvlText w:val=""/>
+      <w:lvlJc w:val="left"/>
+      <w:pPr>
+        <w:ind w:left="2880" w:hanging="360"/>
+      </w:pPr>
+      <w:rPr>
+        <w:rFonts w:ascii="Symbol" w:hAnsi="Symbol" w:hint="default"/>
+      </w:rPr>
+    </w:lvl>
+    <w:lvl w:ilvl="4">
+      <w:start w:val="1"/>
+      <w:numFmt w:val="bullet"/>
+      <w:lvlText w:val="o"/>
+      <w:lvlJc w:val="left"/>
+      <w:pPr>
+        <w:ind w:left="3600" w:hanging="360"/>
+      </w:pPr>
+      <w:rPr>
+        <w:rFonts w:ascii="Courier New" w:hAnsi="Courier New" w:cs="Courier New" w:hint="default"/>
+      </w:rPr>
+    </w:lvl>
+    <w:lvl w:ilvl="5">
+      <w:start w:val="1"/>
+      <w:numFmt w:val="bullet"/>
+      <w:lvlText w:val=""/>
+      <w:lvlJc w:val="left"/>
+      <w:pPr>
+        <w:ind w:left="4320" w:hanging="360"/>
+      </w:pPr>
+      <w:rPr>
+        <w:rFonts w:ascii="Wingdings" w:hAnsi="Wingdings" w:hint="default"/>
+      </w:rPr>
+    </w:lvl>
+    <w:lvl w:ilvl="6">
+      <w:start w:val="1"/>
+      <w:numFmt w:val="bullet"/>
+      <w:lvlText w:val=""/>
+      <w:lvlJc w:val="left"/>
+      <w:pPr>
+        <w:ind w:left="5040" w:hanging="360"/>
+      </w:pPr>
+      <w:rPr>
+        <w:rFonts w:ascii="Symbol" w:hAnsi="Symbol" w:hint="default"/>
+      </w:rPr>
+    </w:lvl>
+    <w:lvl w:ilvl="7">
+      <w:start w:val="1"/>
+      <w:numFmt w:val="bullet"/>
+      <w:lvlText w:val="o"/>
+      <w:lvlJc w:val="left"/>
+      <w:pPr>
+        <w:ind w:left="5760" w:hanging="360"/>
+      </w:pPr>
+      <w:rPr>
+        <w:rFonts w:ascii="Courier New" w:hAnsi="Courier New" w:cs="Courier New" w:hint="default"/>
+      </w:rPr>
+    </w:lvl>
+    <w:lvl w:ilvl="8">
+      <w:start w:val="1"/>
+      <w:numFmt w:val="bullet"/>
+      <w:lvlText w:val=""/>
+      <w:lvlJc w:val="left"/>
+      <w:pPr>
+        <w:ind w:left="6480" w:hanging="360"/>
+      </w:pPr>
+      <w:rPr>
+        <w:rFonts w:ascii="Wingdings" w:hAnsi="Wingdings" w:hint="default"/>
+      </w:rPr>
+    </w:lvl>
+  </w:abstractNum>
+  <w:num w:numId="1">
+    <w:abstractNumId w:val="2"/>
+  </w:num>
+  <w:num w:numId="2">
+    <w:abstractNumId w:val="0"/>
+  </w:num>
+  <w:num w:numId="3">
+    <w:abstractNumId w:val="1"/>
+  </w:num>
+</w:numbering>
 </file>
 
 <file path=word/styles.xml><?xml version="1.0" encoding="utf-8"?>

</xml_diff>

<commit_message>
added applicaiton layer to componenets
</commit_message>
<xml_diff>
--- a/PSP_LW2.docx
+++ b/PSP_LW2.docx
@@ -556,11 +556,9 @@
       <w:r>
         <w:t xml:space="preserve">Register </w:t>
       </w:r>
-      <w:proofErr w:type="spellStart"/>
-      <w:r>
-        <w:t>vechile</w:t>
-      </w:r>
-      <w:proofErr w:type="spellEnd"/>
+      <w:r>
+        <w:t>vehicle</w:t>
+      </w:r>
     </w:p>
     <w:p>
       <w:pPr>
@@ -672,6 +670,21 @@
           <w:szCs w:val="36"/>
         </w:rPr>
       </w:pPr>
+    </w:p>
+    <w:p>
+      <w:pPr>
+        <w:rPr>
+          <w:sz w:val="48"/>
+          <w:szCs w:val="48"/>
+        </w:rPr>
+      </w:pPr>
+      <w:r>
+        <w:rPr>
+          <w:sz w:val="48"/>
+          <w:szCs w:val="48"/>
+        </w:rPr>
+        <w:t>Managing Driver’s License Use Case</w:t>
+      </w:r>
     </w:p>
     <w:p>
       <w:pPr>

</xml_diff>

<commit_message>
added comments questions for lecturer
</commit_message>
<xml_diff>
--- a/PSP_LW2.docx
+++ b/PSP_LW2.docx
@@ -72,12 +72,20 @@
       </w:pPr>
     </w:p>
     <w:p>
+      <w:commentRangeStart w:id="0"/>
       <w:r>
         <w:rPr>
           <w:sz w:val="36"/>
           <w:szCs w:val="36"/>
         </w:rPr>
         <w:t>Context</w:t>
+      </w:r>
+      <w:commentRangeEnd w:id="0"/>
+      <w:r>
+        <w:rPr>
+          <w:rStyle w:val="CommentReference"/>
+        </w:rPr>
+        <w:commentReference w:id="0"/>
       </w:r>
     </w:p>
     <w:p>
@@ -177,11 +185,25 @@
           <w:highlight w:val="yellow"/>
         </w:rPr>
       </w:pPr>
+      <w:commentRangeStart w:id="1"/>
       <w:r>
         <w:rPr>
           <w:highlight w:val="yellow"/>
         </w:rPr>
-        <w:t>Load:</w:t>
+        <w:t>Load</w:t>
+      </w:r>
+      <w:commentRangeEnd w:id="1"/>
+      <w:r>
+        <w:rPr>
+          <w:rStyle w:val="CommentReference"/>
+        </w:rPr>
+        <w:commentReference w:id="1"/>
+      </w:r>
+      <w:r>
+        <w:rPr>
+          <w:highlight w:val="yellow"/>
+        </w:rPr>
+        <w:t>:</w:t>
       </w:r>
     </w:p>
     <w:p>
@@ -255,7 +277,7 @@
         </w:rPr>
         <w:t xml:space="preserve">(source  </w:t>
       </w:r>
-      <w:hyperlink r:id="rId5" w:history="1">
+      <w:hyperlink r:id="rId9" w:history="1">
         <w:r>
           <w:rPr>
             <w:rStyle w:val="Hyperlink"/>
@@ -331,7 +353,7 @@
       <w:r>
         <w:t>E-Government Gateway (</w:t>
       </w:r>
-      <w:hyperlink r:id="rId6" w:history="1">
+      <w:hyperlink r:id="rId10" w:history="1">
         <w:r>
           <w:rPr>
             <w:rStyle w:val="Hyperlink"/>
@@ -363,7 +385,22 @@
           <w:sz w:val="36"/>
           <w:szCs w:val="36"/>
         </w:rPr>
-        <w:t>Use Cases</w:t>
+        <w:t xml:space="preserve">Use </w:t>
+      </w:r>
+      <w:commentRangeStart w:id="2"/>
+      <w:r>
+        <w:rPr>
+          <w:sz w:val="36"/>
+          <w:szCs w:val="36"/>
+        </w:rPr>
+        <w:t>Cases</w:t>
+      </w:r>
+      <w:commentRangeEnd w:id="2"/>
+      <w:r>
+        <w:rPr>
+          <w:rStyle w:val="CommentReference"/>
+        </w:rPr>
+        <w:commentReference w:id="2"/>
       </w:r>
     </w:p>
     <w:p>
@@ -609,7 +646,7 @@
                     <pic:cNvPicPr/>
                   </pic:nvPicPr>
                   <pic:blipFill>
-                    <a:blip r:embed="rId7"/>
+                    <a:blip r:embed="rId11"/>
                     <a:stretch>
                       <a:fillRect/>
                     </a:stretch>
@@ -774,7 +811,7 @@
                     <pic:cNvPicPr/>
                   </pic:nvPicPr>
                   <pic:blipFill>
-                    <a:blip r:embed="rId8"/>
+                    <a:blip r:embed="rId12"/>
                     <a:stretch>
                       <a:fillRect/>
                     </a:stretch>
@@ -861,7 +898,22 @@
           <w:sz w:val="36"/>
           <w:szCs w:val="36"/>
         </w:rPr>
-        <w:t>Displaying page to order driver’s license</w:t>
+        <w:t xml:space="preserve">Displaying page to order driver’s </w:t>
+      </w:r>
+      <w:commentRangeStart w:id="3"/>
+      <w:r>
+        <w:rPr>
+          <w:sz w:val="36"/>
+          <w:szCs w:val="36"/>
+        </w:rPr>
+        <w:t>license</w:t>
+      </w:r>
+      <w:commentRangeEnd w:id="3"/>
+      <w:r>
+        <w:rPr>
+          <w:rStyle w:val="CommentReference"/>
+        </w:rPr>
+        <w:commentReference w:id="3"/>
       </w:r>
     </w:p>
     <w:p>
@@ -881,7 +933,45 @@
         <w:t>.)</w:t>
       </w:r>
     </w:p>
-    <w:p/>
+    <w:p>
+      <w:r>
+        <w:drawing>
+          <wp:inline distT="0" distB="0" distL="0" distR="0" wp14:anchorId="52471F52" wp14:editId="5EE5B3D3">
+            <wp:extent cx="5943600" cy="2948305"/>
+            <wp:effectExtent l="0" t="0" r="0" b="0"/>
+            <wp:docPr id="9" name="Picture 9" descr="Graphical user interface&#10;&#10;Description automatically generated"/>
+            <wp:cNvGraphicFramePr>
+              <a:graphicFrameLocks xmlns:a="http://schemas.openxmlformats.org/drawingml/2006/main" noChangeAspect="1"/>
+            </wp:cNvGraphicFramePr>
+            <a:graphic xmlns:a="http://schemas.openxmlformats.org/drawingml/2006/main">
+              <a:graphicData uri="http://schemas.openxmlformats.org/drawingml/2006/picture">
+                <pic:pic xmlns:pic="http://schemas.openxmlformats.org/drawingml/2006/picture">
+                  <pic:nvPicPr>
+                    <pic:cNvPr id="9" name="Picture 9" descr="Graphical user interface&#10;&#10;Description automatically generated"/>
+                    <pic:cNvPicPr/>
+                  </pic:nvPicPr>
+                  <pic:blipFill>
+                    <a:blip r:embed="rId13"/>
+                    <a:stretch>
+                      <a:fillRect/>
+                    </a:stretch>
+                  </pic:blipFill>
+                  <pic:spPr>
+                    <a:xfrm>
+                      <a:off x="0" y="0"/>
+                      <a:ext cx="5943600" cy="2948305"/>
+                    </a:xfrm>
+                    <a:prstGeom prst="rect">
+                      <a:avLst/>
+                    </a:prstGeom>
+                  </pic:spPr>
+                </pic:pic>
+              </a:graphicData>
+            </a:graphic>
+          </wp:inline>
+        </w:drawing>
+      </w:r>
+    </w:p>
     <w:p>
       <w:pPr>
         <w:pStyle w:val="Caption"/>
@@ -892,6 +982,7 @@
         </w:rPr>
       </w:pPr>
       <w:r>
+        <w:lastRenderedPageBreak/>
         <w:t xml:space="preserve">Figure </w:t>
       </w:r>
       <w:r>
@@ -985,7 +1076,7 @@
                     <pic:cNvPicPr/>
                   </pic:nvPicPr>
                   <pic:blipFill>
-                    <a:blip r:embed="rId9"/>
+                    <a:blip r:embed="rId14"/>
                     <a:stretch>
                       <a:fillRect/>
                     </a:stretch>
@@ -1039,7 +1130,6 @@
         <w:keepNext/>
       </w:pPr>
       <w:r>
-        <w:lastRenderedPageBreak/>
         <w:t xml:space="preserve">To authenticate the user and get their personal information </w:t>
       </w:r>
       <w:r>
@@ -1103,7 +1193,7 @@
                     <pic:cNvPicPr/>
                   </pic:nvPicPr>
                   <pic:blipFill>
-                    <a:blip r:embed="rId10">
+                    <a:blip r:embed="rId15">
                       <a:extLst>
                         <a:ext uri="{28A0092B-C50C-407E-A947-70E740481C1C}">
                           <a14:useLocalDpi xmlns:a14="http://schemas.microsoft.com/office/drawing/2010/main" val="0"/>
@@ -1328,7 +1418,7 @@
                     <pic:cNvPicPr/>
                   </pic:nvPicPr>
                   <pic:blipFill>
-                    <a:blip r:embed="rId11"/>
+                    <a:blip r:embed="rId16"/>
                     <a:stretch>
                       <a:fillRect/>
                     </a:stretch>
@@ -1442,6 +1532,7 @@
           <w:sz w:val="36"/>
           <w:szCs w:val="36"/>
         </w:rPr>
+        <w:lastRenderedPageBreak/>
         <w:t xml:space="preserve">Posting order for </w:t>
       </w:r>
       <w:r>
@@ -1468,7 +1559,6 @@
         <w:keepNext/>
       </w:pPr>
       <w:r>
-        <w:lastRenderedPageBreak/>
         <w:drawing>
           <wp:inline distT="0" distB="0" distL="0" distR="0" wp14:anchorId="54B65FAF" wp14:editId="4C91440A">
             <wp:extent cx="5943600" cy="2472690"/>
@@ -1485,7 +1575,7 @@
                     <pic:cNvPicPr/>
                   </pic:nvPicPr>
                   <pic:blipFill>
-                    <a:blip r:embed="rId12"/>
+                    <a:blip r:embed="rId17"/>
                     <a:stretch>
                       <a:fillRect/>
                     </a:stretch>
@@ -1611,7 +1701,7 @@
                     <pic:cNvPicPr/>
                   </pic:nvPicPr>
                   <pic:blipFill>
-                    <a:blip r:embed="rId13"/>
+                    <a:blip r:embed="rId18"/>
                     <a:stretch>
                       <a:fillRect/>
                     </a:stretch>
@@ -1780,7 +1870,11 @@
         <w:t xml:space="preserve"> layer which </w:t>
       </w:r>
       <w:r>
-        <w:t xml:space="preserve">is going to Insert the new order into the database </w:t>
+        <w:t xml:space="preserve">is going </w:t>
+      </w:r>
+      <w:r>
+        <w:lastRenderedPageBreak/>
+        <w:t xml:space="preserve">to Insert the new order into the database </w:t>
       </w:r>
       <w:r>
         <w:t xml:space="preserve">and returns </w:t>
@@ -1826,7 +1920,6 @@
         <w:rPr>
           <w:noProof/>
         </w:rPr>
-        <w:lastRenderedPageBreak/>
         <w:drawing>
           <wp:inline distT="0" distB="0" distL="0" distR="0" wp14:anchorId="706D05AA" wp14:editId="217F3D8D">
             <wp:extent cx="1257409" cy="739204"/>
@@ -1843,7 +1936,7 @@
                     <pic:cNvPicPr/>
                   </pic:nvPicPr>
                   <pic:blipFill>
-                    <a:blip r:embed="rId14"/>
+                    <a:blip r:embed="rId19"/>
                     <a:stretch>
                       <a:fillRect/>
                     </a:stretch>
@@ -1967,6 +2060,7 @@
     </w:p>
     <w:p>
       <w:r>
+        <w:lastRenderedPageBreak/>
         <w:tab/>
       </w:r>
       <w:proofErr w:type="spellStart"/>
@@ -1993,7 +2087,6 @@
     </w:p>
     <w:p>
       <w:r>
-        <w:lastRenderedPageBreak/>
         <w:tab/>
       </w:r>
       <w:r>
@@ -2526,6 +2619,1098 @@
     </w:sectPr>
   </w:body>
 </w:document>
+</file>
+
+<file path=word/comments.xml><?xml version="1.0" encoding="utf-8"?>
+<w:comments xmlns:wpc="http://schemas.microsoft.com/office/word/2010/wordprocessingCanvas" xmlns:cx="http://schemas.microsoft.com/office/drawing/2014/chartex" xmlns:cx1="http://schemas.microsoft.com/office/drawing/2015/9/8/chartex" xmlns:cx2="http://schemas.microsoft.com/office/drawing/2015/10/21/chartex" xmlns:cx3="http://schemas.microsoft.com/office/drawing/2016/5/9/chartex" xmlns:cx4="http://schemas.microsoft.com/office/drawing/2016/5/10/chartex" xmlns:cx5="http://schemas.microsoft.com/office/drawing/2016/5/11/chartex" xmlns:cx6="http://schemas.microsoft.com/office/drawing/2016/5/12/chartex" xmlns:cx7="http://schemas.microsoft.com/office/drawing/2016/5/13/chartex" xmlns:cx8="http://schemas.microsoft.com/office/drawing/2016/5/14/chartex" xmlns:mc="http://schemas.openxmlformats.org/markup-compatibility/2006" xmlns:aink="http://schemas.microsoft.com/office/drawing/2016/ink" xmlns:am3d="http://schemas.microsoft.com/office/drawing/2017/model3d" xmlns:o="urn:schemas-microsoft-com:office:office" xmlns:r="http://schemas.openxmlformats.org/officeDocument/2006/relationships" xmlns:m="http://schemas.openxmlformats.org/officeDocument/2006/math" xmlns:v="urn:schemas-microsoft-com:vml" xmlns:wp14="http://schemas.microsoft.com/office/word/2010/wordprocessingDrawing" xmlns:wp="http://schemas.openxmlformats.org/drawingml/2006/wordprocessingDrawing" xmlns:w10="urn:schemas-microsoft-com:office:word" xmlns:w="http://schemas.openxmlformats.org/wordprocessingml/2006/main" xmlns:w14="http://schemas.microsoft.com/office/word/2010/wordml" xmlns:w15="http://schemas.microsoft.com/office/word/2012/wordml" xmlns:w16cex="http://schemas.microsoft.com/office/word/2018/wordml/cex" xmlns:w16cid="http://schemas.microsoft.com/office/word/2016/wordml/cid" xmlns:w16="http://schemas.microsoft.com/office/word/2018/wordml" xmlns:w16sdtdh="http://schemas.microsoft.com/office/word/2020/wordml/sdtdatahash" xmlns:w16se="http://schemas.microsoft.com/office/word/2015/wordml/symex" xmlns:wpg="http://schemas.microsoft.com/office/word/2010/wordprocessingGroup" xmlns:wpi="http://schemas.microsoft.com/office/word/2010/wordprocessingInk" xmlns:wne="http://schemas.microsoft.com/office/word/2006/wordml" xmlns:wps="http://schemas.microsoft.com/office/word/2010/wordprocessingShape" mc:Ignorable="w14 w15 w16se w16cid w16 w16cex w16sdtdh wp14">
+  <w:comment w:id="0" w:author="Rytis" w:date="2021-12-03T22:54:00Z" w:initials="R">
+    <w:p>
+      <w:pPr>
+        <w:pStyle w:val="CommentText"/>
+      </w:pPr>
+      <w:r>
+        <w:rPr>
+          <w:rStyle w:val="CommentReference"/>
+        </w:rPr>
+        <w:annotationRef/>
+      </w:r>
+      <w:proofErr w:type="spellStart"/>
+      <w:r>
+        <w:t>Ar</w:t>
+      </w:r>
+      <w:proofErr w:type="spellEnd"/>
+      <w:r>
+        <w:t xml:space="preserve"> </w:t>
+      </w:r>
+      <w:proofErr w:type="spellStart"/>
+      <w:r>
+        <w:t>toks</w:t>
+      </w:r>
+      <w:proofErr w:type="spellEnd"/>
+      <w:r>
+        <w:t xml:space="preserve"> </w:t>
+      </w:r>
+      <w:proofErr w:type="spellStart"/>
+      <w:r>
+        <w:t>trumpas</w:t>
+      </w:r>
+      <w:proofErr w:type="spellEnd"/>
+      <w:r>
+        <w:t xml:space="preserve"> </w:t>
+      </w:r>
+      <w:proofErr w:type="spellStart"/>
+      <w:r>
+        <w:t>kontekstas</w:t>
+      </w:r>
+      <w:proofErr w:type="spellEnd"/>
+      <w:r>
+        <w:t xml:space="preserve"> </w:t>
+      </w:r>
+      <w:proofErr w:type="spellStart"/>
+      <w:r>
+        <w:t>tinka</w:t>
+      </w:r>
+      <w:proofErr w:type="spellEnd"/>
+      <w:r>
+        <w:t xml:space="preserve">? </w:t>
+      </w:r>
+      <w:proofErr w:type="spellStart"/>
+      <w:r>
+        <w:t>Jeigu</w:t>
+      </w:r>
+      <w:proofErr w:type="spellEnd"/>
+      <w:r>
+        <w:t xml:space="preserve"> ne </w:t>
+      </w:r>
+      <w:proofErr w:type="spellStart"/>
+      <w:r>
+        <w:t>kaip</w:t>
+      </w:r>
+      <w:proofErr w:type="spellEnd"/>
+      <w:r>
+        <w:t xml:space="preserve"> </w:t>
+      </w:r>
+      <w:proofErr w:type="spellStart"/>
+      <w:r>
+        <w:t>dar</w:t>
+      </w:r>
+      <w:proofErr w:type="spellEnd"/>
+      <w:r>
+        <w:t xml:space="preserve"> </w:t>
+      </w:r>
+      <w:proofErr w:type="spellStart"/>
+      <w:r>
+        <w:t>galimetu</w:t>
+      </w:r>
+      <w:proofErr w:type="spellEnd"/>
+      <w:r>
+        <w:t xml:space="preserve"> </w:t>
+      </w:r>
+      <w:proofErr w:type="spellStart"/>
+      <w:r>
+        <w:t>isiplesti</w:t>
+      </w:r>
+      <w:proofErr w:type="spellEnd"/>
+      <w:r>
+        <w:t xml:space="preserve">, </w:t>
+      </w:r>
+      <w:proofErr w:type="spellStart"/>
+      <w:r>
+        <w:t>nes</w:t>
+      </w:r>
+      <w:proofErr w:type="spellEnd"/>
+      <w:r>
+        <w:t xml:space="preserve"> </w:t>
+      </w:r>
+      <w:proofErr w:type="spellStart"/>
+      <w:r>
+        <w:t>kaip</w:t>
+      </w:r>
+      <w:proofErr w:type="spellEnd"/>
+      <w:r>
+        <w:t xml:space="preserve"> </w:t>
+      </w:r>
+      <w:proofErr w:type="spellStart"/>
+      <w:r>
+        <w:t>ir</w:t>
+      </w:r>
+      <w:proofErr w:type="spellEnd"/>
+      <w:r>
+        <w:t xml:space="preserve"> </w:t>
+      </w:r>
+      <w:proofErr w:type="spellStart"/>
+      <w:r>
+        <w:t>parasiau</w:t>
+      </w:r>
+      <w:proofErr w:type="spellEnd"/>
+      <w:r>
+        <w:t xml:space="preserve"> </w:t>
+      </w:r>
+      <w:proofErr w:type="spellStart"/>
+      <w:r>
+        <w:t>visus</w:t>
+      </w:r>
+      <w:proofErr w:type="spellEnd"/>
+      <w:r>
+        <w:t xml:space="preserve"> </w:t>
+      </w:r>
+      <w:proofErr w:type="spellStart"/>
+      <w:r>
+        <w:t>dalykus</w:t>
+      </w:r>
+      <w:proofErr w:type="spellEnd"/>
+      <w:r>
+        <w:t xml:space="preserve"> I </w:t>
+      </w:r>
+      <w:proofErr w:type="spellStart"/>
+      <w:r>
+        <w:t>kuriuos</w:t>
+      </w:r>
+      <w:proofErr w:type="spellEnd"/>
+      <w:r>
+        <w:t xml:space="preserve"> </w:t>
+      </w:r>
+      <w:proofErr w:type="spellStart"/>
+      <w:r>
+        <w:t>reikes</w:t>
+      </w:r>
+      <w:proofErr w:type="spellEnd"/>
+      <w:r>
+        <w:t xml:space="preserve"> </w:t>
+      </w:r>
+      <w:proofErr w:type="spellStart"/>
+      <w:r>
+        <w:t>apkreipti</w:t>
+      </w:r>
+      <w:proofErr w:type="spellEnd"/>
+      <w:r>
+        <w:t xml:space="preserve"> </w:t>
+      </w:r>
+      <w:proofErr w:type="spellStart"/>
+      <w:r>
+        <w:t>demesi</w:t>
+      </w:r>
+      <w:proofErr w:type="spellEnd"/>
+      <w:r>
+        <w:t xml:space="preserve"> </w:t>
+      </w:r>
+      <w:proofErr w:type="spellStart"/>
+      <w:r>
+        <w:t>projektuojant</w:t>
+      </w:r>
+      <w:proofErr w:type="spellEnd"/>
+      <w:r>
+        <w:t xml:space="preserve"> </w:t>
+      </w:r>
+      <w:proofErr w:type="spellStart"/>
+      <w:r>
+        <w:t>sistema</w:t>
+      </w:r>
+      <w:proofErr w:type="spellEnd"/>
+    </w:p>
+  </w:comment>
+  <w:comment w:id="1" w:author="Rytis" w:date="2021-12-03T22:52:00Z" w:initials="R">
+    <w:p>
+      <w:pPr>
+        <w:pStyle w:val="CommentText"/>
+      </w:pPr>
+      <w:r>
+        <w:rPr>
+          <w:rStyle w:val="CommentReference"/>
+        </w:rPr>
+        <w:annotationRef/>
+      </w:r>
+      <w:r>
+        <w:t xml:space="preserve">Ka </w:t>
+      </w:r>
+      <w:proofErr w:type="spellStart"/>
+      <w:r>
+        <w:t>daugiau</w:t>
+      </w:r>
+      <w:proofErr w:type="spellEnd"/>
+      <w:r>
+        <w:t xml:space="preserve"> </w:t>
+      </w:r>
+      <w:proofErr w:type="spellStart"/>
+      <w:r>
+        <w:t>galimetu</w:t>
+      </w:r>
+      <w:proofErr w:type="spellEnd"/>
+      <w:r>
+        <w:t xml:space="preserve"> </w:t>
+      </w:r>
+      <w:proofErr w:type="spellStart"/>
+      <w:r>
+        <w:t>parasyti</w:t>
+      </w:r>
+      <w:proofErr w:type="spellEnd"/>
+      <w:r>
+        <w:t xml:space="preserve"> </w:t>
+      </w:r>
+      <w:proofErr w:type="spellStart"/>
+      <w:r>
+        <w:t>apie</w:t>
+      </w:r>
+      <w:proofErr w:type="spellEnd"/>
+      <w:r>
+        <w:t xml:space="preserve"> </w:t>
+      </w:r>
+      <w:proofErr w:type="spellStart"/>
+      <w:r>
+        <w:t>sistemos</w:t>
+      </w:r>
+      <w:proofErr w:type="spellEnd"/>
+      <w:r>
+        <w:t xml:space="preserve"> </w:t>
+      </w:r>
+      <w:proofErr w:type="spellStart"/>
+      <w:r>
+        <w:t>vartotoju</w:t>
+      </w:r>
+      <w:proofErr w:type="spellEnd"/>
+      <w:r>
+        <w:t xml:space="preserve"> </w:t>
+      </w:r>
+      <w:proofErr w:type="spellStart"/>
+      <w:r>
+        <w:t>skaiciu</w:t>
+      </w:r>
+      <w:proofErr w:type="spellEnd"/>
+      <w:r>
+        <w:t xml:space="preserve"> (</w:t>
+      </w:r>
+      <w:proofErr w:type="spellStart"/>
+      <w:r>
+        <w:t>apkrova</w:t>
+      </w:r>
+      <w:proofErr w:type="spellEnd"/>
+      <w:proofErr w:type="gramStart"/>
+      <w:r>
+        <w:t>) ?</w:t>
+      </w:r>
+      <w:proofErr w:type="gramEnd"/>
+      <w:r>
+        <w:t xml:space="preserve"> </w:t>
+      </w:r>
+      <w:proofErr w:type="spellStart"/>
+      <w:r>
+        <w:t>Parasiau</w:t>
+      </w:r>
+      <w:proofErr w:type="spellEnd"/>
+      <w:r>
+        <w:t xml:space="preserve"> </w:t>
+      </w:r>
+      <w:proofErr w:type="spellStart"/>
+      <w:r>
+        <w:t>dalykus</w:t>
+      </w:r>
+      <w:proofErr w:type="spellEnd"/>
+      <w:r>
+        <w:t xml:space="preserve"> </w:t>
+      </w:r>
+      <w:proofErr w:type="spellStart"/>
+      <w:r>
+        <w:t>kurie</w:t>
+      </w:r>
+      <w:proofErr w:type="spellEnd"/>
+      <w:r>
+        <w:t xml:space="preserve"> </w:t>
+      </w:r>
+      <w:proofErr w:type="spellStart"/>
+      <w:r>
+        <w:t>lems</w:t>
+      </w:r>
+      <w:proofErr w:type="spellEnd"/>
+      <w:r>
+        <w:t xml:space="preserve"> </w:t>
+      </w:r>
+      <w:proofErr w:type="spellStart"/>
+      <w:r>
+        <w:t>apkrova</w:t>
+      </w:r>
+      <w:proofErr w:type="spellEnd"/>
+      <w:r>
+        <w:t xml:space="preserve">, </w:t>
+      </w:r>
+      <w:proofErr w:type="spellStart"/>
+      <w:r>
+        <w:t>taciau</w:t>
+      </w:r>
+      <w:proofErr w:type="spellEnd"/>
+      <w:r>
+        <w:t xml:space="preserve"> </w:t>
+      </w:r>
+      <w:proofErr w:type="spellStart"/>
+      <w:r>
+        <w:t>kazkaip</w:t>
+      </w:r>
+      <w:proofErr w:type="spellEnd"/>
+      <w:r>
+        <w:t xml:space="preserve"> </w:t>
+      </w:r>
+      <w:proofErr w:type="spellStart"/>
+      <w:r>
+        <w:t>tiksliai</w:t>
+      </w:r>
+      <w:proofErr w:type="spellEnd"/>
+      <w:r>
+        <w:t xml:space="preserve"> </w:t>
+      </w:r>
+      <w:proofErr w:type="spellStart"/>
+      <w:r>
+        <w:t>nustatyti</w:t>
+      </w:r>
+      <w:proofErr w:type="spellEnd"/>
+      <w:r>
+        <w:t xml:space="preserve"> </w:t>
+      </w:r>
+      <w:proofErr w:type="spellStart"/>
+      <w:r>
+        <w:t>pavyzdziui</w:t>
+      </w:r>
+      <w:proofErr w:type="spellEnd"/>
+      <w:r>
+        <w:t xml:space="preserve"> </w:t>
+      </w:r>
+      <w:proofErr w:type="spellStart"/>
+      <w:r>
+        <w:t>kiek</w:t>
+      </w:r>
+      <w:proofErr w:type="spellEnd"/>
+      <w:r>
+        <w:t xml:space="preserve"> </w:t>
+      </w:r>
+      <w:proofErr w:type="spellStart"/>
+      <w:r>
+        <w:t>vartotoju</w:t>
+      </w:r>
+      <w:proofErr w:type="spellEnd"/>
+      <w:r>
+        <w:t xml:space="preserve"> </w:t>
+      </w:r>
+      <w:proofErr w:type="spellStart"/>
+      <w:r>
+        <w:t>sistema</w:t>
+      </w:r>
+      <w:proofErr w:type="spellEnd"/>
+      <w:r>
+        <w:t xml:space="preserve"> </w:t>
+      </w:r>
+      <w:proofErr w:type="spellStart"/>
+      <w:r>
+        <w:t>turetu</w:t>
+      </w:r>
+      <w:proofErr w:type="spellEnd"/>
+      <w:r>
+        <w:t xml:space="preserve"> </w:t>
+      </w:r>
+      <w:proofErr w:type="spellStart"/>
+      <w:r>
+        <w:t>palaikyti</w:t>
+      </w:r>
+      <w:proofErr w:type="spellEnd"/>
+      <w:r>
+        <w:t xml:space="preserve"> </w:t>
+      </w:r>
+      <w:proofErr w:type="spellStart"/>
+      <w:r>
+        <w:t>vienu</w:t>
+      </w:r>
+      <w:proofErr w:type="spellEnd"/>
+      <w:r>
+        <w:t xml:space="preserve"> </w:t>
+      </w:r>
+      <w:proofErr w:type="spellStart"/>
+      <w:proofErr w:type="gramStart"/>
+      <w:r>
+        <w:t>metu</w:t>
+      </w:r>
+      <w:proofErr w:type="spellEnd"/>
+      <w:r>
+        <w:t xml:space="preserve">  (</w:t>
+      </w:r>
+      <w:proofErr w:type="gramEnd"/>
+      <w:r>
+        <w:t xml:space="preserve">be </w:t>
+      </w:r>
+      <w:proofErr w:type="spellStart"/>
+      <w:r>
+        <w:t>bandymu</w:t>
+      </w:r>
+      <w:proofErr w:type="spellEnd"/>
+      <w:r>
+        <w:t xml:space="preserve"> tai </w:t>
+      </w:r>
+      <w:proofErr w:type="spellStart"/>
+      <w:r>
+        <w:t>pasakyti</w:t>
+      </w:r>
+      <w:proofErr w:type="spellEnd"/>
+      <w:r>
+        <w:t xml:space="preserve"> </w:t>
+      </w:r>
+      <w:proofErr w:type="spellStart"/>
+      <w:r>
+        <w:t>neimanoma</w:t>
+      </w:r>
+      <w:proofErr w:type="spellEnd"/>
+      <w:r>
+        <w:t>)</w:t>
+      </w:r>
+    </w:p>
+  </w:comment>
+  <w:comment w:id="2" w:author="Rytis" w:date="2021-12-03T22:55:00Z" w:initials="R">
+    <w:p>
+      <w:pPr>
+        <w:pStyle w:val="CommentText"/>
+      </w:pPr>
+      <w:r>
+        <w:rPr>
+          <w:rStyle w:val="CommentReference"/>
+        </w:rPr>
+        <w:annotationRef/>
+      </w:r>
+      <w:proofErr w:type="spellStart"/>
+      <w:r>
+        <w:t>Ar</w:t>
+      </w:r>
+      <w:proofErr w:type="spellEnd"/>
+      <w:r>
+        <w:t xml:space="preserve"> Use case </w:t>
+      </w:r>
+      <w:proofErr w:type="spellStart"/>
+      <w:r>
+        <w:t>dali</w:t>
+      </w:r>
+      <w:proofErr w:type="spellEnd"/>
+      <w:r>
+        <w:t xml:space="preserve"> </w:t>
+      </w:r>
+      <w:proofErr w:type="spellStart"/>
+      <w:r>
+        <w:t>reikia</w:t>
+      </w:r>
+      <w:proofErr w:type="spellEnd"/>
+      <w:r>
+        <w:t xml:space="preserve"> </w:t>
+      </w:r>
+      <w:proofErr w:type="spellStart"/>
+      <w:r>
+        <w:t>kazkokiu</w:t>
+      </w:r>
+      <w:proofErr w:type="spellEnd"/>
+      <w:r>
+        <w:t xml:space="preserve"> user stories, </w:t>
+      </w:r>
+      <w:proofErr w:type="spellStart"/>
+      <w:r>
+        <w:t>ar</w:t>
+      </w:r>
+      <w:proofErr w:type="spellEnd"/>
+      <w:r>
+        <w:t xml:space="preserve"> </w:t>
+      </w:r>
+      <w:proofErr w:type="spellStart"/>
+      <w:r>
+        <w:t>dar</w:t>
+      </w:r>
+      <w:proofErr w:type="spellEnd"/>
+      <w:r>
+        <w:t xml:space="preserve"> </w:t>
+      </w:r>
+      <w:proofErr w:type="spellStart"/>
+      <w:r>
+        <w:t>kazkaip</w:t>
+      </w:r>
+      <w:proofErr w:type="spellEnd"/>
+      <w:r>
+        <w:t xml:space="preserve"> </w:t>
+      </w:r>
+      <w:proofErr w:type="spellStart"/>
+      <w:proofErr w:type="gramStart"/>
+      <w:r>
+        <w:t>issiplesti</w:t>
+      </w:r>
+      <w:proofErr w:type="spellEnd"/>
+      <w:r>
+        <w:t xml:space="preserve"> ?</w:t>
+      </w:r>
+      <w:proofErr w:type="gramEnd"/>
+      <w:r>
+        <w:t xml:space="preserve"> </w:t>
+      </w:r>
+      <w:proofErr w:type="gramStart"/>
+      <w:r>
+        <w:t>Man</w:t>
+      </w:r>
+      <w:proofErr w:type="gramEnd"/>
+      <w:r>
+        <w:t xml:space="preserve"> </w:t>
+      </w:r>
+      <w:proofErr w:type="spellStart"/>
+      <w:r>
+        <w:t>atrodo</w:t>
+      </w:r>
+      <w:proofErr w:type="spellEnd"/>
+      <w:r>
+        <w:t xml:space="preserve"> </w:t>
+      </w:r>
+      <w:proofErr w:type="spellStart"/>
+      <w:r>
+        <w:t>kad</w:t>
+      </w:r>
+      <w:proofErr w:type="spellEnd"/>
+      <w:r>
+        <w:t xml:space="preserve"> </w:t>
+      </w:r>
+      <w:proofErr w:type="spellStart"/>
+      <w:r>
+        <w:t>sie</w:t>
+      </w:r>
+      <w:proofErr w:type="spellEnd"/>
+      <w:r>
+        <w:t xml:space="preserve"> use </w:t>
+      </w:r>
+      <w:proofErr w:type="spellStart"/>
+      <w:r>
+        <w:t>case’ai</w:t>
+      </w:r>
+      <w:proofErr w:type="spellEnd"/>
+      <w:r>
+        <w:t xml:space="preserve"> </w:t>
+      </w:r>
+      <w:proofErr w:type="spellStart"/>
+      <w:r>
+        <w:t>yra</w:t>
+      </w:r>
+      <w:proofErr w:type="spellEnd"/>
+      <w:r>
+        <w:t xml:space="preserve"> </w:t>
+      </w:r>
+      <w:proofErr w:type="spellStart"/>
+      <w:r>
+        <w:t>ir</w:t>
+      </w:r>
+      <w:proofErr w:type="spellEnd"/>
+      <w:r>
+        <w:t xml:space="preserve"> </w:t>
+      </w:r>
+      <w:proofErr w:type="spellStart"/>
+      <w:r>
+        <w:t>taip</w:t>
+      </w:r>
+      <w:proofErr w:type="spellEnd"/>
+      <w:r>
+        <w:t xml:space="preserve"> </w:t>
+      </w:r>
+      <w:proofErr w:type="spellStart"/>
+      <w:r>
+        <w:t>lengvai</w:t>
+      </w:r>
+      <w:proofErr w:type="spellEnd"/>
+      <w:r>
+        <w:t xml:space="preserve"> </w:t>
+      </w:r>
+      <w:proofErr w:type="spellStart"/>
+      <w:r>
+        <w:t>suprantami</w:t>
+      </w:r>
+      <w:proofErr w:type="spellEnd"/>
+      <w:r>
+        <w:t xml:space="preserve"> </w:t>
+      </w:r>
+      <w:proofErr w:type="spellStart"/>
+      <w:r>
+        <w:t>ir</w:t>
+      </w:r>
+      <w:proofErr w:type="spellEnd"/>
+      <w:r>
+        <w:t xml:space="preserve"> user stories tik </w:t>
+      </w:r>
+      <w:proofErr w:type="spellStart"/>
+      <w:r>
+        <w:t>duotu</w:t>
+      </w:r>
+      <w:proofErr w:type="spellEnd"/>
+      <w:r>
+        <w:t xml:space="preserve"> </w:t>
+      </w:r>
+      <w:proofErr w:type="spellStart"/>
+      <w:r>
+        <w:t>nereikalingo</w:t>
+      </w:r>
+      <w:proofErr w:type="spellEnd"/>
+      <w:r>
+        <w:t xml:space="preserve"> </w:t>
+      </w:r>
+      <w:proofErr w:type="spellStart"/>
+      <w:r>
+        <w:t>skaitymo</w:t>
+      </w:r>
+      <w:proofErr w:type="spellEnd"/>
+      <w:r>
+        <w:t>.</w:t>
+      </w:r>
+      <w:r>
+        <w:t xml:space="preserve"> </w:t>
+      </w:r>
+    </w:p>
+  </w:comment>
+  <w:comment w:id="3" w:author="Rytis" w:date="2021-12-03T22:56:00Z" w:initials="R">
+    <w:p>
+      <w:pPr>
+        <w:pStyle w:val="CommentText"/>
+      </w:pPr>
+      <w:r>
+        <w:rPr>
+          <w:rStyle w:val="CommentReference"/>
+        </w:rPr>
+        <w:annotationRef/>
+      </w:r>
+      <w:r>
+        <w:t xml:space="preserve">Kaip </w:t>
+      </w:r>
+      <w:proofErr w:type="spellStart"/>
+      <w:r>
+        <w:t>komunikacija</w:t>
+      </w:r>
+      <w:proofErr w:type="spellEnd"/>
+      <w:r>
+        <w:t xml:space="preserve"> </w:t>
+      </w:r>
+      <w:proofErr w:type="spellStart"/>
+      <w:r>
+        <w:t>su</w:t>
+      </w:r>
+      <w:proofErr w:type="spellEnd"/>
+      <w:r>
+        <w:t xml:space="preserve"> </w:t>
+      </w:r>
+      <w:proofErr w:type="spellStart"/>
+      <w:r>
+        <w:t>DataAccess</w:t>
+      </w:r>
+      <w:proofErr w:type="spellEnd"/>
+      <w:r>
+        <w:t xml:space="preserve"> </w:t>
+      </w:r>
+      <w:proofErr w:type="spellStart"/>
+      <w:r>
+        <w:t>turetu</w:t>
+      </w:r>
+      <w:proofErr w:type="spellEnd"/>
+      <w:r>
+        <w:t xml:space="preserve"> </w:t>
+      </w:r>
+      <w:proofErr w:type="spellStart"/>
+      <w:proofErr w:type="gramStart"/>
+      <w:r>
+        <w:t>atrodyti</w:t>
+      </w:r>
+      <w:proofErr w:type="spellEnd"/>
+      <w:r>
+        <w:t xml:space="preserve"> ?</w:t>
+      </w:r>
+      <w:proofErr w:type="gramEnd"/>
+      <w:r>
+        <w:t xml:space="preserve"> As </w:t>
+      </w:r>
+      <w:proofErr w:type="spellStart"/>
+      <w:r>
+        <w:t>DataAccess</w:t>
+      </w:r>
+      <w:proofErr w:type="spellEnd"/>
+      <w:r>
+        <w:t xml:space="preserve"> </w:t>
+      </w:r>
+      <w:proofErr w:type="spellStart"/>
+      <w:r>
+        <w:t>layeri</w:t>
+      </w:r>
+      <w:proofErr w:type="spellEnd"/>
+      <w:r>
+        <w:t xml:space="preserve"> </w:t>
+      </w:r>
+      <w:proofErr w:type="spellStart"/>
+      <w:r>
+        <w:t>isivaizduoju</w:t>
+      </w:r>
+      <w:proofErr w:type="spellEnd"/>
+      <w:r>
+        <w:t xml:space="preserve"> </w:t>
+      </w:r>
+      <w:proofErr w:type="spellStart"/>
+      <w:r>
+        <w:t>kaip</w:t>
+      </w:r>
+      <w:proofErr w:type="spellEnd"/>
+      <w:r>
+        <w:t xml:space="preserve"> </w:t>
+      </w:r>
+      <w:proofErr w:type="spellStart"/>
+      <w:r>
+        <w:t>gateway’u</w:t>
+      </w:r>
+      <w:proofErr w:type="spellEnd"/>
+      <w:r>
+        <w:t xml:space="preserve"> I DB (3layeris </w:t>
+      </w:r>
+      <w:proofErr w:type="spellStart"/>
+      <w:r>
+        <w:t>toje</w:t>
+      </w:r>
+      <w:proofErr w:type="spellEnd"/>
+      <w:r>
+        <w:t xml:space="preserve"> </w:t>
+      </w:r>
+      <w:proofErr w:type="spellStart"/>
+      <w:r>
+        <w:t>apvalioje</w:t>
+      </w:r>
+      <w:proofErr w:type="spellEnd"/>
+      <w:r>
+        <w:t xml:space="preserve"> </w:t>
+      </w:r>
+      <w:proofErr w:type="spellStart"/>
+      <w:r>
+        <w:t>diagramoje</w:t>
+      </w:r>
+      <w:proofErr w:type="spellEnd"/>
+      <w:r>
+        <w:t xml:space="preserve">). </w:t>
+      </w:r>
+    </w:p>
+    <w:p>
+      <w:pPr>
+        <w:pStyle w:val="CommentText"/>
+      </w:pPr>
+      <w:r>
+        <w:rPr>
+          <w:noProof/>
+        </w:rPr>
+        <w:drawing>
+          <wp:inline distT="0" distB="0" distL="0" distR="0" wp14:anchorId="305E1993" wp14:editId="2507E6F5">
+            <wp:extent cx="2389909" cy="1755409"/>
+            <wp:effectExtent l="0" t="0" r="0" b="0"/>
+            <wp:docPr id="10" name="Picture 10" descr="Clean Coder Blog"/>
+            <wp:cNvGraphicFramePr>
+              <a:graphicFrameLocks xmlns:a="http://schemas.openxmlformats.org/drawingml/2006/main" noChangeAspect="1"/>
+            </wp:cNvGraphicFramePr>
+            <a:graphic xmlns:a="http://schemas.openxmlformats.org/drawingml/2006/main">
+              <a:graphicData uri="http://schemas.openxmlformats.org/drawingml/2006/picture">
+                <pic:pic xmlns:pic="http://schemas.openxmlformats.org/drawingml/2006/picture">
+                  <pic:nvPicPr>
+                    <pic:cNvPr id="0" name="Picture 1" descr="Clean Coder Blog"/>
+                    <pic:cNvPicPr>
+                      <a:picLocks noChangeAspect="1" noChangeArrowheads="1"/>
+                    </pic:cNvPicPr>
+                  </pic:nvPicPr>
+                  <pic:blipFill>
+                    <a:blip r:embed="rId1">
+                      <a:extLst>
+                        <a:ext uri="{28A0092B-C50C-407E-A947-70E740481C1C}">
+                          <a14:useLocalDpi xmlns:a14="http://schemas.microsoft.com/office/drawing/2010/main" val="0"/>
+                        </a:ext>
+                      </a:extLst>
+                    </a:blip>
+                    <a:srcRect/>
+                    <a:stretch>
+                      <a:fillRect/>
+                    </a:stretch>
+                  </pic:blipFill>
+                  <pic:spPr bwMode="auto">
+                    <a:xfrm>
+                      <a:off x="0" y="0"/>
+                      <a:ext cx="2407365" cy="1768231"/>
+                    </a:xfrm>
+                    <a:prstGeom prst="rect">
+                      <a:avLst/>
+                    </a:prstGeom>
+                    <a:noFill/>
+                    <a:ln>
+                      <a:noFill/>
+                    </a:ln>
+                  </pic:spPr>
+                </pic:pic>
+              </a:graphicData>
+            </a:graphic>
+          </wp:inline>
+        </w:drawing>
+      </w:r>
+    </w:p>
+    <w:p>
+      <w:pPr>
+        <w:pStyle w:val="CommentText"/>
+      </w:pPr>
+    </w:p>
+    <w:p>
+      <w:pPr>
+        <w:pStyle w:val="CommentText"/>
+      </w:pPr>
+      <w:proofErr w:type="spellStart"/>
+      <w:r>
+        <w:t>Jeigu</w:t>
+      </w:r>
+      <w:proofErr w:type="spellEnd"/>
+      <w:r>
+        <w:t xml:space="preserve"> DB </w:t>
+      </w:r>
+      <w:proofErr w:type="spellStart"/>
+      <w:r>
+        <w:t>yra</w:t>
+      </w:r>
+      <w:proofErr w:type="spellEnd"/>
+      <w:r>
+        <w:t xml:space="preserve"> </w:t>
+      </w:r>
+      <w:proofErr w:type="spellStart"/>
+      <w:r>
+        <w:t>ketvirtame</w:t>
+      </w:r>
+      <w:proofErr w:type="spellEnd"/>
+      <w:r>
+        <w:t xml:space="preserve"> </w:t>
+      </w:r>
+      <w:proofErr w:type="spellStart"/>
+      <w:r>
+        <w:t>apskritime</w:t>
+      </w:r>
+      <w:proofErr w:type="spellEnd"/>
+      <w:r>
+        <w:t xml:space="preserve">, tai </w:t>
+      </w:r>
+      <w:proofErr w:type="spellStart"/>
+      <w:r>
+        <w:t>kaip</w:t>
+      </w:r>
+      <w:proofErr w:type="spellEnd"/>
+      <w:r>
+        <w:t xml:space="preserve"> </w:t>
+      </w:r>
+      <w:proofErr w:type="spellStart"/>
+      <w:r>
+        <w:t>tas</w:t>
+      </w:r>
+      <w:proofErr w:type="spellEnd"/>
+      <w:r>
+        <w:t xml:space="preserve"> gateway (</w:t>
+      </w:r>
+      <w:proofErr w:type="spellStart"/>
+      <w:r>
+        <w:t>trecias</w:t>
+      </w:r>
+      <w:proofErr w:type="spellEnd"/>
+      <w:r>
+        <w:t xml:space="preserve"> </w:t>
+      </w:r>
+      <w:proofErr w:type="spellStart"/>
+      <w:r>
+        <w:t>layeris</w:t>
+      </w:r>
+      <w:proofErr w:type="spellEnd"/>
+      <w:r>
+        <w:t xml:space="preserve">) </w:t>
+      </w:r>
+      <w:proofErr w:type="spellStart"/>
+      <w:r>
+        <w:t>turetu</w:t>
+      </w:r>
+      <w:proofErr w:type="spellEnd"/>
+      <w:r>
+        <w:t xml:space="preserve"> </w:t>
+      </w:r>
+      <w:proofErr w:type="spellStart"/>
+      <w:r>
+        <w:t>su</w:t>
+      </w:r>
+      <w:proofErr w:type="spellEnd"/>
+      <w:r>
+        <w:t xml:space="preserve"> DB </w:t>
+      </w:r>
+      <w:proofErr w:type="spellStart"/>
+      <w:r>
+        <w:t>komunikuoti</w:t>
+      </w:r>
+      <w:proofErr w:type="spellEnd"/>
+      <w:r>
+        <w:t xml:space="preserve">, </w:t>
+      </w:r>
+      <w:proofErr w:type="spellStart"/>
+      <w:r>
+        <w:t>jeigu</w:t>
+      </w:r>
+      <w:proofErr w:type="spellEnd"/>
+      <w:r>
+        <w:t xml:space="preserve"> </w:t>
+      </w:r>
+      <w:proofErr w:type="spellStart"/>
+      <w:r>
+        <w:t>trecias</w:t>
+      </w:r>
+      <w:proofErr w:type="spellEnd"/>
+      <w:r>
+        <w:t xml:space="preserve"> </w:t>
+      </w:r>
+      <w:proofErr w:type="spellStart"/>
+      <w:r>
+        <w:t>layeris</w:t>
+      </w:r>
+      <w:proofErr w:type="spellEnd"/>
+      <w:r>
+        <w:t xml:space="preserve"> </w:t>
+      </w:r>
+      <w:proofErr w:type="spellStart"/>
+      <w:r>
+        <w:t>neturetu</w:t>
+      </w:r>
+      <w:proofErr w:type="spellEnd"/>
+      <w:r>
+        <w:t xml:space="preserve"> </w:t>
+      </w:r>
+      <w:proofErr w:type="spellStart"/>
+      <w:r>
+        <w:t>nieko</w:t>
+      </w:r>
+      <w:proofErr w:type="spellEnd"/>
+      <w:r>
+        <w:t xml:space="preserve"> </w:t>
+      </w:r>
+      <w:proofErr w:type="spellStart"/>
+      <w:r>
+        <w:t>zinot</w:t>
+      </w:r>
+      <w:proofErr w:type="spellEnd"/>
+      <w:r>
+        <w:t xml:space="preserve"> </w:t>
+      </w:r>
+      <w:proofErr w:type="spellStart"/>
+      <w:r>
+        <w:t>apie</w:t>
+      </w:r>
+      <w:proofErr w:type="spellEnd"/>
+      <w:r>
+        <w:t xml:space="preserve"> </w:t>
+      </w:r>
+      <w:proofErr w:type="spellStart"/>
+      <w:r>
+        <w:t>ketvirtaji</w:t>
+      </w:r>
+      <w:proofErr w:type="spellEnd"/>
+      <w:r>
+        <w:t>?</w:t>
+      </w:r>
+    </w:p>
+    <w:p>
+      <w:pPr>
+        <w:pStyle w:val="CommentText"/>
+      </w:pPr>
+    </w:p>
+    <w:p>
+      <w:pPr>
+        <w:pStyle w:val="CommentText"/>
+      </w:pPr>
+      <w:proofErr w:type="spellStart"/>
+      <w:r>
+        <w:t>Taip</w:t>
+      </w:r>
+      <w:proofErr w:type="spellEnd"/>
+      <w:r>
+        <w:t xml:space="preserve"> pat kas </w:t>
+      </w:r>
+      <w:proofErr w:type="spellStart"/>
+      <w:r>
+        <w:t>turetu</w:t>
+      </w:r>
+      <w:proofErr w:type="spellEnd"/>
+      <w:r>
+        <w:t xml:space="preserve"> </w:t>
+      </w:r>
+      <w:proofErr w:type="spellStart"/>
+      <w:r>
+        <w:t>kreiptis</w:t>
+      </w:r>
+      <w:proofErr w:type="spellEnd"/>
+      <w:r>
+        <w:t xml:space="preserve"> I </w:t>
+      </w:r>
+      <w:proofErr w:type="spellStart"/>
+      <w:r>
+        <w:t>DataAcess</w:t>
+      </w:r>
+      <w:proofErr w:type="spellEnd"/>
+      <w:r>
+        <w:t xml:space="preserve"> </w:t>
+      </w:r>
+      <w:proofErr w:type="spellStart"/>
+      <w:r>
+        <w:t>layeri</w:t>
+      </w:r>
+      <w:proofErr w:type="spellEnd"/>
+      <w:r>
+        <w:t>, Application (Use Cases uz</w:t>
+      </w:r>
+      <w:proofErr w:type="spellStart"/>
+      <w:r>
+        <w:t>vadintas</w:t>
+      </w:r>
+      <w:proofErr w:type="spellEnd"/>
+      <w:r>
+        <w:t xml:space="preserve"> </w:t>
+      </w:r>
+      <w:proofErr w:type="spellStart"/>
+      <w:r>
+        <w:t>apvalioje</w:t>
+      </w:r>
+      <w:proofErr w:type="spellEnd"/>
+      <w:r>
+        <w:t xml:space="preserve"> </w:t>
+      </w:r>
+      <w:proofErr w:type="spellStart"/>
+      <w:proofErr w:type="gramStart"/>
+      <w:r>
+        <w:t>diagramoje</w:t>
+      </w:r>
+      <w:proofErr w:type="spellEnd"/>
+      <w:r>
+        <w:t xml:space="preserve"> )</w:t>
+      </w:r>
+      <w:proofErr w:type="gramEnd"/>
+      <w:r>
+        <w:t xml:space="preserve"> ? </w:t>
+      </w:r>
+      <w:r>
+        <w:br/>
+      </w:r>
+    </w:p>
+  </w:comment>
+</w:comments>
+</file>
+
+<file path=word/commentsExtended.xml><?xml version="1.0" encoding="utf-8"?>
+<w15:commentsEx xmlns:wpc="http://schemas.microsoft.com/office/word/2010/wordprocessingCanvas" xmlns:cx="http://schemas.microsoft.com/office/drawing/2014/chartex" xmlns:cx1="http://schemas.microsoft.com/office/drawing/2015/9/8/chartex" xmlns:cx2="http://schemas.microsoft.com/office/drawing/2015/10/21/chartex" xmlns:cx3="http://schemas.microsoft.com/office/drawing/2016/5/9/chartex" xmlns:cx4="http://schemas.microsoft.com/office/drawing/2016/5/10/chartex" xmlns:cx5="http://schemas.microsoft.com/office/drawing/2016/5/11/chartex" xmlns:cx6="http://schemas.microsoft.com/office/drawing/2016/5/12/chartex" xmlns:cx7="http://schemas.microsoft.com/office/drawing/2016/5/13/chartex" xmlns:cx8="http://schemas.microsoft.com/office/drawing/2016/5/14/chartex" xmlns:mc="http://schemas.openxmlformats.org/markup-compatibility/2006" xmlns:aink="http://schemas.microsoft.com/office/drawing/2016/ink" xmlns:am3d="http://schemas.microsoft.com/office/drawing/2017/model3d" xmlns:o="urn:schemas-microsoft-com:office:office" xmlns:r="http://schemas.openxmlformats.org/officeDocument/2006/relationships" xmlns:m="http://schemas.openxmlformats.org/officeDocument/2006/math" xmlns:v="urn:schemas-microsoft-com:vml" xmlns:wp14="http://schemas.microsoft.com/office/word/2010/wordprocessingDrawing" xmlns:wp="http://schemas.openxmlformats.org/drawingml/2006/wordprocessingDrawing" xmlns:w10="urn:schemas-microsoft-com:office:word" xmlns:w="http://schemas.openxmlformats.org/wordprocessingml/2006/main" xmlns:w14="http://schemas.microsoft.com/office/word/2010/wordml" xmlns:w15="http://schemas.microsoft.com/office/word/2012/wordml" xmlns:w16cex="http://schemas.microsoft.com/office/word/2018/wordml/cex" xmlns:w16cid="http://schemas.microsoft.com/office/word/2016/wordml/cid" xmlns:w16="http://schemas.microsoft.com/office/word/2018/wordml" xmlns:w16sdtdh="http://schemas.microsoft.com/office/word/2020/wordml/sdtdatahash" xmlns:w16se="http://schemas.microsoft.com/office/word/2015/wordml/symex" xmlns:wpg="http://schemas.microsoft.com/office/word/2010/wordprocessingGroup" xmlns:wpi="http://schemas.microsoft.com/office/word/2010/wordprocessingInk" xmlns:wne="http://schemas.microsoft.com/office/word/2006/wordml" xmlns:wps="http://schemas.microsoft.com/office/word/2010/wordprocessingShape" mc:Ignorable="w14 w15 w16se w16cid w16 w16cex w16sdtdh wp14">
+  <w15:commentEx w15:paraId="158C6125" w15:done="0"/>
+  <w15:commentEx w15:paraId="7536B551" w15:done="0"/>
+  <w15:commentEx w15:paraId="396EC628" w15:done="0"/>
+  <w15:commentEx w15:paraId="7A7800B0" w15:done="0"/>
+</w15:commentsEx>
+</file>
+
+<file path=word/commentsExtensible.xml><?xml version="1.0" encoding="utf-8"?>
+<w16cex:commentsExtensible xmlns:wpc="http://schemas.microsoft.com/office/word/2010/wordprocessingCanvas" xmlns:cx="http://schemas.microsoft.com/office/drawing/2014/chartex" xmlns:cx1="http://schemas.microsoft.com/office/drawing/2015/9/8/chartex" xmlns:cx2="http://schemas.microsoft.com/office/drawing/2015/10/21/chartex" xmlns:cx3="http://schemas.microsoft.com/office/drawing/2016/5/9/chartex" xmlns:cx4="http://schemas.microsoft.com/office/drawing/2016/5/10/chartex" xmlns:cx5="http://schemas.microsoft.com/office/drawing/2016/5/11/chartex" xmlns:cx6="http://schemas.microsoft.com/office/drawing/2016/5/12/chartex" xmlns:cx7="http://schemas.microsoft.com/office/drawing/2016/5/13/chartex" xmlns:cx8="http://schemas.microsoft.com/office/drawing/2016/5/14/chartex" xmlns:mc="http://schemas.openxmlformats.org/markup-compatibility/2006" xmlns:aink="http://schemas.microsoft.com/office/drawing/2016/ink" xmlns:am3d="http://schemas.microsoft.com/office/drawing/2017/model3d" xmlns:o="urn:schemas-microsoft-com:office:office" xmlns:r="http://schemas.openxmlformats.org/officeDocument/2006/relationships" xmlns:m="http://schemas.openxmlformats.org/officeDocument/2006/math" xmlns:v="urn:schemas-microsoft-com:vml" xmlns:wp14="http://schemas.microsoft.com/office/word/2010/wordprocessingDrawing" xmlns:wp="http://schemas.openxmlformats.org/drawingml/2006/wordprocessingDrawing" xmlns:w10="urn:schemas-microsoft-com:office:word" xmlns:w="http://schemas.openxmlformats.org/wordprocessingml/2006/main" xmlns:w14="http://schemas.microsoft.com/office/word/2010/wordml" xmlns:w15="http://schemas.microsoft.com/office/word/2012/wordml" xmlns:w16cex="http://schemas.microsoft.com/office/word/2018/wordml/cex" xmlns:w16cid="http://schemas.microsoft.com/office/word/2016/wordml/cid" xmlns:w16="http://schemas.microsoft.com/office/word/2018/wordml" xmlns:w16sdtdh="http://schemas.microsoft.com/office/word/2020/wordml/sdtdatahash" xmlns:w16se="http://schemas.microsoft.com/office/word/2015/wordml/symex" xmlns:wpg="http://schemas.microsoft.com/office/word/2010/wordprocessingGroup" xmlns:wpi="http://schemas.microsoft.com/office/word/2010/wordprocessingInk" xmlns:wne="http://schemas.microsoft.com/office/word/2006/wordml" xmlns:wps="http://schemas.microsoft.com/office/word/2010/wordprocessingShape" mc:Ignorable="w14 w15 w16se w16cid w16 w16cex w16sdtdh wp14">
+  <w16cex:commentExtensible w16cex:durableId="25551EC3" w16cex:dateUtc="2021-12-03T20:54:00Z"/>
+  <w16cex:commentExtensible w16cex:durableId="25551E3D" w16cex:dateUtc="2021-12-03T20:52:00Z"/>
+  <w16cex:commentExtensible w16cex:durableId="25551EF6" w16cex:dateUtc="2021-12-03T20:55:00Z"/>
+  <w16cex:commentExtensible w16cex:durableId="25551F39" w16cex:dateUtc="2021-12-03T20:56:00Z"/>
+</w16cex:commentsExtensible>
+</file>
+
+<file path=word/commentsIds.xml><?xml version="1.0" encoding="utf-8"?>
+<w16cid:commentsIds xmlns:wpc="http://schemas.microsoft.com/office/word/2010/wordprocessingCanvas" xmlns:cx="http://schemas.microsoft.com/office/drawing/2014/chartex" xmlns:cx1="http://schemas.microsoft.com/office/drawing/2015/9/8/chartex" xmlns:cx2="http://schemas.microsoft.com/office/drawing/2015/10/21/chartex" xmlns:cx3="http://schemas.microsoft.com/office/drawing/2016/5/9/chartex" xmlns:cx4="http://schemas.microsoft.com/office/drawing/2016/5/10/chartex" xmlns:cx5="http://schemas.microsoft.com/office/drawing/2016/5/11/chartex" xmlns:cx6="http://schemas.microsoft.com/office/drawing/2016/5/12/chartex" xmlns:cx7="http://schemas.microsoft.com/office/drawing/2016/5/13/chartex" xmlns:cx8="http://schemas.microsoft.com/office/drawing/2016/5/14/chartex" xmlns:mc="http://schemas.openxmlformats.org/markup-compatibility/2006" xmlns:aink="http://schemas.microsoft.com/office/drawing/2016/ink" xmlns:am3d="http://schemas.microsoft.com/office/drawing/2017/model3d" xmlns:o="urn:schemas-microsoft-com:office:office" xmlns:r="http://schemas.openxmlformats.org/officeDocument/2006/relationships" xmlns:m="http://schemas.openxmlformats.org/officeDocument/2006/math" xmlns:v="urn:schemas-microsoft-com:vml" xmlns:wp14="http://schemas.microsoft.com/office/word/2010/wordprocessingDrawing" xmlns:wp="http://schemas.openxmlformats.org/drawingml/2006/wordprocessingDrawing" xmlns:w10="urn:schemas-microsoft-com:office:word" xmlns:w="http://schemas.openxmlformats.org/wordprocessingml/2006/main" xmlns:w14="http://schemas.microsoft.com/office/word/2010/wordml" xmlns:w15="http://schemas.microsoft.com/office/word/2012/wordml" xmlns:w16cex="http://schemas.microsoft.com/office/word/2018/wordml/cex" xmlns:w16cid="http://schemas.microsoft.com/office/word/2016/wordml/cid" xmlns:w16="http://schemas.microsoft.com/office/word/2018/wordml" xmlns:w16sdtdh="http://schemas.microsoft.com/office/word/2020/wordml/sdtdatahash" xmlns:w16se="http://schemas.microsoft.com/office/word/2015/wordml/symex" xmlns:wpg="http://schemas.microsoft.com/office/word/2010/wordprocessingGroup" xmlns:wpi="http://schemas.microsoft.com/office/word/2010/wordprocessingInk" xmlns:wne="http://schemas.microsoft.com/office/word/2006/wordml" xmlns:wps="http://schemas.microsoft.com/office/word/2010/wordprocessingShape" mc:Ignorable="w14 w15 w16se w16cid w16 w16cex w16sdtdh wp14">
+  <w16cid:commentId w16cid:paraId="158C6125" w16cid:durableId="25551EC3"/>
+  <w16cid:commentId w16cid:paraId="7536B551" w16cid:durableId="25551E3D"/>
+  <w16cid:commentId w16cid:paraId="396EC628" w16cid:durableId="25551EF6"/>
+  <w16cid:commentId w16cid:paraId="7A7800B0" w16cid:durableId="25551F39"/>
+</w16cid:commentsIds>
 </file>
 
 <file path=word/numbering.xml><?xml version="1.0" encoding="utf-8"?>
@@ -3575,6 +4760,14 @@
     <w:abstractNumId w:val="2"/>
   </w:num>
 </w:numbering>
+</file>
+
+<file path=word/people.xml><?xml version="1.0" encoding="utf-8"?>
+<w15:people xmlns:wpc="http://schemas.microsoft.com/office/word/2010/wordprocessingCanvas" xmlns:cx="http://schemas.microsoft.com/office/drawing/2014/chartex" xmlns:cx1="http://schemas.microsoft.com/office/drawing/2015/9/8/chartex" xmlns:cx2="http://schemas.microsoft.com/office/drawing/2015/10/21/chartex" xmlns:cx3="http://schemas.microsoft.com/office/drawing/2016/5/9/chartex" xmlns:cx4="http://schemas.microsoft.com/office/drawing/2016/5/10/chartex" xmlns:cx5="http://schemas.microsoft.com/office/drawing/2016/5/11/chartex" xmlns:cx6="http://schemas.microsoft.com/office/drawing/2016/5/12/chartex" xmlns:cx7="http://schemas.microsoft.com/office/drawing/2016/5/13/chartex" xmlns:cx8="http://schemas.microsoft.com/office/drawing/2016/5/14/chartex" xmlns:mc="http://schemas.openxmlformats.org/markup-compatibility/2006" xmlns:aink="http://schemas.microsoft.com/office/drawing/2016/ink" xmlns:am3d="http://schemas.microsoft.com/office/drawing/2017/model3d" xmlns:o="urn:schemas-microsoft-com:office:office" xmlns:r="http://schemas.openxmlformats.org/officeDocument/2006/relationships" xmlns:m="http://schemas.openxmlformats.org/officeDocument/2006/math" xmlns:v="urn:schemas-microsoft-com:vml" xmlns:wp14="http://schemas.microsoft.com/office/word/2010/wordprocessingDrawing" xmlns:wp="http://schemas.openxmlformats.org/drawingml/2006/wordprocessingDrawing" xmlns:w10="urn:schemas-microsoft-com:office:word" xmlns:w="http://schemas.openxmlformats.org/wordprocessingml/2006/main" xmlns:w14="http://schemas.microsoft.com/office/word/2010/wordml" xmlns:w15="http://schemas.microsoft.com/office/word/2012/wordml" xmlns:w16cex="http://schemas.microsoft.com/office/word/2018/wordml/cex" xmlns:w16cid="http://schemas.microsoft.com/office/word/2016/wordml/cid" xmlns:w16="http://schemas.microsoft.com/office/word/2018/wordml" xmlns:w16sdtdh="http://schemas.microsoft.com/office/word/2020/wordml/sdtdatahash" xmlns:w16se="http://schemas.microsoft.com/office/word/2015/wordml/symex" xmlns:wpg="http://schemas.microsoft.com/office/word/2010/wordprocessingGroup" xmlns:wpi="http://schemas.microsoft.com/office/word/2010/wordprocessingInk" xmlns:wne="http://schemas.microsoft.com/office/word/2006/wordml" xmlns:wps="http://schemas.microsoft.com/office/word/2010/wordprocessingShape" mc:Ignorable="w14 w15 w16se w16cid w16 w16cex w16sdtdh wp14">
+  <w15:person w15:author="Rytis">
+    <w15:presenceInfo w15:providerId="None" w15:userId="Rytis"/>
+  </w15:person>
+</w15:people>
 </file>
 
 <file path=word/styles.xml><?xml version="1.0" encoding="utf-8"?>
@@ -4055,6 +5248,74 @@
       <w:shd w:val="clear" w:color="auto" w:fill="E1DFDD"/>
     </w:rPr>
   </w:style>
+  <w:style w:type="character" w:styleId="CommentReference">
+    <w:name w:val="annotation reference"/>
+    <w:basedOn w:val="DefaultParagraphFont"/>
+    <w:uiPriority w:val="99"/>
+    <w:semiHidden/>
+    <w:unhideWhenUsed/>
+    <w:rsid w:val="007A55E9"/>
+    <w:rPr>
+      <w:sz w:val="16"/>
+      <w:szCs w:val="16"/>
+    </w:rPr>
+  </w:style>
+  <w:style w:type="paragraph" w:styleId="CommentText">
+    <w:name w:val="annotation text"/>
+    <w:basedOn w:val="Normal"/>
+    <w:link w:val="CommentTextChar"/>
+    <w:uiPriority w:val="99"/>
+    <w:semiHidden/>
+    <w:unhideWhenUsed/>
+    <w:rsid w:val="007A55E9"/>
+    <w:pPr>
+      <w:spacing w:line="240" w:lineRule="auto"/>
+    </w:pPr>
+    <w:rPr>
+      <w:sz w:val="20"/>
+      <w:szCs w:val="20"/>
+    </w:rPr>
+  </w:style>
+  <w:style w:type="character" w:customStyle="1" w:styleId="CommentTextChar">
+    <w:name w:val="Comment Text Char"/>
+    <w:basedOn w:val="DefaultParagraphFont"/>
+    <w:link w:val="CommentText"/>
+    <w:uiPriority w:val="99"/>
+    <w:semiHidden/>
+    <w:rsid w:val="007A55E9"/>
+    <w:rPr>
+      <w:sz w:val="20"/>
+      <w:szCs w:val="20"/>
+    </w:rPr>
+  </w:style>
+  <w:style w:type="paragraph" w:styleId="CommentSubject">
+    <w:name w:val="annotation subject"/>
+    <w:basedOn w:val="CommentText"/>
+    <w:next w:val="CommentText"/>
+    <w:link w:val="CommentSubjectChar"/>
+    <w:uiPriority w:val="99"/>
+    <w:semiHidden/>
+    <w:unhideWhenUsed/>
+    <w:rsid w:val="007A55E9"/>
+    <w:rPr>
+      <w:b/>
+      <w:bCs/>
+    </w:rPr>
+  </w:style>
+  <w:style w:type="character" w:customStyle="1" w:styleId="CommentSubjectChar">
+    <w:name w:val="Comment Subject Char"/>
+    <w:basedOn w:val="CommentTextChar"/>
+    <w:link w:val="CommentSubject"/>
+    <w:uiPriority w:val="99"/>
+    <w:semiHidden/>
+    <w:rsid w:val="007A55E9"/>
+    <w:rPr>
+      <w:b/>
+      <w:bCs/>
+      <w:sz w:val="20"/>
+      <w:szCs w:val="20"/>
+    </w:rPr>
+  </w:style>
 </w:styles>
 </file>
 

</xml_diff>

<commit_message>
changes from lec comments
</commit_message>
<xml_diff>
--- a/PSP_LW2.docx
+++ b/PSP_LW2.docx
@@ -76,86 +76,40 @@
       </w:r>
     </w:p>
     <w:p>
-      <w:pPr>
-        <w:rPr>
-          <w:sz w:val="24"/>
-          <w:szCs w:val="24"/>
-        </w:rPr>
-      </w:pPr>
-      <w:proofErr w:type="spellStart"/>
-      <w:r>
-        <w:rPr>
-          <w:sz w:val="24"/>
-          <w:szCs w:val="24"/>
-        </w:rPr>
+      <w:proofErr w:type="spellStart"/>
+      <w:r>
         <w:t>Regitra</w:t>
       </w:r>
       <w:proofErr w:type="spellEnd"/>
       <w:r>
-        <w:rPr>
-          <w:sz w:val="24"/>
-          <w:szCs w:val="24"/>
-        </w:rPr>
         <w:t xml:space="preserve"> is a company which provides traffic related services in Lithuania (</w:t>
       </w:r>
       <w:proofErr w:type="spellStart"/>
       <w:r>
-        <w:rPr>
-          <w:sz w:val="24"/>
-          <w:szCs w:val="24"/>
-        </w:rPr>
         <w:t>eg.</w:t>
       </w:r>
       <w:proofErr w:type="spellEnd"/>
       <w:r>
-        <w:rPr>
-          <w:sz w:val="24"/>
-          <w:szCs w:val="24"/>
-        </w:rPr>
         <w:t xml:space="preserve"> Managing driver</w:t>
       </w:r>
       <w:r>
-        <w:rPr>
-          <w:sz w:val="24"/>
-          <w:szCs w:val="24"/>
-        </w:rPr>
         <w:t>’</w:t>
       </w:r>
       <w:r>
-        <w:rPr>
-          <w:sz w:val="24"/>
-          <w:szCs w:val="24"/>
-        </w:rPr>
         <w:t xml:space="preserve">s licenses, vehicles registrations). Its website should help people use some of </w:t>
       </w:r>
       <w:proofErr w:type="spellStart"/>
       <w:r>
-        <w:rPr>
-          <w:sz w:val="24"/>
-          <w:szCs w:val="24"/>
-        </w:rPr>
         <w:t>Regitra’s</w:t>
       </w:r>
       <w:proofErr w:type="spellEnd"/>
       <w:r>
-        <w:rPr>
-          <w:sz w:val="24"/>
-          <w:szCs w:val="24"/>
-        </w:rPr>
         <w:t xml:space="preserve"> services without going to </w:t>
       </w:r>
       <w:r>
-        <w:rPr>
-          <w:sz w:val="24"/>
-          <w:szCs w:val="24"/>
-        </w:rPr>
         <w:t>the</w:t>
       </w:r>
       <w:r>
-        <w:rPr>
-          <w:sz w:val="24"/>
-          <w:szCs w:val="24"/>
-        </w:rPr>
         <w:t xml:space="preserve"> physical location.</w:t>
       </w:r>
     </w:p>
@@ -229,7 +183,13 @@
       </w:r>
       <w:proofErr w:type="gramEnd"/>
       <w:r>
-        <w:t xml:space="preserve"> however foreigners may use it occasionally as well (for example a foreigner can register to a driving exam).</w:t>
+        <w:t xml:space="preserve"> however foreigners may use it occasionally as well (for example a foreigner can register to a driving exam</w:t>
+      </w:r>
+      <w:r>
+        <w:t xml:space="preserve"> and get Lithuanian driving license</w:t>
+      </w:r>
+      <w:r>
+        <w:t>).</w:t>
       </w:r>
     </w:p>
     <w:p>
@@ -284,11 +244,19 @@
           <w:numId w:val="9"/>
         </w:numPr>
       </w:pPr>
+      <w:commentRangeStart w:id="1"/>
       <w:r>
         <w:t>Peek of use will be in the morning (7:00-9:00) and after work hours (17:00-20:00)</w:t>
       </w:r>
       <w:r>
         <w:t>.</w:t>
+      </w:r>
+      <w:commentRangeEnd w:id="1"/>
+      <w:r>
+        <w:rPr>
+          <w:rStyle w:val="CommentReference"/>
+        </w:rPr>
+        <w:commentReference w:id="1"/>
       </w:r>
     </w:p>
     <w:p>
@@ -311,6 +279,7 @@
           <w:numId w:val="9"/>
         </w:numPr>
       </w:pPr>
+      <w:commentRangeStart w:id="2"/>
       <w:r>
         <w:t xml:space="preserve">Most use cases for the system will be used to register/order something, therefore around 80% operations will be </w:t>
       </w:r>
@@ -322,10 +291,31 @@
       <w:r>
         <w:t xml:space="preserve"> operations.</w:t>
       </w:r>
-    </w:p>
-    <w:p>
-      <w:r>
-        <w:t>Law aspects:</w:t>
+      <w:commentRangeEnd w:id="2"/>
+      <w:r>
+        <w:rPr>
+          <w:rStyle w:val="CommentReference"/>
+        </w:rPr>
+        <w:commentReference w:id="2"/>
+      </w:r>
+    </w:p>
+    <w:p>
+      <w:r>
+        <w:t xml:space="preserve">Law </w:t>
+      </w:r>
+      <w:commentRangeStart w:id="3"/>
+      <w:r>
+        <w:t>aspects</w:t>
+      </w:r>
+      <w:commentRangeEnd w:id="3"/>
+      <w:r>
+        <w:rPr>
+          <w:rStyle w:val="CommentReference"/>
+        </w:rPr>
+        <w:commentReference w:id="3"/>
+      </w:r>
+      <w:r>
+        <w:t>:</w:t>
       </w:r>
     </w:p>
     <w:p>
@@ -422,7 +412,7 @@
         </w:rPr>
         <w:t xml:space="preserve">Use </w:t>
       </w:r>
-      <w:commentRangeStart w:id="1"/>
+      <w:commentRangeStart w:id="4"/>
       <w:r>
         <w:rPr>
           <w:sz w:val="36"/>
@@ -430,12 +420,12 @@
         </w:rPr>
         <w:t>Cases</w:t>
       </w:r>
-      <w:commentRangeEnd w:id="1"/>
+      <w:commentRangeEnd w:id="4"/>
       <w:r>
         <w:rPr>
           <w:rStyle w:val="CommentReference"/>
         </w:rPr>
-        <w:commentReference w:id="1"/>
+        <w:commentReference w:id="4"/>
       </w:r>
     </w:p>
     <w:p>
@@ -653,14 +643,11 @@
         <w:jc w:val="center"/>
       </w:pPr>
       <w:r>
-        <w:rPr>
-          <w:noProof/>
-        </w:rPr>
         <w:drawing>
-          <wp:inline distT="0" distB="0" distL="0" distR="0" wp14:anchorId="067A0298" wp14:editId="5E528D6F">
-            <wp:extent cx="4184593" cy="1995054"/>
-            <wp:effectExtent l="0" t="0" r="0" b="0"/>
-            <wp:docPr id="3" name="Picture 3" descr="Diagram&#10;&#10;Description automatically generated"/>
+          <wp:inline distT="0" distB="0" distL="0" distR="0" wp14:anchorId="24E50C3D" wp14:editId="02134792">
+            <wp:extent cx="5029636" cy="3025402"/>
+            <wp:effectExtent l="0" t="0" r="0" b="3810"/>
+            <wp:docPr id="5" name="Picture 5" descr="Diagram&#10;&#10;Description automatically generated"/>
             <wp:cNvGraphicFramePr>
               <a:graphicFrameLocks xmlns:a="http://schemas.openxmlformats.org/drawingml/2006/main" noChangeAspect="1"/>
             </wp:cNvGraphicFramePr>
@@ -668,7 +655,7 @@
               <a:graphicData uri="http://schemas.openxmlformats.org/drawingml/2006/picture">
                 <pic:pic xmlns:pic="http://schemas.openxmlformats.org/drawingml/2006/picture">
                   <pic:nvPicPr>
-                    <pic:cNvPr id="3" name="Picture 3" descr="Diagram&#10;&#10;Description automatically generated"/>
+                    <pic:cNvPr id="5" name="Picture 5" descr="Diagram&#10;&#10;Description automatically generated"/>
                     <pic:cNvPicPr/>
                   </pic:nvPicPr>
                   <pic:blipFill>
@@ -680,7 +667,7 @@
                   <pic:spPr>
                     <a:xfrm>
                       <a:off x="0" y="0"/>
-                      <a:ext cx="4310888" cy="2055267"/>
+                      <a:ext cx="5029636" cy="3025402"/>
                     </a:xfrm>
                     <a:prstGeom prst="rect">
                       <a:avLst/>
@@ -756,6 +743,7 @@
           <w:szCs w:val="36"/>
         </w:rPr>
       </w:pPr>
+      <w:commentRangeStart w:id="5"/>
       <w:r>
         <w:rPr>
           <w:sz w:val="36"/>
@@ -763,6 +751,13 @@
         </w:rPr>
         <w:t>Components</w:t>
       </w:r>
+      <w:commentRangeEnd w:id="5"/>
+      <w:r>
+        <w:rPr>
+          <w:rStyle w:val="CommentReference"/>
+        </w:rPr>
+        <w:commentReference w:id="5"/>
+      </w:r>
     </w:p>
     <w:p>
       <w:r>
@@ -809,7 +804,11 @@
         <w:t>used</w:t>
       </w:r>
       <w:r>
-        <w:t xml:space="preserve"> to communicate with the Database. </w:t>
+        <w:t xml:space="preserve"> to communicate </w:t>
+      </w:r>
+      <w:r>
+        <w:lastRenderedPageBreak/>
+        <w:t xml:space="preserve">with the Database. </w:t>
       </w:r>
       <w:r>
         <w:t>To authenticate users the system is going to use some external identity authenticator. These major components are displayed in Components Figure 1.</w:t>
@@ -823,7 +822,6 @@
         <w:rPr>
           <w:noProof/>
         </w:rPr>
-        <w:lastRenderedPageBreak/>
         <w:drawing>
           <wp:inline distT="0" distB="0" distL="0" distR="0" wp14:anchorId="3085A840" wp14:editId="0DC985A2">
             <wp:extent cx="5514109" cy="2920238"/>
@@ -876,10 +874,7 @@
         <w:fldChar w:fldCharType="begin"/>
       </w:r>
       <w:r>
-        <w:instrText xml:space="preserve"> SEQ Component_Figure </w:instrText>
-      </w:r>
-      <w:r>
-        <w:instrText xml:space="preserve">\* ARABIC </w:instrText>
+        <w:instrText xml:space="preserve"> SEQ Component_Figure \* ARABIC </w:instrText>
       </w:r>
       <w:r>
         <w:fldChar w:fldCharType="separate"/>
@@ -930,38 +925,53 @@
           <w:sz w:val="36"/>
           <w:szCs w:val="36"/>
         </w:rPr>
-        <w:t xml:space="preserve">Displaying page to order driver’s </w:t>
-      </w:r>
-      <w:commentRangeStart w:id="2"/>
-      <w:commentRangeStart w:id="3"/>
-      <w:commentRangeStart w:id="4"/>
+        <w:t xml:space="preserve">Displaying page to order </w:t>
+      </w:r>
+      <w:commentRangeStart w:id="6"/>
       <w:r>
         <w:rPr>
           <w:sz w:val="36"/>
           <w:szCs w:val="36"/>
         </w:rPr>
+        <w:t xml:space="preserve">driver’s </w:t>
+      </w:r>
+      <w:commentRangeStart w:id="7"/>
+      <w:commentRangeStart w:id="8"/>
+      <w:commentRangeStart w:id="9"/>
+      <w:r>
+        <w:rPr>
+          <w:sz w:val="36"/>
+          <w:szCs w:val="36"/>
+        </w:rPr>
         <w:t>license</w:t>
       </w:r>
-      <w:commentRangeEnd w:id="2"/>
+      <w:commentRangeEnd w:id="7"/>
       <w:r>
         <w:rPr>
           <w:rStyle w:val="CommentReference"/>
         </w:rPr>
-        <w:commentReference w:id="2"/>
-      </w:r>
-      <w:commentRangeEnd w:id="3"/>
+        <w:commentReference w:id="7"/>
+      </w:r>
+      <w:commentRangeEnd w:id="8"/>
       <w:r>
         <w:rPr>
           <w:rStyle w:val="CommentReference"/>
         </w:rPr>
-        <w:commentReference w:id="3"/>
-      </w:r>
-      <w:commentRangeEnd w:id="4"/>
+        <w:commentReference w:id="8"/>
+      </w:r>
+      <w:commentRangeEnd w:id="9"/>
       <w:r>
         <w:rPr>
           <w:rStyle w:val="CommentReference"/>
         </w:rPr>
-        <w:commentReference w:id="4"/>
+        <w:commentReference w:id="9"/>
+      </w:r>
+      <w:commentRangeEnd w:id="6"/>
+      <w:r>
+        <w:rPr>
+          <w:rStyle w:val="CommentReference"/>
+        </w:rPr>
+        <w:commentReference w:id="6"/>
       </w:r>
     </w:p>
     <w:p>
@@ -987,11 +997,14 @@
         <w:t xml:space="preserve"> </w:t>
       </w:r>
       <w:r>
+        <w:rPr>
+          <w:noProof/>
+        </w:rPr>
         <w:drawing>
-          <wp:inline distT="0" distB="0" distL="0" distR="0" wp14:anchorId="009F9F43" wp14:editId="0A24E6D9">
-            <wp:extent cx="5943600" cy="2488565"/>
+          <wp:inline distT="0" distB="0" distL="0" distR="0" wp14:anchorId="69E1F8F0" wp14:editId="266A4B36">
+            <wp:extent cx="5943600" cy="2013585"/>
             <wp:effectExtent l="0" t="0" r="0" b="0"/>
-            <wp:docPr id="1" name="Picture 1" descr="A screenshot of a computer&#10;&#10;Description automatically generated with medium confidence"/>
+            <wp:docPr id="1" name="Picture 1" descr="Diagram&#10;&#10;Description automatically generated with medium confidence"/>
             <wp:cNvGraphicFramePr>
               <a:graphicFrameLocks xmlns:a="http://schemas.openxmlformats.org/drawingml/2006/main" noChangeAspect="1"/>
             </wp:cNvGraphicFramePr>
@@ -999,7 +1012,7 @@
               <a:graphicData uri="http://schemas.openxmlformats.org/drawingml/2006/picture">
                 <pic:pic xmlns:pic="http://schemas.openxmlformats.org/drawingml/2006/picture">
                   <pic:nvPicPr>
-                    <pic:cNvPr id="1" name="Picture 1" descr="A screenshot of a computer&#10;&#10;Description automatically generated with medium confidence"/>
+                    <pic:cNvPr id="1" name="Picture 1" descr="Diagram&#10;&#10;Description automatically generated with medium confidence"/>
                     <pic:cNvPicPr/>
                   </pic:nvPicPr>
                   <pic:blipFill>
@@ -1011,7 +1024,7 @@
                   <pic:spPr>
                     <a:xfrm>
                       <a:off x="0" y="0"/>
-                      <a:ext cx="5943600" cy="2488565"/>
+                      <a:ext cx="5943600" cy="2013585"/>
                     </a:xfrm>
                     <a:prstGeom prst="rect">
                       <a:avLst/>
@@ -1345,7 +1358,11 @@
       </w:r>
       <w:proofErr w:type="spellEnd"/>
       <w:r>
-        <w:t xml:space="preserve"> as request body. The endpoint is going to return </w:t>
+        <w:t xml:space="preserve"> as request body. </w:t>
+      </w:r>
+      <w:commentRangeStart w:id="10"/>
+      <w:r>
+        <w:t xml:space="preserve">The endpoint is going to return </w:t>
       </w:r>
       <w:proofErr w:type="spellStart"/>
       <w:r>
@@ -1391,6 +1408,13 @@
       <w:r>
         <w:t xml:space="preserve"> layer. </w:t>
       </w:r>
+      <w:commentRangeEnd w:id="10"/>
+      <w:r>
+        <w:rPr>
+          <w:rStyle w:val="CommentReference"/>
+        </w:rPr>
+        <w:commentReference w:id="10"/>
+      </w:r>
     </w:p>
     <w:p>
       <w:pPr>
@@ -1403,7 +1427,11 @@
         <w:t xml:space="preserve"> </w:t>
       </w:r>
       <w:r>
-        <w:t xml:space="preserve">Application is using </w:t>
+        <w:t xml:space="preserve">Application is </w:t>
+      </w:r>
+      <w:commentRangeStart w:id="11"/>
+      <w:r>
+        <w:t xml:space="preserve">using </w:t>
       </w:r>
       <w:proofErr w:type="spellStart"/>
       <w:r>
@@ -1411,7 +1439,17 @@
       </w:r>
       <w:proofErr w:type="spellEnd"/>
       <w:r>
-        <w:t xml:space="preserve"> layer when some domain logic is need.</w:t>
+        <w:t xml:space="preserve"> layer when some domain logic is need</w:t>
+      </w:r>
+      <w:commentRangeEnd w:id="11"/>
+      <w:r>
+        <w:rPr>
+          <w:rStyle w:val="CommentReference"/>
+        </w:rPr>
+        <w:commentReference w:id="11"/>
+      </w:r>
+      <w:r>
+        <w:t>.</w:t>
       </w:r>
       <w:r>
         <w:t xml:space="preserve"> </w:t>
@@ -1618,6 +1656,9 @@
         <w:t xml:space="preserve"> </w:t>
       </w:r>
       <w:r>
+        <w:rPr>
+          <w:noProof/>
+        </w:rPr>
         <w:drawing>
           <wp:inline distT="0" distB="0" distL="0" distR="0" wp14:anchorId="609413A1" wp14:editId="00D039BF">
             <wp:extent cx="5943600" cy="2583815"/>
@@ -1698,7 +1739,21 @@
     <w:p/>
     <w:p>
       <w:r>
-        <w:t xml:space="preserve">When the user wants to submit and order the UI is going to call POST method in </w:t>
+        <w:t xml:space="preserve">When the user wants to </w:t>
+      </w:r>
+      <w:commentRangeStart w:id="12"/>
+      <w:r>
+        <w:t xml:space="preserve">submit and order </w:t>
+      </w:r>
+      <w:commentRangeEnd w:id="12"/>
+      <w:r>
+        <w:rPr>
+          <w:rStyle w:val="CommentReference"/>
+        </w:rPr>
+        <w:commentReference w:id="12"/>
+      </w:r>
+      <w:r>
+        <w:t xml:space="preserve">the UI is going to call POST method in </w:t>
       </w:r>
       <w:proofErr w:type="spellStart"/>
       <w:r>
@@ -2067,10 +2122,7 @@
         <w:fldChar w:fldCharType="begin"/>
       </w:r>
       <w:r>
-        <w:instrText xml:space="preserve"> SEQ Figu</w:instrText>
-      </w:r>
-      <w:r>
-        <w:instrText xml:space="preserve">re \* ARABIC </w:instrText>
+        <w:instrText xml:space="preserve"> SEQ Figure \* ARABIC </w:instrText>
       </w:r>
       <w:r>
         <w:fldChar w:fldCharType="separate"/>
@@ -2315,10 +2367,7 @@
         <w:ind w:left="1080"/>
       </w:pPr>
       <w:r>
-        <w:t>Deducted</w:t>
-      </w:r>
-      <w:r>
-        <w:t>:</w:t>
+        <w:t>Deducted:</w:t>
       </w:r>
     </w:p>
     <w:p>
@@ -2369,10 +2418,7 @@
       </w:r>
       <w:proofErr w:type="spellEnd"/>
       <w:r>
-        <w:t xml:space="preserve"> already has a pretty accurate number of how many people have driver’s license in Lithuania</w:t>
-      </w:r>
-      <w:r>
-        <w:t xml:space="preserve"> (1.5million) which already takes age into account.</w:t>
+        <w:t xml:space="preserve"> already has a pretty accurate number of how many people have driver’s license in Lithuania (1.5million) which already takes age into account.</w:t>
       </w:r>
     </w:p>
     <w:p>
@@ -2459,10 +2505,7 @@
       </w:pPr>
       <w:r>
         <w:lastRenderedPageBreak/>
-        <w:t>15million</w:t>
-      </w:r>
-      <w:r>
-        <w:t xml:space="preserve"> new drivers every year.</w:t>
+        <w:t>15million new drivers every year.</w:t>
       </w:r>
     </w:p>
     <w:p>
@@ -3139,47 +3182,393 @@
       <w:pPr>
         <w:pStyle w:val="CommentText"/>
       </w:pPr>
+    </w:p>
+  </w:comment>
+  <w:comment w:id="1" w:author="Rytis" w:date="2021-12-15T16:25:00Z" w:initials="R">
+    <w:p>
+      <w:pPr>
+        <w:pStyle w:val="CommentText"/>
+      </w:pPr>
       <w:r>
         <w:rPr>
           <w:rStyle w:val="CommentReference"/>
         </w:rPr>
         <w:annotationRef/>
       </w:r>
-      <w:proofErr w:type="spellStart"/>
-      <w:r>
-        <w:t>Ar</w:t>
-      </w:r>
-      <w:proofErr w:type="spellEnd"/>
-      <w:r>
-        <w:t xml:space="preserve"> </w:t>
-      </w:r>
-      <w:proofErr w:type="spellStart"/>
-      <w:r>
-        <w:t>toks</w:t>
-      </w:r>
-      <w:proofErr w:type="spellEnd"/>
-      <w:r>
-        <w:t xml:space="preserve"> </w:t>
-      </w:r>
-      <w:proofErr w:type="spellStart"/>
-      <w:r>
-        <w:t>trumpas</w:t>
-      </w:r>
-      <w:proofErr w:type="spellEnd"/>
-      <w:r>
-        <w:t xml:space="preserve"> </w:t>
-      </w:r>
-      <w:proofErr w:type="spellStart"/>
-      <w:r>
-        <w:t>kontekstas</w:t>
-      </w:r>
-      <w:proofErr w:type="spellEnd"/>
-      <w:r>
-        <w:t xml:space="preserve"> </w:t>
-      </w:r>
-      <w:proofErr w:type="spellStart"/>
-      <w:r>
-        <w:t>tinka</w:t>
+      <w:r>
+        <w:t>“</w:t>
+      </w:r>
+      <w:r>
+        <w:t xml:space="preserve">Why this assumption? </w:t>
+      </w:r>
+      <w:r>
+        <w:t>“</w:t>
+      </w:r>
+    </w:p>
+    <w:p>
+      <w:pPr>
+        <w:pStyle w:val="CommentText"/>
+      </w:pPr>
+    </w:p>
+  </w:comment>
+  <w:comment w:id="2" w:author="Rytis" w:date="2021-12-15T16:25:00Z" w:initials="R">
+    <w:p>
+      <w:pPr>
+        <w:pStyle w:val="CommentText"/>
+      </w:pPr>
+      <w:r>
+        <w:rPr>
+          <w:rStyle w:val="CommentReference"/>
+        </w:rPr>
+        <w:annotationRef/>
+      </w:r>
+      <w:r>
+        <w:t>“</w:t>
+      </w:r>
+      <w:proofErr w:type="spellStart"/>
+      <w:r>
+        <w:t>Truputį</w:t>
+      </w:r>
+      <w:proofErr w:type="spellEnd"/>
+      <w:r>
+        <w:t xml:space="preserve"> </w:t>
+      </w:r>
+      <w:proofErr w:type="spellStart"/>
+      <w:r>
+        <w:t>nesutikčiau</w:t>
+      </w:r>
+      <w:proofErr w:type="spellEnd"/>
+      <w:r>
+        <w:t xml:space="preserve">, </w:t>
+      </w:r>
+      <w:proofErr w:type="spellStart"/>
+      <w:r>
+        <w:t>nes</w:t>
+      </w:r>
+      <w:proofErr w:type="spellEnd"/>
+      <w:r>
+        <w:t xml:space="preserve"> </w:t>
+      </w:r>
+      <w:proofErr w:type="spellStart"/>
+      <w:r>
+        <w:t>nemažai</w:t>
+      </w:r>
+      <w:proofErr w:type="spellEnd"/>
+      <w:r>
+        <w:t xml:space="preserve"> bus read </w:t>
+      </w:r>
+      <w:proofErr w:type="spellStart"/>
+      <w:r>
+        <w:t>operacijų</w:t>
+      </w:r>
+      <w:proofErr w:type="spellEnd"/>
+      <w:r>
+        <w:t xml:space="preserve"> </w:t>
+      </w:r>
+      <w:proofErr w:type="spellStart"/>
+      <w:r>
+        <w:t>pateikiant</w:t>
+      </w:r>
+      <w:proofErr w:type="spellEnd"/>
+      <w:r>
+        <w:t xml:space="preserve"> </w:t>
+      </w:r>
+      <w:proofErr w:type="spellStart"/>
+      <w:r>
+        <w:t>duomenis</w:t>
+      </w:r>
+      <w:proofErr w:type="spellEnd"/>
+      <w:r>
+        <w:t xml:space="preserve"> </w:t>
+      </w:r>
+      <w:proofErr w:type="spellStart"/>
+      <w:r>
+        <w:t>ir</w:t>
+      </w:r>
+      <w:proofErr w:type="spellEnd"/>
+      <w:r>
+        <w:t xml:space="preserve"> tik </w:t>
+      </w:r>
+      <w:proofErr w:type="spellStart"/>
+      <w:r>
+        <w:t>vienas</w:t>
+      </w:r>
+      <w:proofErr w:type="spellEnd"/>
+      <w:r>
+        <w:t xml:space="preserve"> </w:t>
+      </w:r>
+      <w:proofErr w:type="spellStart"/>
+      <w:r>
+        <w:t>saugojimas</w:t>
+      </w:r>
+      <w:proofErr w:type="spellEnd"/>
+      <w:r>
+        <w:t xml:space="preserve"> po to, kai </w:t>
+      </w:r>
+      <w:proofErr w:type="spellStart"/>
+      <w:r>
+        <w:t>viskas</w:t>
+      </w:r>
+      <w:proofErr w:type="spellEnd"/>
+      <w:r>
+        <w:t xml:space="preserve"> </w:t>
+      </w:r>
+      <w:proofErr w:type="spellStart"/>
+      <w:r>
+        <w:t>užpildyta</w:t>
+      </w:r>
+      <w:proofErr w:type="spellEnd"/>
+      <w:r>
+        <w:t>”</w:t>
+      </w:r>
+    </w:p>
+    <w:p>
+      <w:pPr>
+        <w:pStyle w:val="CommentText"/>
+      </w:pPr>
+    </w:p>
+  </w:comment>
+  <w:comment w:id="3" w:author="Rytis" w:date="2021-12-12T04:08:00Z" w:initials="R">
+    <w:p>
+      <w:pPr>
+        <w:pStyle w:val="CommentText"/>
+      </w:pPr>
+      <w:r>
+        <w:rPr>
+          <w:rStyle w:val="CommentReference"/>
+        </w:rPr>
+        <w:annotationRef/>
+      </w:r>
+    </w:p>
+  </w:comment>
+  <w:comment w:id="4" w:author="Rytis" w:date="2021-12-03T22:55:00Z" w:initials="R">
+    <w:p>
+      <w:pPr>
+        <w:pStyle w:val="CommentText"/>
+      </w:pPr>
+    </w:p>
+  </w:comment>
+  <w:comment w:id="5" w:author="Rytis" w:date="2021-12-15T18:06:00Z" w:initials="R">
+    <w:p>
+      <w:pPr>
+        <w:pStyle w:val="CommentText"/>
+      </w:pPr>
+      <w:r>
+        <w:rPr>
+          <w:rStyle w:val="CommentReference"/>
+        </w:rPr>
+        <w:annotationRef/>
+      </w:r>
+      <w:proofErr w:type="spellStart"/>
+      <w:r>
+        <w:t>Šita</w:t>
+      </w:r>
+      <w:proofErr w:type="spellEnd"/>
+      <w:r>
+        <w:t xml:space="preserve"> </w:t>
+      </w:r>
+      <w:proofErr w:type="spellStart"/>
+      <w:r>
+        <w:t>diagrama</w:t>
+      </w:r>
+      <w:proofErr w:type="spellEnd"/>
+      <w:r>
+        <w:t xml:space="preserve"> </w:t>
+      </w:r>
+      <w:proofErr w:type="spellStart"/>
+      <w:r>
+        <w:t>truputį</w:t>
+      </w:r>
+      <w:proofErr w:type="spellEnd"/>
+      <w:r>
+        <w:t xml:space="preserve"> per </w:t>
+      </w:r>
+      <w:proofErr w:type="spellStart"/>
+      <w:r>
+        <w:t>teoriška</w:t>
+      </w:r>
+      <w:proofErr w:type="spellEnd"/>
+      <w:r>
+        <w:t xml:space="preserve">. </w:t>
+      </w:r>
+      <w:proofErr w:type="spellStart"/>
+      <w:r>
+        <w:t>Nesimato</w:t>
+      </w:r>
+      <w:proofErr w:type="spellEnd"/>
+      <w:r>
+        <w:t xml:space="preserve"> </w:t>
+      </w:r>
+      <w:proofErr w:type="spellStart"/>
+      <w:r>
+        <w:t>kokie</w:t>
+      </w:r>
+      <w:proofErr w:type="spellEnd"/>
+      <w:r>
+        <w:t xml:space="preserve"> entities, </w:t>
+      </w:r>
+      <w:proofErr w:type="spellStart"/>
+      <w:r>
+        <w:t>ar</w:t>
+      </w:r>
+      <w:proofErr w:type="spellEnd"/>
+      <w:r>
+        <w:t xml:space="preserve"> </w:t>
+      </w:r>
+      <w:proofErr w:type="spellStart"/>
+      <w:r>
+        <w:t>moduliai</w:t>
+      </w:r>
+      <w:proofErr w:type="spellEnd"/>
+      <w:r>
+        <w:t xml:space="preserve"> </w:t>
+      </w:r>
+      <w:proofErr w:type="spellStart"/>
+      <w:r>
+        <w:t>kiekviename</w:t>
+      </w:r>
+      <w:proofErr w:type="spellEnd"/>
+      <w:r>
+        <w:t xml:space="preserve"> </w:t>
+      </w:r>
+      <w:proofErr w:type="spellStart"/>
+      <w:r>
+        <w:t>komponente</w:t>
+      </w:r>
+      <w:proofErr w:type="spellEnd"/>
+    </w:p>
+    <w:p>
+      <w:pPr>
+        <w:pStyle w:val="CommentText"/>
+      </w:pPr>
+    </w:p>
+  </w:comment>
+  <w:comment w:id="7" w:author="Rytis" w:date="2021-12-03T22:56:00Z" w:initials="R">
+    <w:p>
+      <w:pPr>
+        <w:pStyle w:val="CommentText"/>
+      </w:pPr>
+      <w:r>
+        <w:br/>
+      </w:r>
+    </w:p>
+  </w:comment>
+  <w:comment w:id="8" w:author="Rytis" w:date="2021-12-11T16:29:00Z" w:initials="R">
+    <w:p>
+      <w:pPr>
+        <w:pStyle w:val="CommentText"/>
+      </w:pPr>
+      <w:r>
+        <w:rPr>
+          <w:rStyle w:val="CommentReference"/>
+        </w:rPr>
+        <w:annotationRef/>
+      </w:r>
+    </w:p>
+  </w:comment>
+  <w:comment w:id="9" w:author="Rytis" w:date="2021-12-11T16:30:00Z" w:initials="R">
+    <w:p>
+      <w:pPr>
+        <w:pStyle w:val="CommentText"/>
+      </w:pPr>
+      <w:r>
+        <w:rPr>
+          <w:rStyle w:val="CommentReference"/>
+        </w:rPr>
+        <w:annotationRef/>
+      </w:r>
+    </w:p>
+  </w:comment>
+  <w:comment w:id="6" w:author="Rytis" w:date="2021-12-15T18:06:00Z" w:initials="R">
+    <w:p>
+      <w:pPr>
+        <w:pStyle w:val="CommentText"/>
+      </w:pPr>
+    </w:p>
+    <w:p>
+      <w:pPr>
+        <w:pStyle w:val="CommentText"/>
+      </w:pPr>
+    </w:p>
+  </w:comment>
+  <w:comment w:id="10" w:author="Rytis" w:date="2021-12-15T18:06:00Z" w:initials="R">
+    <w:p>
+      <w:pPr>
+        <w:pStyle w:val="CommentText"/>
+      </w:pPr>
+      <w:r>
+        <w:rPr>
+          <w:rStyle w:val="CommentReference"/>
+        </w:rPr>
+        <w:annotationRef/>
+      </w:r>
+      <w:proofErr w:type="spellStart"/>
+      <w:r>
+        <w:t>Šita</w:t>
+      </w:r>
+      <w:proofErr w:type="spellEnd"/>
+      <w:r>
+        <w:t xml:space="preserve"> </w:t>
+      </w:r>
+      <w:proofErr w:type="spellStart"/>
+      <w:r>
+        <w:t>vieta</w:t>
+      </w:r>
+      <w:proofErr w:type="spellEnd"/>
+      <w:r>
+        <w:t xml:space="preserve"> man </w:t>
+      </w:r>
+      <w:proofErr w:type="spellStart"/>
+      <w:r>
+        <w:t>trūputį</w:t>
+      </w:r>
+      <w:proofErr w:type="spellEnd"/>
+      <w:r>
+        <w:t xml:space="preserve"> </w:t>
+      </w:r>
+      <w:proofErr w:type="spellStart"/>
+      <w:r>
+        <w:t>neaiški</w:t>
+      </w:r>
+      <w:proofErr w:type="spellEnd"/>
+      <w:r>
+        <w:t xml:space="preserve">. </w:t>
+      </w:r>
+      <w:proofErr w:type="spellStart"/>
+      <w:r>
+        <w:t>Ką</w:t>
+      </w:r>
+      <w:proofErr w:type="spellEnd"/>
+      <w:r>
+        <w:t xml:space="preserve"> </w:t>
+      </w:r>
+      <w:proofErr w:type="spellStart"/>
+      <w:r>
+        <w:t>gauna</w:t>
+      </w:r>
+      <w:proofErr w:type="spellEnd"/>
+      <w:r>
+        <w:t xml:space="preserve"> </w:t>
+      </w:r>
+      <w:proofErr w:type="spellStart"/>
+      <w:r>
+        <w:t>UserController</w:t>
+      </w:r>
+      <w:proofErr w:type="spellEnd"/>
+      <w:r>
+        <w:t xml:space="preserve"> </w:t>
+      </w:r>
+      <w:proofErr w:type="spellStart"/>
+      <w:r>
+        <w:t>iš</w:t>
+      </w:r>
+      <w:proofErr w:type="spellEnd"/>
+      <w:r>
+        <w:t xml:space="preserve"> </w:t>
+      </w:r>
+      <w:proofErr w:type="spellStart"/>
+      <w:r>
+        <w:t>BusinessLogic</w:t>
       </w:r>
       <w:proofErr w:type="spellEnd"/>
       <w:r>
@@ -3187,11 +3576,204 @@
       </w:r>
       <w:proofErr w:type="spellStart"/>
       <w:r>
-        <w:t>Jeigu</w:t>
-      </w:r>
-      <w:proofErr w:type="spellEnd"/>
-      <w:r>
-        <w:t xml:space="preserve"> ne </w:t>
+        <w:t>iš</w:t>
+      </w:r>
+      <w:proofErr w:type="spellEnd"/>
+      <w:r>
+        <w:t xml:space="preserve"> </w:t>
+      </w:r>
+      <w:proofErr w:type="spellStart"/>
+      <w:r>
+        <w:t>kur</w:t>
+      </w:r>
+      <w:proofErr w:type="spellEnd"/>
+      <w:r>
+        <w:t xml:space="preserve"> </w:t>
+      </w:r>
+      <w:proofErr w:type="spellStart"/>
+      <w:r>
+        <w:t>BusinessLogic</w:t>
+      </w:r>
+      <w:proofErr w:type="spellEnd"/>
+      <w:r>
+        <w:t xml:space="preserve"> </w:t>
+      </w:r>
+      <w:proofErr w:type="spellStart"/>
+      <w:r>
+        <w:t>turės</w:t>
+      </w:r>
+      <w:proofErr w:type="spellEnd"/>
+      <w:r>
+        <w:t xml:space="preserve"> </w:t>
+      </w:r>
+      <w:proofErr w:type="spellStart"/>
+      <w:r>
+        <w:t>personEntity</w:t>
+      </w:r>
+      <w:proofErr w:type="spellEnd"/>
+    </w:p>
+    <w:p>
+      <w:pPr>
+        <w:pStyle w:val="CommentText"/>
+      </w:pPr>
+    </w:p>
+  </w:comment>
+  <w:comment w:id="11" w:author="Rytis" w:date="2021-12-15T18:06:00Z" w:initials="R">
+    <w:p>
+      <w:pPr>
+        <w:pStyle w:val="CommentText"/>
+      </w:pPr>
+      <w:r>
+        <w:rPr>
+          <w:rStyle w:val="CommentReference"/>
+        </w:rPr>
+        <w:annotationRef/>
+      </w:r>
+      <w:proofErr w:type="spellStart"/>
+      <w:r>
+        <w:t>Čia</w:t>
+      </w:r>
+      <w:proofErr w:type="spellEnd"/>
+      <w:r>
+        <w:t xml:space="preserve"> </w:t>
+      </w:r>
+      <w:proofErr w:type="spellStart"/>
+      <w:r>
+        <w:t>jau</w:t>
+      </w:r>
+      <w:proofErr w:type="spellEnd"/>
+      <w:r>
+        <w:t xml:space="preserve"> </w:t>
+      </w:r>
+      <w:proofErr w:type="spellStart"/>
+      <w:r>
+        <w:t>norisi</w:t>
+      </w:r>
+      <w:proofErr w:type="spellEnd"/>
+      <w:r>
+        <w:t xml:space="preserve"> </w:t>
+      </w:r>
+      <w:proofErr w:type="spellStart"/>
+      <w:r>
+        <w:t>konkretumo</w:t>
+      </w:r>
+      <w:proofErr w:type="spellEnd"/>
+      <w:r>
+        <w:t xml:space="preserve">, </w:t>
+      </w:r>
+      <w:proofErr w:type="spellStart"/>
+      <w:r>
+        <w:t>ką</w:t>
+      </w:r>
+      <w:proofErr w:type="spellEnd"/>
+      <w:r>
+        <w:t xml:space="preserve"> </w:t>
+      </w:r>
+      <w:proofErr w:type="spellStart"/>
+      <w:r>
+        <w:t>sistemą</w:t>
+      </w:r>
+      <w:proofErr w:type="spellEnd"/>
+      <w:r>
+        <w:t xml:space="preserve"> </w:t>
+      </w:r>
+      <w:proofErr w:type="spellStart"/>
+      <w:r>
+        <w:t>tikrins</w:t>
+      </w:r>
+      <w:proofErr w:type="spellEnd"/>
+      <w:r>
+        <w:t xml:space="preserve"> </w:t>
+      </w:r>
+      <w:proofErr w:type="spellStart"/>
+      <w:r>
+        <w:t>ar</w:t>
+      </w:r>
+      <w:proofErr w:type="spellEnd"/>
+      <w:r>
+        <w:t xml:space="preserve"> </w:t>
+      </w:r>
+      <w:proofErr w:type="spellStart"/>
+      <w:r>
+        <w:t>skaičuos</w:t>
+      </w:r>
+      <w:proofErr w:type="spellEnd"/>
+    </w:p>
+  </w:comment>
+  <w:comment w:id="12" w:author="Rytis" w:date="2021-12-15T18:05:00Z" w:initials="R">
+    <w:p>
+      <w:pPr>
+        <w:pStyle w:val="CommentText"/>
+      </w:pPr>
+      <w:r>
+        <w:rPr>
+          <w:rStyle w:val="CommentReference"/>
+        </w:rPr>
+        <w:annotationRef/>
+      </w:r>
+      <w:proofErr w:type="spellStart"/>
+      <w:r>
+        <w:t>Šitame</w:t>
+      </w:r>
+      <w:proofErr w:type="spellEnd"/>
+      <w:r>
+        <w:t xml:space="preserve"> </w:t>
+      </w:r>
+      <w:proofErr w:type="spellStart"/>
+      <w:r>
+        <w:t>keise</w:t>
+      </w:r>
+      <w:proofErr w:type="spellEnd"/>
+      <w:r>
+        <w:t xml:space="preserve"> man </w:t>
+      </w:r>
+      <w:proofErr w:type="spellStart"/>
+      <w:r>
+        <w:t>trūksta</w:t>
+      </w:r>
+      <w:proofErr w:type="spellEnd"/>
+      <w:r>
+        <w:t xml:space="preserve"> </w:t>
+      </w:r>
+      <w:proofErr w:type="spellStart"/>
+      <w:r>
+        <w:t>darbo</w:t>
+      </w:r>
+      <w:proofErr w:type="spellEnd"/>
+      <w:r>
+        <w:t xml:space="preserve"> </w:t>
+      </w:r>
+      <w:proofErr w:type="spellStart"/>
+      <w:r>
+        <w:t>su</w:t>
+      </w:r>
+      <w:proofErr w:type="spellEnd"/>
+      <w:r>
+        <w:t xml:space="preserve"> </w:t>
+      </w:r>
+      <w:proofErr w:type="spellStart"/>
+      <w:r>
+        <w:t>išoriniais</w:t>
+      </w:r>
+      <w:proofErr w:type="spellEnd"/>
+      <w:r>
+        <w:t xml:space="preserve"> </w:t>
+      </w:r>
+      <w:proofErr w:type="spellStart"/>
+      <w:r>
+        <w:t>dokumentais</w:t>
+      </w:r>
+      <w:proofErr w:type="spellEnd"/>
+      <w:r>
+        <w:t xml:space="preserve">, </w:t>
+      </w:r>
+      <w:proofErr w:type="spellStart"/>
+      <w:r>
+        <w:t>tokiais</w:t>
+      </w:r>
+      <w:proofErr w:type="spellEnd"/>
+      <w:r>
+        <w:t xml:space="preserve"> </w:t>
       </w:r>
       <w:proofErr w:type="spellStart"/>
       <w:r>
@@ -3203,39 +3785,15 @@
       </w:r>
       <w:proofErr w:type="spellStart"/>
       <w:r>
-        <w:t>dar</w:t>
-      </w:r>
-      <w:proofErr w:type="spellEnd"/>
-      <w:r>
-        <w:t xml:space="preserve"> </w:t>
-      </w:r>
-      <w:proofErr w:type="spellStart"/>
-      <w:r>
-        <w:t>galimetu</w:t>
-      </w:r>
-      <w:proofErr w:type="spellEnd"/>
-      <w:r>
-        <w:t xml:space="preserve"> </w:t>
-      </w:r>
-      <w:proofErr w:type="spellStart"/>
-      <w:r>
-        <w:t>isiplesti</w:t>
-      </w:r>
-      <w:proofErr w:type="spellEnd"/>
-      <w:r>
-        <w:t xml:space="preserve">, </w:t>
-      </w:r>
-      <w:proofErr w:type="spellStart"/>
-      <w:r>
-        <w:t>nes</w:t>
-      </w:r>
-      <w:proofErr w:type="spellEnd"/>
-      <w:r>
-        <w:t xml:space="preserve"> </w:t>
-      </w:r>
-      <w:proofErr w:type="spellStart"/>
-      <w:r>
-        <w:t>kaip</w:t>
+        <w:t>medicininė</w:t>
+      </w:r>
+      <w:proofErr w:type="spellEnd"/>
+      <w:r>
+        <w:t xml:space="preserve"> </w:t>
+      </w:r>
+      <w:proofErr w:type="spellStart"/>
+      <w:r>
+        <w:t>pažyma</w:t>
       </w:r>
       <w:proofErr w:type="spellEnd"/>
       <w:r>
@@ -3251,418 +3809,89 @@
       </w:r>
       <w:proofErr w:type="spellStart"/>
       <w:r>
-        <w:t>parasiau</w:t>
-      </w:r>
-      <w:proofErr w:type="spellEnd"/>
-      <w:r>
-        <w:t xml:space="preserve"> </w:t>
-      </w:r>
-      <w:proofErr w:type="spellStart"/>
-      <w:r>
-        <w:t>visus</w:t>
-      </w:r>
-      <w:proofErr w:type="spellEnd"/>
-      <w:r>
-        <w:t xml:space="preserve"> </w:t>
-      </w:r>
-      <w:proofErr w:type="spellStart"/>
-      <w:r>
-        <w:t>dalykus</w:t>
-      </w:r>
-      <w:proofErr w:type="spellEnd"/>
-      <w:r>
-        <w:t xml:space="preserve"> I </w:t>
-      </w:r>
-      <w:proofErr w:type="spellStart"/>
-      <w:r>
-        <w:t>kuriuos</w:t>
-      </w:r>
-      <w:proofErr w:type="spellEnd"/>
-      <w:r>
-        <w:t xml:space="preserve"> </w:t>
-      </w:r>
-      <w:proofErr w:type="spellStart"/>
-      <w:r>
-        <w:t>reikes</w:t>
-      </w:r>
-      <w:proofErr w:type="spellEnd"/>
-      <w:r>
-        <w:t xml:space="preserve"> </w:t>
-      </w:r>
-      <w:proofErr w:type="spellStart"/>
-      <w:r>
-        <w:t>apkreipti</w:t>
-      </w:r>
-      <w:proofErr w:type="spellEnd"/>
-      <w:r>
-        <w:t xml:space="preserve"> </w:t>
-      </w:r>
-      <w:proofErr w:type="spellStart"/>
-      <w:r>
-        <w:t>demesi</w:t>
-      </w:r>
-      <w:proofErr w:type="spellEnd"/>
-      <w:r>
-        <w:t xml:space="preserve"> </w:t>
-      </w:r>
-      <w:proofErr w:type="spellStart"/>
-      <w:r>
-        <w:t>projektuojant</w:t>
-      </w:r>
-      <w:proofErr w:type="spellEnd"/>
-      <w:r>
-        <w:t xml:space="preserve"> </w:t>
-      </w:r>
-      <w:proofErr w:type="spellStart"/>
-      <w:r>
-        <w:t>sistema</w:t>
-      </w:r>
-      <w:proofErr w:type="spellEnd"/>
-    </w:p>
-  </w:comment>
-  <w:comment w:id="1" w:author="Rytis" w:date="2021-12-03T22:55:00Z" w:initials="R">
+        <w:t>mokyklos</w:t>
+      </w:r>
+      <w:proofErr w:type="spellEnd"/>
+      <w:r>
+        <w:t xml:space="preserve"> </w:t>
+      </w:r>
+      <w:proofErr w:type="spellStart"/>
+      <w:r>
+        <w:t>išlaikytas</w:t>
+      </w:r>
+      <w:proofErr w:type="spellEnd"/>
+      <w:r>
+        <w:t xml:space="preserve"> </w:t>
+      </w:r>
+      <w:proofErr w:type="spellStart"/>
+      <w:r>
+        <w:t>egzaminas</w:t>
+      </w:r>
+      <w:proofErr w:type="spellEnd"/>
+      <w:r>
+        <w:t xml:space="preserve">. Dar </w:t>
+      </w:r>
+      <w:proofErr w:type="spellStart"/>
+      <w:r>
+        <w:t>galima</w:t>
+      </w:r>
+      <w:proofErr w:type="spellEnd"/>
+      <w:r>
+        <w:t xml:space="preserve"> </w:t>
+      </w:r>
+      <w:proofErr w:type="spellStart"/>
+      <w:r>
+        <w:t>tikrinti</w:t>
+      </w:r>
+      <w:proofErr w:type="spellEnd"/>
+      <w:r>
+        <w:t xml:space="preserve"> </w:t>
+      </w:r>
+      <w:proofErr w:type="spellStart"/>
+      <w:r>
+        <w:t>jei</w:t>
+      </w:r>
+      <w:proofErr w:type="spellEnd"/>
+      <w:r>
+        <w:t xml:space="preserve"> </w:t>
+      </w:r>
+      <w:proofErr w:type="spellStart"/>
+      <w:r>
+        <w:t>naujas</w:t>
+      </w:r>
+      <w:proofErr w:type="spellEnd"/>
+      <w:r>
+        <w:t xml:space="preserve"> </w:t>
+      </w:r>
+      <w:proofErr w:type="spellStart"/>
+      <w:r>
+        <w:t>vairuotojas</w:t>
+      </w:r>
+      <w:proofErr w:type="spellEnd"/>
+      <w:r>
+        <w:t xml:space="preserve"> </w:t>
+      </w:r>
+      <w:proofErr w:type="spellStart"/>
+      <w:r>
+        <w:t>nepadarė</w:t>
+      </w:r>
+      <w:proofErr w:type="spellEnd"/>
+      <w:r>
+        <w:t xml:space="preserve"> </w:t>
+      </w:r>
+      <w:proofErr w:type="spellStart"/>
+      <w:r>
+        <w:t>pažeidimų</w:t>
+      </w:r>
+      <w:proofErr w:type="spellEnd"/>
+      <w:r>
+        <w:t>.</w:t>
+      </w:r>
+    </w:p>
     <w:p>
       <w:pPr>
         <w:pStyle w:val="CommentText"/>
       </w:pPr>
-      <w:r>
-        <w:rPr>
-          <w:rStyle w:val="CommentReference"/>
-        </w:rPr>
-        <w:annotationRef/>
-      </w:r>
-      <w:proofErr w:type="spellStart"/>
-      <w:r>
-        <w:t>Ar</w:t>
-      </w:r>
-      <w:proofErr w:type="spellEnd"/>
-      <w:r>
-        <w:t xml:space="preserve"> Use case </w:t>
-      </w:r>
-      <w:proofErr w:type="spellStart"/>
-      <w:r>
-        <w:t>dali</w:t>
-      </w:r>
-      <w:proofErr w:type="spellEnd"/>
-      <w:r>
-        <w:t xml:space="preserve"> </w:t>
-      </w:r>
-      <w:proofErr w:type="spellStart"/>
-      <w:r>
-        <w:t>reikia</w:t>
-      </w:r>
-      <w:proofErr w:type="spellEnd"/>
-      <w:r>
-        <w:t xml:space="preserve"> </w:t>
-      </w:r>
-      <w:proofErr w:type="spellStart"/>
-      <w:r>
-        <w:t>kazkokiu</w:t>
-      </w:r>
-      <w:proofErr w:type="spellEnd"/>
-      <w:r>
-        <w:t xml:space="preserve"> user stories, </w:t>
-      </w:r>
-      <w:proofErr w:type="spellStart"/>
-      <w:r>
-        <w:t>ar</w:t>
-      </w:r>
-      <w:proofErr w:type="spellEnd"/>
-      <w:r>
-        <w:t xml:space="preserve"> </w:t>
-      </w:r>
-      <w:proofErr w:type="spellStart"/>
-      <w:r>
-        <w:t>dar</w:t>
-      </w:r>
-      <w:proofErr w:type="spellEnd"/>
-      <w:r>
-        <w:t xml:space="preserve"> </w:t>
-      </w:r>
-      <w:proofErr w:type="spellStart"/>
-      <w:r>
-        <w:t>kazkaip</w:t>
-      </w:r>
-      <w:proofErr w:type="spellEnd"/>
-      <w:r>
-        <w:t xml:space="preserve"> </w:t>
-      </w:r>
-      <w:proofErr w:type="spellStart"/>
-      <w:proofErr w:type="gramStart"/>
-      <w:r>
-        <w:t>issiplesti</w:t>
-      </w:r>
-      <w:proofErr w:type="spellEnd"/>
-      <w:r>
-        <w:t xml:space="preserve"> ?</w:t>
-      </w:r>
-      <w:proofErr w:type="gramEnd"/>
-      <w:r>
-        <w:t xml:space="preserve"> </w:t>
-      </w:r>
-      <w:proofErr w:type="gramStart"/>
-      <w:r>
-        <w:t>Man</w:t>
-      </w:r>
-      <w:proofErr w:type="gramEnd"/>
-      <w:r>
-        <w:t xml:space="preserve"> </w:t>
-      </w:r>
-      <w:proofErr w:type="spellStart"/>
-      <w:r>
-        <w:t>atrodo</w:t>
-      </w:r>
-      <w:proofErr w:type="spellEnd"/>
-      <w:r>
-        <w:t xml:space="preserve"> </w:t>
-      </w:r>
-      <w:proofErr w:type="spellStart"/>
-      <w:r>
-        <w:t>kad</w:t>
-      </w:r>
-      <w:proofErr w:type="spellEnd"/>
-      <w:r>
-        <w:t xml:space="preserve"> </w:t>
-      </w:r>
-      <w:proofErr w:type="spellStart"/>
-      <w:r>
-        <w:t>sie</w:t>
-      </w:r>
-      <w:proofErr w:type="spellEnd"/>
-      <w:r>
-        <w:t xml:space="preserve"> use </w:t>
-      </w:r>
-      <w:proofErr w:type="spellStart"/>
-      <w:r>
-        <w:t>case’ai</w:t>
-      </w:r>
-      <w:proofErr w:type="spellEnd"/>
-      <w:r>
-        <w:t xml:space="preserve"> </w:t>
-      </w:r>
-      <w:proofErr w:type="spellStart"/>
-      <w:r>
-        <w:t>yra</w:t>
-      </w:r>
-      <w:proofErr w:type="spellEnd"/>
-      <w:r>
-        <w:t xml:space="preserve"> </w:t>
-      </w:r>
-      <w:proofErr w:type="spellStart"/>
-      <w:r>
-        <w:t>ir</w:t>
-      </w:r>
-      <w:proofErr w:type="spellEnd"/>
-      <w:r>
-        <w:t xml:space="preserve"> </w:t>
-      </w:r>
-      <w:proofErr w:type="spellStart"/>
-      <w:r>
-        <w:t>taip</w:t>
-      </w:r>
-      <w:proofErr w:type="spellEnd"/>
-      <w:r>
-        <w:t xml:space="preserve"> </w:t>
-      </w:r>
-      <w:proofErr w:type="spellStart"/>
-      <w:r>
-        <w:t>lengvai</w:t>
-      </w:r>
-      <w:proofErr w:type="spellEnd"/>
-      <w:r>
-        <w:t xml:space="preserve"> </w:t>
-      </w:r>
-      <w:proofErr w:type="spellStart"/>
-      <w:r>
-        <w:t>suprantami</w:t>
-      </w:r>
-      <w:proofErr w:type="spellEnd"/>
-      <w:r>
-        <w:t xml:space="preserve"> </w:t>
-      </w:r>
-      <w:proofErr w:type="spellStart"/>
-      <w:r>
-        <w:t>ir</w:t>
-      </w:r>
-      <w:proofErr w:type="spellEnd"/>
-      <w:r>
-        <w:t xml:space="preserve"> user stories tik </w:t>
-      </w:r>
-      <w:proofErr w:type="spellStart"/>
-      <w:r>
-        <w:t>duotu</w:t>
-      </w:r>
-      <w:proofErr w:type="spellEnd"/>
-      <w:r>
-        <w:t xml:space="preserve"> </w:t>
-      </w:r>
-      <w:proofErr w:type="spellStart"/>
-      <w:r>
-        <w:t>nereikalingo</w:t>
-      </w:r>
-      <w:proofErr w:type="spellEnd"/>
-      <w:r>
-        <w:t xml:space="preserve"> </w:t>
-      </w:r>
-      <w:proofErr w:type="spellStart"/>
-      <w:r>
-        <w:t>skaitymo</w:t>
-      </w:r>
-      <w:proofErr w:type="spellEnd"/>
-      <w:r>
-        <w:t>.</w:t>
-      </w:r>
-      <w:r>
-        <w:t xml:space="preserve"> </w:t>
-      </w:r>
-    </w:p>
-  </w:comment>
-  <w:comment w:id="2" w:author="Rytis" w:date="2021-12-03T22:56:00Z" w:initials="R">
-    <w:p>
-      <w:pPr>
-        <w:pStyle w:val="CommentText"/>
-      </w:pPr>
-      <w:proofErr w:type="spellStart"/>
-      <w:r>
-        <w:t>Ar</w:t>
-      </w:r>
-      <w:proofErr w:type="spellEnd"/>
-      <w:r>
-        <w:t xml:space="preserve"> </w:t>
-      </w:r>
-      <w:proofErr w:type="spellStart"/>
-      <w:r>
-        <w:t>uztenka</w:t>
-      </w:r>
-      <w:proofErr w:type="spellEnd"/>
-      <w:r>
-        <w:t xml:space="preserve"> </w:t>
-      </w:r>
-      <w:proofErr w:type="spellStart"/>
-      <w:r>
-        <w:t>pavaizduoti</w:t>
-      </w:r>
-      <w:proofErr w:type="spellEnd"/>
-      <w:r>
-        <w:t xml:space="preserve"> </w:t>
-      </w:r>
-      <w:proofErr w:type="spellStart"/>
-      <w:r>
-        <w:t>kaip</w:t>
-      </w:r>
-      <w:proofErr w:type="spellEnd"/>
-      <w:r>
-        <w:t xml:space="preserve"> </w:t>
-      </w:r>
-      <w:proofErr w:type="spellStart"/>
-      <w:r>
-        <w:t>komunikuoja</w:t>
-      </w:r>
-      <w:proofErr w:type="spellEnd"/>
-      <w:r>
-        <w:t xml:space="preserve"> </w:t>
-      </w:r>
-      <w:proofErr w:type="spellStart"/>
-      <w:r>
-        <w:t>layeriai</w:t>
-      </w:r>
-      <w:proofErr w:type="spellEnd"/>
-      <w:r>
-        <w:t xml:space="preserve"> tik Order license use case </w:t>
-      </w:r>
-      <w:proofErr w:type="spellStart"/>
-      <w:r>
-        <w:t>ar</w:t>
-      </w:r>
-      <w:proofErr w:type="spellEnd"/>
-      <w:r>
-        <w:t xml:space="preserve"> </w:t>
-      </w:r>
-      <w:proofErr w:type="spellStart"/>
-      <w:r>
-        <w:t>reikia</w:t>
-      </w:r>
-      <w:proofErr w:type="spellEnd"/>
-      <w:r>
-        <w:t xml:space="preserve"> ta </w:t>
-      </w:r>
-      <w:proofErr w:type="spellStart"/>
-      <w:r>
-        <w:t>pati</w:t>
-      </w:r>
-      <w:proofErr w:type="spellEnd"/>
-      <w:r>
-        <w:t xml:space="preserve"> </w:t>
-      </w:r>
-      <w:proofErr w:type="spellStart"/>
-      <w:r>
-        <w:t>daryti</w:t>
-      </w:r>
-      <w:proofErr w:type="spellEnd"/>
-      <w:r>
-        <w:t xml:space="preserve"> </w:t>
-      </w:r>
-      <w:proofErr w:type="spellStart"/>
-      <w:r>
-        <w:t>ir</w:t>
-      </w:r>
-      <w:proofErr w:type="spellEnd"/>
-      <w:r>
-        <w:t xml:space="preserve"> </w:t>
-      </w:r>
-      <w:proofErr w:type="spellStart"/>
-      <w:r>
-        <w:t>su</w:t>
-      </w:r>
-      <w:proofErr w:type="spellEnd"/>
-      <w:r>
-        <w:t xml:space="preserve"> </w:t>
-      </w:r>
-      <w:proofErr w:type="spellStart"/>
-      <w:r>
-        <w:t>kitais</w:t>
-      </w:r>
-      <w:proofErr w:type="spellEnd"/>
-      <w:r>
-        <w:t xml:space="preserve"> use </w:t>
-      </w:r>
-      <w:proofErr w:type="spellStart"/>
-      <w:r>
-        <w:t>case’ais</w:t>
-      </w:r>
-      <w:proofErr w:type="spellEnd"/>
-      <w:r>
-        <w:t>?</w:t>
-      </w:r>
-      <w:r>
-        <w:br/>
-      </w:r>
-    </w:p>
-  </w:comment>
-  <w:comment w:id="3" w:author="Rytis" w:date="2021-12-11T16:29:00Z" w:initials="R">
-    <w:p>
-      <w:pPr>
-        <w:pStyle w:val="CommentText"/>
-      </w:pPr>
-      <w:r>
-        <w:rPr>
-          <w:rStyle w:val="CommentReference"/>
-        </w:rPr>
-        <w:annotationRef/>
-      </w:r>
-    </w:p>
-  </w:comment>
-  <w:comment w:id="4" w:author="Rytis" w:date="2021-12-11T16:30:00Z" w:initials="R">
-    <w:p>
-      <w:pPr>
-        <w:pStyle w:val="CommentText"/>
-      </w:pPr>
-      <w:r>
-        <w:rPr>
-          <w:rStyle w:val="CommentReference"/>
-        </w:rPr>
-        <w:annotationRef/>
-      </w:r>
     </w:p>
   </w:comment>
 </w:comments>
@@ -3671,30 +3900,54 @@
 <file path=word/commentsExtended.xml><?xml version="1.0" encoding="utf-8"?>
 <w15:commentsEx xmlns:wpc="http://schemas.microsoft.com/office/word/2010/wordprocessingCanvas" xmlns:cx="http://schemas.microsoft.com/office/drawing/2014/chartex" xmlns:cx1="http://schemas.microsoft.com/office/drawing/2015/9/8/chartex" xmlns:cx2="http://schemas.microsoft.com/office/drawing/2015/10/21/chartex" xmlns:cx3="http://schemas.microsoft.com/office/drawing/2016/5/9/chartex" xmlns:cx4="http://schemas.microsoft.com/office/drawing/2016/5/10/chartex" xmlns:cx5="http://schemas.microsoft.com/office/drawing/2016/5/11/chartex" xmlns:cx6="http://schemas.microsoft.com/office/drawing/2016/5/12/chartex" xmlns:cx7="http://schemas.microsoft.com/office/drawing/2016/5/13/chartex" xmlns:cx8="http://schemas.microsoft.com/office/drawing/2016/5/14/chartex" xmlns:mc="http://schemas.openxmlformats.org/markup-compatibility/2006" xmlns:aink="http://schemas.microsoft.com/office/drawing/2016/ink" xmlns:am3d="http://schemas.microsoft.com/office/drawing/2017/model3d" xmlns:o="urn:schemas-microsoft-com:office:office" xmlns:r="http://schemas.openxmlformats.org/officeDocument/2006/relationships" xmlns:m="http://schemas.openxmlformats.org/officeDocument/2006/math" xmlns:v="urn:schemas-microsoft-com:vml" xmlns:wp14="http://schemas.microsoft.com/office/word/2010/wordprocessingDrawing" xmlns:wp="http://schemas.openxmlformats.org/drawingml/2006/wordprocessingDrawing" xmlns:w10="urn:schemas-microsoft-com:office:word" xmlns:w="http://schemas.openxmlformats.org/wordprocessingml/2006/main" xmlns:w14="http://schemas.microsoft.com/office/word/2010/wordml" xmlns:w15="http://schemas.microsoft.com/office/word/2012/wordml" xmlns:w16cex="http://schemas.microsoft.com/office/word/2018/wordml/cex" xmlns:w16cid="http://schemas.microsoft.com/office/word/2016/wordml/cid" xmlns:w16="http://schemas.microsoft.com/office/word/2018/wordml" xmlns:w16sdtdh="http://schemas.microsoft.com/office/word/2020/wordml/sdtdatahash" xmlns:w16se="http://schemas.microsoft.com/office/word/2015/wordml/symex" xmlns:wpg="http://schemas.microsoft.com/office/word/2010/wordprocessingGroup" xmlns:wpi="http://schemas.microsoft.com/office/word/2010/wordprocessingInk" xmlns:wne="http://schemas.microsoft.com/office/word/2006/wordml" xmlns:wps="http://schemas.microsoft.com/office/word/2010/wordprocessingShape" mc:Ignorable="w14 w15 w16se w16cid w16 w16cex w16sdtdh wp14">
   <w15:commentEx w15:paraId="158C6125" w15:done="0"/>
+  <w15:commentEx w15:paraId="3A41086D" w15:done="0"/>
+  <w15:commentEx w15:paraId="5422E855" w15:done="0"/>
+  <w15:commentEx w15:paraId="6B136314" w15:done="0"/>
   <w15:commentEx w15:paraId="396EC628" w15:done="0"/>
+  <w15:commentEx w15:paraId="753358B9" w15:done="0"/>
   <w15:commentEx w15:paraId="7A7800B0" w15:done="0"/>
   <w15:commentEx w15:paraId="40929752" w15:paraIdParent="7A7800B0" w15:done="0"/>
   <w15:commentEx w15:paraId="09782552" w15:paraIdParent="7A7800B0" w15:done="0"/>
+  <w15:commentEx w15:paraId="7D4A2874" w15:done="0"/>
+  <w15:commentEx w15:paraId="5AEE74EC" w15:done="0"/>
+  <w15:commentEx w15:paraId="574AF331" w15:done="0"/>
+  <w15:commentEx w15:paraId="21DDC934" w15:done="0"/>
 </w15:commentsEx>
 </file>
 
 <file path=word/commentsExtensible.xml><?xml version="1.0" encoding="utf-8"?>
 <w16cex:commentsExtensible xmlns:wpc="http://schemas.microsoft.com/office/word/2010/wordprocessingCanvas" xmlns:cx="http://schemas.microsoft.com/office/drawing/2014/chartex" xmlns:cx1="http://schemas.microsoft.com/office/drawing/2015/9/8/chartex" xmlns:cx2="http://schemas.microsoft.com/office/drawing/2015/10/21/chartex" xmlns:cx3="http://schemas.microsoft.com/office/drawing/2016/5/9/chartex" xmlns:cx4="http://schemas.microsoft.com/office/drawing/2016/5/10/chartex" xmlns:cx5="http://schemas.microsoft.com/office/drawing/2016/5/11/chartex" xmlns:cx6="http://schemas.microsoft.com/office/drawing/2016/5/12/chartex" xmlns:cx7="http://schemas.microsoft.com/office/drawing/2016/5/13/chartex" xmlns:cx8="http://schemas.microsoft.com/office/drawing/2016/5/14/chartex" xmlns:mc="http://schemas.openxmlformats.org/markup-compatibility/2006" xmlns:aink="http://schemas.microsoft.com/office/drawing/2016/ink" xmlns:am3d="http://schemas.microsoft.com/office/drawing/2017/model3d" xmlns:o="urn:schemas-microsoft-com:office:office" xmlns:r="http://schemas.openxmlformats.org/officeDocument/2006/relationships" xmlns:m="http://schemas.openxmlformats.org/officeDocument/2006/math" xmlns:v="urn:schemas-microsoft-com:vml" xmlns:wp14="http://schemas.microsoft.com/office/word/2010/wordprocessingDrawing" xmlns:wp="http://schemas.openxmlformats.org/drawingml/2006/wordprocessingDrawing" xmlns:w10="urn:schemas-microsoft-com:office:word" xmlns:w="http://schemas.openxmlformats.org/wordprocessingml/2006/main" xmlns:w14="http://schemas.microsoft.com/office/word/2010/wordml" xmlns:w15="http://schemas.microsoft.com/office/word/2012/wordml" xmlns:w16cex="http://schemas.microsoft.com/office/word/2018/wordml/cex" xmlns:w16cid="http://schemas.microsoft.com/office/word/2016/wordml/cid" xmlns:w16="http://schemas.microsoft.com/office/word/2018/wordml" xmlns:w16sdtdh="http://schemas.microsoft.com/office/word/2020/wordml/sdtdatahash" xmlns:w16se="http://schemas.microsoft.com/office/word/2015/wordml/symex" xmlns:wpg="http://schemas.microsoft.com/office/word/2010/wordprocessingGroup" xmlns:wpi="http://schemas.microsoft.com/office/word/2010/wordprocessingInk" xmlns:wne="http://schemas.microsoft.com/office/word/2006/wordml" xmlns:wps="http://schemas.microsoft.com/office/word/2010/wordprocessingShape" mc:Ignorable="w14 w15 w16se w16cid w16 w16cex w16sdtdh wp14">
   <w16cex:commentExtensible w16cex:durableId="25551EC3" w16cex:dateUtc="2021-12-03T20:54:00Z"/>
+  <w16cex:commentExtensible w16cex:durableId="2564955D" w16cex:dateUtc="2021-12-15T14:25:00Z"/>
+  <w16cex:commentExtensible w16cex:durableId="25649568" w16cex:dateUtc="2021-12-15T14:25:00Z"/>
+  <w16cex:commentExtensible w16cex:durableId="255FF44A" w16cex:dateUtc="2021-12-12T02:08:00Z"/>
   <w16cex:commentExtensible w16cex:durableId="25551EF6" w16cex:dateUtc="2021-12-03T20:55:00Z"/>
+  <w16cex:commentExtensible w16cex:durableId="2564AD3E" w16cex:dateUtc="2021-12-15T16:06:00Z"/>
   <w16cex:commentExtensible w16cex:durableId="25551F39" w16cex:dateUtc="2021-12-03T20:56:00Z"/>
   <w16cex:commentExtensible w16cex:durableId="255F5077" w16cex:dateUtc="2021-12-11T14:29:00Z"/>
   <w16cex:commentExtensible w16cex:durableId="255F50AB" w16cex:dateUtc="2021-12-11T14:30:00Z"/>
+  <w16cex:commentExtensible w16cex:durableId="2564AD1F" w16cex:dateUtc="2021-12-15T16:06:00Z"/>
+  <w16cex:commentExtensible w16cex:durableId="2564AD0F" w16cex:dateUtc="2021-12-15T16:06:00Z"/>
+  <w16cex:commentExtensible w16cex:durableId="2564AD08" w16cex:dateUtc="2021-12-15T16:06:00Z"/>
+  <w16cex:commentExtensible w16cex:durableId="2564ACD5" w16cex:dateUtc="2021-12-15T16:05:00Z"/>
 </w16cex:commentsExtensible>
 </file>
 
 <file path=word/commentsIds.xml><?xml version="1.0" encoding="utf-8"?>
 <w16cid:commentsIds xmlns:wpc="http://schemas.microsoft.com/office/word/2010/wordprocessingCanvas" xmlns:cx="http://schemas.microsoft.com/office/drawing/2014/chartex" xmlns:cx1="http://schemas.microsoft.com/office/drawing/2015/9/8/chartex" xmlns:cx2="http://schemas.microsoft.com/office/drawing/2015/10/21/chartex" xmlns:cx3="http://schemas.microsoft.com/office/drawing/2016/5/9/chartex" xmlns:cx4="http://schemas.microsoft.com/office/drawing/2016/5/10/chartex" xmlns:cx5="http://schemas.microsoft.com/office/drawing/2016/5/11/chartex" xmlns:cx6="http://schemas.microsoft.com/office/drawing/2016/5/12/chartex" xmlns:cx7="http://schemas.microsoft.com/office/drawing/2016/5/13/chartex" xmlns:cx8="http://schemas.microsoft.com/office/drawing/2016/5/14/chartex" xmlns:mc="http://schemas.openxmlformats.org/markup-compatibility/2006" xmlns:aink="http://schemas.microsoft.com/office/drawing/2016/ink" xmlns:am3d="http://schemas.microsoft.com/office/drawing/2017/model3d" xmlns:o="urn:schemas-microsoft-com:office:office" xmlns:r="http://schemas.openxmlformats.org/officeDocument/2006/relationships" xmlns:m="http://schemas.openxmlformats.org/officeDocument/2006/math" xmlns:v="urn:schemas-microsoft-com:vml" xmlns:wp14="http://schemas.microsoft.com/office/word/2010/wordprocessingDrawing" xmlns:wp="http://schemas.openxmlformats.org/drawingml/2006/wordprocessingDrawing" xmlns:w10="urn:schemas-microsoft-com:office:word" xmlns:w="http://schemas.openxmlformats.org/wordprocessingml/2006/main" xmlns:w14="http://schemas.microsoft.com/office/word/2010/wordml" xmlns:w15="http://schemas.microsoft.com/office/word/2012/wordml" xmlns:w16cex="http://schemas.microsoft.com/office/word/2018/wordml/cex" xmlns:w16cid="http://schemas.microsoft.com/office/word/2016/wordml/cid" xmlns:w16="http://schemas.microsoft.com/office/word/2018/wordml" xmlns:w16sdtdh="http://schemas.microsoft.com/office/word/2020/wordml/sdtdatahash" xmlns:w16se="http://schemas.microsoft.com/office/word/2015/wordml/symex" xmlns:wpg="http://schemas.microsoft.com/office/word/2010/wordprocessingGroup" xmlns:wpi="http://schemas.microsoft.com/office/word/2010/wordprocessingInk" xmlns:wne="http://schemas.microsoft.com/office/word/2006/wordml" xmlns:wps="http://schemas.microsoft.com/office/word/2010/wordprocessingShape" mc:Ignorable="w14 w15 w16se w16cid w16 w16cex w16sdtdh wp14">
   <w16cid:commentId w16cid:paraId="158C6125" w16cid:durableId="25551EC3"/>
+  <w16cid:commentId w16cid:paraId="3A41086D" w16cid:durableId="2564955D"/>
+  <w16cid:commentId w16cid:paraId="5422E855" w16cid:durableId="25649568"/>
+  <w16cid:commentId w16cid:paraId="6B136314" w16cid:durableId="255FF44A"/>
   <w16cid:commentId w16cid:paraId="396EC628" w16cid:durableId="25551EF6"/>
+  <w16cid:commentId w16cid:paraId="753358B9" w16cid:durableId="2564AD3E"/>
   <w16cid:commentId w16cid:paraId="7A7800B0" w16cid:durableId="25551F39"/>
   <w16cid:commentId w16cid:paraId="40929752" w16cid:durableId="255F5077"/>
   <w16cid:commentId w16cid:paraId="09782552" w16cid:durableId="255F50AB"/>
+  <w16cid:commentId w16cid:paraId="7D4A2874" w16cid:durableId="2564AD1F"/>
+  <w16cid:commentId w16cid:paraId="5AEE74EC" w16cid:durableId="2564AD0F"/>
+  <w16cid:commentId w16cid:paraId="574AF331" w16cid:durableId="2564AD08"/>
+  <w16cid:commentId w16cid:paraId="21DDC934" w16cid:durableId="2564ACD5"/>
 </w16cid:commentsIds>
 </file>
 
@@ -4605,6 +4858,95 @@
     </w:lvl>
   </w:abstractNum>
   <w:abstractNum w:abstractNumId="8" w15:restartNumberingAfterBreak="0">
+    <w:nsid w:val="5D9D0DF3"/>
+    <w:multiLevelType w:val="hybridMultilevel"/>
+    <w:tmpl w:val="2AE8882C"/>
+    <w:lvl w:ilvl="0" w:tplc="0409000F">
+      <w:start w:val="1"/>
+      <w:numFmt w:val="decimal"/>
+      <w:lvlText w:val="%1."/>
+      <w:lvlJc w:val="left"/>
+      <w:pPr>
+        <w:ind w:left="720" w:hanging="360"/>
+      </w:pPr>
+      <w:rPr>
+        <w:rFonts w:hint="default"/>
+      </w:rPr>
+    </w:lvl>
+    <w:lvl w:ilvl="1" w:tplc="04090019" w:tentative="1">
+      <w:start w:val="1"/>
+      <w:numFmt w:val="lowerLetter"/>
+      <w:lvlText w:val="%2."/>
+      <w:lvlJc w:val="left"/>
+      <w:pPr>
+        <w:ind w:left="1440" w:hanging="360"/>
+      </w:pPr>
+    </w:lvl>
+    <w:lvl w:ilvl="2" w:tplc="0409001B" w:tentative="1">
+      <w:start w:val="1"/>
+      <w:numFmt w:val="lowerRoman"/>
+      <w:lvlText w:val="%3."/>
+      <w:lvlJc w:val="right"/>
+      <w:pPr>
+        <w:ind w:left="2160" w:hanging="180"/>
+      </w:pPr>
+    </w:lvl>
+    <w:lvl w:ilvl="3" w:tplc="0409000F" w:tentative="1">
+      <w:start w:val="1"/>
+      <w:numFmt w:val="decimal"/>
+      <w:lvlText w:val="%4."/>
+      <w:lvlJc w:val="left"/>
+      <w:pPr>
+        <w:ind w:left="2880" w:hanging="360"/>
+      </w:pPr>
+    </w:lvl>
+    <w:lvl w:ilvl="4" w:tplc="04090019" w:tentative="1">
+      <w:start w:val="1"/>
+      <w:numFmt w:val="lowerLetter"/>
+      <w:lvlText w:val="%5."/>
+      <w:lvlJc w:val="left"/>
+      <w:pPr>
+        <w:ind w:left="3600" w:hanging="360"/>
+      </w:pPr>
+    </w:lvl>
+    <w:lvl w:ilvl="5" w:tplc="0409001B" w:tentative="1">
+      <w:start w:val="1"/>
+      <w:numFmt w:val="lowerRoman"/>
+      <w:lvlText w:val="%6."/>
+      <w:lvlJc w:val="right"/>
+      <w:pPr>
+        <w:ind w:left="4320" w:hanging="180"/>
+      </w:pPr>
+    </w:lvl>
+    <w:lvl w:ilvl="6" w:tplc="0409000F" w:tentative="1">
+      <w:start w:val="1"/>
+      <w:numFmt w:val="decimal"/>
+      <w:lvlText w:val="%7."/>
+      <w:lvlJc w:val="left"/>
+      <w:pPr>
+        <w:ind w:left="5040" w:hanging="360"/>
+      </w:pPr>
+    </w:lvl>
+    <w:lvl w:ilvl="7" w:tplc="04090019" w:tentative="1">
+      <w:start w:val="1"/>
+      <w:numFmt w:val="lowerLetter"/>
+      <w:lvlText w:val="%8."/>
+      <w:lvlJc w:val="left"/>
+      <w:pPr>
+        <w:ind w:left="5760" w:hanging="360"/>
+      </w:pPr>
+    </w:lvl>
+    <w:lvl w:ilvl="8" w:tplc="0409001B" w:tentative="1">
+      <w:start w:val="1"/>
+      <w:numFmt w:val="lowerRoman"/>
+      <w:lvlText w:val="%9."/>
+      <w:lvlJc w:val="right"/>
+      <w:pPr>
+        <w:ind w:left="6480" w:hanging="180"/>
+      </w:pPr>
+    </w:lvl>
+  </w:abstractNum>
+  <w:abstractNum w:abstractNumId="9" w15:restartNumberingAfterBreak="0">
     <w:nsid w:val="5F0E6449"/>
     <w:multiLevelType w:val="hybridMultilevel"/>
     <w:tmpl w:val="21564DF6"/>
@@ -4717,7 +5059,7 @@
       </w:rPr>
     </w:lvl>
   </w:abstractNum>
-  <w:abstractNum w:abstractNumId="9" w15:restartNumberingAfterBreak="0">
+  <w:abstractNum w:abstractNumId="10" w15:restartNumberingAfterBreak="0">
     <w:nsid w:val="69552A28"/>
     <w:multiLevelType w:val="multilevel"/>
     <w:tmpl w:val="EB909CCA"/>
@@ -4830,7 +5172,7 @@
       </w:rPr>
     </w:lvl>
   </w:abstractNum>
-  <w:abstractNum w:abstractNumId="10" w15:restartNumberingAfterBreak="0">
+  <w:abstractNum w:abstractNumId="11" w15:restartNumberingAfterBreak="0">
     <w:nsid w:val="6C4551C7"/>
     <w:multiLevelType w:val="multilevel"/>
     <w:tmpl w:val="8716DBA8"/>
@@ -4943,7 +5285,7 @@
       </w:rPr>
     </w:lvl>
   </w:abstractNum>
-  <w:abstractNum w:abstractNumId="11" w15:restartNumberingAfterBreak="0">
+  <w:abstractNum w:abstractNumId="12" w15:restartNumberingAfterBreak="0">
     <w:nsid w:val="73B7763E"/>
     <w:multiLevelType w:val="hybridMultilevel"/>
     <w:tmpl w:val="DC66BFAA"/>
@@ -5056,7 +5398,7 @@
       </w:rPr>
     </w:lvl>
   </w:abstractNum>
-  <w:abstractNum w:abstractNumId="12" w15:restartNumberingAfterBreak="0">
+  <w:abstractNum w:abstractNumId="13" w15:restartNumberingAfterBreak="0">
     <w:nsid w:val="7DDE0C51"/>
     <w:multiLevelType w:val="multilevel"/>
     <w:tmpl w:val="EB909CCA"/>
@@ -5170,7 +5512,7 @@
     </w:lvl>
   </w:abstractNum>
   <w:num w:numId="1">
-    <w:abstractNumId w:val="12"/>
+    <w:abstractNumId w:val="13"/>
   </w:num>
   <w:num w:numId="2">
     <w:abstractNumId w:val="1"/>
@@ -5179,13 +5521,13 @@
     <w:abstractNumId w:val="6"/>
   </w:num>
   <w:num w:numId="4">
-    <w:abstractNumId w:val="9"/>
+    <w:abstractNumId w:val="10"/>
   </w:num>
   <w:num w:numId="5">
     <w:abstractNumId w:val="3"/>
   </w:num>
   <w:num w:numId="6">
-    <w:abstractNumId w:val="10"/>
+    <w:abstractNumId w:val="11"/>
   </w:num>
   <w:num w:numId="7">
     <w:abstractNumId w:val="5"/>
@@ -5197,16 +5539,19 @@
     <w:abstractNumId w:val="4"/>
   </w:num>
   <w:num w:numId="10">
-    <w:abstractNumId w:val="11"/>
+    <w:abstractNumId w:val="12"/>
   </w:num>
   <w:num w:numId="11">
-    <w:abstractNumId w:val="8"/>
+    <w:abstractNumId w:val="9"/>
   </w:num>
   <w:num w:numId="12">
     <w:abstractNumId w:val="2"/>
   </w:num>
   <w:num w:numId="13">
     <w:abstractNumId w:val="0"/>
+  </w:num>
+  <w:num w:numId="14">
+    <w:abstractNumId w:val="8"/>
   </w:num>
 </w:numbering>
 </file>
@@ -5621,6 +5966,7 @@
   <w:style w:type="character" w:default="1" w:styleId="DefaultParagraphFont">
     <w:name w:val="Default Paragraph Font"/>
     <w:uiPriority w:val="1"/>
+    <w:semiHidden/>
     <w:unhideWhenUsed/>
   </w:style>
   <w:style w:type="table" w:default="1" w:styleId="TableNormal">

</xml_diff>

<commit_message>
updated post sequence and components diagram
</commit_message>
<xml_diff>
--- a/PSP_LW2.docx
+++ b/PSP_LW2.docx
@@ -175,15 +175,7 @@
         </w:numPr>
       </w:pPr>
       <w:r>
-        <w:t xml:space="preserve">The users will mainly be </w:t>
-      </w:r>
-      <w:proofErr w:type="gramStart"/>
-      <w:r>
-        <w:t>Lithuanians,</w:t>
-      </w:r>
-      <w:proofErr w:type="gramEnd"/>
-      <w:r>
-        <w:t xml:space="preserve"> however foreigners may use it occasionally as well (for example a foreigner can register to a driving exam</w:t>
+        <w:t>The users will mainly be Lithuanians, however foreigners may use it occasionally as well (for example a foreigner can register to a driving exam</w:t>
       </w:r>
       <w:r>
         <w:t xml:space="preserve"> and get Lithuanian driving license</w:t>
@@ -281,15 +273,7 @@
       </w:pPr>
       <w:commentRangeStart w:id="2"/>
       <w:r>
-        <w:t xml:space="preserve">Most use cases for the system will be used to register/order something, therefore around 80% operations will be </w:t>
-      </w:r>
-      <w:proofErr w:type="gramStart"/>
-      <w:r>
-        <w:t>write</w:t>
-      </w:r>
-      <w:proofErr w:type="gramEnd"/>
-      <w:r>
-        <w:t xml:space="preserve"> operations.</w:t>
+        <w:t>Most use cases for the system will be used to register/order something, therefore around 80% operations will be write operations.</w:t>
       </w:r>
       <w:commentRangeEnd w:id="2"/>
       <w:r>
@@ -351,15 +335,7 @@
         </w:numPr>
       </w:pPr>
       <w:r>
-        <w:t xml:space="preserve">Lithuania’s law describes what documents a person </w:t>
-      </w:r>
-      <w:proofErr w:type="gramStart"/>
-      <w:r>
-        <w:t>has to</w:t>
-      </w:r>
-      <w:proofErr w:type="gramEnd"/>
-      <w:r>
-        <w:t xml:space="preserve"> have in order to register a vehicle.</w:t>
+        <w:t>Lithuania’s law describes what documents a person has to have in order to register a vehicle.</w:t>
       </w:r>
     </w:p>
     <w:p>
@@ -623,13 +599,8 @@
       </w:r>
     </w:p>
     <w:p>
-      <w:proofErr w:type="gramStart"/>
-      <w:r>
-        <w:t>All of</w:t>
-      </w:r>
-      <w:proofErr w:type="gramEnd"/>
-      <w:r>
-        <w:t xml:space="preserve"> t</w:t>
+      <w:r>
+        <w:t>All of t</w:t>
       </w:r>
       <w:r>
         <w:t>hese Use Cases are displayed in Use Case Figure 1</w:t>
@@ -819,14 +790,11 @@
         <w:keepNext/>
       </w:pPr>
       <w:r>
-        <w:rPr>
-          <w:noProof/>
-        </w:rPr>
         <w:drawing>
-          <wp:inline distT="0" distB="0" distL="0" distR="0" wp14:anchorId="3085A840" wp14:editId="0DC985A2">
-            <wp:extent cx="5514109" cy="2920238"/>
+          <wp:inline distT="0" distB="0" distL="0" distR="0" wp14:anchorId="62411671" wp14:editId="408C5C2D">
+            <wp:extent cx="5943600" cy="3420110"/>
             <wp:effectExtent l="0" t="0" r="0" b="0"/>
-            <wp:docPr id="8" name="Picture 8" descr="Diagram&#10;&#10;Description automatically generated"/>
+            <wp:docPr id="10" name="Picture 10" descr="Diagram&#10;&#10;Description automatically generated"/>
             <wp:cNvGraphicFramePr>
               <a:graphicFrameLocks xmlns:a="http://schemas.openxmlformats.org/drawingml/2006/main" noChangeAspect="1"/>
             </wp:cNvGraphicFramePr>
@@ -834,7 +802,7 @@
               <a:graphicData uri="http://schemas.openxmlformats.org/drawingml/2006/picture">
                 <pic:pic xmlns:pic="http://schemas.openxmlformats.org/drawingml/2006/picture">
                   <pic:nvPicPr>
-                    <pic:cNvPr id="8" name="Picture 8" descr="Diagram&#10;&#10;Description automatically generated"/>
+                    <pic:cNvPr id="10" name="Picture 10" descr="Diagram&#10;&#10;Description automatically generated"/>
                     <pic:cNvPicPr/>
                   </pic:nvPicPr>
                   <pic:blipFill>
@@ -846,7 +814,7 @@
                   <pic:spPr>
                     <a:xfrm>
                       <a:off x="0" y="0"/>
-                      <a:ext cx="5553189" cy="2940935"/>
+                      <a:ext cx="5943600" cy="3420110"/>
                     </a:xfrm>
                     <a:prstGeom prst="rect">
                       <a:avLst/>
@@ -862,10 +830,6 @@
     <w:p>
       <w:pPr>
         <w:pStyle w:val="Caption"/>
-        <w:rPr>
-          <w:sz w:val="22"/>
-          <w:szCs w:val="22"/>
-        </w:rPr>
       </w:pPr>
       <w:r>
         <w:t xml:space="preserve">Component Figure </w:t>
@@ -895,24 +859,7 @@
         <w:t>. Systems components</w:t>
       </w:r>
     </w:p>
-    <w:p>
-      <w:pPr>
-        <w:jc w:val="center"/>
-        <w:rPr>
-          <w:sz w:val="44"/>
-          <w:szCs w:val="44"/>
-        </w:rPr>
-      </w:pPr>
-    </w:p>
-    <w:p>
-      <w:pPr>
-        <w:jc w:val="center"/>
-        <w:rPr>
-          <w:sz w:val="44"/>
-          <w:szCs w:val="44"/>
-        </w:rPr>
-      </w:pPr>
-    </w:p>
+    <w:p/>
     <w:p>
       <w:pPr>
         <w:rPr>
@@ -1078,15 +1025,7 @@
     <w:p>
       <w:r>
         <w:lastRenderedPageBreak/>
-        <w:t xml:space="preserve">To display page for ordering a driver’s license UI is going to need some data that describes the main information about the driver’s license that can be </w:t>
-      </w:r>
-      <w:proofErr w:type="gramStart"/>
-      <w:r>
-        <w:t>ordered,</w:t>
-      </w:r>
-      <w:proofErr w:type="gramEnd"/>
-      <w:r>
-        <w:t xml:space="preserve"> that data is in </w:t>
+        <w:t xml:space="preserve">To display page for ordering a driver’s license UI is going to need some data that describes the main information about the driver’s license that can be ordered, that data is in </w:t>
       </w:r>
       <w:proofErr w:type="spellStart"/>
       <w:r>
@@ -1655,6 +1594,11 @@
       </w:r>
     </w:p>
     <w:p>
+      <w:pPr>
+        <w:rPr>
+          <w:noProof/>
+        </w:rPr>
+      </w:pPr>
       <w:r>
         <w:t>Communication between layers to post order for driver’s license is displayed in a sequence diagram (</w:t>
       </w:r>
@@ -1670,15 +1614,14 @@
         </w:rPr>
         <w:t xml:space="preserve"> </w:t>
       </w:r>
-      <w:r>
-        <w:rPr>
-          <w:noProof/>
-        </w:rPr>
+    </w:p>
+    <w:p>
+      <w:r>
         <w:drawing>
-          <wp:inline distT="0" distB="0" distL="0" distR="0" wp14:anchorId="609413A1" wp14:editId="00D039BF">
-            <wp:extent cx="5943600" cy="2583815"/>
+          <wp:inline distT="0" distB="0" distL="0" distR="0" wp14:anchorId="373063E0" wp14:editId="7194D74C">
+            <wp:extent cx="5943600" cy="1834515"/>
             <wp:effectExtent l="0" t="0" r="0" b="0"/>
-            <wp:docPr id="2" name="Picture 2" descr="Graphical user interface, diagram&#10;&#10;Description automatically generated"/>
+            <wp:docPr id="9" name="Picture 9" descr="A screenshot of a computer&#10;&#10;Description automatically generated with medium confidence"/>
             <wp:cNvGraphicFramePr>
               <a:graphicFrameLocks xmlns:a="http://schemas.openxmlformats.org/drawingml/2006/main" noChangeAspect="1"/>
             </wp:cNvGraphicFramePr>
@@ -1686,7 +1629,7 @@
               <a:graphicData uri="http://schemas.openxmlformats.org/drawingml/2006/picture">
                 <pic:pic xmlns:pic="http://schemas.openxmlformats.org/drawingml/2006/picture">
                   <pic:nvPicPr>
-                    <pic:cNvPr id="2" name="Picture 2" descr="Graphical user interface, diagram&#10;&#10;Description automatically generated"/>
+                    <pic:cNvPr id="9" name="Picture 9" descr="A screenshot of a computer&#10;&#10;Description automatically generated with medium confidence"/>
                     <pic:cNvPicPr/>
                   </pic:nvPicPr>
                   <pic:blipFill>
@@ -1698,7 +1641,7 @@
                   <pic:spPr>
                     <a:xfrm>
                       <a:off x="0" y="0"/>
-                      <a:ext cx="5943600" cy="2583815"/>
+                      <a:ext cx="5943600" cy="1834515"/>
                     </a:xfrm>
                     <a:prstGeom prst="rect">
                       <a:avLst/>
@@ -1939,6 +1882,11 @@
     </w:p>
     <w:p>
       <w:r>
+        <w:t>Before using Application’s layer to add order, the controller is going to communicate with external API for medical statements to check if the user meets medical requirements. Also going to communicate with some kind for external police API to check if the user had any traffic violations.</w:t>
+      </w:r>
+    </w:p>
+    <w:p>
+      <w:r>
         <w:t>The</w:t>
       </w:r>
       <w:r>
@@ -2031,11 +1979,7 @@
         <w:t>object</w:t>
       </w:r>
       <w:r>
-        <w:t xml:space="preserve">. </w:t>
-      </w:r>
-      <w:proofErr w:type="gramStart"/>
-      <w:r>
-        <w:t>Finally</w:t>
+        <w:t>. Finally</w:t>
       </w:r>
       <w:r>
         <w:t>,</w:t>
@@ -2046,7 +1990,6 @@
       <w:r>
         <w:t xml:space="preserve"> the</w:t>
       </w:r>
-      <w:proofErr w:type="gramEnd"/>
       <w:r>
         <w:t xml:space="preserve"> </w:t>
       </w:r>
@@ -3530,188 +3473,6 @@
       <w:pPr>
         <w:pStyle w:val="CommentText"/>
       </w:pPr>
-      <w:r>
-        <w:rPr>
-          <w:rStyle w:val="CommentReference"/>
-        </w:rPr>
-        <w:annotationRef/>
-      </w:r>
-      <w:proofErr w:type="spellStart"/>
-      <w:r>
-        <w:t>Šitame</w:t>
-      </w:r>
-      <w:proofErr w:type="spellEnd"/>
-      <w:r>
-        <w:t xml:space="preserve"> </w:t>
-      </w:r>
-      <w:proofErr w:type="spellStart"/>
-      <w:r>
-        <w:t>keise</w:t>
-      </w:r>
-      <w:proofErr w:type="spellEnd"/>
-      <w:r>
-        <w:t xml:space="preserve"> man </w:t>
-      </w:r>
-      <w:proofErr w:type="spellStart"/>
-      <w:r>
-        <w:t>trūksta</w:t>
-      </w:r>
-      <w:proofErr w:type="spellEnd"/>
-      <w:r>
-        <w:t xml:space="preserve"> </w:t>
-      </w:r>
-      <w:proofErr w:type="spellStart"/>
-      <w:r>
-        <w:t>darbo</w:t>
-      </w:r>
-      <w:proofErr w:type="spellEnd"/>
-      <w:r>
-        <w:t xml:space="preserve"> </w:t>
-      </w:r>
-      <w:proofErr w:type="spellStart"/>
-      <w:r>
-        <w:t>su</w:t>
-      </w:r>
-      <w:proofErr w:type="spellEnd"/>
-      <w:r>
-        <w:t xml:space="preserve"> </w:t>
-      </w:r>
-      <w:proofErr w:type="spellStart"/>
-      <w:r>
-        <w:t>išoriniais</w:t>
-      </w:r>
-      <w:proofErr w:type="spellEnd"/>
-      <w:r>
-        <w:t xml:space="preserve"> </w:t>
-      </w:r>
-      <w:proofErr w:type="spellStart"/>
-      <w:r>
-        <w:t>dokumentais</w:t>
-      </w:r>
-      <w:proofErr w:type="spellEnd"/>
-      <w:r>
-        <w:t xml:space="preserve">, </w:t>
-      </w:r>
-      <w:proofErr w:type="spellStart"/>
-      <w:r>
-        <w:t>tokiais</w:t>
-      </w:r>
-      <w:proofErr w:type="spellEnd"/>
-      <w:r>
-        <w:t xml:space="preserve"> </w:t>
-      </w:r>
-      <w:proofErr w:type="spellStart"/>
-      <w:r>
-        <w:t>kaip</w:t>
-      </w:r>
-      <w:proofErr w:type="spellEnd"/>
-      <w:r>
-        <w:t xml:space="preserve"> </w:t>
-      </w:r>
-      <w:proofErr w:type="spellStart"/>
-      <w:r>
-        <w:t>medicininė</w:t>
-      </w:r>
-      <w:proofErr w:type="spellEnd"/>
-      <w:r>
-        <w:t xml:space="preserve"> </w:t>
-      </w:r>
-      <w:proofErr w:type="spellStart"/>
-      <w:r>
-        <w:t>pažyma</w:t>
-      </w:r>
-      <w:proofErr w:type="spellEnd"/>
-      <w:r>
-        <w:t xml:space="preserve"> </w:t>
-      </w:r>
-      <w:proofErr w:type="spellStart"/>
-      <w:r>
-        <w:t>ir</w:t>
-      </w:r>
-      <w:proofErr w:type="spellEnd"/>
-      <w:r>
-        <w:t xml:space="preserve"> </w:t>
-      </w:r>
-      <w:proofErr w:type="spellStart"/>
-      <w:r>
-        <w:t>mokyklos</w:t>
-      </w:r>
-      <w:proofErr w:type="spellEnd"/>
-      <w:r>
-        <w:t xml:space="preserve"> </w:t>
-      </w:r>
-      <w:proofErr w:type="spellStart"/>
-      <w:r>
-        <w:t>išlaikytas</w:t>
-      </w:r>
-      <w:proofErr w:type="spellEnd"/>
-      <w:r>
-        <w:t xml:space="preserve"> </w:t>
-      </w:r>
-      <w:proofErr w:type="spellStart"/>
-      <w:r>
-        <w:t>egzaminas</w:t>
-      </w:r>
-      <w:proofErr w:type="spellEnd"/>
-      <w:r>
-        <w:t xml:space="preserve">. Dar </w:t>
-      </w:r>
-      <w:proofErr w:type="spellStart"/>
-      <w:r>
-        <w:t>galima</w:t>
-      </w:r>
-      <w:proofErr w:type="spellEnd"/>
-      <w:r>
-        <w:t xml:space="preserve"> </w:t>
-      </w:r>
-      <w:proofErr w:type="spellStart"/>
-      <w:r>
-        <w:t>tikrinti</w:t>
-      </w:r>
-      <w:proofErr w:type="spellEnd"/>
-      <w:r>
-        <w:t xml:space="preserve"> </w:t>
-      </w:r>
-      <w:proofErr w:type="spellStart"/>
-      <w:r>
-        <w:t>jei</w:t>
-      </w:r>
-      <w:proofErr w:type="spellEnd"/>
-      <w:r>
-        <w:t xml:space="preserve"> </w:t>
-      </w:r>
-      <w:proofErr w:type="spellStart"/>
-      <w:r>
-        <w:t>naujas</w:t>
-      </w:r>
-      <w:proofErr w:type="spellEnd"/>
-      <w:r>
-        <w:t xml:space="preserve"> </w:t>
-      </w:r>
-      <w:proofErr w:type="spellStart"/>
-      <w:r>
-        <w:t>vairuotojas</w:t>
-      </w:r>
-      <w:proofErr w:type="spellEnd"/>
-      <w:r>
-        <w:t xml:space="preserve"> </w:t>
-      </w:r>
-      <w:proofErr w:type="spellStart"/>
-      <w:r>
-        <w:t>nepadarė</w:t>
-      </w:r>
-      <w:proofErr w:type="spellEnd"/>
-      <w:r>
-        <w:t xml:space="preserve"> </w:t>
-      </w:r>
-      <w:proofErr w:type="spellStart"/>
-      <w:r>
-        <w:t>pažeidimų</w:t>
-      </w:r>
-      <w:proofErr w:type="spellEnd"/>
-      <w:r>
-        <w:t>.</w:t>
-      </w:r>
     </w:p>
     <w:p>
       <w:pPr>

</xml_diff>